<commit_message>
Atualização Documento de Acopanhamento da OS4797. Movimentaçõa de Início.
</commit_message>
<xml_diff>
--- a/00_GESTAO_GERAL/05_ORDEM_SERVICO/06_OS4797/01_GESTAO/OS 4797 - Documento de Acompanhamento.docx
+++ b/00_GESTAO_GERAL/05_ORDEM_SERVICO/06_OS4797/01_GESTAO/OS 4797 - Documento de Acompanhamento.docx
@@ -1,6 +1,6 @@
 
 <file path=word/document.xml><?xml version="1.0" encoding="utf-8"?>
-<w:document xmlns:wpc="http://schemas.microsoft.com/office/word/2010/wordprocessingCanvas" xmlns:cx="http://schemas.microsoft.com/office/drawing/2014/chartex" xmlns:cx1="http://schemas.microsoft.com/office/drawing/2015/9/8/chartex" xmlns:cx2="http://schemas.microsoft.com/office/drawing/2015/10/21/chartex" xmlns:mc="http://schemas.openxmlformats.org/markup-compatibility/2006" xmlns:o="urn:schemas-microsoft-com:office:office" xmlns:r="http://schemas.openxmlformats.org/officeDocument/2006/relationships" xmlns:m="http://schemas.openxmlformats.org/officeDocument/2006/math" xmlns:v="urn:schemas-microsoft-com:vml" xmlns:wp14="http://schemas.microsoft.com/office/word/2010/wordprocessingDrawing" xmlns:wp="http://schemas.openxmlformats.org/drawingml/2006/wordprocessingDrawing" xmlns:w10="urn:schemas-microsoft-com:office:word" xmlns:w="http://schemas.openxmlformats.org/wordprocessingml/2006/main" xmlns:w14="http://schemas.microsoft.com/office/word/2010/wordml" xmlns:w15="http://schemas.microsoft.com/office/word/2012/wordml" xmlns:w16se="http://schemas.microsoft.com/office/word/2015/wordml/symex" xmlns:wpg="http://schemas.microsoft.com/office/word/2010/wordprocessingGroup" xmlns:wpi="http://schemas.microsoft.com/office/word/2010/wordprocessingInk" xmlns:wne="http://schemas.microsoft.com/office/word/2006/wordml" xmlns:wps="http://schemas.microsoft.com/office/word/2010/wordprocessingShape" mc:Ignorable="w14 w15 w16se wp14">
+<w:document xmlns:wpc="http://schemas.microsoft.com/office/word/2010/wordprocessingCanvas" xmlns:mc="http://schemas.openxmlformats.org/markup-compatibility/2006" xmlns:o="urn:schemas-microsoft-com:office:office" xmlns:r="http://schemas.openxmlformats.org/officeDocument/2006/relationships" xmlns:m="http://schemas.openxmlformats.org/officeDocument/2006/math" xmlns:v="urn:schemas-microsoft-com:vml" xmlns:wp14="http://schemas.microsoft.com/office/word/2010/wordprocessingDrawing" xmlns:wp="http://schemas.openxmlformats.org/drawingml/2006/wordprocessingDrawing" xmlns:w10="urn:schemas-microsoft-com:office:word" xmlns:w="http://schemas.openxmlformats.org/wordprocessingml/2006/main" xmlns:w14="http://schemas.microsoft.com/office/word/2010/wordml" xmlns:w15="http://schemas.microsoft.com/office/word/2012/wordml" xmlns:wpg="http://schemas.microsoft.com/office/word/2010/wordprocessingGroup" xmlns:wpi="http://schemas.microsoft.com/office/word/2010/wordprocessingInk" xmlns:wne="http://schemas.microsoft.com/office/word/2006/wordml" xmlns:wps="http://schemas.microsoft.com/office/word/2010/wordprocessingShape" mc:Ignorable="w14 w15 wp14">
   <w:body>
     <w:p>
       <w:pPr>
@@ -104,8 +104,6 @@
               </w:rPr>
               <w:t>4797</w:t>
             </w:r>
-            <w:bookmarkStart w:id="0" w:name="_GoBack"/>
-            <w:bookmarkEnd w:id="0"/>
           </w:p>
         </w:tc>
         <w:tc>
@@ -271,23 +269,7 @@
                 <w:sz w:val="24"/>
                 <w:szCs w:val="24"/>
               </w:rPr>
-              <w:t xml:space="preserve">OS para implementação dos casos de uso que especifica o processo </w:t>
-            </w:r>
-            <w:proofErr w:type="gramStart"/>
-            <w:r>
-              <w:rPr>
-                <w:sz w:val="24"/>
-                <w:szCs w:val="24"/>
-              </w:rPr>
-              <w:t>de Gerar</w:t>
-            </w:r>
-            <w:proofErr w:type="gramEnd"/>
-            <w:r>
-              <w:rPr>
-                <w:sz w:val="24"/>
-                <w:szCs w:val="24"/>
-              </w:rPr>
-              <w:t xml:space="preserve"> </w:t>
+              <w:t xml:space="preserve">OS para implementação dos casos de uso que especifica o processo de Gerar </w:t>
             </w:r>
             <w:proofErr w:type="spellStart"/>
             <w:r>
@@ -1023,7 +1005,7 @@
                 <w:sz w:val="24"/>
                 <w:szCs w:val="24"/>
               </w:rPr>
-              <w:t>29</w:t>
+              <w:t>06</w:t>
             </w:r>
             <w:r>
               <w:rPr>
@@ -1037,7 +1019,7 @@
                 <w:sz w:val="24"/>
                 <w:szCs w:val="24"/>
               </w:rPr>
-              <w:t>6</w:t>
+              <w:t>7</w:t>
             </w:r>
             <w:r>
               <w:rPr>
@@ -1281,6 +1263,9 @@
             <w:pPr>
               <w:spacing w:after="0"/>
             </w:pPr>
+            <w:r>
+              <w:t>06/07/16</w:t>
+            </w:r>
           </w:p>
         </w:tc>
         <w:tc>
@@ -1295,6 +1280,12 @@
                 <w:szCs w:val="20"/>
               </w:rPr>
             </w:pPr>
+            <w:r>
+              <w:rPr>
+                <w:szCs w:val="20"/>
+              </w:rPr>
+              <w:t>Acompanhamento da OS</w:t>
+            </w:r>
           </w:p>
         </w:tc>
       </w:tr>
@@ -1909,6 +1900,9 @@
               <w:spacing w:after="0"/>
               <w:jc w:val="center"/>
             </w:pPr>
+            <w:r>
+              <w:t>06/07/16</w:t>
+            </w:r>
           </w:p>
         </w:tc>
         <w:tc>
@@ -1918,7 +1912,13 @@
           <w:p>
             <w:pPr>
               <w:spacing w:after="0"/>
-            </w:pPr>
+              <w:jc w:val="center"/>
+            </w:pPr>
+            <w:r>
+              <w:t>Chamado Iniciado</w:t>
+            </w:r>
+            <w:bookmarkStart w:id="0" w:name="_GoBack"/>
+            <w:bookmarkEnd w:id="0"/>
           </w:p>
         </w:tc>
         <w:tc>
@@ -1929,6 +1929,14 @@
             <w:pPr>
               <w:spacing w:after="0"/>
             </w:pPr>
+            <w:proofErr w:type="spellStart"/>
+            <w:r>
+              <w:t>NTConsult</w:t>
+            </w:r>
+            <w:proofErr w:type="spellEnd"/>
+            <w:r>
+              <w:t xml:space="preserve"> – Rodrigo Borges</w:t>
+            </w:r>
           </w:p>
         </w:tc>
       </w:tr>
@@ -3827,18 +3835,8 @@
           <w:sz w:val="24"/>
           <w:szCs w:val="24"/>
         </w:rPr>
-        <w:t xml:space="preserve">Sanções </w:t>
+        <w:t>Sanções a Aplicar</w:t>
       </w:r>
-      <w:proofErr w:type="gramStart"/>
-      <w:r>
-        <w:rPr>
-          <w:b/>
-          <w:sz w:val="24"/>
-          <w:szCs w:val="24"/>
-        </w:rPr>
-        <w:t>a Aplicar</w:t>
-      </w:r>
-      <w:proofErr w:type="gramEnd"/>
       <w:r>
         <w:rPr>
           <w:b/>
@@ -3873,7 +3871,7 @@
 </file>
 
 <file path=word/endnotes.xml><?xml version="1.0" encoding="utf-8"?>
-<w:endnotes xmlns:wpc="http://schemas.microsoft.com/office/word/2010/wordprocessingCanvas" xmlns:cx="http://schemas.microsoft.com/office/drawing/2014/chartex" xmlns:cx1="http://schemas.microsoft.com/office/drawing/2015/9/8/chartex" xmlns:cx2="http://schemas.microsoft.com/office/drawing/2015/10/21/chartex" xmlns:mc="http://schemas.openxmlformats.org/markup-compatibility/2006" xmlns:o="urn:schemas-microsoft-com:office:office" xmlns:r="http://schemas.openxmlformats.org/officeDocument/2006/relationships" xmlns:m="http://schemas.openxmlformats.org/officeDocument/2006/math" xmlns:v="urn:schemas-microsoft-com:vml" xmlns:wp14="http://schemas.microsoft.com/office/word/2010/wordprocessingDrawing" xmlns:wp="http://schemas.openxmlformats.org/drawingml/2006/wordprocessingDrawing" xmlns:w10="urn:schemas-microsoft-com:office:word" xmlns:w="http://schemas.openxmlformats.org/wordprocessingml/2006/main" xmlns:w14="http://schemas.microsoft.com/office/word/2010/wordml" xmlns:w15="http://schemas.microsoft.com/office/word/2012/wordml" xmlns:w16se="http://schemas.microsoft.com/office/word/2015/wordml/symex" xmlns:wpg="http://schemas.microsoft.com/office/word/2010/wordprocessingGroup" xmlns:wpi="http://schemas.microsoft.com/office/word/2010/wordprocessingInk" xmlns:wne="http://schemas.microsoft.com/office/word/2006/wordml" xmlns:wps="http://schemas.microsoft.com/office/word/2010/wordprocessingShape" mc:Ignorable="w14 w15 w16se wp14">
+<w:endnotes xmlns:wpc="http://schemas.microsoft.com/office/word/2010/wordprocessingCanvas" xmlns:mc="http://schemas.openxmlformats.org/markup-compatibility/2006" xmlns:o="urn:schemas-microsoft-com:office:office" xmlns:r="http://schemas.openxmlformats.org/officeDocument/2006/relationships" xmlns:m="http://schemas.openxmlformats.org/officeDocument/2006/math" xmlns:v="urn:schemas-microsoft-com:vml" xmlns:wp14="http://schemas.microsoft.com/office/word/2010/wordprocessingDrawing" xmlns:wp="http://schemas.openxmlformats.org/drawingml/2006/wordprocessingDrawing" xmlns:w10="urn:schemas-microsoft-com:office:word" xmlns:w="http://schemas.openxmlformats.org/wordprocessingml/2006/main" xmlns:w14="http://schemas.microsoft.com/office/word/2010/wordml" xmlns:w15="http://schemas.microsoft.com/office/word/2012/wordml" xmlns:wpg="http://schemas.microsoft.com/office/word/2010/wordprocessingGroup" xmlns:wpi="http://schemas.microsoft.com/office/word/2010/wordprocessingInk" xmlns:wne="http://schemas.microsoft.com/office/word/2006/wordml" xmlns:wps="http://schemas.microsoft.com/office/word/2010/wordprocessingShape" mc:Ignorable="w14 w15 wp14">
   <w:endnote w:type="separator" w:id="-1">
     <w:p>
       <w:r>
@@ -3892,7 +3890,7 @@
 </file>
 
 <file path=word/footer1.xml><?xml version="1.0" encoding="utf-8"?>
-<w:ftr xmlns:wpc="http://schemas.microsoft.com/office/word/2010/wordprocessingCanvas" xmlns:cx="http://schemas.microsoft.com/office/drawing/2014/chartex" xmlns:cx1="http://schemas.microsoft.com/office/drawing/2015/9/8/chartex" xmlns:cx2="http://schemas.microsoft.com/office/drawing/2015/10/21/chartex" xmlns:mc="http://schemas.openxmlformats.org/markup-compatibility/2006" xmlns:o="urn:schemas-microsoft-com:office:office" xmlns:r="http://schemas.openxmlformats.org/officeDocument/2006/relationships" xmlns:m="http://schemas.openxmlformats.org/officeDocument/2006/math" xmlns:v="urn:schemas-microsoft-com:vml" xmlns:wp14="http://schemas.microsoft.com/office/word/2010/wordprocessingDrawing" xmlns:wp="http://schemas.openxmlformats.org/drawingml/2006/wordprocessingDrawing" xmlns:w10="urn:schemas-microsoft-com:office:word" xmlns:w="http://schemas.openxmlformats.org/wordprocessingml/2006/main" xmlns:w14="http://schemas.microsoft.com/office/word/2010/wordml" xmlns:w15="http://schemas.microsoft.com/office/word/2012/wordml" xmlns:w16se="http://schemas.microsoft.com/office/word/2015/wordml/symex" xmlns:wpg="http://schemas.microsoft.com/office/word/2010/wordprocessingGroup" xmlns:wpi="http://schemas.microsoft.com/office/word/2010/wordprocessingInk" xmlns:wne="http://schemas.microsoft.com/office/word/2006/wordml" xmlns:wps="http://schemas.microsoft.com/office/word/2010/wordprocessingShape" mc:Ignorable="w14 w15 w16se wp14">
+<w:ftr xmlns:wpc="http://schemas.microsoft.com/office/word/2010/wordprocessingCanvas" xmlns:mc="http://schemas.openxmlformats.org/markup-compatibility/2006" xmlns:o="urn:schemas-microsoft-com:office:office" xmlns:r="http://schemas.openxmlformats.org/officeDocument/2006/relationships" xmlns:m="http://schemas.openxmlformats.org/officeDocument/2006/math" xmlns:v="urn:schemas-microsoft-com:vml" xmlns:wp14="http://schemas.microsoft.com/office/word/2010/wordprocessingDrawing" xmlns:wp="http://schemas.openxmlformats.org/drawingml/2006/wordprocessingDrawing" xmlns:w10="urn:schemas-microsoft-com:office:word" xmlns:w="http://schemas.openxmlformats.org/wordprocessingml/2006/main" xmlns:w14="http://schemas.microsoft.com/office/word/2010/wordml" xmlns:w15="http://schemas.microsoft.com/office/word/2012/wordml" xmlns:wpg="http://schemas.microsoft.com/office/word/2010/wordprocessingGroup" xmlns:wpi="http://schemas.microsoft.com/office/word/2010/wordprocessingInk" xmlns:wne="http://schemas.microsoft.com/office/word/2006/wordml" xmlns:wps="http://schemas.microsoft.com/office/word/2010/wordprocessingShape" mc:Ignorable="w14 w15 wp14">
   <w:p>
     <w:pPr>
       <w:pStyle w:val="Rodap"/>
@@ -3923,7 +3921,7 @@
         <w:rStyle w:val="Nmerodepgina"/>
         <w:noProof/>
       </w:rPr>
-      <w:t>1</w:t>
+      <w:t>3</w:t>
     </w:r>
     <w:r>
       <w:rPr>
@@ -3964,7 +3962,7 @@
         <v:shape id="_x0000_s2051" type="#_x0000_t75" style="position:absolute;margin-left:275.05pt;margin-top:-9.15pt;width:211.25pt;height:35.9pt;z-index:251656704">
           <v:imagedata r:id="rId1" o:title=""/>
         </v:shape>
-        <o:OLEObject Type="Embed" ProgID="PBrush" ShapeID="_x0000_s2051" DrawAspect="Content" ObjectID="_1528722777" r:id="rId2"/>
+        <o:OLEObject Type="Embed" ProgID="PBrush" ShapeID="_x0000_s2051" DrawAspect="Content" ObjectID="_1529325634" r:id="rId2"/>
       </w:object>
     </w:r>
   </w:p>
@@ -3972,7 +3970,7 @@
 </file>
 
 <file path=word/footnotes.xml><?xml version="1.0" encoding="utf-8"?>
-<w:footnotes xmlns:wpc="http://schemas.microsoft.com/office/word/2010/wordprocessingCanvas" xmlns:cx="http://schemas.microsoft.com/office/drawing/2014/chartex" xmlns:cx1="http://schemas.microsoft.com/office/drawing/2015/9/8/chartex" xmlns:cx2="http://schemas.microsoft.com/office/drawing/2015/10/21/chartex" xmlns:mc="http://schemas.openxmlformats.org/markup-compatibility/2006" xmlns:o="urn:schemas-microsoft-com:office:office" xmlns:r="http://schemas.openxmlformats.org/officeDocument/2006/relationships" xmlns:m="http://schemas.openxmlformats.org/officeDocument/2006/math" xmlns:v="urn:schemas-microsoft-com:vml" xmlns:wp14="http://schemas.microsoft.com/office/word/2010/wordprocessingDrawing" xmlns:wp="http://schemas.openxmlformats.org/drawingml/2006/wordprocessingDrawing" xmlns:w10="urn:schemas-microsoft-com:office:word" xmlns:w="http://schemas.openxmlformats.org/wordprocessingml/2006/main" xmlns:w14="http://schemas.microsoft.com/office/word/2010/wordml" xmlns:w15="http://schemas.microsoft.com/office/word/2012/wordml" xmlns:w16se="http://schemas.microsoft.com/office/word/2015/wordml/symex" xmlns:wpg="http://schemas.microsoft.com/office/word/2010/wordprocessingGroup" xmlns:wpi="http://schemas.microsoft.com/office/word/2010/wordprocessingInk" xmlns:wne="http://schemas.microsoft.com/office/word/2006/wordml" xmlns:wps="http://schemas.microsoft.com/office/word/2010/wordprocessingShape" mc:Ignorable="w14 w15 w16se wp14">
+<w:footnotes xmlns:wpc="http://schemas.microsoft.com/office/word/2010/wordprocessingCanvas" xmlns:mc="http://schemas.openxmlformats.org/markup-compatibility/2006" xmlns:o="urn:schemas-microsoft-com:office:office" xmlns:r="http://schemas.openxmlformats.org/officeDocument/2006/relationships" xmlns:m="http://schemas.openxmlformats.org/officeDocument/2006/math" xmlns:v="urn:schemas-microsoft-com:vml" xmlns:wp14="http://schemas.microsoft.com/office/word/2010/wordprocessingDrawing" xmlns:wp="http://schemas.openxmlformats.org/drawingml/2006/wordprocessingDrawing" xmlns:w10="urn:schemas-microsoft-com:office:word" xmlns:w="http://schemas.openxmlformats.org/wordprocessingml/2006/main" xmlns:w14="http://schemas.microsoft.com/office/word/2010/wordml" xmlns:w15="http://schemas.microsoft.com/office/word/2012/wordml" xmlns:wpg="http://schemas.microsoft.com/office/word/2010/wordprocessingGroup" xmlns:wpi="http://schemas.microsoft.com/office/word/2010/wordprocessingInk" xmlns:wne="http://schemas.microsoft.com/office/word/2006/wordml" xmlns:wps="http://schemas.microsoft.com/office/word/2010/wordprocessingShape" mc:Ignorable="w14 w15 wp14">
   <w:footnote w:type="separator" w:id="-1">
     <w:p>
       <w:r>
@@ -3991,7 +3989,7 @@
 </file>
 
 <file path=word/header1.xml><?xml version="1.0" encoding="utf-8"?>
-<w:hdr xmlns:wpc="http://schemas.microsoft.com/office/word/2010/wordprocessingCanvas" xmlns:cx="http://schemas.microsoft.com/office/drawing/2014/chartex" xmlns:cx1="http://schemas.microsoft.com/office/drawing/2015/9/8/chartex" xmlns:cx2="http://schemas.microsoft.com/office/drawing/2015/10/21/chartex" xmlns:mc="http://schemas.openxmlformats.org/markup-compatibility/2006" xmlns:o="urn:schemas-microsoft-com:office:office" xmlns:r="http://schemas.openxmlformats.org/officeDocument/2006/relationships" xmlns:m="http://schemas.openxmlformats.org/officeDocument/2006/math" xmlns:v="urn:schemas-microsoft-com:vml" xmlns:wp14="http://schemas.microsoft.com/office/word/2010/wordprocessingDrawing" xmlns:wp="http://schemas.openxmlformats.org/drawingml/2006/wordprocessingDrawing" xmlns:w10="urn:schemas-microsoft-com:office:word" xmlns:w="http://schemas.openxmlformats.org/wordprocessingml/2006/main" xmlns:w14="http://schemas.microsoft.com/office/word/2010/wordml" xmlns:w15="http://schemas.microsoft.com/office/word/2012/wordml" xmlns:w16se="http://schemas.microsoft.com/office/word/2015/wordml/symex" xmlns:wpg="http://schemas.microsoft.com/office/word/2010/wordprocessingGroup" xmlns:wpi="http://schemas.microsoft.com/office/word/2010/wordprocessingInk" xmlns:wne="http://schemas.microsoft.com/office/word/2006/wordml" xmlns:wps="http://schemas.microsoft.com/office/word/2010/wordprocessingShape" mc:Ignorable="w14 w15 w16se wp14">
+<w:hdr xmlns:wpc="http://schemas.microsoft.com/office/word/2010/wordprocessingCanvas" xmlns:mc="http://schemas.openxmlformats.org/markup-compatibility/2006" xmlns:o="urn:schemas-microsoft-com:office:office" xmlns:r="http://schemas.openxmlformats.org/officeDocument/2006/relationships" xmlns:m="http://schemas.openxmlformats.org/officeDocument/2006/math" xmlns:v="urn:schemas-microsoft-com:vml" xmlns:wp14="http://schemas.microsoft.com/office/word/2010/wordprocessingDrawing" xmlns:wp="http://schemas.openxmlformats.org/drawingml/2006/wordprocessingDrawing" xmlns:w10="urn:schemas-microsoft-com:office:word" xmlns:w="http://schemas.openxmlformats.org/wordprocessingml/2006/main" xmlns:w14="http://schemas.microsoft.com/office/word/2010/wordml" xmlns:w15="http://schemas.microsoft.com/office/word/2012/wordml" xmlns:wpg="http://schemas.microsoft.com/office/word/2010/wordprocessingGroup" xmlns:wpi="http://schemas.microsoft.com/office/word/2010/wordprocessingInk" xmlns:wne="http://schemas.microsoft.com/office/word/2006/wordml" xmlns:wps="http://schemas.microsoft.com/office/word/2010/wordprocessingShape" mc:Ignorable="w14 w15 wp14">
   <w:p>
     <w:pPr>
       <w:pStyle w:val="Cabealho"/>
@@ -4134,7 +4132,7 @@
 </file>
 
 <file path=word/styles.xml><?xml version="1.0" encoding="utf-8"?>
-<w:styles xmlns:mc="http://schemas.openxmlformats.org/markup-compatibility/2006" xmlns:r="http://schemas.openxmlformats.org/officeDocument/2006/relationships" xmlns:w="http://schemas.openxmlformats.org/wordprocessingml/2006/main" xmlns:w14="http://schemas.microsoft.com/office/word/2010/wordml" xmlns:w15="http://schemas.microsoft.com/office/word/2012/wordml" xmlns:w16se="http://schemas.microsoft.com/office/word/2015/wordml/symex" mc:Ignorable="w14 w15 w16se">
+<w:styles xmlns:mc="http://schemas.openxmlformats.org/markup-compatibility/2006" xmlns:r="http://schemas.openxmlformats.org/officeDocument/2006/relationships" xmlns:w="http://schemas.openxmlformats.org/wordprocessingml/2006/main" xmlns:w14="http://schemas.microsoft.com/office/word/2010/wordml" xmlns:w15="http://schemas.microsoft.com/office/word/2012/wordml" mc:Ignorable="w14 w15">
   <w:docDefaults>
     <w:rPrDefault>
       <w:rPr>
@@ -4144,7 +4142,7 @@
     </w:rPrDefault>
     <w:pPrDefault/>
   </w:docDefaults>
-  <w:latentStyles w:defLockedState="0" w:defUIPriority="99" w:defSemiHidden="0" w:defUnhideWhenUsed="0" w:defQFormat="0" w:count="372">
+  <w:latentStyles w:defLockedState="0" w:defUIPriority="99" w:defSemiHidden="0" w:defUnhideWhenUsed="0" w:defQFormat="0" w:count="371">
     <w:lsdException w:name="Normal" w:uiPriority="0" w:qFormat="1"/>
     <w:lsdException w:name="heading 1" w:uiPriority="9" w:qFormat="1"/>
     <w:lsdException w:name="heading 2" w:semiHidden="1" w:uiPriority="9" w:unhideWhenUsed="1" w:qFormat="1"/>
@@ -4516,7 +4514,6 @@
     <w:lsdException w:name="List Table 5 Dark Accent 6" w:uiPriority="50"/>
     <w:lsdException w:name="List Table 6 Colorful Accent 6" w:uiPriority="51"/>
     <w:lsdException w:name="List Table 7 Colorful Accent 6" w:uiPriority="52"/>
-    <w:lsdException w:name="Mention" w:semiHidden="1" w:unhideWhenUsed="1"/>
   </w:latentStyles>
   <w:style w:type="paragraph" w:default="1" w:styleId="Normal">
     <w:name w:val="Normal"/>
@@ -4620,6 +4617,7 @@
       <w:lang w:eastAsia="en-US"/>
     </w:rPr>
     <w:tblPr>
+      <w:tblInd w:w="0" w:type="dxa"/>
       <w:tblBorders>
         <w:top w:val="single" w:sz="4" w:space="0" w:color="auto"/>
         <w:left w:val="single" w:sz="4" w:space="0" w:color="auto"/>
@@ -4628,6 +4626,12 @@
         <w:insideH w:val="single" w:sz="4" w:space="0" w:color="auto"/>
         <w:insideV w:val="single" w:sz="4" w:space="0" w:color="auto"/>
       </w:tblBorders>
+      <w:tblCellMar>
+        <w:top w:w="0" w:type="dxa"/>
+        <w:left w:w="108" w:type="dxa"/>
+        <w:bottom w:w="0" w:type="dxa"/>
+        <w:right w:w="108" w:type="dxa"/>
+      </w:tblCellMar>
     </w:tblPr>
   </w:style>
 </w:styles>

</xml_diff>

<commit_message>
Atualização de Documento de Acompanhamento da OS4797. Entrega do Plano de Trabalhao.
</commit_message>
<xml_diff>
--- a/00_GESTAO_GERAL/05_ORDEM_SERVICO/06_OS4797/01_GESTAO/OS 4797 - Documento de Acompanhamento.docx
+++ b/00_GESTAO_GERAL/05_ORDEM_SERVICO/06_OS4797/01_GESTAO/OS 4797 - Documento de Acompanhamento.docx
@@ -881,6 +881,7 @@
       <w:tblPr>
         <w:tblStyle w:val="Tabelacomgrade"/>
         <w:tblW w:w="9071" w:type="dxa"/>
+        <w:tblInd w:w="5" w:type="dxa"/>
         <w:tblLook w:val="04A0" w:firstRow="1" w:lastRow="0" w:firstColumn="1" w:lastColumn="0" w:noHBand="0" w:noVBand="1"/>
       </w:tblPr>
       <w:tblGrid>
@@ -1005,7 +1006,7 @@
                 <w:sz w:val="24"/>
                 <w:szCs w:val="24"/>
               </w:rPr>
-              <w:t>06</w:t>
+              <w:t>13</w:t>
             </w:r>
             <w:r>
               <w:rPr>
@@ -1338,6 +1339,17 @@
             <w:pPr>
               <w:spacing w:after="0"/>
             </w:pPr>
+            <w:r>
+              <w:t>13/0</w:t>
+            </w:r>
+            <w:r>
+              <w:t>7</w:t>
+            </w:r>
+            <w:bookmarkStart w:id="0" w:name="_GoBack"/>
+            <w:bookmarkEnd w:id="0"/>
+            <w:r>
+              <w:t>/16</w:t>
+            </w:r>
           </w:p>
         </w:tc>
         <w:tc>
@@ -1352,6 +1364,12 @@
                 <w:szCs w:val="20"/>
               </w:rPr>
             </w:pPr>
+            <w:r>
+              <w:rPr>
+                <w:szCs w:val="20"/>
+              </w:rPr>
+              <w:t>Acompanhamento da OS</w:t>
+            </w:r>
           </w:p>
         </w:tc>
       </w:tr>
@@ -1917,8 +1935,6 @@
             <w:r>
               <w:t>Chamado Iniciado</w:t>
             </w:r>
-            <w:bookmarkStart w:id="0" w:name="_GoBack"/>
-            <w:bookmarkEnd w:id="0"/>
           </w:p>
         </w:tc>
         <w:tc>
@@ -1950,6 +1966,9 @@
               <w:spacing w:after="0"/>
               <w:jc w:val="center"/>
             </w:pPr>
+            <w:r>
+              <w:t>13/07/16</w:t>
+            </w:r>
           </w:p>
         </w:tc>
         <w:tc>
@@ -1959,7 +1978,11 @@
           <w:p>
             <w:pPr>
               <w:spacing w:after="0"/>
-            </w:pPr>
+              <w:jc w:val="center"/>
+            </w:pPr>
+            <w:r>
+              <w:t>Chamado Planejado</w:t>
+            </w:r>
           </w:p>
         </w:tc>
         <w:tc>
@@ -1970,6 +1993,14 @@
             <w:pPr>
               <w:spacing w:after="0"/>
             </w:pPr>
+            <w:proofErr w:type="spellStart"/>
+            <w:r>
+              <w:t>NTConsult</w:t>
+            </w:r>
+            <w:proofErr w:type="spellEnd"/>
+            <w:r>
+              <w:t xml:space="preserve"> – Rodrigo Borges</w:t>
+            </w:r>
           </w:p>
         </w:tc>
       </w:tr>
@@ -3962,7 +3993,7 @@
         <v:shape id="_x0000_s2051" type="#_x0000_t75" style="position:absolute;margin-left:275.05pt;margin-top:-9.15pt;width:211.25pt;height:35.9pt;z-index:251656704">
           <v:imagedata r:id="rId1" o:title=""/>
         </v:shape>
-        <o:OLEObject Type="Embed" ProgID="PBrush" ShapeID="_x0000_s2051" DrawAspect="Content" ObjectID="_1529325634" r:id="rId2"/>
+        <o:OLEObject Type="Embed" ProgID="PBrush" ShapeID="_x0000_s2051" DrawAspect="Content" ObjectID="_1529925116" r:id="rId2"/>
       </w:object>
     </w:r>
   </w:p>

</xml_diff>

<commit_message>
Atualização do Documento de Acompanhamento da OS4797.
</commit_message>
<xml_diff>
--- a/00_GESTAO_GERAL/05_ORDEM_SERVICO/06_OS4797/01_GESTAO/OS 4797 - Documento de Acompanhamento.docx
+++ b/00_GESTAO_GERAL/05_ORDEM_SERVICO/06_OS4797/01_GESTAO/OS 4797 - Documento de Acompanhamento.docx
@@ -104,8 +104,6 @@
               </w:rPr>
               <w:t>4797</w:t>
             </w:r>
-            <w:bookmarkStart w:id="0" w:name="_GoBack"/>
-            <w:bookmarkEnd w:id="0"/>
           </w:p>
         </w:tc>
         <w:tc>
@@ -554,12 +552,36 @@
           <w:p>
             <w:pPr>
               <w:spacing w:after="0"/>
-              <w:jc w:val="center"/>
-              <w:rPr>
-                <w:sz w:val="24"/>
-                <w:szCs w:val="24"/>
-              </w:rPr>
-            </w:pPr>
+              <w:rPr>
+                <w:rFonts w:asciiTheme="minorHAnsi" w:hAnsiTheme="minorHAnsi"/>
+                <w:sz w:val="24"/>
+                <w:szCs w:val="24"/>
+              </w:rPr>
+            </w:pPr>
+            <w:r>
+              <w:rPr>
+                <w:rFonts w:asciiTheme="minorHAnsi" w:hAnsiTheme="minorHAnsi"/>
+                <w:sz w:val="24"/>
+                <w:szCs w:val="24"/>
+              </w:rPr>
+              <w:t>Acréscimo de 2</w:t>
+            </w:r>
+            <w:r>
+              <w:rPr>
+                <w:rFonts w:asciiTheme="minorHAnsi" w:hAnsiTheme="minorHAnsi"/>
+                <w:sz w:val="24"/>
+                <w:szCs w:val="24"/>
+              </w:rPr>
+              <w:t>2</w:t>
+            </w:r>
+            <w:r>
+              <w:rPr>
+                <w:rFonts w:asciiTheme="minorHAnsi" w:hAnsiTheme="minorHAnsi"/>
+                <w:sz w:val="24"/>
+                <w:szCs w:val="24"/>
+              </w:rPr>
+              <w:t xml:space="preserve"> dias corridos.</w:t>
+            </w:r>
           </w:p>
         </w:tc>
       </w:tr>
@@ -963,7 +985,7 @@
                 <w:sz w:val="24"/>
                 <w:szCs w:val="24"/>
               </w:rPr>
-              <w:t>Aberta</w:t>
+              <w:t>Plano Entregue</w:t>
             </w:r>
           </w:p>
         </w:tc>
@@ -1023,7 +1045,7 @@
                 <w:sz w:val="24"/>
                 <w:szCs w:val="24"/>
               </w:rPr>
-              <w:t>29</w:t>
+              <w:t>13</w:t>
             </w:r>
             <w:r>
               <w:rPr>
@@ -1037,7 +1059,7 @@
                 <w:sz w:val="24"/>
                 <w:szCs w:val="24"/>
               </w:rPr>
-              <w:t>6</w:t>
+              <w:t>7</w:t>
             </w:r>
             <w:r>
               <w:rPr>
@@ -1281,6 +1303,9 @@
             <w:pPr>
               <w:spacing w:after="0"/>
             </w:pPr>
+            <w:r>
+              <w:t>06/07/16</w:t>
+            </w:r>
           </w:p>
         </w:tc>
         <w:tc>
@@ -1295,6 +1320,12 @@
                 <w:szCs w:val="20"/>
               </w:rPr>
             </w:pPr>
+            <w:r>
+              <w:rPr>
+                <w:szCs w:val="20"/>
+              </w:rPr>
+              <w:t>Acompanhamento da OS</w:t>
+            </w:r>
           </w:p>
         </w:tc>
       </w:tr>
@@ -1347,6 +1378,9 @@
             <w:pPr>
               <w:spacing w:after="0"/>
             </w:pPr>
+            <w:r>
+              <w:t>13/07/16</w:t>
+            </w:r>
           </w:p>
         </w:tc>
         <w:tc>
@@ -1361,6 +1395,12 @@
                 <w:szCs w:val="20"/>
               </w:rPr>
             </w:pPr>
+            <w:r>
+              <w:rPr>
+                <w:szCs w:val="20"/>
+              </w:rPr>
+              <w:t>Acompanhamento da OS</w:t>
+            </w:r>
           </w:p>
         </w:tc>
       </w:tr>
@@ -1395,7 +1435,10 @@
               <w:spacing w:after="0"/>
             </w:pPr>
             <w:r>
-              <w:t>03/08/16</w:t>
+              <w:t>25</w:t>
+            </w:r>
+            <w:r>
+              <w:t>/08/16</w:t>
             </w:r>
           </w:p>
         </w:tc>
@@ -1455,7 +1498,16 @@
               <w:spacing w:after="0"/>
             </w:pPr>
             <w:r>
-              <w:t>10/08/16</w:t>
+              <w:t>01</w:t>
+            </w:r>
+            <w:r>
+              <w:t>/0</w:t>
+            </w:r>
+            <w:r>
+              <w:t>9</w:t>
+            </w:r>
+            <w:r>
+              <w:t>/16</w:t>
             </w:r>
           </w:p>
         </w:tc>
@@ -1515,7 +1567,16 @@
               <w:spacing w:after="0"/>
             </w:pPr>
             <w:r>
-              <w:t>19/08/16</w:t>
+              <w:t>10</w:t>
+            </w:r>
+            <w:r>
+              <w:t>/0</w:t>
+            </w:r>
+            <w:r>
+              <w:t>9</w:t>
+            </w:r>
+            <w:r>
+              <w:t>/16</w:t>
             </w:r>
           </w:p>
         </w:tc>
@@ -1575,7 +1636,16 @@
               <w:spacing w:after="0"/>
             </w:pPr>
             <w:r>
-              <w:t>21/08/16</w:t>
+              <w:t>12</w:t>
+            </w:r>
+            <w:r>
+              <w:t>/0</w:t>
+            </w:r>
+            <w:r>
+              <w:t>9</w:t>
+            </w:r>
+            <w:r>
+              <w:t>/16</w:t>
             </w:r>
           </w:p>
         </w:tc>
@@ -1635,7 +1705,16 @@
               <w:spacing w:after="0"/>
             </w:pPr>
             <w:r>
-              <w:t>22/08/16</w:t>
+              <w:t>12</w:t>
+            </w:r>
+            <w:r>
+              <w:t>/0</w:t>
+            </w:r>
+            <w:r>
+              <w:t>9</w:t>
+            </w:r>
+            <w:r>
+              <w:t>/16</w:t>
             </w:r>
           </w:p>
         </w:tc>
@@ -1695,7 +1774,16 @@
               <w:spacing w:after="0"/>
             </w:pPr>
             <w:r>
-              <w:t>18/02/17</w:t>
+              <w:t>11</w:t>
+            </w:r>
+            <w:r>
+              <w:t>/0</w:t>
+            </w:r>
+            <w:r>
+              <w:t>3</w:t>
+            </w:r>
+            <w:r>
+              <w:t>/17</w:t>
             </w:r>
           </w:p>
         </w:tc>
@@ -1877,7 +1965,6 @@
           <w:p>
             <w:pPr>
               <w:spacing w:after="0"/>
-              <w:jc w:val="center"/>
             </w:pPr>
             <w:r>
               <w:t>Iniciação/Novo Chamado Criado</w:t>
@@ -1891,7 +1978,6 @@
           <w:p>
             <w:pPr>
               <w:spacing w:after="0"/>
-              <w:jc w:val="center"/>
             </w:pPr>
             <w:r>
               <w:t>CIAT - João Paulo</w:t>
@@ -1907,8 +1993,10 @@
           <w:p>
             <w:pPr>
               <w:spacing w:after="0"/>
-              <w:jc w:val="center"/>
-            </w:pPr>
+            </w:pPr>
+            <w:r>
+              <w:t>06/07/16</w:t>
+            </w:r>
           </w:p>
         </w:tc>
         <w:tc>
@@ -1919,6 +2007,9 @@
             <w:pPr>
               <w:spacing w:after="0"/>
             </w:pPr>
+            <w:r>
+              <w:t>Início</w:t>
+            </w:r>
           </w:p>
         </w:tc>
         <w:tc>
@@ -1929,6 +2020,9 @@
             <w:pPr>
               <w:spacing w:after="0"/>
             </w:pPr>
+            <w:r>
+              <w:t>NTC - Rodrigo Borges</w:t>
+            </w:r>
           </w:p>
         </w:tc>
       </w:tr>
@@ -1940,8 +2034,10 @@
           <w:p>
             <w:pPr>
               <w:spacing w:after="0"/>
-              <w:jc w:val="center"/>
-            </w:pPr>
+            </w:pPr>
+            <w:r>
+              <w:t>13/07/16</w:t>
+            </w:r>
           </w:p>
         </w:tc>
         <w:tc>
@@ -1952,6 +2048,9 @@
             <w:pPr>
               <w:spacing w:after="0"/>
             </w:pPr>
+            <w:r>
+              <w:t>Entrega do Plano</w:t>
+            </w:r>
           </w:p>
         </w:tc>
         <w:tc>
@@ -1962,12 +2061,156 @@
             <w:pPr>
               <w:spacing w:after="0"/>
             </w:pPr>
+            <w:r>
+              <w:t>NTC - Rodrigo Borges</w:t>
+            </w:r>
+          </w:p>
+        </w:tc>
+      </w:tr>
+      <w:tr>
+        <w:tc>
+          <w:tcPr>
+            <w:tcW w:w="1134" w:type="dxa"/>
+          </w:tcPr>
+          <w:p>
+            <w:pPr>
+              <w:spacing w:after="0"/>
+              <w:jc w:val="center"/>
+            </w:pPr>
+            <w:r>
+              <w:t>20/07/16</w:t>
+            </w:r>
+          </w:p>
+        </w:tc>
+        <w:tc>
+          <w:tcPr>
+            <w:tcW w:w="5102" w:type="dxa"/>
+          </w:tcPr>
+          <w:p>
+            <w:pPr>
+              <w:spacing w:after="0"/>
+            </w:pPr>
+            <w:r>
+              <w:t>Paralisação da execuçã</w:t>
+            </w:r>
+            <w:r>
+              <w:t xml:space="preserve">o </w:t>
+            </w:r>
+            <w:r>
+              <w:t>por falta do dicionário de dados do Cadastro</w:t>
+            </w:r>
+          </w:p>
+        </w:tc>
+        <w:tc>
+          <w:tcPr>
+            <w:tcW w:w="2835" w:type="dxa"/>
+          </w:tcPr>
+          <w:p>
+            <w:pPr>
+              <w:spacing w:after="0"/>
+            </w:pPr>
+            <w:r>
+              <w:t>CIAT - João Paulo</w:t>
+            </w:r>
+          </w:p>
+        </w:tc>
+      </w:tr>
+      <w:tr>
+        <w:tc>
+          <w:tcPr>
+            <w:tcW w:w="1134" w:type="dxa"/>
+          </w:tcPr>
+          <w:p>
+            <w:pPr>
+              <w:spacing w:after="0"/>
+              <w:jc w:val="center"/>
+            </w:pPr>
+            <w:r>
+              <w:t>08</w:t>
+            </w:r>
+            <w:r>
+              <w:t>/08/16</w:t>
+            </w:r>
+          </w:p>
+        </w:tc>
+        <w:tc>
+          <w:tcPr>
+            <w:tcW w:w="5102" w:type="dxa"/>
+          </w:tcPr>
+          <w:p>
+            <w:pPr>
+              <w:spacing w:after="0"/>
+            </w:pPr>
+            <w:r>
+              <w:t>Publicação do dicionário de dados do Cadastro</w:t>
+            </w:r>
+          </w:p>
+        </w:tc>
+        <w:tc>
+          <w:tcPr>
+            <w:tcW w:w="2835" w:type="dxa"/>
+          </w:tcPr>
+          <w:p>
+            <w:pPr>
+              <w:spacing w:after="0"/>
+            </w:pPr>
+            <w:r>
+              <w:t>CIAT - João Paulo</w:t>
+            </w:r>
+          </w:p>
+        </w:tc>
+      </w:tr>
+      <w:tr>
+        <w:tc>
+          <w:tcPr>
+            <w:tcW w:w="1134" w:type="dxa"/>
+          </w:tcPr>
+          <w:p>
+            <w:pPr>
+              <w:spacing w:after="0"/>
+              <w:jc w:val="center"/>
+            </w:pPr>
+            <w:r>
+              <w:t>08</w:t>
+            </w:r>
+            <w:bookmarkStart w:id="0" w:name="_GoBack"/>
+            <w:bookmarkEnd w:id="0"/>
+            <w:r>
+              <w:t>/08/16</w:t>
+            </w:r>
+          </w:p>
+        </w:tc>
+        <w:tc>
+          <w:tcPr>
+            <w:tcW w:w="5102" w:type="dxa"/>
+          </w:tcPr>
+          <w:p>
+            <w:pPr>
+              <w:spacing w:after="0"/>
+            </w:pPr>
+            <w:r>
+              <w:t>Reinicio da execução da OS</w:t>
+            </w:r>
+          </w:p>
+        </w:tc>
+        <w:tc>
+          <w:tcPr>
+            <w:tcW w:w="2835" w:type="dxa"/>
+          </w:tcPr>
+          <w:p>
+            <w:pPr>
+              <w:spacing w:after="0"/>
+            </w:pPr>
+            <w:r>
+              <w:t>CIAT - João Paulo</w:t>
+            </w:r>
           </w:p>
         </w:tc>
       </w:tr>
     </w:tbl>
     <w:p>
       <w:pPr>
+        <w:spacing w:after="0"/>
         <w:rPr>
           <w:sz w:val="16"/>
           <w:szCs w:val="16"/>
@@ -2521,6 +2764,7 @@
                 <w:b/>
                 <w:sz w:val="28"/>
               </w:rPr>
+              <w:lastRenderedPageBreak/>
               <w:t>Indicadores do Serviço Executado</w:t>
             </w:r>
           </w:p>
@@ -3810,6 +4054,26 @@
         </w:rPr>
         <w:lastRenderedPageBreak/>
         <w:t>Justificativas e Observações:</w:t>
+      </w:r>
+    </w:p>
+    <w:p>
+      <w:r>
+        <w:t>Considerado que a</w:t>
+      </w:r>
+      <w:r>
+        <w:t xml:space="preserve"> OS esteve paralisada por 22</w:t>
+      </w:r>
+      <w:r>
+        <w:t xml:space="preserve"> dias, entre os dias </w:t>
+      </w:r>
+      <w:r>
+        <w:t>18/07 e 08</w:t>
+      </w:r>
+      <w:r>
+        <w:t>/</w:t>
+      </w:r>
+      <w:r>
+        <w:t>08 por alteração em caso de uso.</w:t>
       </w:r>
     </w:p>
     <w:p/>
@@ -3964,7 +4228,7 @@
         <v:shape id="_x0000_s2051" type="#_x0000_t75" style="position:absolute;margin-left:275.05pt;margin-top:-9.15pt;width:211.25pt;height:35.9pt;z-index:251656704">
           <v:imagedata r:id="rId1" o:title=""/>
         </v:shape>
-        <o:OLEObject Type="Embed" ProgID="PBrush" ShapeID="_x0000_s2051" DrawAspect="Content" ObjectID="_1528722777" r:id="rId2"/>
+        <o:OLEObject Type="Embed" ProgID="PBrush" ShapeID="_x0000_s2051" DrawAspect="Content" ObjectID="_1532185160" r:id="rId2"/>
       </w:object>
     </w:r>
   </w:p>
@@ -4144,7 +4408,7 @@
     </w:rPrDefault>
     <w:pPrDefault/>
   </w:docDefaults>
-  <w:latentStyles w:defLockedState="0" w:defUIPriority="99" w:defSemiHidden="0" w:defUnhideWhenUsed="0" w:defQFormat="0" w:count="372">
+  <w:latentStyles w:defLockedState="0" w:defUIPriority="99" w:defSemiHidden="0" w:defUnhideWhenUsed="0" w:defQFormat="0" w:count="373">
     <w:lsdException w:name="Normal" w:uiPriority="0" w:qFormat="1"/>
     <w:lsdException w:name="heading 1" w:uiPriority="9" w:qFormat="1"/>
     <w:lsdException w:name="heading 2" w:semiHidden="1" w:uiPriority="9" w:unhideWhenUsed="1" w:qFormat="1"/>
@@ -4250,7 +4514,6 @@
     <w:lsdException w:name="HTML Sample" w:semiHidden="1" w:unhideWhenUsed="1"/>
     <w:lsdException w:name="HTML Typewriter" w:semiHidden="1" w:unhideWhenUsed="1"/>
     <w:lsdException w:name="HTML Variable" w:semiHidden="1" w:unhideWhenUsed="1"/>
-    <w:lsdException w:name="Normal Table" w:semiHidden="1" w:unhideWhenUsed="1"/>
     <w:lsdException w:name="annotation subject" w:semiHidden="1" w:unhideWhenUsed="1"/>
     <w:lsdException w:name="No List" w:semiHidden="1" w:unhideWhenUsed="1"/>
     <w:lsdException w:name="Outline List 1" w:semiHidden="1" w:unhideWhenUsed="1"/>
@@ -4297,10 +4560,8 @@
     <w:lsdException w:name="Table Subtle 2" w:semiHidden="1" w:unhideWhenUsed="1"/>
     <w:lsdException w:name="Table Web 1" w:semiHidden="1" w:unhideWhenUsed="1"/>
     <w:lsdException w:name="Table Web 2" w:semiHidden="1" w:unhideWhenUsed="1"/>
-    <w:lsdException w:name="Table Web 3" w:semiHidden="1" w:unhideWhenUsed="1"/>
     <w:lsdException w:name="Balloon Text" w:semiHidden="1" w:unhideWhenUsed="1"/>
     <w:lsdException w:name="Table Grid" w:uiPriority="39"/>
-    <w:lsdException w:name="Table Theme" w:semiHidden="1" w:unhideWhenUsed="1"/>
     <w:lsdException w:name="Placeholder Text" w:semiHidden="1"/>
     <w:lsdException w:name="No Spacing" w:uiPriority="1" w:qFormat="1"/>
     <w:lsdException w:name="Light Shading" w:uiPriority="60"/>
@@ -4517,6 +4778,7 @@
     <w:lsdException w:name="List Table 6 Colorful Accent 6" w:uiPriority="51"/>
     <w:lsdException w:name="List Table 7 Colorful Accent 6" w:uiPriority="52"/>
     <w:lsdException w:name="Mention" w:semiHidden="1" w:unhideWhenUsed="1"/>
+    <w:lsdException w:name="Smart Hyperlink" w:semiHidden="1" w:unhideWhenUsed="1"/>
   </w:latentStyles>
   <w:style w:type="paragraph" w:default="1" w:styleId="Normal">
     <w:name w:val="Normal"/>

</xml_diff>

<commit_message>
Publicação de novas versões dos casos de usos ARRUC0210 - Gerar DARE-e e ARRUC0240 - Processar Barra DARE, e também atualização da Regras de Negócios no Documento de Modelo de Caso de Usos, atualização do Dicionário de Dados e Modelo de Dados do Processo de Arrecadação. Atualização do Documento de Acompanhamento da OS 4797.
</commit_message>
<xml_diff>
--- a/00_GESTAO_GERAL/05_ORDEM_SERVICO/06_OS4797/01_GESTAO/OS 4797 - Documento de Acompanhamento.docx
+++ b/00_GESTAO_GERAL/05_ORDEM_SERVICO/06_OS4797/01_GESTAO/OS 4797 - Documento de Acompanhamento.docx
@@ -2094,10 +2094,7 @@
               <w:t>Paralisação da execuçã</w:t>
             </w:r>
             <w:r>
-              <w:t xml:space="preserve">o </w:t>
-            </w:r>
-            <w:r>
-              <w:t>por falta do dicionário de dados do Cadastro</w:t>
+              <w:t>o por falta do dicionário de dados do Cadastro</w:t>
             </w:r>
           </w:p>
         </w:tc>
@@ -2172,24 +2169,96 @@
             </w:pPr>
             <w:r>
               <w:t>08</w:t>
+            </w:r>
+            <w:r>
+              <w:t>/08/16</w:t>
+            </w:r>
+          </w:p>
+        </w:tc>
+        <w:tc>
+          <w:tcPr>
+            <w:tcW w:w="5102" w:type="dxa"/>
+          </w:tcPr>
+          <w:p>
+            <w:pPr>
+              <w:spacing w:after="0"/>
+            </w:pPr>
+            <w:r>
+              <w:t>Reinicio da execução da OS</w:t>
+            </w:r>
+          </w:p>
+        </w:tc>
+        <w:tc>
+          <w:tcPr>
+            <w:tcW w:w="2835" w:type="dxa"/>
+          </w:tcPr>
+          <w:p>
+            <w:pPr>
+              <w:spacing w:after="0"/>
+            </w:pPr>
+            <w:r>
+              <w:t>CIAT - João Paulo</w:t>
+            </w:r>
+          </w:p>
+        </w:tc>
+      </w:tr>
+      <w:tr>
+        <w:tc>
+          <w:tcPr>
+            <w:tcW w:w="1134" w:type="dxa"/>
+          </w:tcPr>
+          <w:p>
+            <w:pPr>
+              <w:spacing w:after="0"/>
+              <w:jc w:val="center"/>
+            </w:pPr>
+            <w:r>
+              <w:t>19/08/16</w:t>
+            </w:r>
+          </w:p>
+        </w:tc>
+        <w:tc>
+          <w:tcPr>
+            <w:tcW w:w="5102" w:type="dxa"/>
+          </w:tcPr>
+          <w:p>
+            <w:pPr>
+              <w:spacing w:after="0"/>
+            </w:pPr>
+            <w:r>
+              <w:t>Publicação de novas versões d</w:t>
+            </w:r>
+            <w:r>
+              <w:t>os casos de usos:</w:t>
+            </w:r>
+          </w:p>
+          <w:p>
+            <w:pPr>
+              <w:spacing w:after="0"/>
+            </w:pPr>
+            <w:r>
+              <w:t xml:space="preserve">ARRUC0210 - Gerar </w:t>
+            </w:r>
+            <w:proofErr w:type="spellStart"/>
+            <w:r>
+              <w:t>DARE-e</w:t>
+            </w:r>
+            <w:proofErr w:type="spellEnd"/>
+            <w:r>
+              <w:t xml:space="preserve"> e</w:t>
+            </w:r>
+          </w:p>
+          <w:p>
+            <w:pPr>
+              <w:spacing w:after="0"/>
+            </w:pPr>
+            <w:r>
+              <w:t>ARRUC0240 - Processar Barra DARE</w:t>
             </w:r>
             <w:bookmarkStart w:id="0" w:name="_GoBack"/>
             <w:bookmarkEnd w:id="0"/>
             <w:r>
-              <w:t>/08/16</w:t>
-            </w:r>
-          </w:p>
-        </w:tc>
-        <w:tc>
-          <w:tcPr>
-            <w:tcW w:w="5102" w:type="dxa"/>
-          </w:tcPr>
-          <w:p>
-            <w:pPr>
-              <w:spacing w:after="0"/>
-            </w:pPr>
-            <w:r>
-              <w:t>Reinicio da execução da OS</w:t>
+              <w:t>, e também do dicionário de dados e modelo de casos de usos.</w:t>
             </w:r>
           </w:p>
         </w:tc>
@@ -4058,22 +4127,7 @@
     </w:p>
     <w:p>
       <w:r>
-        <w:t>Considerado que a</w:t>
-      </w:r>
-      <w:r>
-        <w:t xml:space="preserve"> OS esteve paralisada por 22</w:t>
-      </w:r>
-      <w:r>
-        <w:t xml:space="preserve"> dias, entre os dias </w:t>
-      </w:r>
-      <w:r>
-        <w:t>18/07 e 08</w:t>
-      </w:r>
-      <w:r>
-        <w:t>/</w:t>
-      </w:r>
-      <w:r>
-        <w:t>08 por alteração em caso de uso.</w:t>
+        <w:t>Considerado que a OS esteve paralisada por 22 dias, entre os dias 18/07 e 08/08 por alteração em caso de uso.</w:t>
       </w:r>
     </w:p>
     <w:p/>
@@ -4187,7 +4241,7 @@
         <w:rStyle w:val="Nmerodepgina"/>
         <w:noProof/>
       </w:rPr>
-      <w:t>1</w:t>
+      <w:t>4</w:t>
     </w:r>
     <w:r>
       <w:rPr>
@@ -4228,7 +4282,7 @@
         <v:shape id="_x0000_s2051" type="#_x0000_t75" style="position:absolute;margin-left:275.05pt;margin-top:-9.15pt;width:211.25pt;height:35.9pt;z-index:251656704">
           <v:imagedata r:id="rId1" o:title=""/>
         </v:shape>
-        <o:OLEObject Type="Embed" ProgID="PBrush" ShapeID="_x0000_s2051" DrawAspect="Content" ObjectID="_1532185160" r:id="rId2"/>
+        <o:OLEObject Type="Embed" ProgID="PBrush" ShapeID="_x0000_s2051" DrawAspect="Content" ObjectID="_1533137077" r:id="rId2"/>
       </w:object>
     </w:r>
   </w:p>
@@ -4514,6 +4568,7 @@
     <w:lsdException w:name="HTML Sample" w:semiHidden="1" w:unhideWhenUsed="1"/>
     <w:lsdException w:name="HTML Typewriter" w:semiHidden="1" w:unhideWhenUsed="1"/>
     <w:lsdException w:name="HTML Variable" w:semiHidden="1" w:unhideWhenUsed="1"/>
+    <w:lsdException w:name="Normal Table" w:semiHidden="1" w:unhideWhenUsed="1"/>
     <w:lsdException w:name="annotation subject" w:semiHidden="1" w:unhideWhenUsed="1"/>
     <w:lsdException w:name="No List" w:semiHidden="1" w:unhideWhenUsed="1"/>
     <w:lsdException w:name="Outline List 1" w:semiHidden="1" w:unhideWhenUsed="1"/>
@@ -4560,8 +4615,10 @@
     <w:lsdException w:name="Table Subtle 2" w:semiHidden="1" w:unhideWhenUsed="1"/>
     <w:lsdException w:name="Table Web 1" w:semiHidden="1" w:unhideWhenUsed="1"/>
     <w:lsdException w:name="Table Web 2" w:semiHidden="1" w:unhideWhenUsed="1"/>
+    <w:lsdException w:name="Table Web 3" w:semiHidden="1" w:unhideWhenUsed="1"/>
     <w:lsdException w:name="Balloon Text" w:semiHidden="1" w:unhideWhenUsed="1"/>
     <w:lsdException w:name="Table Grid" w:uiPriority="39"/>
+    <w:lsdException w:name="Table Theme" w:semiHidden="1" w:unhideWhenUsed="1"/>
     <w:lsdException w:name="Placeholder Text" w:semiHidden="1"/>
     <w:lsdException w:name="No Spacing" w:uiPriority="1" w:qFormat="1"/>
     <w:lsdException w:name="Light Shading" w:uiPriority="60"/>

</xml_diff>

<commit_message>
Publicação de novas versões dos casos de usos ARRUC0210 - Gerar DARE-e e ARRUC0240 - Processar Barra DARE, e também atualização do Dicionário de Dados e Modelo de Dados do Processo de Arrecadação. Atualização do Documento de Acompanhamento da OS 4797.
</commit_message>
<xml_diff>
--- a/00_GESTAO_GERAL/05_ORDEM_SERVICO/06_OS4797/01_GESTAO/OS 4797 - Documento de Acompanhamento.docx
+++ b/00_GESTAO_GERAL/05_ORDEM_SERVICO/06_OS4797/01_GESTAO/OS 4797 - Documento de Acompanhamento.docx
@@ -564,7 +564,7 @@
                 <w:sz w:val="24"/>
                 <w:szCs w:val="24"/>
               </w:rPr>
-              <w:t>Acréscimo de 2</w:t>
+              <w:t xml:space="preserve">Acréscimo de </w:t>
             </w:r>
             <w:r>
               <w:rPr>
@@ -572,7 +572,7 @@
                 <w:sz w:val="24"/>
                 <w:szCs w:val="24"/>
               </w:rPr>
-              <w:t>2</w:t>
+              <w:t>32</w:t>
             </w:r>
             <w:r>
               <w:rPr>
@@ -1435,10 +1435,16 @@
               <w:spacing w:after="0"/>
             </w:pPr>
             <w:r>
-              <w:t>25</w:t>
-            </w:r>
-            <w:r>
-              <w:t>/08/16</w:t>
+              <w:t>04</w:t>
+            </w:r>
+            <w:r>
+              <w:t>/0</w:t>
+            </w:r>
+            <w:r>
+              <w:t>9</w:t>
+            </w:r>
+            <w:r>
+              <w:t>/16</w:t>
             </w:r>
           </w:p>
         </w:tc>
@@ -1498,7 +1504,10 @@
               <w:spacing w:after="0"/>
             </w:pPr>
             <w:r>
-              <w:t>01</w:t>
+              <w:t>0</w:t>
+            </w:r>
+            <w:r>
+              <w:t>9</w:t>
             </w:r>
             <w:r>
               <w:t>/0</w:t>
@@ -1567,7 +1576,10 @@
               <w:spacing w:after="0"/>
             </w:pPr>
             <w:r>
-              <w:t>10</w:t>
+              <w:t>1</w:t>
+            </w:r>
+            <w:r>
+              <w:t>8</w:t>
             </w:r>
             <w:r>
               <w:t>/0</w:t>
@@ -1636,7 +1648,10 @@
               <w:spacing w:after="0"/>
             </w:pPr>
             <w:r>
-              <w:t>12</w:t>
+              <w:t>2</w:t>
+            </w:r>
+            <w:r>
+              <w:t>2</w:t>
             </w:r>
             <w:r>
               <w:t>/0</w:t>
@@ -1705,7 +1720,7 @@
               <w:spacing w:after="0"/>
             </w:pPr>
             <w:r>
-              <w:t>12</w:t>
+              <w:t>19</w:t>
             </w:r>
             <w:r>
               <w:t>/0</w:t>
@@ -1774,7 +1789,7 @@
               <w:spacing w:after="0"/>
             </w:pPr>
             <w:r>
-              <w:t>11</w:t>
+              <w:t>18</w:t>
             </w:r>
             <w:r>
               <w:t>/0</w:t>
@@ -2255,11 +2270,80 @@
             <w:r>
               <w:t>ARRUC0240 - Processar Barra DARE</w:t>
             </w:r>
+            <w:r>
+              <w:t>, e também do dicionário de dados e modelo de casos de usos.</w:t>
+            </w:r>
+          </w:p>
+        </w:tc>
+        <w:tc>
+          <w:tcPr>
+            <w:tcW w:w="2835" w:type="dxa"/>
+          </w:tcPr>
+          <w:p>
+            <w:pPr>
+              <w:spacing w:after="0"/>
+            </w:pPr>
+            <w:r>
+              <w:t>CIAT - João Paulo</w:t>
+            </w:r>
+          </w:p>
+        </w:tc>
+      </w:tr>
+      <w:tr>
+        <w:tc>
+          <w:tcPr>
+            <w:tcW w:w="1134" w:type="dxa"/>
+          </w:tcPr>
+          <w:p>
+            <w:pPr>
+              <w:spacing w:after="0"/>
+              <w:jc w:val="center"/>
+            </w:pPr>
+            <w:r>
+              <w:t>25/08/16</w:t>
+            </w:r>
+          </w:p>
+        </w:tc>
+        <w:tc>
+          <w:tcPr>
+            <w:tcW w:w="5102" w:type="dxa"/>
+          </w:tcPr>
+          <w:p>
+            <w:pPr>
+              <w:spacing w:after="0"/>
+            </w:pPr>
             <w:bookmarkStart w:id="0" w:name="_GoBack"/>
+            <w:r>
+              <w:t>Publicação de novas versões d</w:t>
+            </w:r>
+            <w:r>
+              <w:t>os casos de usos:</w:t>
+            </w:r>
+          </w:p>
+          <w:p>
+            <w:pPr>
+              <w:spacing w:after="0"/>
+            </w:pPr>
+            <w:r>
+              <w:t xml:space="preserve">ARRUC0210 - Gerar </w:t>
+            </w:r>
+            <w:proofErr w:type="spellStart"/>
+            <w:r>
+              <w:t>DARE-e</w:t>
+            </w:r>
+            <w:proofErr w:type="spellEnd"/>
+            <w:r>
+              <w:t xml:space="preserve"> e também do dicionário de dados e modelo de casos de usos.</w:t>
+            </w:r>
+          </w:p>
+          <w:p>
+            <w:pPr>
+              <w:spacing w:after="0"/>
+            </w:pPr>
+            <w:r>
+              <w:t>Considerado acréscimo de mais 10 dias no prazo de execução para OS por causa do tempo que levou para responder os Mantis 138 e 142.</w:t>
+            </w:r>
             <w:bookmarkEnd w:id="0"/>
-            <w:r>
-              <w:t>, e também do dicionário de dados e modelo de casos de usos.</w:t>
-            </w:r>
           </w:p>
         </w:tc>
         <w:tc>
@@ -4127,7 +4211,10 @@
     </w:p>
     <w:p>
       <w:r>
-        <w:t>Considerado que a OS esteve paralisada por 22 dias, entre os dias 18/07 e 08/08 por alteração em caso de uso.</w:t>
+        <w:t xml:space="preserve">Considerado que a OS esteve paralisada por 22 dias, entre os dias 18/07 e 08/08 </w:t>
+      </w:r>
+      <w:r>
+        <w:t>e por mais 10 dias, entre os dias 16/08 e 25/08 para alteração em casos de usos, totalizando 32 dias que estão sendo acrescidos ao prazo total para execução da OS.</w:t>
       </w:r>
     </w:p>
     <w:p/>
@@ -4241,7 +4328,7 @@
         <w:rStyle w:val="Nmerodepgina"/>
         <w:noProof/>
       </w:rPr>
-      <w:t>4</w:t>
+      <w:t>1</w:t>
     </w:r>
     <w:r>
       <w:rPr>
@@ -4282,7 +4369,7 @@
         <v:shape id="_x0000_s2051" type="#_x0000_t75" style="position:absolute;margin-left:275.05pt;margin-top:-9.15pt;width:211.25pt;height:35.9pt;z-index:251656704">
           <v:imagedata r:id="rId1" o:title=""/>
         </v:shape>
-        <o:OLEObject Type="Embed" ProgID="PBrush" ShapeID="_x0000_s2051" DrawAspect="Content" ObjectID="_1533137077" r:id="rId2"/>
+        <o:OLEObject Type="Embed" ProgID="PBrush" ShapeID="_x0000_s2051" DrawAspect="Content" ObjectID="_1533627386" r:id="rId2"/>
       </w:object>
     </w:r>
   </w:p>

</xml_diff>

<commit_message>
Publicação de novas versões dos casos de usos ARRUC0210 - Gerar DARE-e e do Modelo de Dados do Processo de Arrecadação para ajuste da regra ARRRN0201. Atualização do Documento de Acompanhamento da OS 4797.
</commit_message>
<xml_diff>
--- a/00_GESTAO_GERAL/05_ORDEM_SERVICO/06_OS4797/01_GESTAO/OS 4797 - Documento de Acompanhamento.docx
+++ b/00_GESTAO_GERAL/05_ORDEM_SERVICO/06_OS4797/01_GESTAO/OS 4797 - Documento de Acompanhamento.docx
@@ -572,7 +572,7 @@
                 <w:sz w:val="24"/>
                 <w:szCs w:val="24"/>
               </w:rPr>
-              <w:t>32</w:t>
+              <w:t>52</w:t>
             </w:r>
             <w:r>
               <w:rPr>
@@ -615,6 +615,14 @@
                 <w:szCs w:val="24"/>
               </w:rPr>
             </w:pPr>
+            <w:r>
+              <w:rPr>
+                <w:b/>
+                <w:sz w:val="24"/>
+                <w:szCs w:val="24"/>
+              </w:rPr>
+              <w:t>50</w:t>
+            </w:r>
           </w:p>
         </w:tc>
         <w:tc>
@@ -630,6 +638,13 @@
                 <w:szCs w:val="24"/>
               </w:rPr>
             </w:pPr>
+            <w:r>
+              <w:rPr>
+                <w:sz w:val="24"/>
+                <w:szCs w:val="24"/>
+              </w:rPr>
+              <w:t>06/06/16</w:t>
+            </w:r>
           </w:p>
         </w:tc>
         <w:tc>
@@ -645,6 +660,13 @@
                 <w:szCs w:val="24"/>
               </w:rPr>
             </w:pPr>
+            <w:r>
+              <w:rPr>
+                <w:sz w:val="24"/>
+                <w:szCs w:val="24"/>
+              </w:rPr>
+              <w:t>103 Dias</w:t>
+            </w:r>
           </w:p>
         </w:tc>
         <w:tc>
@@ -1435,16 +1457,7 @@
               <w:spacing w:after="0"/>
             </w:pPr>
             <w:r>
-              <w:t>04</w:t>
-            </w:r>
-            <w:r>
-              <w:t>/0</w:t>
-            </w:r>
-            <w:r>
-              <w:t>9</w:t>
-            </w:r>
-            <w:r>
-              <w:t>/16</w:t>
+              <w:t>29/09/16</w:t>
             </w:r>
           </w:p>
         </w:tc>
@@ -1504,19 +1517,7 @@
               <w:spacing w:after="0"/>
             </w:pPr>
             <w:r>
-              <w:t>0</w:t>
-            </w:r>
-            <w:r>
-              <w:t>9</w:t>
-            </w:r>
-            <w:r>
-              <w:t>/0</w:t>
-            </w:r>
-            <w:r>
-              <w:t>9</w:t>
-            </w:r>
-            <w:r>
-              <w:t>/16</w:t>
+              <w:t>06/10/16</w:t>
             </w:r>
           </w:p>
         </w:tc>
@@ -1576,19 +1577,7 @@
               <w:spacing w:after="0"/>
             </w:pPr>
             <w:r>
-              <w:t>1</w:t>
-            </w:r>
-            <w:r>
-              <w:t>8</w:t>
-            </w:r>
-            <w:r>
-              <w:t>/0</w:t>
-            </w:r>
-            <w:r>
-              <w:t>9</w:t>
-            </w:r>
-            <w:r>
-              <w:t>/16</w:t>
+              <w:t>15/10/16</w:t>
             </w:r>
           </w:p>
         </w:tc>
@@ -1648,19 +1637,7 @@
               <w:spacing w:after="0"/>
             </w:pPr>
             <w:r>
-              <w:t>2</w:t>
-            </w:r>
-            <w:r>
-              <w:t>2</w:t>
-            </w:r>
-            <w:r>
-              <w:t>/0</w:t>
-            </w:r>
-            <w:r>
-              <w:t>9</w:t>
-            </w:r>
-            <w:r>
-              <w:t>/16</w:t>
+              <w:t>17/10/16</w:t>
             </w:r>
           </w:p>
         </w:tc>
@@ -1720,16 +1697,7 @@
               <w:spacing w:after="0"/>
             </w:pPr>
             <w:r>
-              <w:t>19</w:t>
-            </w:r>
-            <w:r>
-              <w:t>/0</w:t>
-            </w:r>
-            <w:r>
-              <w:t>9</w:t>
-            </w:r>
-            <w:r>
-              <w:t>/16</w:t>
+              <w:t>17/10/16</w:t>
             </w:r>
           </w:p>
         </w:tc>
@@ -1789,16 +1757,7 @@
               <w:spacing w:after="0"/>
             </w:pPr>
             <w:r>
-              <w:t>18</w:t>
-            </w:r>
-            <w:r>
-              <w:t>/0</w:t>
-            </w:r>
-            <w:r>
-              <w:t>3</w:t>
-            </w:r>
-            <w:r>
-              <w:t>/17</w:t>
+              <w:t>15/04/17</w:t>
             </w:r>
           </w:p>
         </w:tc>
@@ -2312,7 +2271,6 @@
             <w:pPr>
               <w:spacing w:after="0"/>
             </w:pPr>
-            <w:bookmarkStart w:id="0" w:name="_GoBack"/>
             <w:r>
               <w:t>Publicação de novas versões d</w:t>
             </w:r>
@@ -2343,7 +2301,6 @@
             <w:r>
               <w:t>Considerado acréscimo de mais 10 dias no prazo de execução para OS por causa do tempo que levou para responder os Mantis 138 e 142.</w:t>
             </w:r>
-            <w:bookmarkEnd w:id="0"/>
           </w:p>
         </w:tc>
         <w:tc>
@@ -2357,6 +2314,93 @@
             <w:r>
               <w:t>CIAT - João Paulo</w:t>
             </w:r>
+          </w:p>
+        </w:tc>
+      </w:tr>
+      <w:tr>
+        <w:tc>
+          <w:tcPr>
+            <w:tcW w:w="1134" w:type="dxa"/>
+          </w:tcPr>
+          <w:p>
+            <w:pPr>
+              <w:spacing w:after="0"/>
+              <w:jc w:val="center"/>
+            </w:pPr>
+            <w:r>
+              <w:t>19/09/16</w:t>
+            </w:r>
+          </w:p>
+        </w:tc>
+        <w:tc>
+          <w:tcPr>
+            <w:tcW w:w="5102" w:type="dxa"/>
+          </w:tcPr>
+          <w:p>
+            <w:pPr>
+              <w:spacing w:after="0"/>
+            </w:pPr>
+            <w:r>
+              <w:t>Publicação de novas versões d</w:t>
+            </w:r>
+            <w:r>
+              <w:t>os casos de usos:</w:t>
+            </w:r>
+          </w:p>
+          <w:p>
+            <w:pPr>
+              <w:spacing w:after="0"/>
+            </w:pPr>
+            <w:r>
+              <w:t xml:space="preserve">ARRUC0210 - Gerar </w:t>
+            </w:r>
+            <w:proofErr w:type="spellStart"/>
+            <w:r>
+              <w:t>DARE-e</w:t>
+            </w:r>
+            <w:proofErr w:type="spellEnd"/>
+            <w:r>
+              <w:t xml:space="preserve"> e do </w:t>
+            </w:r>
+            <w:r>
+              <w:t>modelo de casos de usos</w:t>
+            </w:r>
+            <w:r>
+              <w:t xml:space="preserve"> para ajuste na regra de negócio ARRRN0201</w:t>
+            </w:r>
+            <w:r>
+              <w:t>.</w:t>
+            </w:r>
+          </w:p>
+          <w:p>
+            <w:pPr>
+              <w:spacing w:after="0"/>
+            </w:pPr>
+            <w:r>
+              <w:t xml:space="preserve">Considerado acréscimo de mais </w:t>
+            </w:r>
+            <w:r>
+              <w:t>25</w:t>
+            </w:r>
+            <w:r>
+              <w:t xml:space="preserve"> dias no prazo de execução para OS por causa do tempo que levou pa</w:t>
+            </w:r>
+            <w:r>
+              <w:t>ra responder os Mantis 138</w:t>
+            </w:r>
+            <w:r>
+              <w:t>.</w:t>
+            </w:r>
+          </w:p>
+        </w:tc>
+        <w:tc>
+          <w:tcPr>
+            <w:tcW w:w="2835" w:type="dxa"/>
+          </w:tcPr>
+          <w:p>
+            <w:pPr>
+              <w:spacing w:after="0"/>
+            </w:pPr>
           </w:p>
         </w:tc>
       </w:tr>
@@ -3087,7 +3131,19 @@
               <w:rPr>
                 <w:b/>
               </w:rPr>
-              <w:t>4,6</w:t>
+              <w:t>10</w:t>
+            </w:r>
+            <w:r>
+              <w:rPr>
+                <w:b/>
+              </w:rPr>
+              <w:t>,</w:t>
+            </w:r>
+            <w:r>
+              <w:rPr>
+                <w:b/>
+              </w:rPr>
+              <w:t>3</w:t>
             </w:r>
           </w:p>
         </w:tc>
@@ -4125,8 +4181,22 @@
               <w:rPr>
                 <w:b/>
               </w:rPr>
-              <w:t>11,5</w:t>
-            </w:r>
+              <w:t>25</w:t>
+            </w:r>
+            <w:r>
+              <w:rPr>
+                <w:b/>
+              </w:rPr>
+              <w:t>,</w:t>
+            </w:r>
+            <w:r>
+              <w:rPr>
+                <w:b/>
+              </w:rPr>
+              <w:t>8</w:t>
+            </w:r>
+            <w:bookmarkStart w:id="0" w:name="_GoBack"/>
+            <w:bookmarkEnd w:id="0"/>
           </w:p>
         </w:tc>
         <w:tc>
@@ -4211,10 +4281,37 @@
     </w:p>
     <w:p>
       <w:r>
-        <w:t xml:space="preserve">Considerado que a OS esteve paralisada por 22 dias, entre os dias 18/07 e 08/08 </w:t>
+        <w:t>Considerado que a OS esteve paralisada por 22 dias, entre os dias 18/07 e 08/08</w:t>
       </w:r>
       <w:r>
-        <w:t>e por mais 10 dias, entre os dias 16/08 e 25/08 para alteração em casos de usos, totalizando 32 dias que estão sendo acrescidos ao prazo total para execução da OS.</w:t>
+        <w:t xml:space="preserve">, </w:t>
+      </w:r>
+      <w:r>
+        <w:t xml:space="preserve">por mais </w:t>
+      </w:r>
+      <w:r>
+        <w:t>35</w:t>
+      </w:r>
+      <w:r>
+        <w:t xml:space="preserve"> dias, entre os dias 16/08 e </w:t>
+      </w:r>
+      <w:r>
+        <w:t>19</w:t>
+      </w:r>
+      <w:r>
+        <w:t>/0</w:t>
+      </w:r>
+      <w:r>
+        <w:t>9</w:t>
+      </w:r>
+      <w:r>
+        <w:t xml:space="preserve"> para alteração em casos de usos, totalizando </w:t>
+      </w:r>
+      <w:r>
+        <w:t>57</w:t>
+      </w:r>
+      <w:r>
+        <w:t xml:space="preserve"> dias que estão sendo acrescidos ao prazo total para execução da OS.</w:t>
       </w:r>
     </w:p>
     <w:p/>
@@ -4328,7 +4425,7 @@
         <w:rStyle w:val="Nmerodepgina"/>
         <w:noProof/>
       </w:rPr>
-      <w:t>1</w:t>
+      <w:t>4</w:t>
     </w:r>
     <w:r>
       <w:rPr>
@@ -4369,7 +4466,7 @@
         <v:shape id="_x0000_s2051" type="#_x0000_t75" style="position:absolute;margin-left:275.05pt;margin-top:-9.15pt;width:211.25pt;height:35.9pt;z-index:251656704">
           <v:imagedata r:id="rId1" o:title=""/>
         </v:shape>
-        <o:OLEObject Type="Embed" ProgID="PBrush" ShapeID="_x0000_s2051" DrawAspect="Content" ObjectID="_1533627386" r:id="rId2"/>
+        <o:OLEObject Type="Embed" ProgID="PBrush" ShapeID="_x0000_s2051" DrawAspect="Content" ObjectID="_1535782384" r:id="rId2"/>
       </w:object>
     </w:r>
   </w:p>

</xml_diff>

<commit_message>
Atualização do Documento de Acompanhamento da OS 4797.
</commit_message>
<xml_diff>
--- a/00_GESTAO_GERAL/05_ORDEM_SERVICO/06_OS4797/01_GESTAO/OS 4797 - Documento de Acompanhamento.docx
+++ b/00_GESTAO_GERAL/05_ORDEM_SERVICO/06_OS4797/01_GESTAO/OS 4797 - Documento de Acompanhamento.docx
@@ -1,6 +1,6 @@
 
 <file path=word/document.xml><?xml version="1.0" encoding="utf-8"?>
-<w:document xmlns:wpc="http://schemas.microsoft.com/office/word/2010/wordprocessingCanvas" xmlns:cx="http://schemas.microsoft.com/office/drawing/2014/chartex" xmlns:cx1="http://schemas.microsoft.com/office/drawing/2015/9/8/chartex" xmlns:cx2="http://schemas.microsoft.com/office/drawing/2015/10/21/chartex" xmlns:mc="http://schemas.openxmlformats.org/markup-compatibility/2006" xmlns:o="urn:schemas-microsoft-com:office:office" xmlns:r="http://schemas.openxmlformats.org/officeDocument/2006/relationships" xmlns:m="http://schemas.openxmlformats.org/officeDocument/2006/math" xmlns:v="urn:schemas-microsoft-com:vml" xmlns:wp14="http://schemas.microsoft.com/office/word/2010/wordprocessingDrawing" xmlns:wp="http://schemas.openxmlformats.org/drawingml/2006/wordprocessingDrawing" xmlns:w10="urn:schemas-microsoft-com:office:word" xmlns:w="http://schemas.openxmlformats.org/wordprocessingml/2006/main" xmlns:w14="http://schemas.microsoft.com/office/word/2010/wordml" xmlns:w15="http://schemas.microsoft.com/office/word/2012/wordml" xmlns:w16se="http://schemas.microsoft.com/office/word/2015/wordml/symex" xmlns:wpg="http://schemas.microsoft.com/office/word/2010/wordprocessingGroup" xmlns:wpi="http://schemas.microsoft.com/office/word/2010/wordprocessingInk" xmlns:wne="http://schemas.microsoft.com/office/word/2006/wordml" xmlns:wps="http://schemas.microsoft.com/office/word/2010/wordprocessingShape" mc:Ignorable="w14 w15 w16se wp14">
+<w:document xmlns:ve="http://schemas.openxmlformats.org/markup-compatibility/2006" xmlns:o="urn:schemas-microsoft-com:office:office" xmlns:r="http://schemas.openxmlformats.org/officeDocument/2006/relationships" xmlns:m="http://schemas.openxmlformats.org/officeDocument/2006/math" xmlns:v="urn:schemas-microsoft-com:vml" xmlns:wp="http://schemas.openxmlformats.org/drawingml/2006/wordprocessingDrawing" xmlns:w10="urn:schemas-microsoft-com:office:word" xmlns:w="http://schemas.openxmlformats.org/wordprocessingml/2006/main" xmlns:wne="http://schemas.microsoft.com/office/word/2006/wordml">
   <w:body>
     <w:p>
       <w:pPr>
@@ -30,7 +30,7 @@
           <w:insideH w:val="none" w:sz="0" w:space="0" w:color="auto"/>
           <w:insideV w:val="none" w:sz="0" w:space="0" w:color="auto"/>
         </w:tblBorders>
-        <w:tblLook w:val="04A0" w:firstRow="1" w:lastRow="0" w:firstColumn="1" w:lastColumn="0" w:noHBand="0" w:noVBand="1"/>
+        <w:tblLook w:val="04A0"/>
       </w:tblPr>
       <w:tblGrid>
         <w:gridCol w:w="1134"/>
@@ -269,49 +269,35 @@
                 <w:sz w:val="24"/>
                 <w:szCs w:val="24"/>
               </w:rPr>
-              <w:t xml:space="preserve">OS para implementação dos casos de uso que especifica o processo </w:t>
-            </w:r>
+              <w:t xml:space="preserve">OS para implementação dos casos de uso que especifica o processo de Gerar </w:t>
+            </w:r>
+            <w:proofErr w:type="spellStart"/>
+            <w:r>
+              <w:rPr>
+                <w:sz w:val="24"/>
+                <w:szCs w:val="24"/>
+              </w:rPr>
+              <w:t>DARE-e</w:t>
+            </w:r>
+            <w:proofErr w:type="spellEnd"/>
+            <w:r>
+              <w:rPr>
+                <w:sz w:val="24"/>
+                <w:szCs w:val="24"/>
+              </w:rPr>
+              <w:t xml:space="preserve">, Calcular ICMS Frete, Localizar Débitos Documentos, Processar Barra, Enviar </w:t>
+            </w:r>
+            <w:proofErr w:type="spellStart"/>
             <w:proofErr w:type="gramStart"/>
             <w:r>
               <w:rPr>
                 <w:sz w:val="24"/>
                 <w:szCs w:val="24"/>
               </w:rPr>
-              <w:t>de Gerar</w:t>
-            </w:r>
+              <w:t>EMail</w:t>
+            </w:r>
+            <w:proofErr w:type="spellEnd"/>
             <w:proofErr w:type="gramEnd"/>
-            <w:r>
-              <w:rPr>
-                <w:sz w:val="24"/>
-                <w:szCs w:val="24"/>
-              </w:rPr>
-              <w:t xml:space="preserve"> </w:t>
-            </w:r>
-            <w:proofErr w:type="spellStart"/>
-            <w:r>
-              <w:rPr>
-                <w:sz w:val="24"/>
-                <w:szCs w:val="24"/>
-              </w:rPr>
-              <w:t>DARE-e</w:t>
-            </w:r>
-            <w:proofErr w:type="spellEnd"/>
-            <w:r>
-              <w:rPr>
-                <w:sz w:val="24"/>
-                <w:szCs w:val="24"/>
-              </w:rPr>
-              <w:t xml:space="preserve">, Calcular ICMS Frete, Localizar Débitos Documentos, Processar Barra, Enviar </w:t>
-            </w:r>
-            <w:proofErr w:type="spellStart"/>
-            <w:r>
-              <w:rPr>
-                <w:sz w:val="24"/>
-                <w:szCs w:val="24"/>
-              </w:rPr>
-              <w:t>EMail</w:t>
-            </w:r>
-            <w:proofErr w:type="spellEnd"/>
             <w:r>
               <w:rPr>
                 <w:sz w:val="24"/>
@@ -351,7 +337,7 @@
       <w:tblPr>
         <w:tblStyle w:val="Tabelacomgrade"/>
         <w:tblW w:w="9069" w:type="dxa"/>
-        <w:tblLook w:val="04A0" w:firstRow="1" w:lastRow="0" w:firstColumn="1" w:lastColumn="0" w:noHBand="0" w:noVBand="1"/>
+        <w:tblLook w:val="04A0"/>
       </w:tblPr>
       <w:tblGrid>
         <w:gridCol w:w="1698"/>
@@ -698,7 +684,7 @@
       <w:tblPr>
         <w:tblStyle w:val="Tabelacomgrade"/>
         <w:tblW w:w="9071" w:type="dxa"/>
-        <w:tblLook w:val="04A0" w:firstRow="1" w:lastRow="0" w:firstColumn="1" w:lastColumn="0" w:noHBand="0" w:noVBand="1"/>
+        <w:tblLook w:val="04A0"/>
       </w:tblPr>
       <w:tblGrid>
         <w:gridCol w:w="1553"/>
@@ -943,7 +929,7 @@
       <w:tblPr>
         <w:tblStyle w:val="Tabelacomgrade"/>
         <w:tblW w:w="9071" w:type="dxa"/>
-        <w:tblLook w:val="04A0" w:firstRow="1" w:lastRow="0" w:firstColumn="1" w:lastColumn="0" w:noHBand="0" w:noVBand="1"/>
+        <w:tblLook w:val="04A0"/>
       </w:tblPr>
       <w:tblGrid>
         <w:gridCol w:w="1984"/>
@@ -1807,7 +1793,7 @@
       <w:tblPr>
         <w:tblStyle w:val="Tabelacomgrade"/>
         <w:tblW w:w="9071" w:type="dxa"/>
-        <w:tblLook w:val="04A0" w:firstRow="1" w:lastRow="0" w:firstColumn="1" w:lastColumn="0" w:noHBand="0" w:noVBand="1"/>
+        <w:tblLook w:val="04A0"/>
       </w:tblPr>
       <w:tblGrid>
         <w:gridCol w:w="1134"/>
@@ -2360,36 +2346,15 @@
             </w:r>
             <w:proofErr w:type="spellEnd"/>
             <w:r>
-              <w:t xml:space="preserve"> e do </w:t>
-            </w:r>
-            <w:r>
-              <w:t>modelo de casos de usos</w:t>
-            </w:r>
-            <w:r>
-              <w:t xml:space="preserve"> para ajuste na regra de negócio ARRRN0201</w:t>
-            </w:r>
-            <w:r>
-              <w:t>.</w:t>
-            </w:r>
-          </w:p>
-          <w:p>
-            <w:pPr>
-              <w:spacing w:after="0"/>
-            </w:pPr>
-            <w:r>
-              <w:t xml:space="preserve">Considerado acréscimo de mais </w:t>
-            </w:r>
-            <w:r>
-              <w:t>25</w:t>
-            </w:r>
-            <w:r>
-              <w:t xml:space="preserve"> dias no prazo de execução para OS por causa do tempo que levou pa</w:t>
-            </w:r>
-            <w:r>
-              <w:t>ra responder os Mantis 138</w:t>
-            </w:r>
-            <w:r>
-              <w:t>.</w:t>
+              <w:t xml:space="preserve"> e do modelo de casos de usos para ajuste na regra de negócio ARRRN0201.</w:t>
+            </w:r>
+          </w:p>
+          <w:p>
+            <w:pPr>
+              <w:spacing w:after="0"/>
+            </w:pPr>
+            <w:r>
+              <w:t>Considerado acréscimo de mais 25 dias no prazo de execução para OS por causa do tempo que levou para responder os Mantis 138.</w:t>
             </w:r>
           </w:p>
         </w:tc>
@@ -2419,7 +2384,7 @@
         <w:tblStyle w:val="Tabelacomgrade"/>
         <w:tblW w:w="9072" w:type="dxa"/>
         <w:shd w:val="clear" w:color="auto" w:fill="BFBFBF"/>
-        <w:tblLook w:val="04A0" w:firstRow="1" w:lastRow="0" w:firstColumn="1" w:lastColumn="0" w:noHBand="0" w:noVBand="1"/>
+        <w:tblLook w:val="04A0"/>
       </w:tblPr>
       <w:tblGrid>
         <w:gridCol w:w="1701"/>
@@ -2929,7 +2894,7 @@
         <w:tblStyle w:val="Tabelacomgrade"/>
         <w:tblW w:w="9072" w:type="dxa"/>
         <w:tblLayout w:type="fixed"/>
-        <w:tblLook w:val="04A0" w:firstRow="1" w:lastRow="0" w:firstColumn="1" w:lastColumn="0" w:noHBand="0" w:noVBand="1"/>
+        <w:tblLook w:val="04A0"/>
       </w:tblPr>
       <w:tblGrid>
         <w:gridCol w:w="1537"/>
@@ -3616,7 +3581,13 @@
               <w:rPr>
                 <w:b/>
               </w:rPr>
-              <w:t>0,1</w:t>
+              <w:t>0,</w:t>
+            </w:r>
+            <w:r>
+              <w:rPr>
+                <w:b/>
+              </w:rPr>
+              <w:t>05</w:t>
             </w:r>
           </w:p>
         </w:tc>
@@ -3714,7 +3685,13 @@
               <w:rPr>
                 <w:b/>
               </w:rPr>
-              <w:t>0,1</w:t>
+              <w:t>0,</w:t>
+            </w:r>
+            <w:r>
+              <w:rPr>
+                <w:b/>
+              </w:rPr>
+              <w:t>05</w:t>
             </w:r>
           </w:p>
         </w:tc>
@@ -3813,6 +3790,12 @@
                 <w:b/>
               </w:rPr>
               <w:t>0,0</w:t>
+            </w:r>
+            <w:r>
+              <w:rPr>
+                <w:b/>
+              </w:rPr>
+              <w:t>1</w:t>
             </w:r>
           </w:p>
         </w:tc>
@@ -4255,27 +4238,10 @@
       </w:pPr>
       <w:r>
         <w:rPr>
-          <w:sz w:val="16"/>
-          <w:szCs w:val="16"/>
-        </w:rPr>
-        <w:br w:type="page"/>
-      </w:r>
-    </w:p>
-    <w:p>
-      <w:pPr>
-        <w:rPr>
           <w:b/>
           <w:sz w:val="24"/>
           <w:szCs w:val="24"/>
         </w:rPr>
-      </w:pPr>
-      <w:r>
-        <w:rPr>
-          <w:b/>
-          <w:sz w:val="24"/>
-          <w:szCs w:val="24"/>
-        </w:rPr>
-        <w:lastRenderedPageBreak/>
         <w:t>Justificativas e Observações:</w:t>
       </w:r>
     </w:p>
@@ -4329,18 +4295,8 @@
           <w:sz w:val="24"/>
           <w:szCs w:val="24"/>
         </w:rPr>
-        <w:t xml:space="preserve">Sanções </w:t>
+        <w:t>Sanções a Aplicar</w:t>
       </w:r>
-      <w:proofErr w:type="gramStart"/>
-      <w:r>
-        <w:rPr>
-          <w:b/>
-          <w:sz w:val="24"/>
-          <w:szCs w:val="24"/>
-        </w:rPr>
-        <w:t>a Aplicar</w:t>
-      </w:r>
-      <w:proofErr w:type="gramEnd"/>
       <w:r>
         <w:rPr>
           <w:b/>
@@ -4375,7 +4331,7 @@
 </file>
 
 <file path=word/endnotes.xml><?xml version="1.0" encoding="utf-8"?>
-<w:endnotes xmlns:wpc="http://schemas.microsoft.com/office/word/2010/wordprocessingCanvas" xmlns:cx="http://schemas.microsoft.com/office/drawing/2014/chartex" xmlns:cx1="http://schemas.microsoft.com/office/drawing/2015/9/8/chartex" xmlns:cx2="http://schemas.microsoft.com/office/drawing/2015/10/21/chartex" xmlns:mc="http://schemas.openxmlformats.org/markup-compatibility/2006" xmlns:o="urn:schemas-microsoft-com:office:office" xmlns:r="http://schemas.openxmlformats.org/officeDocument/2006/relationships" xmlns:m="http://schemas.openxmlformats.org/officeDocument/2006/math" xmlns:v="urn:schemas-microsoft-com:vml" xmlns:wp14="http://schemas.microsoft.com/office/word/2010/wordprocessingDrawing" xmlns:wp="http://schemas.openxmlformats.org/drawingml/2006/wordprocessingDrawing" xmlns:w10="urn:schemas-microsoft-com:office:word" xmlns:w="http://schemas.openxmlformats.org/wordprocessingml/2006/main" xmlns:w14="http://schemas.microsoft.com/office/word/2010/wordml" xmlns:w15="http://schemas.microsoft.com/office/word/2012/wordml" xmlns:w16se="http://schemas.microsoft.com/office/word/2015/wordml/symex" xmlns:wpg="http://schemas.microsoft.com/office/word/2010/wordprocessingGroup" xmlns:wpi="http://schemas.microsoft.com/office/word/2010/wordprocessingInk" xmlns:wne="http://schemas.microsoft.com/office/word/2006/wordml" xmlns:wps="http://schemas.microsoft.com/office/word/2010/wordprocessingShape" mc:Ignorable="w14 w15 w16se wp14">
+<w:endnotes xmlns:ve="http://schemas.openxmlformats.org/markup-compatibility/2006" xmlns:o="urn:schemas-microsoft-com:office:office" xmlns:r="http://schemas.openxmlformats.org/officeDocument/2006/relationships" xmlns:m="http://schemas.openxmlformats.org/officeDocument/2006/math" xmlns:v="urn:schemas-microsoft-com:vml" xmlns:wp="http://schemas.openxmlformats.org/drawingml/2006/wordprocessingDrawing" xmlns:w10="urn:schemas-microsoft-com:office:word" xmlns:w="http://schemas.openxmlformats.org/wordprocessingml/2006/main" xmlns:wne="http://schemas.microsoft.com/office/word/2006/wordml">
   <w:endnote w:type="separator" w:id="-1">
     <w:p>
       <w:r>
@@ -4394,7 +4350,7 @@
 </file>
 
 <file path=word/footer1.xml><?xml version="1.0" encoding="utf-8"?>
-<w:ftr xmlns:wpc="http://schemas.microsoft.com/office/word/2010/wordprocessingCanvas" xmlns:cx="http://schemas.microsoft.com/office/drawing/2014/chartex" xmlns:cx1="http://schemas.microsoft.com/office/drawing/2015/9/8/chartex" xmlns:cx2="http://schemas.microsoft.com/office/drawing/2015/10/21/chartex" xmlns:mc="http://schemas.openxmlformats.org/markup-compatibility/2006" xmlns:o="urn:schemas-microsoft-com:office:office" xmlns:r="http://schemas.openxmlformats.org/officeDocument/2006/relationships" xmlns:m="http://schemas.openxmlformats.org/officeDocument/2006/math" xmlns:v="urn:schemas-microsoft-com:vml" xmlns:wp14="http://schemas.microsoft.com/office/word/2010/wordprocessingDrawing" xmlns:wp="http://schemas.openxmlformats.org/drawingml/2006/wordprocessingDrawing" xmlns:w10="urn:schemas-microsoft-com:office:word" xmlns:w="http://schemas.openxmlformats.org/wordprocessingml/2006/main" xmlns:w14="http://schemas.microsoft.com/office/word/2010/wordml" xmlns:w15="http://schemas.microsoft.com/office/word/2012/wordml" xmlns:w16se="http://schemas.microsoft.com/office/word/2015/wordml/symex" xmlns:wpg="http://schemas.microsoft.com/office/word/2010/wordprocessingGroup" xmlns:wpi="http://schemas.microsoft.com/office/word/2010/wordprocessingInk" xmlns:wne="http://schemas.microsoft.com/office/word/2006/wordml" xmlns:wps="http://schemas.microsoft.com/office/word/2010/wordprocessingShape" mc:Ignorable="w14 w15 w16se wp14">
+<w:ftr xmlns:ve="http://schemas.openxmlformats.org/markup-compatibility/2006" xmlns:o="urn:schemas-microsoft-com:office:office" xmlns:r="http://schemas.openxmlformats.org/officeDocument/2006/relationships" xmlns:m="http://schemas.openxmlformats.org/officeDocument/2006/math" xmlns:v="urn:schemas-microsoft-com:vml" xmlns:wp="http://schemas.openxmlformats.org/drawingml/2006/wordprocessingDrawing" xmlns:w10="urn:schemas-microsoft-com:office:word" xmlns:w="http://schemas.openxmlformats.org/wordprocessingml/2006/main" xmlns:wne="http://schemas.microsoft.com/office/word/2006/wordml">
   <w:p>
     <w:pPr>
       <w:pStyle w:val="Rodap"/>
@@ -4425,7 +4381,7 @@
         <w:rStyle w:val="Nmerodepgina"/>
         <w:noProof/>
       </w:rPr>
-      <w:t>4</w:t>
+      <w:t>3</w:t>
     </w:r>
     <w:r>
       <w:rPr>
@@ -4443,7 +4399,7 @@
         <w:noProof/>
         <w:lang w:eastAsia="pt-BR"/>
       </w:rPr>
-      <w:object w:dxaOrig="1440" w:dyaOrig="1440">
+      <w:pict>
         <v:shapetype id="_x0000_t75" coordsize="21600,21600" o:spt="75" o:preferrelative="t" path="m@4@5l@4@11@9@11@9@5xe" filled="f" stroked="f">
           <v:stroke joinstyle="miter"/>
           <v:formulas>
@@ -4466,15 +4422,15 @@
         <v:shape id="_x0000_s2051" type="#_x0000_t75" style="position:absolute;margin-left:275.05pt;margin-top:-9.15pt;width:211.25pt;height:35.9pt;z-index:251656704">
           <v:imagedata r:id="rId1" o:title=""/>
         </v:shape>
-        <o:OLEObject Type="Embed" ProgID="PBrush" ShapeID="_x0000_s2051" DrawAspect="Content" ObjectID="_1535782384" r:id="rId2"/>
-      </w:object>
+        <o:OLEObject Type="Embed" ProgID="PBrush" ShapeID="_x0000_s2051" DrawAspect="Content" ObjectID="_1536062809" r:id="rId2"/>
+      </w:pict>
     </w:r>
   </w:p>
 </w:ftr>
 </file>
 
 <file path=word/footnotes.xml><?xml version="1.0" encoding="utf-8"?>
-<w:footnotes xmlns:wpc="http://schemas.microsoft.com/office/word/2010/wordprocessingCanvas" xmlns:cx="http://schemas.microsoft.com/office/drawing/2014/chartex" xmlns:cx1="http://schemas.microsoft.com/office/drawing/2015/9/8/chartex" xmlns:cx2="http://schemas.microsoft.com/office/drawing/2015/10/21/chartex" xmlns:mc="http://schemas.openxmlformats.org/markup-compatibility/2006" xmlns:o="urn:schemas-microsoft-com:office:office" xmlns:r="http://schemas.openxmlformats.org/officeDocument/2006/relationships" xmlns:m="http://schemas.openxmlformats.org/officeDocument/2006/math" xmlns:v="urn:schemas-microsoft-com:vml" xmlns:wp14="http://schemas.microsoft.com/office/word/2010/wordprocessingDrawing" xmlns:wp="http://schemas.openxmlformats.org/drawingml/2006/wordprocessingDrawing" xmlns:w10="urn:schemas-microsoft-com:office:word" xmlns:w="http://schemas.openxmlformats.org/wordprocessingml/2006/main" xmlns:w14="http://schemas.microsoft.com/office/word/2010/wordml" xmlns:w15="http://schemas.microsoft.com/office/word/2012/wordml" xmlns:w16se="http://schemas.microsoft.com/office/word/2015/wordml/symex" xmlns:wpg="http://schemas.microsoft.com/office/word/2010/wordprocessingGroup" xmlns:wpi="http://schemas.microsoft.com/office/word/2010/wordprocessingInk" xmlns:wne="http://schemas.microsoft.com/office/word/2006/wordml" xmlns:wps="http://schemas.microsoft.com/office/word/2010/wordprocessingShape" mc:Ignorable="w14 w15 w16se wp14">
+<w:footnotes xmlns:ve="http://schemas.openxmlformats.org/markup-compatibility/2006" xmlns:o="urn:schemas-microsoft-com:office:office" xmlns:r="http://schemas.openxmlformats.org/officeDocument/2006/relationships" xmlns:m="http://schemas.openxmlformats.org/officeDocument/2006/math" xmlns:v="urn:schemas-microsoft-com:vml" xmlns:wp="http://schemas.openxmlformats.org/drawingml/2006/wordprocessingDrawing" xmlns:w10="urn:schemas-microsoft-com:office:word" xmlns:w="http://schemas.openxmlformats.org/wordprocessingml/2006/main" xmlns:wne="http://schemas.microsoft.com/office/word/2006/wordml">
   <w:footnote w:type="separator" w:id="-1">
     <w:p>
       <w:r>
@@ -4493,7 +4449,7 @@
 </file>
 
 <file path=word/header1.xml><?xml version="1.0" encoding="utf-8"?>
-<w:hdr xmlns:wpc="http://schemas.microsoft.com/office/word/2010/wordprocessingCanvas" xmlns:cx="http://schemas.microsoft.com/office/drawing/2014/chartex" xmlns:cx1="http://schemas.microsoft.com/office/drawing/2015/9/8/chartex" xmlns:cx2="http://schemas.microsoft.com/office/drawing/2015/10/21/chartex" xmlns:mc="http://schemas.openxmlformats.org/markup-compatibility/2006" xmlns:o="urn:schemas-microsoft-com:office:office" xmlns:r="http://schemas.openxmlformats.org/officeDocument/2006/relationships" xmlns:m="http://schemas.openxmlformats.org/officeDocument/2006/math" xmlns:v="urn:schemas-microsoft-com:vml" xmlns:wp14="http://schemas.microsoft.com/office/word/2010/wordprocessingDrawing" xmlns:wp="http://schemas.openxmlformats.org/drawingml/2006/wordprocessingDrawing" xmlns:w10="urn:schemas-microsoft-com:office:word" xmlns:w="http://schemas.openxmlformats.org/wordprocessingml/2006/main" xmlns:w14="http://schemas.microsoft.com/office/word/2010/wordml" xmlns:w15="http://schemas.microsoft.com/office/word/2012/wordml" xmlns:w16se="http://schemas.microsoft.com/office/word/2015/wordml/symex" xmlns:wpg="http://schemas.microsoft.com/office/word/2010/wordprocessingGroup" xmlns:wpi="http://schemas.microsoft.com/office/word/2010/wordprocessingInk" xmlns:wne="http://schemas.microsoft.com/office/word/2006/wordml" xmlns:wps="http://schemas.microsoft.com/office/word/2010/wordprocessingShape" mc:Ignorable="w14 w15 w16se wp14">
+<w:hdr xmlns:ve="http://schemas.openxmlformats.org/markup-compatibility/2006" xmlns:o="urn:schemas-microsoft-com:office:office" xmlns:r="http://schemas.openxmlformats.org/officeDocument/2006/relationships" xmlns:m="http://schemas.openxmlformats.org/officeDocument/2006/math" xmlns:v="urn:schemas-microsoft-com:vml" xmlns:wp="http://schemas.openxmlformats.org/drawingml/2006/wordprocessingDrawing" xmlns:w10="urn:schemas-microsoft-com:office:word" xmlns:w="http://schemas.openxmlformats.org/wordprocessingml/2006/main" xmlns:wne="http://schemas.microsoft.com/office/word/2006/wordml">
   <w:p>
     <w:pPr>
       <w:pStyle w:val="Cabealho"/>
@@ -4532,7 +4488,7 @@
                   <a:blip r:embed="rId1">
                     <a:extLst>
                       <a:ext uri="{28A0092B-C50C-407E-A947-70E740481C1C}">
-                        <a14:useLocalDpi xmlns:a14="http://schemas.microsoft.com/office/drawing/2010/main" val="0"/>
+                        <a14:useLocalDpi xmlns="" xmlns:wpc="http://schemas.microsoft.com/office/word/2010/wordprocessingCanvas" xmlns:cx="http://schemas.microsoft.com/office/drawing/2014/chartex" xmlns:cx1="http://schemas.microsoft.com/office/drawing/2015/9/8/chartex" xmlns:cx2="http://schemas.microsoft.com/office/drawing/2015/10/21/chartex" xmlns:mc="http://schemas.openxmlformats.org/markup-compatibility/2006" xmlns:o="urn:schemas-microsoft-com:office:office" xmlns:v="urn:schemas-microsoft-com:vml" xmlns:wp14="http://schemas.microsoft.com/office/word/2010/wordprocessingDrawing" xmlns:w10="urn:schemas-microsoft-com:office:word" xmlns:w="http://schemas.openxmlformats.org/wordprocessingml/2006/main" xmlns:w14="http://schemas.microsoft.com/office/word/2010/wordml" xmlns:w15="http://schemas.microsoft.com/office/word/2012/wordml" xmlns:w16se="http://schemas.microsoft.com/office/word/2015/wordml/symex" xmlns:wpg="http://schemas.microsoft.com/office/word/2010/wordprocessingGroup" xmlns:wpi="http://schemas.microsoft.com/office/word/2010/wordprocessingInk" xmlns:wps="http://schemas.microsoft.com/office/word/2010/wordprocessingShape" xmlns:a14="http://schemas.microsoft.com/office/drawing/2010/main" val="0"/>
                       </a:ext>
                     </a:extLst>
                   </a:blip>
@@ -4554,12 +4510,6 @@
               </pic:pic>
             </a:graphicData>
           </a:graphic>
-          <wp14:sizeRelH relativeFrom="page">
-            <wp14:pctWidth>0</wp14:pctWidth>
-          </wp14:sizeRelH>
-          <wp14:sizeRelV relativeFrom="page">
-            <wp14:pctHeight>0</wp14:pctHeight>
-          </wp14:sizeRelV>
         </wp:anchor>
       </w:drawing>
     </w:r>
@@ -4597,7 +4547,7 @@
                   <a:blip r:embed="rId2">
                     <a:extLst>
                       <a:ext uri="{28A0092B-C50C-407E-A947-70E740481C1C}">
-                        <a14:useLocalDpi xmlns:a14="http://schemas.microsoft.com/office/drawing/2010/main" val="0"/>
+                        <a14:useLocalDpi xmlns="" xmlns:wpc="http://schemas.microsoft.com/office/word/2010/wordprocessingCanvas" xmlns:cx="http://schemas.microsoft.com/office/drawing/2014/chartex" xmlns:cx1="http://schemas.microsoft.com/office/drawing/2015/9/8/chartex" xmlns:cx2="http://schemas.microsoft.com/office/drawing/2015/10/21/chartex" xmlns:mc="http://schemas.openxmlformats.org/markup-compatibility/2006" xmlns:o="urn:schemas-microsoft-com:office:office" xmlns:v="urn:schemas-microsoft-com:vml" xmlns:wp14="http://schemas.microsoft.com/office/word/2010/wordprocessingDrawing" xmlns:w10="urn:schemas-microsoft-com:office:word" xmlns:w="http://schemas.openxmlformats.org/wordprocessingml/2006/main" xmlns:w14="http://schemas.microsoft.com/office/word/2010/wordml" xmlns:w15="http://schemas.microsoft.com/office/word/2012/wordml" xmlns:w16se="http://schemas.microsoft.com/office/word/2015/wordml/symex" xmlns:wpg="http://schemas.microsoft.com/office/word/2010/wordprocessingGroup" xmlns:wpi="http://schemas.microsoft.com/office/word/2010/wordprocessingInk" xmlns:wps="http://schemas.microsoft.com/office/word/2010/wordprocessingShape" xmlns:a14="http://schemas.microsoft.com/office/drawing/2010/main" val="0"/>
                       </a:ext>
                     </a:extLst>
                   </a:blip>
@@ -4619,12 +4569,6 @@
               </pic:pic>
             </a:graphicData>
           </a:graphic>
-          <wp14:sizeRelH relativeFrom="page">
-            <wp14:pctWidth>0</wp14:pctWidth>
-          </wp14:sizeRelH>
-          <wp14:sizeRelV relativeFrom="page">
-            <wp14:pctHeight>0</wp14:pctHeight>
-          </wp14:sizeRelV>
         </wp:anchor>
       </w:drawing>
     </w:r>
@@ -4636,7 +4580,7 @@
 </file>
 
 <file path=word/styles.xml><?xml version="1.0" encoding="utf-8"?>
-<w:styles xmlns:mc="http://schemas.openxmlformats.org/markup-compatibility/2006" xmlns:r="http://schemas.openxmlformats.org/officeDocument/2006/relationships" xmlns:w="http://schemas.openxmlformats.org/wordprocessingml/2006/main" xmlns:w14="http://schemas.microsoft.com/office/word/2010/wordml" xmlns:w15="http://schemas.microsoft.com/office/word/2012/wordml" xmlns:w16se="http://schemas.microsoft.com/office/word/2015/wordml/symex" mc:Ignorable="w14 w15 w16se">
+<w:styles xmlns:r="http://schemas.openxmlformats.org/officeDocument/2006/relationships" xmlns:w="http://schemas.openxmlformats.org/wordprocessingml/2006/main">
   <w:docDefaults>
     <w:rPrDefault>
       <w:rPr>
@@ -4646,380 +4590,144 @@
     </w:rPrDefault>
     <w:pPrDefault/>
   </w:docDefaults>
-  <w:latentStyles w:defLockedState="0" w:defUIPriority="99" w:defSemiHidden="0" w:defUnhideWhenUsed="0" w:defQFormat="0" w:count="373">
-    <w:lsdException w:name="Normal" w:uiPriority="0" w:qFormat="1"/>
-    <w:lsdException w:name="heading 1" w:uiPriority="9" w:qFormat="1"/>
-    <w:lsdException w:name="heading 2" w:semiHidden="1" w:uiPriority="9" w:unhideWhenUsed="1" w:qFormat="1"/>
-    <w:lsdException w:name="heading 3" w:semiHidden="1" w:uiPriority="9" w:unhideWhenUsed="1" w:qFormat="1"/>
-    <w:lsdException w:name="heading 4" w:semiHidden="1" w:uiPriority="9" w:unhideWhenUsed="1" w:qFormat="1"/>
-    <w:lsdException w:name="heading 5" w:semiHidden="1" w:uiPriority="9" w:unhideWhenUsed="1" w:qFormat="1"/>
-    <w:lsdException w:name="heading 6" w:semiHidden="1" w:uiPriority="9" w:unhideWhenUsed="1" w:qFormat="1"/>
-    <w:lsdException w:name="heading 7" w:semiHidden="1" w:uiPriority="9" w:unhideWhenUsed="1" w:qFormat="1"/>
-    <w:lsdException w:name="heading 8" w:semiHidden="1" w:uiPriority="9" w:unhideWhenUsed="1" w:qFormat="1"/>
-    <w:lsdException w:name="heading 9" w:semiHidden="1" w:uiPriority="9" w:unhideWhenUsed="1" w:qFormat="1"/>
-    <w:lsdException w:name="index 1" w:semiHidden="1" w:unhideWhenUsed="1"/>
-    <w:lsdException w:name="index 2" w:semiHidden="1" w:unhideWhenUsed="1"/>
-    <w:lsdException w:name="index 3" w:semiHidden="1" w:unhideWhenUsed="1"/>
-    <w:lsdException w:name="index 4" w:semiHidden="1" w:unhideWhenUsed="1"/>
-    <w:lsdException w:name="index 5" w:semiHidden="1" w:unhideWhenUsed="1"/>
-    <w:lsdException w:name="index 6" w:semiHidden="1" w:unhideWhenUsed="1"/>
-    <w:lsdException w:name="index 7" w:semiHidden="1" w:unhideWhenUsed="1"/>
-    <w:lsdException w:name="index 8" w:semiHidden="1" w:unhideWhenUsed="1"/>
-    <w:lsdException w:name="index 9" w:semiHidden="1" w:unhideWhenUsed="1"/>
-    <w:lsdException w:name="toc 1" w:semiHidden="1" w:uiPriority="39" w:unhideWhenUsed="1"/>
-    <w:lsdException w:name="toc 2" w:semiHidden="1" w:uiPriority="39" w:unhideWhenUsed="1"/>
-    <w:lsdException w:name="toc 3" w:semiHidden="1" w:uiPriority="39" w:unhideWhenUsed="1"/>
-    <w:lsdException w:name="toc 4" w:semiHidden="1" w:uiPriority="39" w:unhideWhenUsed="1"/>
-    <w:lsdException w:name="toc 5" w:semiHidden="1" w:uiPriority="39" w:unhideWhenUsed="1"/>
-    <w:lsdException w:name="toc 6" w:semiHidden="1" w:uiPriority="39" w:unhideWhenUsed="1"/>
-    <w:lsdException w:name="toc 7" w:semiHidden="1" w:uiPriority="39" w:unhideWhenUsed="1"/>
-    <w:lsdException w:name="toc 8" w:semiHidden="1" w:uiPriority="39" w:unhideWhenUsed="1"/>
-    <w:lsdException w:name="toc 9" w:semiHidden="1" w:uiPriority="39" w:unhideWhenUsed="1"/>
-    <w:lsdException w:name="Normal Indent" w:semiHidden="1" w:unhideWhenUsed="1"/>
-    <w:lsdException w:name="footnote text" w:semiHidden="1" w:unhideWhenUsed="1"/>
-    <w:lsdException w:name="annotation text" w:semiHidden="1" w:unhideWhenUsed="1"/>
-    <w:lsdException w:name="header" w:semiHidden="1" w:unhideWhenUsed="1"/>
-    <w:lsdException w:name="footer" w:semiHidden="1" w:unhideWhenUsed="1"/>
-    <w:lsdException w:name="index heading" w:semiHidden="1" w:unhideWhenUsed="1"/>
-    <w:lsdException w:name="caption" w:semiHidden="1" w:uiPriority="35" w:unhideWhenUsed="1" w:qFormat="1"/>
-    <w:lsdException w:name="table of figures" w:semiHidden="1" w:unhideWhenUsed="1"/>
-    <w:lsdException w:name="envelope address" w:semiHidden="1" w:unhideWhenUsed="1"/>
-    <w:lsdException w:name="envelope return" w:semiHidden="1" w:unhideWhenUsed="1"/>
-    <w:lsdException w:name="footnote reference" w:semiHidden="1" w:unhideWhenUsed="1"/>
-    <w:lsdException w:name="annotation reference" w:semiHidden="1" w:unhideWhenUsed="1"/>
-    <w:lsdException w:name="line number" w:semiHidden="1" w:unhideWhenUsed="1"/>
-    <w:lsdException w:name="page number" w:semiHidden="1" w:unhideWhenUsed="1"/>
-    <w:lsdException w:name="endnote reference" w:semiHidden="1" w:unhideWhenUsed="1"/>
-    <w:lsdException w:name="endnote text" w:semiHidden="1" w:unhideWhenUsed="1"/>
-    <w:lsdException w:name="table of authorities" w:semiHidden="1" w:unhideWhenUsed="1"/>
-    <w:lsdException w:name="macro" w:semiHidden="1" w:unhideWhenUsed="1"/>
-    <w:lsdException w:name="toa heading" w:semiHidden="1" w:unhideWhenUsed="1"/>
-    <w:lsdException w:name="List" w:semiHidden="1" w:unhideWhenUsed="1"/>
-    <w:lsdException w:name="List Bullet" w:semiHidden="1" w:unhideWhenUsed="1"/>
-    <w:lsdException w:name="List Number" w:semiHidden="1" w:unhideWhenUsed="1"/>
-    <w:lsdException w:name="List 2" w:semiHidden="1" w:unhideWhenUsed="1"/>
-    <w:lsdException w:name="List 3" w:semiHidden="1" w:unhideWhenUsed="1"/>
-    <w:lsdException w:name="List 4" w:semiHidden="1" w:unhideWhenUsed="1"/>
-    <w:lsdException w:name="List 5" w:semiHidden="1" w:unhideWhenUsed="1"/>
-    <w:lsdException w:name="List Bullet 2" w:semiHidden="1" w:unhideWhenUsed="1"/>
-    <w:lsdException w:name="List Bullet 3" w:semiHidden="1" w:unhideWhenUsed="1"/>
-    <w:lsdException w:name="List Bullet 4" w:semiHidden="1" w:unhideWhenUsed="1"/>
-    <w:lsdException w:name="List Bullet 5" w:semiHidden="1" w:unhideWhenUsed="1"/>
-    <w:lsdException w:name="List Number 2" w:semiHidden="1" w:unhideWhenUsed="1"/>
-    <w:lsdException w:name="List Number 3" w:semiHidden="1" w:unhideWhenUsed="1"/>
-    <w:lsdException w:name="List Number 4" w:semiHidden="1" w:unhideWhenUsed="1"/>
-    <w:lsdException w:name="List Number 5" w:semiHidden="1" w:unhideWhenUsed="1"/>
-    <w:lsdException w:name="Title" w:uiPriority="10" w:qFormat="1"/>
-    <w:lsdException w:name="Closing" w:semiHidden="1" w:unhideWhenUsed="1"/>
-    <w:lsdException w:name="Signature" w:semiHidden="1" w:unhideWhenUsed="1"/>
-    <w:lsdException w:name="Default Paragraph Font" w:semiHidden="1" w:uiPriority="1" w:unhideWhenUsed="1"/>
-    <w:lsdException w:name="Body Text" w:semiHidden="1" w:unhideWhenUsed="1"/>
-    <w:lsdException w:name="Body Text Indent" w:semiHidden="1" w:unhideWhenUsed="1"/>
-    <w:lsdException w:name="List Continue" w:semiHidden="1" w:unhideWhenUsed="1"/>
-    <w:lsdException w:name="List Continue 2" w:semiHidden="1" w:unhideWhenUsed="1"/>
-    <w:lsdException w:name="List Continue 3" w:semiHidden="1" w:unhideWhenUsed="1"/>
-    <w:lsdException w:name="List Continue 4" w:semiHidden="1" w:unhideWhenUsed="1"/>
-    <w:lsdException w:name="List Continue 5" w:semiHidden="1" w:unhideWhenUsed="1"/>
-    <w:lsdException w:name="Message Header" w:semiHidden="1" w:unhideWhenUsed="1"/>
-    <w:lsdException w:name="Subtitle" w:uiPriority="11" w:qFormat="1"/>
-    <w:lsdException w:name="Salutation" w:semiHidden="1" w:unhideWhenUsed="1"/>
-    <w:lsdException w:name="Date" w:semiHidden="1" w:unhideWhenUsed="1"/>
-    <w:lsdException w:name="Body Text First Indent" w:semiHidden="1" w:unhideWhenUsed="1"/>
-    <w:lsdException w:name="Body Text First Indent 2" w:semiHidden="1" w:unhideWhenUsed="1"/>
-    <w:lsdException w:name="Note Heading" w:semiHidden="1" w:unhideWhenUsed="1"/>
-    <w:lsdException w:name="Body Text 2" w:semiHidden="1" w:unhideWhenUsed="1"/>
-    <w:lsdException w:name="Body Text 3" w:semiHidden="1" w:unhideWhenUsed="1"/>
-    <w:lsdException w:name="Body Text Indent 2" w:semiHidden="1" w:unhideWhenUsed="1"/>
-    <w:lsdException w:name="Body Text Indent 3" w:semiHidden="1" w:unhideWhenUsed="1"/>
-    <w:lsdException w:name="Block Text" w:semiHidden="1" w:unhideWhenUsed="1"/>
-    <w:lsdException w:name="Hyperlink" w:semiHidden="1" w:unhideWhenUsed="1"/>
-    <w:lsdException w:name="FollowedHyperlink" w:semiHidden="1" w:unhideWhenUsed="1"/>
-    <w:lsdException w:name="Strong" w:uiPriority="22" w:qFormat="1"/>
-    <w:lsdException w:name="Emphasis" w:uiPriority="20" w:qFormat="1"/>
-    <w:lsdException w:name="Document Map" w:semiHidden="1" w:unhideWhenUsed="1"/>
-    <w:lsdException w:name="Plain Text" w:semiHidden="1" w:unhideWhenUsed="1"/>
-    <w:lsdException w:name="E-mail Signature" w:semiHidden="1" w:unhideWhenUsed="1"/>
-    <w:lsdException w:name="HTML Top of Form" w:semiHidden="1" w:unhideWhenUsed="1"/>
-    <w:lsdException w:name="HTML Bottom of Form" w:semiHidden="1" w:unhideWhenUsed="1"/>
-    <w:lsdException w:name="Normal (Web)" w:semiHidden="1" w:unhideWhenUsed="1"/>
-    <w:lsdException w:name="HTML Acronym" w:semiHidden="1" w:unhideWhenUsed="1"/>
-    <w:lsdException w:name="HTML Address" w:semiHidden="1" w:unhideWhenUsed="1"/>
-    <w:lsdException w:name="HTML Cite" w:semiHidden="1" w:unhideWhenUsed="1"/>
-    <w:lsdException w:name="HTML Code" w:semiHidden="1" w:unhideWhenUsed="1"/>
-    <w:lsdException w:name="HTML Definition" w:semiHidden="1" w:unhideWhenUsed="1"/>
-    <w:lsdException w:name="HTML Keyboard" w:semiHidden="1" w:unhideWhenUsed="1"/>
-    <w:lsdException w:name="HTML Preformatted" w:semiHidden="1" w:unhideWhenUsed="1"/>
-    <w:lsdException w:name="HTML Sample" w:semiHidden="1" w:unhideWhenUsed="1"/>
-    <w:lsdException w:name="HTML Typewriter" w:semiHidden="1" w:unhideWhenUsed="1"/>
-    <w:lsdException w:name="HTML Variable" w:semiHidden="1" w:unhideWhenUsed="1"/>
-    <w:lsdException w:name="Normal Table" w:semiHidden="1" w:unhideWhenUsed="1"/>
-    <w:lsdException w:name="annotation subject" w:semiHidden="1" w:unhideWhenUsed="1"/>
-    <w:lsdException w:name="No List" w:semiHidden="1" w:unhideWhenUsed="1"/>
-    <w:lsdException w:name="Outline List 1" w:semiHidden="1" w:unhideWhenUsed="1"/>
-    <w:lsdException w:name="Outline List 2" w:semiHidden="1" w:unhideWhenUsed="1"/>
-    <w:lsdException w:name="Outline List 3" w:semiHidden="1" w:unhideWhenUsed="1"/>
-    <w:lsdException w:name="Table Simple 1" w:semiHidden="1" w:unhideWhenUsed="1"/>
-    <w:lsdException w:name="Table Simple 2" w:semiHidden="1" w:unhideWhenUsed="1"/>
-    <w:lsdException w:name="Table Simple 3" w:semiHidden="1" w:unhideWhenUsed="1"/>
-    <w:lsdException w:name="Table Classic 1" w:semiHidden="1" w:unhideWhenUsed="1"/>
-    <w:lsdException w:name="Table Classic 2" w:semiHidden="1" w:unhideWhenUsed="1"/>
-    <w:lsdException w:name="Table Classic 3" w:semiHidden="1" w:unhideWhenUsed="1"/>
-    <w:lsdException w:name="Table Classic 4" w:semiHidden="1" w:unhideWhenUsed="1"/>
-    <w:lsdException w:name="Table Colorful 1" w:semiHidden="1" w:unhideWhenUsed="1"/>
-    <w:lsdException w:name="Table Colorful 2" w:semiHidden="1" w:unhideWhenUsed="1"/>
-    <w:lsdException w:name="Table Colorful 3" w:semiHidden="1" w:unhideWhenUsed="1"/>
-    <w:lsdException w:name="Table Columns 1" w:semiHidden="1" w:unhideWhenUsed="1"/>
-    <w:lsdException w:name="Table Columns 2" w:semiHidden="1" w:unhideWhenUsed="1"/>
-    <w:lsdException w:name="Table Columns 3" w:semiHidden="1" w:unhideWhenUsed="1"/>
-    <w:lsdException w:name="Table Columns 4" w:semiHidden="1" w:unhideWhenUsed="1"/>
-    <w:lsdException w:name="Table Columns 5" w:semiHidden="1" w:unhideWhenUsed="1"/>
-    <w:lsdException w:name="Table Grid 1" w:semiHidden="1" w:unhideWhenUsed="1"/>
-    <w:lsdException w:name="Table Grid 2" w:semiHidden="1" w:unhideWhenUsed="1"/>
-    <w:lsdException w:name="Table Grid 3" w:semiHidden="1" w:unhideWhenUsed="1"/>
-    <w:lsdException w:name="Table Grid 4" w:semiHidden="1" w:unhideWhenUsed="1"/>
-    <w:lsdException w:name="Table Grid 5" w:semiHidden="1" w:unhideWhenUsed="1"/>
-    <w:lsdException w:name="Table Grid 6" w:semiHidden="1" w:unhideWhenUsed="1"/>
-    <w:lsdException w:name="Table Grid 7" w:semiHidden="1" w:unhideWhenUsed="1"/>
-    <w:lsdException w:name="Table Grid 8" w:semiHidden="1" w:unhideWhenUsed="1"/>
-    <w:lsdException w:name="Table List 1" w:semiHidden="1" w:unhideWhenUsed="1"/>
-    <w:lsdException w:name="Table List 2" w:semiHidden="1" w:unhideWhenUsed="1"/>
-    <w:lsdException w:name="Table List 3" w:semiHidden="1" w:unhideWhenUsed="1"/>
-    <w:lsdException w:name="Table List 4" w:semiHidden="1" w:unhideWhenUsed="1"/>
-    <w:lsdException w:name="Table List 5" w:semiHidden="1" w:unhideWhenUsed="1"/>
-    <w:lsdException w:name="Table List 6" w:semiHidden="1" w:unhideWhenUsed="1"/>
-    <w:lsdException w:name="Table List 7" w:semiHidden="1" w:unhideWhenUsed="1"/>
-    <w:lsdException w:name="Table List 8" w:semiHidden="1" w:unhideWhenUsed="1"/>
-    <w:lsdException w:name="Table 3D effects 1" w:semiHidden="1" w:unhideWhenUsed="1"/>
-    <w:lsdException w:name="Table 3D effects 2" w:semiHidden="1" w:unhideWhenUsed="1"/>
-    <w:lsdException w:name="Table 3D effects 3" w:semiHidden="1" w:unhideWhenUsed="1"/>
-    <w:lsdException w:name="Table Contemporary" w:semiHidden="1" w:unhideWhenUsed="1"/>
-    <w:lsdException w:name="Table Elegant" w:semiHidden="1" w:unhideWhenUsed="1"/>
-    <w:lsdException w:name="Table Professional" w:semiHidden="1" w:unhideWhenUsed="1"/>
-    <w:lsdException w:name="Table Subtle 1" w:semiHidden="1" w:unhideWhenUsed="1"/>
-    <w:lsdException w:name="Table Subtle 2" w:semiHidden="1" w:unhideWhenUsed="1"/>
-    <w:lsdException w:name="Table Web 1" w:semiHidden="1" w:unhideWhenUsed="1"/>
-    <w:lsdException w:name="Table Web 2" w:semiHidden="1" w:unhideWhenUsed="1"/>
-    <w:lsdException w:name="Table Web 3" w:semiHidden="1" w:unhideWhenUsed="1"/>
-    <w:lsdException w:name="Balloon Text" w:semiHidden="1" w:unhideWhenUsed="1"/>
-    <w:lsdException w:name="Table Grid" w:uiPriority="39"/>
-    <w:lsdException w:name="Table Theme" w:semiHidden="1" w:unhideWhenUsed="1"/>
-    <w:lsdException w:name="Placeholder Text" w:semiHidden="1"/>
-    <w:lsdException w:name="No Spacing" w:uiPriority="1" w:qFormat="1"/>
-    <w:lsdException w:name="Light Shading" w:uiPriority="60"/>
-    <w:lsdException w:name="Light List" w:uiPriority="61"/>
-    <w:lsdException w:name="Light Grid" w:uiPriority="62"/>
-    <w:lsdException w:name="Medium Shading 1" w:uiPriority="63"/>
-    <w:lsdException w:name="Medium Shading 2" w:uiPriority="64"/>
-    <w:lsdException w:name="Medium List 1" w:uiPriority="65"/>
-    <w:lsdException w:name="Medium List 2" w:uiPriority="66"/>
-    <w:lsdException w:name="Medium Grid 1" w:uiPriority="67"/>
-    <w:lsdException w:name="Medium Grid 2" w:uiPriority="68"/>
-    <w:lsdException w:name="Medium Grid 3" w:uiPriority="69"/>
-    <w:lsdException w:name="Dark List" w:uiPriority="70"/>
-    <w:lsdException w:name="Colorful Shading" w:uiPriority="71"/>
-    <w:lsdException w:name="Colorful List" w:uiPriority="72"/>
-    <w:lsdException w:name="Colorful Grid" w:uiPriority="73"/>
-    <w:lsdException w:name="Light Shading Accent 1" w:uiPriority="60"/>
-    <w:lsdException w:name="Light List Accent 1" w:uiPriority="61"/>
-    <w:lsdException w:name="Light Grid Accent 1" w:uiPriority="62"/>
-    <w:lsdException w:name="Medium Shading 1 Accent 1" w:uiPriority="63"/>
-    <w:lsdException w:name="Medium Shading 2 Accent 1" w:uiPriority="64"/>
-    <w:lsdException w:name="Medium List 1 Accent 1" w:uiPriority="65"/>
-    <w:lsdException w:name="Revision" w:semiHidden="1"/>
-    <w:lsdException w:name="List Paragraph" w:uiPriority="34" w:qFormat="1"/>
-    <w:lsdException w:name="Quote" w:uiPriority="29" w:qFormat="1"/>
-    <w:lsdException w:name="Intense Quote" w:uiPriority="30" w:qFormat="1"/>
-    <w:lsdException w:name="Medium List 2 Accent 1" w:uiPriority="66"/>
-    <w:lsdException w:name="Medium Grid 1 Accent 1" w:uiPriority="67"/>
-    <w:lsdException w:name="Medium Grid 2 Accent 1" w:uiPriority="68"/>
-    <w:lsdException w:name="Medium Grid 3 Accent 1" w:uiPriority="69"/>
-    <w:lsdException w:name="Dark List Accent 1" w:uiPriority="70"/>
-    <w:lsdException w:name="Colorful Shading Accent 1" w:uiPriority="71"/>
-    <w:lsdException w:name="Colorful List Accent 1" w:uiPriority="72"/>
-    <w:lsdException w:name="Colorful Grid Accent 1" w:uiPriority="73"/>
-    <w:lsdException w:name="Light Shading Accent 2" w:uiPriority="60"/>
-    <w:lsdException w:name="Light List Accent 2" w:uiPriority="61"/>
-    <w:lsdException w:name="Light Grid Accent 2" w:uiPriority="62"/>
-    <w:lsdException w:name="Medium Shading 1 Accent 2" w:uiPriority="63"/>
-    <w:lsdException w:name="Medium Shading 2 Accent 2" w:uiPriority="64"/>
-    <w:lsdException w:name="Medium List 1 Accent 2" w:uiPriority="65"/>
-    <w:lsdException w:name="Medium List 2 Accent 2" w:uiPriority="66"/>
-    <w:lsdException w:name="Medium Grid 1 Accent 2" w:uiPriority="67"/>
-    <w:lsdException w:name="Medium Grid 2 Accent 2" w:uiPriority="68"/>
-    <w:lsdException w:name="Medium Grid 3 Accent 2" w:uiPriority="69"/>
-    <w:lsdException w:name="Dark List Accent 2" w:uiPriority="70"/>
-    <w:lsdException w:name="Colorful Shading Accent 2" w:uiPriority="71"/>
-    <w:lsdException w:name="Colorful List Accent 2" w:uiPriority="72"/>
-    <w:lsdException w:name="Colorful Grid Accent 2" w:uiPriority="73"/>
-    <w:lsdException w:name="Light Shading Accent 3" w:uiPriority="60"/>
-    <w:lsdException w:name="Light List Accent 3" w:uiPriority="61"/>
-    <w:lsdException w:name="Light Grid Accent 3" w:uiPriority="62"/>
-    <w:lsdException w:name="Medium Shading 1 Accent 3" w:uiPriority="63"/>
-    <w:lsdException w:name="Medium Shading 2 Accent 3" w:uiPriority="64"/>
-    <w:lsdException w:name="Medium List 1 Accent 3" w:uiPriority="65"/>
-    <w:lsdException w:name="Medium List 2 Accent 3" w:uiPriority="66"/>
-    <w:lsdException w:name="Medium Grid 1 Accent 3" w:uiPriority="67"/>
-    <w:lsdException w:name="Medium Grid 2 Accent 3" w:uiPriority="68"/>
-    <w:lsdException w:name="Medium Grid 3 Accent 3" w:uiPriority="69"/>
-    <w:lsdException w:name="Dark List Accent 3" w:uiPriority="70"/>
-    <w:lsdException w:name="Colorful Shading Accent 3" w:uiPriority="71"/>
-    <w:lsdException w:name="Colorful List Accent 3" w:uiPriority="72"/>
-    <w:lsdException w:name="Colorful Grid Accent 3" w:uiPriority="73"/>
-    <w:lsdException w:name="Light Shading Accent 4" w:uiPriority="60"/>
-    <w:lsdException w:name="Light List Accent 4" w:uiPriority="61"/>
-    <w:lsdException w:name="Light Grid Accent 4" w:uiPriority="62"/>
-    <w:lsdException w:name="Medium Shading 1 Accent 4" w:uiPriority="63"/>
-    <w:lsdException w:name="Medium Shading 2 Accent 4" w:uiPriority="64"/>
-    <w:lsdException w:name="Medium List 1 Accent 4" w:uiPriority="65"/>
-    <w:lsdException w:name="Medium List 2 Accent 4" w:uiPriority="66"/>
-    <w:lsdException w:name="Medium Grid 1 Accent 4" w:uiPriority="67"/>
-    <w:lsdException w:name="Medium Grid 2 Accent 4" w:uiPriority="68"/>
-    <w:lsdException w:name="Medium Grid 3 Accent 4" w:uiPriority="69"/>
-    <w:lsdException w:name="Dark List Accent 4" w:uiPriority="70"/>
-    <w:lsdException w:name="Colorful Shading Accent 4" w:uiPriority="71"/>
-    <w:lsdException w:name="Colorful List Accent 4" w:uiPriority="72"/>
-    <w:lsdException w:name="Colorful Grid Accent 4" w:uiPriority="73"/>
-    <w:lsdException w:name="Light Shading Accent 5" w:uiPriority="60"/>
-    <w:lsdException w:name="Light List Accent 5" w:uiPriority="61"/>
-    <w:lsdException w:name="Light Grid Accent 5" w:uiPriority="62"/>
-    <w:lsdException w:name="Medium Shading 1 Accent 5" w:uiPriority="63"/>
-    <w:lsdException w:name="Medium Shading 2 Accent 5" w:uiPriority="64"/>
-    <w:lsdException w:name="Medium List 1 Accent 5" w:uiPriority="65"/>
-    <w:lsdException w:name="Medium List 2 Accent 5" w:uiPriority="66"/>
-    <w:lsdException w:name="Medium Grid 1 Accent 5" w:uiPriority="67"/>
-    <w:lsdException w:name="Medium Grid 2 Accent 5" w:uiPriority="68"/>
-    <w:lsdException w:name="Medium Grid 3 Accent 5" w:uiPriority="69"/>
-    <w:lsdException w:name="Dark List Accent 5" w:uiPriority="70"/>
-    <w:lsdException w:name="Colorful Shading Accent 5" w:uiPriority="71"/>
-    <w:lsdException w:name="Colorful List Accent 5" w:uiPriority="72"/>
-    <w:lsdException w:name="Colorful Grid Accent 5" w:uiPriority="73"/>
-    <w:lsdException w:name="Light Shading Accent 6" w:uiPriority="60"/>
-    <w:lsdException w:name="Light List Accent 6" w:uiPriority="61"/>
-    <w:lsdException w:name="Light Grid Accent 6" w:uiPriority="62"/>
-    <w:lsdException w:name="Medium Shading 1 Accent 6" w:uiPriority="63"/>
-    <w:lsdException w:name="Medium Shading 2 Accent 6" w:uiPriority="64"/>
-    <w:lsdException w:name="Medium List 1 Accent 6" w:uiPriority="65"/>
-    <w:lsdException w:name="Medium List 2 Accent 6" w:uiPriority="66"/>
-    <w:lsdException w:name="Medium Grid 1 Accent 6" w:uiPriority="67"/>
-    <w:lsdException w:name="Medium Grid 2 Accent 6" w:uiPriority="68"/>
-    <w:lsdException w:name="Medium Grid 3 Accent 6" w:uiPriority="69"/>
-    <w:lsdException w:name="Dark List Accent 6" w:uiPriority="70"/>
-    <w:lsdException w:name="Colorful Shading Accent 6" w:uiPriority="71"/>
-    <w:lsdException w:name="Colorful List Accent 6" w:uiPriority="72"/>
-    <w:lsdException w:name="Colorful Grid Accent 6" w:uiPriority="73"/>
-    <w:lsdException w:name="Subtle Emphasis" w:uiPriority="19" w:qFormat="1"/>
-    <w:lsdException w:name="Intense Emphasis" w:uiPriority="21" w:qFormat="1"/>
-    <w:lsdException w:name="Subtle Reference" w:uiPriority="31" w:qFormat="1"/>
-    <w:lsdException w:name="Intense Reference" w:uiPriority="32" w:qFormat="1"/>
-    <w:lsdException w:name="Book Title" w:uiPriority="33" w:qFormat="1"/>
-    <w:lsdException w:name="Bibliography" w:semiHidden="1" w:uiPriority="37" w:unhideWhenUsed="1"/>
-    <w:lsdException w:name="TOC Heading" w:semiHidden="1" w:uiPriority="39" w:unhideWhenUsed="1" w:qFormat="1"/>
-    <w:lsdException w:name="Plain Table 1" w:uiPriority="41"/>
-    <w:lsdException w:name="Plain Table 2" w:uiPriority="42"/>
-    <w:lsdException w:name="Plain Table 3" w:uiPriority="43"/>
-    <w:lsdException w:name="Plain Table 4" w:uiPriority="44"/>
-    <w:lsdException w:name="Plain Table 5" w:uiPriority="45"/>
-    <w:lsdException w:name="Grid Table Light" w:uiPriority="40"/>
-    <w:lsdException w:name="Grid Table 1 Light" w:uiPriority="46"/>
-    <w:lsdException w:name="Grid Table 2" w:uiPriority="47"/>
-    <w:lsdException w:name="Grid Table 3" w:uiPriority="48"/>
-    <w:lsdException w:name="Grid Table 4" w:uiPriority="49"/>
-    <w:lsdException w:name="Grid Table 5 Dark" w:uiPriority="50"/>
-    <w:lsdException w:name="Grid Table 6 Colorful" w:uiPriority="51"/>
-    <w:lsdException w:name="Grid Table 7 Colorful" w:uiPriority="52"/>
-    <w:lsdException w:name="Grid Table 1 Light Accent 1" w:uiPriority="46"/>
-    <w:lsdException w:name="Grid Table 2 Accent 1" w:uiPriority="47"/>
-    <w:lsdException w:name="Grid Table 3 Accent 1" w:uiPriority="48"/>
-    <w:lsdException w:name="Grid Table 4 Accent 1" w:uiPriority="49"/>
-    <w:lsdException w:name="Grid Table 5 Dark Accent 1" w:uiPriority="50"/>
-    <w:lsdException w:name="Grid Table 6 Colorful Accent 1" w:uiPriority="51"/>
-    <w:lsdException w:name="Grid Table 7 Colorful Accent 1" w:uiPriority="52"/>
-    <w:lsdException w:name="Grid Table 1 Light Accent 2" w:uiPriority="46"/>
-    <w:lsdException w:name="Grid Table 2 Accent 2" w:uiPriority="47"/>
-    <w:lsdException w:name="Grid Table 3 Accent 2" w:uiPriority="48"/>
-    <w:lsdException w:name="Grid Table 4 Accent 2" w:uiPriority="49"/>
-    <w:lsdException w:name="Grid Table 5 Dark Accent 2" w:uiPriority="50"/>
-    <w:lsdException w:name="Grid Table 6 Colorful Accent 2" w:uiPriority="51"/>
-    <w:lsdException w:name="Grid Table 7 Colorful Accent 2" w:uiPriority="52"/>
-    <w:lsdException w:name="Grid Table 1 Light Accent 3" w:uiPriority="46"/>
-    <w:lsdException w:name="Grid Table 2 Accent 3" w:uiPriority="47"/>
-    <w:lsdException w:name="Grid Table 3 Accent 3" w:uiPriority="48"/>
-    <w:lsdException w:name="Grid Table 4 Accent 3" w:uiPriority="49"/>
-    <w:lsdException w:name="Grid Table 5 Dark Accent 3" w:uiPriority="50"/>
-    <w:lsdException w:name="Grid Table 6 Colorful Accent 3" w:uiPriority="51"/>
-    <w:lsdException w:name="Grid Table 7 Colorful Accent 3" w:uiPriority="52"/>
-    <w:lsdException w:name="Grid Table 1 Light Accent 4" w:uiPriority="46"/>
-    <w:lsdException w:name="Grid Table 2 Accent 4" w:uiPriority="47"/>
-    <w:lsdException w:name="Grid Table 3 Accent 4" w:uiPriority="48"/>
-    <w:lsdException w:name="Grid Table 4 Accent 4" w:uiPriority="49"/>
-    <w:lsdException w:name="Grid Table 5 Dark Accent 4" w:uiPriority="50"/>
-    <w:lsdException w:name="Grid Table 6 Colorful Accent 4" w:uiPriority="51"/>
-    <w:lsdException w:name="Grid Table 7 Colorful Accent 4" w:uiPriority="52"/>
-    <w:lsdException w:name="Grid Table 1 Light Accent 5" w:uiPriority="46"/>
-    <w:lsdException w:name="Grid Table 2 Accent 5" w:uiPriority="47"/>
-    <w:lsdException w:name="Grid Table 3 Accent 5" w:uiPriority="48"/>
-    <w:lsdException w:name="Grid Table 4 Accent 5" w:uiPriority="49"/>
-    <w:lsdException w:name="Grid Table 5 Dark Accent 5" w:uiPriority="50"/>
-    <w:lsdException w:name="Grid Table 6 Colorful Accent 5" w:uiPriority="51"/>
-    <w:lsdException w:name="Grid Table 7 Colorful Accent 5" w:uiPriority="52"/>
-    <w:lsdException w:name="Grid Table 1 Light Accent 6" w:uiPriority="46"/>
-    <w:lsdException w:name="Grid Table 2 Accent 6" w:uiPriority="47"/>
-    <w:lsdException w:name="Grid Table 3 Accent 6" w:uiPriority="48"/>
-    <w:lsdException w:name="Grid Table 4 Accent 6" w:uiPriority="49"/>
-    <w:lsdException w:name="Grid Table 5 Dark Accent 6" w:uiPriority="50"/>
-    <w:lsdException w:name="Grid Table 6 Colorful Accent 6" w:uiPriority="51"/>
-    <w:lsdException w:name="Grid Table 7 Colorful Accent 6" w:uiPriority="52"/>
-    <w:lsdException w:name="List Table 1 Light" w:uiPriority="46"/>
-    <w:lsdException w:name="List Table 2" w:uiPriority="47"/>
-    <w:lsdException w:name="List Table 3" w:uiPriority="48"/>
-    <w:lsdException w:name="List Table 4" w:uiPriority="49"/>
-    <w:lsdException w:name="List Table 5 Dark" w:uiPriority="50"/>
-    <w:lsdException w:name="List Table 6 Colorful" w:uiPriority="51"/>
-    <w:lsdException w:name="List Table 7 Colorful" w:uiPriority="52"/>
-    <w:lsdException w:name="List Table 1 Light Accent 1" w:uiPriority="46"/>
-    <w:lsdException w:name="List Table 2 Accent 1" w:uiPriority="47"/>
-    <w:lsdException w:name="List Table 3 Accent 1" w:uiPriority="48"/>
-    <w:lsdException w:name="List Table 4 Accent 1" w:uiPriority="49"/>
-    <w:lsdException w:name="List Table 5 Dark Accent 1" w:uiPriority="50"/>
-    <w:lsdException w:name="List Table 6 Colorful Accent 1" w:uiPriority="51"/>
-    <w:lsdException w:name="List Table 7 Colorful Accent 1" w:uiPriority="52"/>
-    <w:lsdException w:name="List Table 1 Light Accent 2" w:uiPriority="46"/>
-    <w:lsdException w:name="List Table 2 Accent 2" w:uiPriority="47"/>
-    <w:lsdException w:name="List Table 3 Accent 2" w:uiPriority="48"/>
-    <w:lsdException w:name="List Table 4 Accent 2" w:uiPriority="49"/>
-    <w:lsdException w:name="List Table 5 Dark Accent 2" w:uiPriority="50"/>
-    <w:lsdException w:name="List Table 6 Colorful Accent 2" w:uiPriority="51"/>
-    <w:lsdException w:name="List Table 7 Colorful Accent 2" w:uiPriority="52"/>
-    <w:lsdException w:name="List Table 1 Light Accent 3" w:uiPriority="46"/>
-    <w:lsdException w:name="List Table 2 Accent 3" w:uiPriority="47"/>
-    <w:lsdException w:name="List Table 3 Accent 3" w:uiPriority="48"/>
-    <w:lsdException w:name="List Table 4 Accent 3" w:uiPriority="49"/>
-    <w:lsdException w:name="List Table 5 Dark Accent 3" w:uiPriority="50"/>
-    <w:lsdException w:name="List Table 6 Colorful Accent 3" w:uiPriority="51"/>
-    <w:lsdException w:name="List Table 7 Colorful Accent 3" w:uiPriority="52"/>
-    <w:lsdException w:name="List Table 1 Light Accent 4" w:uiPriority="46"/>
-    <w:lsdException w:name="List Table 2 Accent 4" w:uiPriority="47"/>
-    <w:lsdException w:name="List Table 3 Accent 4" w:uiPriority="48"/>
-    <w:lsdException w:name="List Table 4 Accent 4" w:uiPriority="49"/>
-    <w:lsdException w:name="List Table 5 Dark Accent 4" w:uiPriority="50"/>
-    <w:lsdException w:name="List Table 6 Colorful Accent 4" w:uiPriority="51"/>
-    <w:lsdException w:name="List Table 7 Colorful Accent 4" w:uiPriority="52"/>
-    <w:lsdException w:name="List Table 1 Light Accent 5" w:uiPriority="46"/>
-    <w:lsdException w:name="List Table 2 Accent 5" w:uiPriority="47"/>
-    <w:lsdException w:name="List Table 3 Accent 5" w:uiPriority="48"/>
-    <w:lsdException w:name="List Table 4 Accent 5" w:uiPriority="49"/>
-    <w:lsdException w:name="List Table 5 Dark Accent 5" w:uiPriority="50"/>
-    <w:lsdException w:name="List Table 6 Colorful Accent 5" w:uiPriority="51"/>
-    <w:lsdException w:name="List Table 7 Colorful Accent 5" w:uiPriority="52"/>
-    <w:lsdException w:name="List Table 1 Light Accent 6" w:uiPriority="46"/>
-    <w:lsdException w:name="List Table 2 Accent 6" w:uiPriority="47"/>
-    <w:lsdException w:name="List Table 3 Accent 6" w:uiPriority="48"/>
-    <w:lsdException w:name="List Table 4 Accent 6" w:uiPriority="49"/>
-    <w:lsdException w:name="List Table 5 Dark Accent 6" w:uiPriority="50"/>
-    <w:lsdException w:name="List Table 6 Colorful Accent 6" w:uiPriority="51"/>
-    <w:lsdException w:name="List Table 7 Colorful Accent 6" w:uiPriority="52"/>
-    <w:lsdException w:name="Mention" w:semiHidden="1" w:unhideWhenUsed="1"/>
-    <w:lsdException w:name="Smart Hyperlink" w:semiHidden="1" w:unhideWhenUsed="1"/>
+  <w:latentStyles w:defLockedState="0" w:defUIPriority="99" w:defSemiHidden="1" w:defUnhideWhenUsed="1" w:defQFormat="0" w:count="267">
+    <w:lsdException w:name="Normal" w:semiHidden="0" w:uiPriority="0" w:unhideWhenUsed="0" w:qFormat="1"/>
+    <w:lsdException w:name="heading 1" w:semiHidden="0" w:uiPriority="9" w:unhideWhenUsed="0" w:qFormat="1"/>
+    <w:lsdException w:name="heading 2" w:uiPriority="9" w:qFormat="1"/>
+    <w:lsdException w:name="heading 3" w:uiPriority="9" w:qFormat="1"/>
+    <w:lsdException w:name="heading 4" w:uiPriority="9" w:qFormat="1"/>
+    <w:lsdException w:name="heading 5" w:uiPriority="9" w:qFormat="1"/>
+    <w:lsdException w:name="heading 6" w:uiPriority="9" w:qFormat="1"/>
+    <w:lsdException w:name="heading 7" w:uiPriority="9" w:qFormat="1"/>
+    <w:lsdException w:name="heading 8" w:uiPriority="9" w:qFormat="1"/>
+    <w:lsdException w:name="heading 9" w:uiPriority="9" w:qFormat="1"/>
+    <w:lsdException w:name="toc 1" w:uiPriority="39"/>
+    <w:lsdException w:name="toc 2" w:uiPriority="39"/>
+    <w:lsdException w:name="toc 3" w:uiPriority="39"/>
+    <w:lsdException w:name="toc 4" w:uiPriority="39"/>
+    <w:lsdException w:name="toc 5" w:uiPriority="39"/>
+    <w:lsdException w:name="toc 6" w:uiPriority="39"/>
+    <w:lsdException w:name="toc 7" w:uiPriority="39"/>
+    <w:lsdException w:name="toc 8" w:uiPriority="39"/>
+    <w:lsdException w:name="toc 9" w:uiPriority="39"/>
+    <w:lsdException w:name="caption" w:uiPriority="35" w:qFormat="1"/>
+    <w:lsdException w:name="Title" w:semiHidden="0" w:uiPriority="10" w:unhideWhenUsed="0" w:qFormat="1"/>
+    <w:lsdException w:name="Default Paragraph Font" w:uiPriority="1"/>
+    <w:lsdException w:name="Subtitle" w:semiHidden="0" w:uiPriority="11" w:unhideWhenUsed="0" w:qFormat="1"/>
+    <w:lsdException w:name="Strong" w:semiHidden="0" w:uiPriority="22" w:unhideWhenUsed="0" w:qFormat="1"/>
+    <w:lsdException w:name="Emphasis" w:semiHidden="0" w:uiPriority="20" w:unhideWhenUsed="0" w:qFormat="1"/>
+    <w:lsdException w:name="Table Grid" w:semiHidden="0" w:uiPriority="39" w:unhideWhenUsed="0"/>
+    <w:lsdException w:name="Placeholder Text" w:unhideWhenUsed="0"/>
+    <w:lsdException w:name="No Spacing" w:semiHidden="0" w:uiPriority="1" w:unhideWhenUsed="0" w:qFormat="1"/>
+    <w:lsdException w:name="Light Shading" w:semiHidden="0" w:uiPriority="60" w:unhideWhenUsed="0"/>
+    <w:lsdException w:name="Light List" w:semiHidden="0" w:uiPriority="61" w:unhideWhenUsed="0"/>
+    <w:lsdException w:name="Light Grid" w:semiHidden="0" w:uiPriority="62" w:unhideWhenUsed="0"/>
+    <w:lsdException w:name="Medium Shading 1" w:semiHidden="0" w:uiPriority="63" w:unhideWhenUsed="0"/>
+    <w:lsdException w:name="Medium Shading 2" w:semiHidden="0" w:uiPriority="64" w:unhideWhenUsed="0"/>
+    <w:lsdException w:name="Medium List 1" w:semiHidden="0" w:uiPriority="65" w:unhideWhenUsed="0"/>
+    <w:lsdException w:name="Medium List 2" w:semiHidden="0" w:uiPriority="66" w:unhideWhenUsed="0"/>
+    <w:lsdException w:name="Medium Grid 1" w:semiHidden="0" w:uiPriority="67" w:unhideWhenUsed="0"/>
+    <w:lsdException w:name="Medium Grid 2" w:semiHidden="0" w:uiPriority="68" w:unhideWhenUsed="0"/>
+    <w:lsdException w:name="Medium Grid 3" w:semiHidden="0" w:uiPriority="69" w:unhideWhenUsed="0"/>
+    <w:lsdException w:name="Dark List" w:semiHidden="0" w:uiPriority="70" w:unhideWhenUsed="0"/>
+    <w:lsdException w:name="Colorful Shading" w:semiHidden="0" w:uiPriority="71" w:unhideWhenUsed="0"/>
+    <w:lsdException w:name="Colorful List" w:semiHidden="0" w:uiPriority="72" w:unhideWhenUsed="0"/>
+    <w:lsdException w:name="Colorful Grid" w:semiHidden="0" w:uiPriority="73" w:unhideWhenUsed="0"/>
+    <w:lsdException w:name="Light Shading Accent 1" w:semiHidden="0" w:uiPriority="60" w:unhideWhenUsed="0"/>
+    <w:lsdException w:name="Light List Accent 1" w:semiHidden="0" w:uiPriority="61" w:unhideWhenUsed="0"/>
+    <w:lsdException w:name="Light Grid Accent 1" w:semiHidden="0" w:uiPriority="62" w:unhideWhenUsed="0"/>
+    <w:lsdException w:name="Medium Shading 1 Accent 1" w:semiHidden="0" w:uiPriority="63" w:unhideWhenUsed="0"/>
+    <w:lsdException w:name="Medium Shading 2 Accent 1" w:semiHidden="0" w:uiPriority="64" w:unhideWhenUsed="0"/>
+    <w:lsdException w:name="Medium List 1 Accent 1" w:semiHidden="0" w:uiPriority="65" w:unhideWhenUsed="0"/>
+    <w:lsdException w:name="Revision" w:unhideWhenUsed="0"/>
+    <w:lsdException w:name="List Paragraph" w:semiHidden="0" w:uiPriority="34" w:unhideWhenUsed="0" w:qFormat="1"/>
+    <w:lsdException w:name="Quote" w:semiHidden="0" w:uiPriority="29" w:unhideWhenUsed="0" w:qFormat="1"/>
+    <w:lsdException w:name="Intense Quote" w:semiHidden="0" w:uiPriority="30" w:unhideWhenUsed="0" w:qFormat="1"/>
+    <w:lsdException w:name="Medium List 2 Accent 1" w:semiHidden="0" w:uiPriority="66" w:unhideWhenUsed="0"/>
+    <w:lsdException w:name="Medium Grid 1 Accent 1" w:semiHidden="0" w:uiPriority="67" w:unhideWhenUsed="0"/>
+    <w:lsdException w:name="Medium Grid 2 Accent 1" w:semiHidden="0" w:uiPriority="68" w:unhideWhenUsed="0"/>
+    <w:lsdException w:name="Medium Grid 3 Accent 1" w:semiHidden="0" w:uiPriority="69" w:unhideWhenUsed="0"/>
+    <w:lsdException w:name="Dark List Accent 1" w:semiHidden="0" w:uiPriority="70" w:unhideWhenUsed="0"/>
+    <w:lsdException w:name="Colorful Shading Accent 1" w:semiHidden="0" w:uiPriority="71" w:unhideWhenUsed="0"/>
+    <w:lsdException w:name="Colorful List Accent 1" w:semiHidden="0" w:uiPriority="72" w:unhideWhenUsed="0"/>
+    <w:lsdException w:name="Colorful Grid Accent 1" w:semiHidden="0" w:uiPriority="73" w:unhideWhenUsed="0"/>
+    <w:lsdException w:name="Light Shading Accent 2" w:semiHidden="0" w:uiPriority="60" w:unhideWhenUsed="0"/>
+    <w:lsdException w:name="Light List Accent 2" w:semiHidden="0" w:uiPriority="61" w:unhideWhenUsed="0"/>
+    <w:lsdException w:name="Light Grid Accent 2" w:semiHidden="0" w:uiPriority="62" w:unhideWhenUsed="0"/>
+    <w:lsdException w:name="Medium Shading 1 Accent 2" w:semiHidden="0" w:uiPriority="63" w:unhideWhenUsed="0"/>
+    <w:lsdException w:name="Medium Shading 2 Accent 2" w:semiHidden="0" w:uiPriority="64" w:unhideWhenUsed="0"/>
+    <w:lsdException w:name="Medium List 1 Accent 2" w:semiHidden="0" w:uiPriority="65" w:unhideWhenUsed="0"/>
+    <w:lsdException w:name="Medium List 2 Accent 2" w:semiHidden="0" w:uiPriority="66" w:unhideWhenUsed="0"/>
+    <w:lsdException w:name="Medium Grid 1 Accent 2" w:semiHidden="0" w:uiPriority="67" w:unhideWhenUsed="0"/>
+    <w:lsdException w:name="Medium Grid 2 Accent 2" w:semiHidden="0" w:uiPriority="68" w:unhideWhenUsed="0"/>
+    <w:lsdException w:name="Medium Grid 3 Accent 2" w:semiHidden="0" w:uiPriority="69" w:unhideWhenUsed="0"/>
+    <w:lsdException w:name="Dark List Accent 2" w:semiHidden="0" w:uiPriority="70" w:unhideWhenUsed="0"/>
+    <w:lsdException w:name="Colorful Shading Accent 2" w:semiHidden="0" w:uiPriority="71" w:unhideWhenUsed="0"/>
+    <w:lsdException w:name="Colorful List Accent 2" w:semiHidden="0" w:uiPriority="72" w:unhideWhenUsed="0"/>
+    <w:lsdException w:name="Colorful Grid Accent 2" w:semiHidden="0" w:uiPriority="73" w:unhideWhenUsed="0"/>
+    <w:lsdException w:name="Light Shading Accent 3" w:semiHidden="0" w:uiPriority="60" w:unhideWhenUsed="0"/>
+    <w:lsdException w:name="Light List Accent 3" w:semiHidden="0" w:uiPriority="61" w:unhideWhenUsed="0"/>
+    <w:lsdException w:name="Light Grid Accent 3" w:semiHidden="0" w:uiPriority="62" w:unhideWhenUsed="0"/>
+    <w:lsdException w:name="Medium Shading 1 Accent 3" w:semiHidden="0" w:uiPriority="63" w:unhideWhenUsed="0"/>
+    <w:lsdException w:name="Medium Shading 2 Accent 3" w:semiHidden="0" w:uiPriority="64" w:unhideWhenUsed="0"/>
+    <w:lsdException w:name="Medium List 1 Accent 3" w:semiHidden="0" w:uiPriority="65" w:unhideWhenUsed="0"/>
+    <w:lsdException w:name="Medium List 2 Accent 3" w:semiHidden="0" w:uiPriority="66" w:unhideWhenUsed="0"/>
+    <w:lsdException w:name="Medium Grid 1 Accent 3" w:semiHidden="0" w:uiPriority="67" w:unhideWhenUsed="0"/>
+    <w:lsdException w:name="Medium Grid 2 Accent 3" w:semiHidden="0" w:uiPriority="68" w:unhideWhenUsed="0"/>
+    <w:lsdException w:name="Medium Grid 3 Accent 3" w:semiHidden="0" w:uiPriority="69" w:unhideWhenUsed="0"/>
+    <w:lsdException w:name="Dark List Accent 3" w:semiHidden="0" w:uiPriority="70" w:unhideWhenUsed="0"/>
+    <w:lsdException w:name="Colorful Shading Accent 3" w:semiHidden="0" w:uiPriority="71" w:unhideWhenUsed="0"/>
+    <w:lsdException w:name="Colorful List Accent 3" w:semiHidden="0" w:uiPriority="72" w:unhideWhenUsed="0"/>
+    <w:lsdException w:name="Colorful Grid Accent 3" w:semiHidden="0" w:uiPriority="73" w:unhideWhenUsed="0"/>
+    <w:lsdException w:name="Light Shading Accent 4" w:semiHidden="0" w:uiPriority="60" w:unhideWhenUsed="0"/>
+    <w:lsdException w:name="Light List Accent 4" w:semiHidden="0" w:uiPriority="61" w:unhideWhenUsed="0"/>
+    <w:lsdException w:name="Light Grid Accent 4" w:semiHidden="0" w:uiPriority="62" w:unhideWhenUsed="0"/>
+    <w:lsdException w:name="Medium Shading 1 Accent 4" w:semiHidden="0" w:uiPriority="63" w:unhideWhenUsed="0"/>
+    <w:lsdException w:name="Medium Shading 2 Accent 4" w:semiHidden="0" w:uiPriority="64" w:unhideWhenUsed="0"/>
+    <w:lsdException w:name="Medium List 1 Accent 4" w:semiHidden="0" w:uiPriority="65" w:unhideWhenUsed="0"/>
+    <w:lsdException w:name="Medium List 2 Accent 4" w:semiHidden="0" w:uiPriority="66" w:unhideWhenUsed="0"/>
+    <w:lsdException w:name="Medium Grid 1 Accent 4" w:semiHidden="0" w:uiPriority="67" w:unhideWhenUsed="0"/>
+    <w:lsdException w:name="Medium Grid 2 Accent 4" w:semiHidden="0" w:uiPriority="68" w:unhideWhenUsed="0"/>
+    <w:lsdException w:name="Medium Grid 3 Accent 4" w:semiHidden="0" w:uiPriority="69" w:unhideWhenUsed="0"/>
+    <w:lsdException w:name="Dark List Accent 4" w:semiHidden="0" w:uiPriority="70" w:unhideWhenUsed="0"/>
+    <w:lsdException w:name="Colorful Shading Accent 4" w:semiHidden="0" w:uiPriority="71" w:unhideWhenUsed="0"/>
+    <w:lsdException w:name="Colorful List Accent 4" w:semiHidden="0" w:uiPriority="72" w:unhideWhenUsed="0"/>
+    <w:lsdException w:name="Colorful Grid Accent 4" w:semiHidden="0" w:uiPriority="73" w:unhideWhenUsed="0"/>
+    <w:lsdException w:name="Light Shading Accent 5" w:semiHidden="0" w:uiPriority="60" w:unhideWhenUsed="0"/>
+    <w:lsdException w:name="Light List Accent 5" w:semiHidden="0" w:uiPriority="61" w:unhideWhenUsed="0"/>
+    <w:lsdException w:name="Light Grid Accent 5" w:semiHidden="0" w:uiPriority="62" w:unhideWhenUsed="0"/>
+    <w:lsdException w:name="Medium Shading 1 Accent 5" w:semiHidden="0" w:uiPriority="63" w:unhideWhenUsed="0"/>
+    <w:lsdException w:name="Medium Shading 2 Accent 5" w:semiHidden="0" w:uiPriority="64" w:unhideWhenUsed="0"/>
+    <w:lsdException w:name="Medium List 1 Accent 5" w:semiHidden="0" w:uiPriority="65" w:unhideWhenUsed="0"/>
+    <w:lsdException w:name="Medium List 2 Accent 5" w:semiHidden="0" w:uiPriority="66" w:unhideWhenUsed="0"/>
+    <w:lsdException w:name="Medium Grid 1 Accent 5" w:semiHidden="0" w:uiPriority="67" w:unhideWhenUsed="0"/>
+    <w:lsdException w:name="Medium Grid 2 Accent 5" w:semiHidden="0" w:uiPriority="68" w:unhideWhenUsed="0"/>
+    <w:lsdException w:name="Medium Grid 3 Accent 5" w:semiHidden="0" w:uiPriority="69" w:unhideWhenUsed="0"/>
+    <w:lsdException w:name="Dark List Accent 5" w:semiHidden="0" w:uiPriority="70" w:unhideWhenUsed="0"/>
+    <w:lsdException w:name="Colorful Shading Accent 5" w:semiHidden="0" w:uiPriority="71" w:unhideWhenUsed="0"/>
+    <w:lsdException w:name="Colorful List Accent 5" w:semiHidden="0" w:uiPriority="72" w:unhideWhenUsed="0"/>
+    <w:lsdException w:name="Colorful Grid Accent 5" w:semiHidden="0" w:uiPriority="73" w:unhideWhenUsed="0"/>
+    <w:lsdException w:name="Light Shading Accent 6" w:semiHidden="0" w:uiPriority="60" w:unhideWhenUsed="0"/>
+    <w:lsdException w:name="Light List Accent 6" w:semiHidden="0" w:uiPriority="61" w:unhideWhenUsed="0"/>
+    <w:lsdException w:name="Light Grid Accent 6" w:semiHidden="0" w:uiPriority="62" w:unhideWhenUsed="0"/>
+    <w:lsdException w:name="Medium Shading 1 Accent 6" w:semiHidden="0" w:uiPriority="63" w:unhideWhenUsed="0"/>
+    <w:lsdException w:name="Medium Shading 2 Accent 6" w:semiHidden="0" w:uiPriority="64" w:unhideWhenUsed="0"/>
+    <w:lsdException w:name="Medium List 1 Accent 6" w:semiHidden="0" w:uiPriority="65" w:unhideWhenUsed="0"/>
+    <w:lsdException w:name="Medium List 2 Accent 6" w:semiHidden="0" w:uiPriority="66" w:unhideWhenUsed="0"/>
+    <w:lsdException w:name="Medium Grid 1 Accent 6" w:semiHidden="0" w:uiPriority="67" w:unhideWhenUsed="0"/>
+    <w:lsdException w:name="Medium Grid 2 Accent 6" w:semiHidden="0" w:uiPriority="68" w:unhideWhenUsed="0"/>
+    <w:lsdException w:name="Medium Grid 3 Accent 6" w:semiHidden="0" w:uiPriority="69" w:unhideWhenUsed="0"/>
+    <w:lsdException w:name="Dark List Accent 6" w:semiHidden="0" w:uiPriority="70" w:unhideWhenUsed="0"/>
+    <w:lsdException w:name="Colorful Shading Accent 6" w:semiHidden="0" w:uiPriority="71" w:unhideWhenUsed="0"/>
+    <w:lsdException w:name="Colorful List Accent 6" w:semiHidden="0" w:uiPriority="72" w:unhideWhenUsed="0"/>
+    <w:lsdException w:name="Colorful Grid Accent 6" w:semiHidden="0" w:uiPriority="73" w:unhideWhenUsed="0"/>
+    <w:lsdException w:name="Subtle Emphasis" w:semiHidden="0" w:uiPriority="19" w:unhideWhenUsed="0" w:qFormat="1"/>
+    <w:lsdException w:name="Intense Emphasis" w:semiHidden="0" w:uiPriority="21" w:unhideWhenUsed="0" w:qFormat="1"/>
+    <w:lsdException w:name="Subtle Reference" w:semiHidden="0" w:uiPriority="31" w:unhideWhenUsed="0" w:qFormat="1"/>
+    <w:lsdException w:name="Intense Reference" w:semiHidden="0" w:uiPriority="32" w:unhideWhenUsed="0" w:qFormat="1"/>
+    <w:lsdException w:name="Book Title" w:semiHidden="0" w:uiPriority="33" w:unhideWhenUsed="0" w:qFormat="1"/>
+    <w:lsdException w:name="Bibliography" w:uiPriority="37"/>
+    <w:lsdException w:name="TOC Heading" w:uiPriority="39" w:qFormat="1"/>
   </w:latentStyles>
   <w:style w:type="paragraph" w:default="1" w:styleId="Normal">
     <w:name w:val="Normal"/>
@@ -5045,6 +4753,7 @@
     <w:uiPriority w:val="99"/>
     <w:semiHidden/>
     <w:unhideWhenUsed/>
+    <w:qFormat/>
     <w:tblPr>
       <w:tblInd w:w="0" w:type="dxa"/>
       <w:tblCellMar>
@@ -5123,6 +4832,7 @@
       <w:lang w:eastAsia="en-US"/>
     </w:rPr>
     <w:tblPr>
+      <w:tblInd w:w="0" w:type="dxa"/>
       <w:tblBorders>
         <w:top w:val="single" w:sz="4" w:space="0" w:color="auto"/>
         <w:left w:val="single" w:sz="4" w:space="0" w:color="auto"/>
@@ -5131,6 +4841,12 @@
         <w:insideH w:val="single" w:sz="4" w:space="0" w:color="auto"/>
         <w:insideV w:val="single" w:sz="4" w:space="0" w:color="auto"/>
       </w:tblBorders>
+      <w:tblCellMar>
+        <w:top w:w="0" w:type="dxa"/>
+        <w:left w:w="108" w:type="dxa"/>
+        <w:bottom w:w="0" w:type="dxa"/>
+        <w:right w:w="108" w:type="dxa"/>
+      </w:tblCellMar>
     </w:tblPr>
   </w:style>
 </w:styles>
@@ -5179,7 +4895,7 @@
     </a:clrScheme>
     <a:fontScheme name="Office">
       <a:majorFont>
-        <a:latin typeface="Calibri Light" panose="020F0302020204030204"/>
+        <a:latin typeface="Calibri Light"/>
         <a:ea typeface=""/>
         <a:cs typeface=""/>
         <a:font script="Jpan" typeface="游ゴシック Light"/>
@@ -5231,7 +4947,7 @@
         <a:font script="Tfng" typeface="Ebrima"/>
       </a:majorFont>
       <a:minorFont>
-        <a:latin typeface="Calibri" panose="020F0502020204030204"/>
+        <a:latin typeface="Calibri"/>
         <a:ea typeface=""/>
         <a:cs typeface=""/>
         <a:font script="Jpan" typeface="游明朝"/>
@@ -5425,7 +5141,7 @@
   <a:extraClrSchemeLst/>
   <a:extLst>
     <a:ext uri="{05A4C25C-085E-4340-85A3-A5531E510DB2}">
-      <thm15:themeFamily xmlns:thm15="http://schemas.microsoft.com/office/thememl/2012/main" name="Office Theme" id="{62F939B6-93AF-4DB8-9C6B-D6C7DFDC589F}" vid="{4A3C46E8-61CC-4603-A589-7422A47A8E4A}"/>
+      <thm15:themeFamily xmlns="" xmlns:thm15="http://schemas.microsoft.com/office/thememl/2012/main" name="Office Theme" id="{62F939B6-93AF-4DB8-9C6B-D6C7DFDC589F}" vid="{4A3C46E8-61CC-4603-A589-7422A47A8E4A}"/>
     </a:ext>
   </a:extLst>
 </a:theme>

</xml_diff>

<commit_message>
Publicação de nova versão do casos de uso ARRUC0210 - Gerar DARE-e, do documento de modelo de casos de usos ARR - Casos de Usos do Processo da Arrecadação - ARR-0200 - DARE-e, e também do ARR - Dicionário de Dados e ARR - Modelo de Dados - Diagrama, para alterado a informação valor mínimo por valor unitário da receita permite subcódigo; ajuste na regra ARRRN0210 para incluir o feriado estadual na regra, e ajustes nas Views VW_CONTRIBUINTES e VW_NOTA_AVULSA. E atualização do documento de acompanhamento da OS 4797
</commit_message>
<xml_diff>
--- a/00_GESTAO_GERAL/05_ORDEM_SERVICO/06_OS4797/01_GESTAO/OS 4797 - Documento de Acompanhamento.docx
+++ b/00_GESTAO_GERAL/05_ORDEM_SERVICO/06_OS4797/01_GESTAO/OS 4797 - Documento de Acompanhamento.docx
@@ -1,6 +1,6 @@
 
 <file path=word/document.xml><?xml version="1.0" encoding="utf-8"?>
-<w:document xmlns:ve="http://schemas.openxmlformats.org/markup-compatibility/2006" xmlns:o="urn:schemas-microsoft-com:office:office" xmlns:r="http://schemas.openxmlformats.org/officeDocument/2006/relationships" xmlns:m="http://schemas.openxmlformats.org/officeDocument/2006/math" xmlns:v="urn:schemas-microsoft-com:vml" xmlns:wp="http://schemas.openxmlformats.org/drawingml/2006/wordprocessingDrawing" xmlns:w10="urn:schemas-microsoft-com:office:word" xmlns:w="http://schemas.openxmlformats.org/wordprocessingml/2006/main" xmlns:wne="http://schemas.microsoft.com/office/word/2006/wordml">
+<w:document xmlns:wpc="http://schemas.microsoft.com/office/word/2010/wordprocessingCanvas" xmlns:cx="http://schemas.microsoft.com/office/drawing/2014/chartex" xmlns:cx1="http://schemas.microsoft.com/office/drawing/2015/9/8/chartex" xmlns:cx2="http://schemas.microsoft.com/office/drawing/2015/10/21/chartex" xmlns:mc="http://schemas.openxmlformats.org/markup-compatibility/2006" xmlns:o="urn:schemas-microsoft-com:office:office" xmlns:r="http://schemas.openxmlformats.org/officeDocument/2006/relationships" xmlns:m="http://schemas.openxmlformats.org/officeDocument/2006/math" xmlns:v="urn:schemas-microsoft-com:vml" xmlns:wp14="http://schemas.microsoft.com/office/word/2010/wordprocessingDrawing" xmlns:wp="http://schemas.openxmlformats.org/drawingml/2006/wordprocessingDrawing" xmlns:w10="urn:schemas-microsoft-com:office:word" xmlns:w="http://schemas.openxmlformats.org/wordprocessingml/2006/main" xmlns:w14="http://schemas.microsoft.com/office/word/2010/wordml" xmlns:w15="http://schemas.microsoft.com/office/word/2012/wordml" xmlns:w16se="http://schemas.microsoft.com/office/word/2015/wordml/symex" xmlns:wpg="http://schemas.microsoft.com/office/word/2010/wordprocessingGroup" xmlns:wpi="http://schemas.microsoft.com/office/word/2010/wordprocessingInk" xmlns:wne="http://schemas.microsoft.com/office/word/2006/wordml" xmlns:wps="http://schemas.microsoft.com/office/word/2010/wordprocessingShape" mc:Ignorable="w14 w15 w16se wp14">
   <w:body>
     <w:p>
       <w:pPr>
@@ -30,7 +30,7 @@
           <w:insideH w:val="none" w:sz="0" w:space="0" w:color="auto"/>
           <w:insideV w:val="none" w:sz="0" w:space="0" w:color="auto"/>
         </w:tblBorders>
-        <w:tblLook w:val="04A0"/>
+        <w:tblLook w:val="04A0" w:firstRow="1" w:lastRow="0" w:firstColumn="1" w:lastColumn="0" w:noHBand="0" w:noVBand="1"/>
       </w:tblPr>
       <w:tblGrid>
         <w:gridCol w:w="1134"/>
@@ -193,23 +193,7 @@
                 <w:sz w:val="24"/>
                 <w:szCs w:val="24"/>
               </w:rPr>
-              <w:t xml:space="preserve">Produto Arrecadação - Subproduto </w:t>
-            </w:r>
-            <w:proofErr w:type="spellStart"/>
-            <w:r>
-              <w:rPr>
-                <w:sz w:val="24"/>
-                <w:szCs w:val="24"/>
-              </w:rPr>
-              <w:t>DARE-e</w:t>
-            </w:r>
-            <w:proofErr w:type="spellEnd"/>
-            <w:r>
-              <w:rPr>
-                <w:sz w:val="24"/>
-                <w:szCs w:val="24"/>
-              </w:rPr>
-              <w:t xml:space="preserve"> Versão (1.0)</w:t>
+              <w:t>Produto Arrecadação - Subproduto DARE-e Versão (1.0)</w:t>
             </w:r>
           </w:p>
           <w:p>
@@ -269,41 +253,7 @@
                 <w:sz w:val="24"/>
                 <w:szCs w:val="24"/>
               </w:rPr>
-              <w:t xml:space="preserve">OS para implementação dos casos de uso que especifica o processo de Gerar </w:t>
-            </w:r>
-            <w:proofErr w:type="spellStart"/>
-            <w:r>
-              <w:rPr>
-                <w:sz w:val="24"/>
-                <w:szCs w:val="24"/>
-              </w:rPr>
-              <w:t>DARE-e</w:t>
-            </w:r>
-            <w:proofErr w:type="spellEnd"/>
-            <w:r>
-              <w:rPr>
-                <w:sz w:val="24"/>
-                <w:szCs w:val="24"/>
-              </w:rPr>
-              <w:t xml:space="preserve">, Calcular ICMS Frete, Localizar Débitos Documentos, Processar Barra, Enviar </w:t>
-            </w:r>
-            <w:proofErr w:type="spellStart"/>
-            <w:proofErr w:type="gramStart"/>
-            <w:r>
-              <w:rPr>
-                <w:sz w:val="24"/>
-                <w:szCs w:val="24"/>
-              </w:rPr>
-              <w:t>EMail</w:t>
-            </w:r>
-            <w:proofErr w:type="spellEnd"/>
-            <w:proofErr w:type="gramEnd"/>
-            <w:r>
-              <w:rPr>
-                <w:sz w:val="24"/>
-                <w:szCs w:val="24"/>
-              </w:rPr>
-              <w:t xml:space="preserve"> DARE, e Imprimir DARE.</w:t>
+              <w:t>OS para implementação dos casos de uso que especifica o processo de Gerar DARE-e, Calcular ICMS Frete, Localizar Débitos Documentos, Processar Barra, Enviar EMail DARE, e Imprimir DARE.</w:t>
             </w:r>
           </w:p>
         </w:tc>
@@ -337,7 +287,7 @@
       <w:tblPr>
         <w:tblStyle w:val="Tabelacomgrade"/>
         <w:tblW w:w="9069" w:type="dxa"/>
-        <w:tblLook w:val="04A0"/>
+        <w:tblLook w:val="04A0" w:firstRow="1" w:lastRow="0" w:firstColumn="1" w:lastColumn="0" w:noHBand="0" w:noVBand="1"/>
       </w:tblPr>
       <w:tblGrid>
         <w:gridCol w:w="1698"/>
@@ -706,7 +656,7 @@
       <w:tblPr>
         <w:tblStyle w:val="Tabelacomgrade"/>
         <w:tblW w:w="9071" w:type="dxa"/>
-        <w:tblLook w:val="04A0"/>
+        <w:tblLook w:val="04A0" w:firstRow="1" w:lastRow="0" w:firstColumn="1" w:lastColumn="0" w:noHBand="0" w:noVBand="1"/>
       </w:tblPr>
       <w:tblGrid>
         <w:gridCol w:w="1553"/>
@@ -824,13 +774,8 @@
               <w:spacing w:after="0"/>
             </w:pPr>
             <w:r>
-              <w:t xml:space="preserve">Gerar </w:t>
-            </w:r>
-            <w:proofErr w:type="spellStart"/>
-            <w:r>
-              <w:t>DARE-e</w:t>
-            </w:r>
-            <w:proofErr w:type="spellEnd"/>
+              <w:t>Gerar DARE-e</w:t>
+            </w:r>
           </w:p>
         </w:tc>
       </w:tr>
@@ -893,15 +838,7 @@
               <w:spacing w:after="0"/>
             </w:pPr>
             <w:r>
-              <w:t xml:space="preserve">Enviar </w:t>
-            </w:r>
-            <w:proofErr w:type="spellStart"/>
-            <w:r>
-              <w:t>EMail</w:t>
-            </w:r>
-            <w:proofErr w:type="spellEnd"/>
-            <w:r>
-              <w:t xml:space="preserve"> DARE</w:t>
+              <w:t>Enviar EMail DARE</w:t>
             </w:r>
           </w:p>
         </w:tc>
@@ -951,7 +888,7 @@
       <w:tblPr>
         <w:tblStyle w:val="Tabelacomgrade"/>
         <w:tblW w:w="9071" w:type="dxa"/>
-        <w:tblLook w:val="04A0"/>
+        <w:tblLook w:val="04A0" w:firstRow="1" w:lastRow="0" w:firstColumn="1" w:lastColumn="0" w:noHBand="0" w:noVBand="1"/>
       </w:tblPr>
       <w:tblGrid>
         <w:gridCol w:w="1984"/>
@@ -1845,7 +1782,7 @@
       <w:tblPr>
         <w:tblStyle w:val="Tabelacomgrade"/>
         <w:tblW w:w="9071" w:type="dxa"/>
-        <w:tblLook w:val="04A0"/>
+        <w:tblLook w:val="04A0" w:firstRow="1" w:lastRow="0" w:firstColumn="1" w:lastColumn="0" w:noHBand="0" w:noVBand="1"/>
       </w:tblPr>
       <w:tblGrid>
         <w:gridCol w:w="1134"/>
@@ -2249,13 +2186,8 @@
               <w:spacing w:after="0"/>
             </w:pPr>
             <w:r>
-              <w:t xml:space="preserve">ARRUC0210 - Gerar </w:t>
-            </w:r>
-            <w:proofErr w:type="spellStart"/>
-            <w:r>
-              <w:t>DARE-e</w:t>
-            </w:r>
-            <w:proofErr w:type="spellEnd"/>
+              <w:t>ARRUC0210 - Gerar DARE-e</w:t>
+            </w:r>
             <w:r>
               <w:t xml:space="preserve"> e</w:t>
             </w:r>
@@ -2321,13 +2253,8 @@
               <w:spacing w:after="0"/>
             </w:pPr>
             <w:r>
-              <w:t xml:space="preserve">ARRUC0210 - Gerar </w:t>
-            </w:r>
-            <w:proofErr w:type="spellStart"/>
-            <w:r>
-              <w:t>DARE-e</w:t>
-            </w:r>
-            <w:proofErr w:type="spellEnd"/>
+              <w:t>ARRUC0210 - Gerar DARE-e</w:t>
+            </w:r>
             <w:r>
               <w:t xml:space="preserve"> e também do dicionário de dados e modelo de casos de usos.</w:t>
             </w:r>
@@ -2390,13 +2317,8 @@
               <w:spacing w:after="0"/>
             </w:pPr>
             <w:r>
-              <w:t xml:space="preserve">ARRUC0210 - Gerar </w:t>
-            </w:r>
-            <w:proofErr w:type="spellStart"/>
-            <w:r>
-              <w:t>DARE-e</w:t>
-            </w:r>
-            <w:proofErr w:type="spellEnd"/>
+              <w:t>ARRUC0210 - Gerar DARE-e</w:t>
+            </w:r>
             <w:r>
               <w:t xml:space="preserve"> e do modelo de casos de usos para ajuste na regra de negócio ARRRN0201.</w:t>
             </w:r>
@@ -2418,6 +2340,62 @@
             <w:pPr>
               <w:spacing w:after="0"/>
             </w:pPr>
+            <w:r>
+              <w:t>CIAT - João Paulo</w:t>
+            </w:r>
+          </w:p>
+        </w:tc>
+      </w:tr>
+      <w:tr>
+        <w:tc>
+          <w:tcPr>
+            <w:tcW w:w="1134" w:type="dxa"/>
+          </w:tcPr>
+          <w:p>
+            <w:pPr>
+              <w:spacing w:after="0"/>
+              <w:jc w:val="center"/>
+            </w:pPr>
+            <w:r>
+              <w:t>13</w:t>
+            </w:r>
+            <w:bookmarkStart w:id="0" w:name="_GoBack"/>
+            <w:bookmarkEnd w:id="0"/>
+            <w:r>
+              <w:t>/10/16</w:t>
+            </w:r>
+          </w:p>
+        </w:tc>
+        <w:tc>
+          <w:tcPr>
+            <w:tcW w:w="5102" w:type="dxa"/>
+          </w:tcPr>
+          <w:p>
+            <w:pPr>
+              <w:spacing w:after="0"/>
+            </w:pPr>
+            <w:r>
+              <w:t>Publicação de nova versão do</w:t>
+            </w:r>
+            <w:r>
+              <w:t>s</w:t>
+            </w:r>
+            <w:r>
+              <w:t xml:space="preserve"> casos de uso ARRUC0210 - Gerar DARE-e, do documento de modelo de casos de usos ARR - Casos de Usos do Processo da Arrecadação - ARR-0200 - DARE-e, e também do ARR - Dicionário de Dados e ARR - Modelo de Dados - Diagrama, para alterado a informação valor mínimo por valor unitário da receita permite subcódigo; ajuste na regra ARRRN0210 para incluir o feriado estadual na regra, e ajustes nas Views VW_CONTRIBUINTES e VW_NOTA_AVULSA.</w:t>
+            </w:r>
+          </w:p>
+        </w:tc>
+        <w:tc>
+          <w:tcPr>
+            <w:tcW w:w="2835" w:type="dxa"/>
+          </w:tcPr>
+          <w:p>
+            <w:pPr>
+              <w:spacing w:after="0"/>
+            </w:pPr>
+            <w:r>
+              <w:t>CIAT - João Paulo</w:t>
+            </w:r>
           </w:p>
         </w:tc>
       </w:tr>
@@ -2436,7 +2414,7 @@
         <w:tblStyle w:val="Tabelacomgrade"/>
         <w:tblW w:w="9072" w:type="dxa"/>
         <w:shd w:val="clear" w:color="auto" w:fill="BFBFBF"/>
-        <w:tblLook w:val="04A0"/>
+        <w:tblLook w:val="04A0" w:firstRow="1" w:lastRow="0" w:firstColumn="1" w:lastColumn="0" w:noHBand="0" w:noVBand="1"/>
       </w:tblPr>
       <w:tblGrid>
         <w:gridCol w:w="1701"/>
@@ -2946,7 +2924,7 @@
         <w:tblStyle w:val="Tabelacomgrade"/>
         <w:tblW w:w="9072" w:type="dxa"/>
         <w:tblLayout w:type="fixed"/>
-        <w:tblLook w:val="04A0"/>
+        <w:tblLook w:val="04A0" w:firstRow="1" w:lastRow="0" w:firstColumn="1" w:lastColumn="0" w:noHBand="0" w:noVBand="1"/>
       </w:tblPr>
       <w:tblGrid>
         <w:gridCol w:w="1537"/>
@@ -4236,8 +4214,6 @@
               </w:rPr>
               <w:t>,</w:t>
             </w:r>
-            <w:bookmarkStart w:id="0" w:name="_GoBack"/>
-            <w:bookmarkEnd w:id="0"/>
             <w:r>
               <w:rPr>
                 <w:b/>
@@ -4355,15 +4331,7 @@
         <w:t xml:space="preserve"> dias corridos </w:t>
       </w:r>
       <w:r>
-        <w:t xml:space="preserve">devido ainda terem </w:t>
-      </w:r>
-      <w:proofErr w:type="spellStart"/>
-      <w:r>
-        <w:t>Mantis</w:t>
-      </w:r>
-      <w:proofErr w:type="spellEnd"/>
-      <w:r>
-        <w:t xml:space="preserve"> abertos para esta OS. Totalizando 118 dias corridos.</w:t>
+        <w:t>devido ainda terem Mantis abertos para esta OS. Totalizando 118 dias corridos.</w:t>
       </w:r>
     </w:p>
     <w:p/>
@@ -4417,7 +4385,7 @@
 </file>
 
 <file path=word/endnotes.xml><?xml version="1.0" encoding="utf-8"?>
-<w:endnotes xmlns:ve="http://schemas.openxmlformats.org/markup-compatibility/2006" xmlns:o="urn:schemas-microsoft-com:office:office" xmlns:r="http://schemas.openxmlformats.org/officeDocument/2006/relationships" xmlns:m="http://schemas.openxmlformats.org/officeDocument/2006/math" xmlns:v="urn:schemas-microsoft-com:vml" xmlns:wp="http://schemas.openxmlformats.org/drawingml/2006/wordprocessingDrawing" xmlns:w10="urn:schemas-microsoft-com:office:word" xmlns:w="http://schemas.openxmlformats.org/wordprocessingml/2006/main" xmlns:wne="http://schemas.microsoft.com/office/word/2006/wordml">
+<w:endnotes xmlns:wpc="http://schemas.microsoft.com/office/word/2010/wordprocessingCanvas" xmlns:cx="http://schemas.microsoft.com/office/drawing/2014/chartex" xmlns:cx1="http://schemas.microsoft.com/office/drawing/2015/9/8/chartex" xmlns:cx2="http://schemas.microsoft.com/office/drawing/2015/10/21/chartex" xmlns:mc="http://schemas.openxmlformats.org/markup-compatibility/2006" xmlns:o="urn:schemas-microsoft-com:office:office" xmlns:r="http://schemas.openxmlformats.org/officeDocument/2006/relationships" xmlns:m="http://schemas.openxmlformats.org/officeDocument/2006/math" xmlns:v="urn:schemas-microsoft-com:vml" xmlns:wp14="http://schemas.microsoft.com/office/word/2010/wordprocessingDrawing" xmlns:wp="http://schemas.openxmlformats.org/drawingml/2006/wordprocessingDrawing" xmlns:w10="urn:schemas-microsoft-com:office:word" xmlns:w="http://schemas.openxmlformats.org/wordprocessingml/2006/main" xmlns:w14="http://schemas.microsoft.com/office/word/2010/wordml" xmlns:w15="http://schemas.microsoft.com/office/word/2012/wordml" xmlns:w16se="http://schemas.microsoft.com/office/word/2015/wordml/symex" xmlns:wpg="http://schemas.microsoft.com/office/word/2010/wordprocessingGroup" xmlns:wpi="http://schemas.microsoft.com/office/word/2010/wordprocessingInk" xmlns:wne="http://schemas.microsoft.com/office/word/2006/wordml" xmlns:wps="http://schemas.microsoft.com/office/word/2010/wordprocessingShape" mc:Ignorable="w14 w15 w16se wp14">
   <w:endnote w:type="separator" w:id="-1">
     <w:p>
       <w:r>
@@ -4436,7 +4404,7 @@
 </file>
 
 <file path=word/footer1.xml><?xml version="1.0" encoding="utf-8"?>
-<w:ftr xmlns:ve="http://schemas.openxmlformats.org/markup-compatibility/2006" xmlns:o="urn:schemas-microsoft-com:office:office" xmlns:r="http://schemas.openxmlformats.org/officeDocument/2006/relationships" xmlns:m="http://schemas.openxmlformats.org/officeDocument/2006/math" xmlns:v="urn:schemas-microsoft-com:vml" xmlns:wp="http://schemas.openxmlformats.org/drawingml/2006/wordprocessingDrawing" xmlns:w10="urn:schemas-microsoft-com:office:word" xmlns:w="http://schemas.openxmlformats.org/wordprocessingml/2006/main" xmlns:wne="http://schemas.microsoft.com/office/word/2006/wordml">
+<w:ftr xmlns:wpc="http://schemas.microsoft.com/office/word/2010/wordprocessingCanvas" xmlns:cx="http://schemas.microsoft.com/office/drawing/2014/chartex" xmlns:cx1="http://schemas.microsoft.com/office/drawing/2015/9/8/chartex" xmlns:cx2="http://schemas.microsoft.com/office/drawing/2015/10/21/chartex" xmlns:mc="http://schemas.openxmlformats.org/markup-compatibility/2006" xmlns:o="urn:schemas-microsoft-com:office:office" xmlns:r="http://schemas.openxmlformats.org/officeDocument/2006/relationships" xmlns:m="http://schemas.openxmlformats.org/officeDocument/2006/math" xmlns:v="urn:schemas-microsoft-com:vml" xmlns:wp14="http://schemas.microsoft.com/office/word/2010/wordprocessingDrawing" xmlns:wp="http://schemas.openxmlformats.org/drawingml/2006/wordprocessingDrawing" xmlns:w10="urn:schemas-microsoft-com:office:word" xmlns:w="http://schemas.openxmlformats.org/wordprocessingml/2006/main" xmlns:w14="http://schemas.microsoft.com/office/word/2010/wordml" xmlns:w15="http://schemas.microsoft.com/office/word/2012/wordml" xmlns:w16se="http://schemas.microsoft.com/office/word/2015/wordml/symex" xmlns:wpg="http://schemas.microsoft.com/office/word/2010/wordprocessingGroup" xmlns:wpi="http://schemas.microsoft.com/office/word/2010/wordprocessingInk" xmlns:wne="http://schemas.microsoft.com/office/word/2006/wordml" xmlns:wps="http://schemas.microsoft.com/office/word/2010/wordprocessingShape" mc:Ignorable="w14 w15 w16se wp14">
   <w:p>
     <w:pPr>
       <w:pStyle w:val="Rodap"/>
@@ -4467,7 +4435,7 @@
         <w:rStyle w:val="Nmerodepgina"/>
         <w:noProof/>
       </w:rPr>
-      <w:t>3</w:t>
+      <w:t>2</w:t>
     </w:r>
     <w:r>
       <w:rPr>
@@ -4485,7 +4453,7 @@
         <w:noProof/>
         <w:lang w:eastAsia="pt-BR"/>
       </w:rPr>
-      <w:pict>
+      <w:object w:dxaOrig="1440" w:dyaOrig="1440">
         <v:shapetype id="_x0000_t75" coordsize="21600,21600" o:spt="75" o:preferrelative="t" path="m@4@5l@4@11@9@11@9@5xe" filled="f" stroked="f">
           <v:stroke joinstyle="miter"/>
           <v:formulas>
@@ -4508,15 +4476,15 @@
         <v:shape id="_x0000_s2051" type="#_x0000_t75" style="position:absolute;margin-left:275.05pt;margin-top:-9.15pt;width:211.25pt;height:35.9pt;z-index:251656704">
           <v:imagedata r:id="rId1" o:title=""/>
         </v:shape>
-        <o:OLEObject Type="Embed" ProgID="PBrush" ShapeID="_x0000_s2051" DrawAspect="Content" ObjectID="_1537284234" r:id="rId2"/>
-      </w:pict>
+        <o:OLEObject Type="Embed" ProgID="PBrush" ShapeID="_x0000_s2051" DrawAspect="Content" ObjectID="_1537883475" r:id="rId2"/>
+      </w:object>
     </w:r>
   </w:p>
 </w:ftr>
 </file>
 
 <file path=word/footnotes.xml><?xml version="1.0" encoding="utf-8"?>
-<w:footnotes xmlns:ve="http://schemas.openxmlformats.org/markup-compatibility/2006" xmlns:o="urn:schemas-microsoft-com:office:office" xmlns:r="http://schemas.openxmlformats.org/officeDocument/2006/relationships" xmlns:m="http://schemas.openxmlformats.org/officeDocument/2006/math" xmlns:v="urn:schemas-microsoft-com:vml" xmlns:wp="http://schemas.openxmlformats.org/drawingml/2006/wordprocessingDrawing" xmlns:w10="urn:schemas-microsoft-com:office:word" xmlns:w="http://schemas.openxmlformats.org/wordprocessingml/2006/main" xmlns:wne="http://schemas.microsoft.com/office/word/2006/wordml">
+<w:footnotes xmlns:wpc="http://schemas.microsoft.com/office/word/2010/wordprocessingCanvas" xmlns:cx="http://schemas.microsoft.com/office/drawing/2014/chartex" xmlns:cx1="http://schemas.microsoft.com/office/drawing/2015/9/8/chartex" xmlns:cx2="http://schemas.microsoft.com/office/drawing/2015/10/21/chartex" xmlns:mc="http://schemas.openxmlformats.org/markup-compatibility/2006" xmlns:o="urn:schemas-microsoft-com:office:office" xmlns:r="http://schemas.openxmlformats.org/officeDocument/2006/relationships" xmlns:m="http://schemas.openxmlformats.org/officeDocument/2006/math" xmlns:v="urn:schemas-microsoft-com:vml" xmlns:wp14="http://schemas.microsoft.com/office/word/2010/wordprocessingDrawing" xmlns:wp="http://schemas.openxmlformats.org/drawingml/2006/wordprocessingDrawing" xmlns:w10="urn:schemas-microsoft-com:office:word" xmlns:w="http://schemas.openxmlformats.org/wordprocessingml/2006/main" xmlns:w14="http://schemas.microsoft.com/office/word/2010/wordml" xmlns:w15="http://schemas.microsoft.com/office/word/2012/wordml" xmlns:w16se="http://schemas.microsoft.com/office/word/2015/wordml/symex" xmlns:wpg="http://schemas.microsoft.com/office/word/2010/wordprocessingGroup" xmlns:wpi="http://schemas.microsoft.com/office/word/2010/wordprocessingInk" xmlns:wne="http://schemas.microsoft.com/office/word/2006/wordml" xmlns:wps="http://schemas.microsoft.com/office/word/2010/wordprocessingShape" mc:Ignorable="w14 w15 w16se wp14">
   <w:footnote w:type="separator" w:id="-1">
     <w:p>
       <w:r>
@@ -4535,7 +4503,7 @@
 </file>
 
 <file path=word/header1.xml><?xml version="1.0" encoding="utf-8"?>
-<w:hdr xmlns:ve="http://schemas.openxmlformats.org/markup-compatibility/2006" xmlns:o="urn:schemas-microsoft-com:office:office" xmlns:r="http://schemas.openxmlformats.org/officeDocument/2006/relationships" xmlns:m="http://schemas.openxmlformats.org/officeDocument/2006/math" xmlns:v="urn:schemas-microsoft-com:vml" xmlns:wp="http://schemas.openxmlformats.org/drawingml/2006/wordprocessingDrawing" xmlns:w10="urn:schemas-microsoft-com:office:word" xmlns:w="http://schemas.openxmlformats.org/wordprocessingml/2006/main" xmlns:wne="http://schemas.microsoft.com/office/word/2006/wordml">
+<w:hdr xmlns:wpc="http://schemas.microsoft.com/office/word/2010/wordprocessingCanvas" xmlns:cx="http://schemas.microsoft.com/office/drawing/2014/chartex" xmlns:cx1="http://schemas.microsoft.com/office/drawing/2015/9/8/chartex" xmlns:cx2="http://schemas.microsoft.com/office/drawing/2015/10/21/chartex" xmlns:mc="http://schemas.openxmlformats.org/markup-compatibility/2006" xmlns:o="urn:schemas-microsoft-com:office:office" xmlns:r="http://schemas.openxmlformats.org/officeDocument/2006/relationships" xmlns:m="http://schemas.openxmlformats.org/officeDocument/2006/math" xmlns:v="urn:schemas-microsoft-com:vml" xmlns:wp14="http://schemas.microsoft.com/office/word/2010/wordprocessingDrawing" xmlns:wp="http://schemas.openxmlformats.org/drawingml/2006/wordprocessingDrawing" xmlns:w10="urn:schemas-microsoft-com:office:word" xmlns:w="http://schemas.openxmlformats.org/wordprocessingml/2006/main" xmlns:w14="http://schemas.microsoft.com/office/word/2010/wordml" xmlns:w15="http://schemas.microsoft.com/office/word/2012/wordml" xmlns:w16se="http://schemas.microsoft.com/office/word/2015/wordml/symex" xmlns:wpg="http://schemas.microsoft.com/office/word/2010/wordprocessingGroup" xmlns:wpi="http://schemas.microsoft.com/office/word/2010/wordprocessingInk" xmlns:wne="http://schemas.microsoft.com/office/word/2006/wordml" xmlns:wps="http://schemas.microsoft.com/office/word/2010/wordprocessingShape" mc:Ignorable="w14 w15 w16se wp14">
   <w:p>
     <w:pPr>
       <w:pStyle w:val="Cabealho"/>
@@ -4574,7 +4542,7 @@
                   <a:blip r:embed="rId1">
                     <a:extLst>
                       <a:ext uri="{28A0092B-C50C-407E-A947-70E740481C1C}">
-                        <a14:useLocalDpi xmlns="" xmlns:wpc="http://schemas.microsoft.com/office/word/2010/wordprocessingCanvas" xmlns:cx="http://schemas.microsoft.com/office/drawing/2014/chartex" xmlns:cx1="http://schemas.microsoft.com/office/drawing/2015/9/8/chartex" xmlns:cx2="http://schemas.microsoft.com/office/drawing/2015/10/21/chartex" xmlns:mc="http://schemas.openxmlformats.org/markup-compatibility/2006" xmlns:o="urn:schemas-microsoft-com:office:office" xmlns:v="urn:schemas-microsoft-com:vml" xmlns:wp14="http://schemas.microsoft.com/office/word/2010/wordprocessingDrawing" xmlns:w10="urn:schemas-microsoft-com:office:word" xmlns:w="http://schemas.openxmlformats.org/wordprocessingml/2006/main" xmlns:w14="http://schemas.microsoft.com/office/word/2010/wordml" xmlns:w15="http://schemas.microsoft.com/office/word/2012/wordml" xmlns:w16se="http://schemas.microsoft.com/office/word/2015/wordml/symex" xmlns:wpg="http://schemas.microsoft.com/office/word/2010/wordprocessingGroup" xmlns:wpi="http://schemas.microsoft.com/office/word/2010/wordprocessingInk" xmlns:wps="http://schemas.microsoft.com/office/word/2010/wordprocessingShape" xmlns:a14="http://schemas.microsoft.com/office/drawing/2010/main" val="0"/>
+                        <a14:useLocalDpi xmlns:a14="http://schemas.microsoft.com/office/drawing/2010/main" val="0"/>
                       </a:ext>
                     </a:extLst>
                   </a:blip>
@@ -4633,7 +4601,7 @@
                   <a:blip r:embed="rId2">
                     <a:extLst>
                       <a:ext uri="{28A0092B-C50C-407E-A947-70E740481C1C}">
-                        <a14:useLocalDpi xmlns="" xmlns:wpc="http://schemas.microsoft.com/office/word/2010/wordprocessingCanvas" xmlns:cx="http://schemas.microsoft.com/office/drawing/2014/chartex" xmlns:cx1="http://schemas.microsoft.com/office/drawing/2015/9/8/chartex" xmlns:cx2="http://schemas.microsoft.com/office/drawing/2015/10/21/chartex" xmlns:mc="http://schemas.openxmlformats.org/markup-compatibility/2006" xmlns:o="urn:schemas-microsoft-com:office:office" xmlns:v="urn:schemas-microsoft-com:vml" xmlns:wp14="http://schemas.microsoft.com/office/word/2010/wordprocessingDrawing" xmlns:w10="urn:schemas-microsoft-com:office:word" xmlns:w="http://schemas.openxmlformats.org/wordprocessingml/2006/main" xmlns:w14="http://schemas.microsoft.com/office/word/2010/wordml" xmlns:w15="http://schemas.microsoft.com/office/word/2012/wordml" xmlns:w16se="http://schemas.microsoft.com/office/word/2015/wordml/symex" xmlns:wpg="http://schemas.microsoft.com/office/word/2010/wordprocessingGroup" xmlns:wpi="http://schemas.microsoft.com/office/word/2010/wordprocessingInk" xmlns:wps="http://schemas.microsoft.com/office/word/2010/wordprocessingShape" xmlns:a14="http://schemas.microsoft.com/office/drawing/2010/main" val="0"/>
+                        <a14:useLocalDpi xmlns:a14="http://schemas.microsoft.com/office/drawing/2010/main" val="0"/>
                       </a:ext>
                     </a:extLst>
                   </a:blip>
@@ -4666,7 +4634,7 @@
 </file>
 
 <file path=word/styles.xml><?xml version="1.0" encoding="utf-8"?>
-<w:styles xmlns:r="http://schemas.openxmlformats.org/officeDocument/2006/relationships" xmlns:w="http://schemas.openxmlformats.org/wordprocessingml/2006/main">
+<w:styles xmlns:mc="http://schemas.openxmlformats.org/markup-compatibility/2006" xmlns:r="http://schemas.openxmlformats.org/officeDocument/2006/relationships" xmlns:w="http://schemas.openxmlformats.org/wordprocessingml/2006/main" xmlns:w14="http://schemas.microsoft.com/office/word/2010/wordml" xmlns:w15="http://schemas.microsoft.com/office/word/2012/wordml" xmlns:w16se="http://schemas.microsoft.com/office/word/2015/wordml/symex" mc:Ignorable="w14 w15 w16se">
   <w:docDefaults>
     <w:rPrDefault>
       <w:rPr>
@@ -4676,144 +4644,380 @@
     </w:rPrDefault>
     <w:pPrDefault/>
   </w:docDefaults>
-  <w:latentStyles w:defLockedState="0" w:defUIPriority="99" w:defSemiHidden="1" w:defUnhideWhenUsed="1" w:defQFormat="0" w:count="267">
-    <w:lsdException w:name="Normal" w:semiHidden="0" w:uiPriority="0" w:unhideWhenUsed="0" w:qFormat="1"/>
-    <w:lsdException w:name="heading 1" w:semiHidden="0" w:uiPriority="9" w:unhideWhenUsed="0" w:qFormat="1"/>
-    <w:lsdException w:name="heading 2" w:uiPriority="9" w:qFormat="1"/>
-    <w:lsdException w:name="heading 3" w:uiPriority="9" w:qFormat="1"/>
-    <w:lsdException w:name="heading 4" w:uiPriority="9" w:qFormat="1"/>
-    <w:lsdException w:name="heading 5" w:uiPriority="9" w:qFormat="1"/>
-    <w:lsdException w:name="heading 6" w:uiPriority="9" w:qFormat="1"/>
-    <w:lsdException w:name="heading 7" w:uiPriority="9" w:qFormat="1"/>
-    <w:lsdException w:name="heading 8" w:uiPriority="9" w:qFormat="1"/>
-    <w:lsdException w:name="heading 9" w:uiPriority="9" w:qFormat="1"/>
-    <w:lsdException w:name="toc 1" w:uiPriority="39"/>
-    <w:lsdException w:name="toc 2" w:uiPriority="39"/>
-    <w:lsdException w:name="toc 3" w:uiPriority="39"/>
-    <w:lsdException w:name="toc 4" w:uiPriority="39"/>
-    <w:lsdException w:name="toc 5" w:uiPriority="39"/>
-    <w:lsdException w:name="toc 6" w:uiPriority="39"/>
-    <w:lsdException w:name="toc 7" w:uiPriority="39"/>
-    <w:lsdException w:name="toc 8" w:uiPriority="39"/>
-    <w:lsdException w:name="toc 9" w:uiPriority="39"/>
-    <w:lsdException w:name="caption" w:uiPriority="35" w:qFormat="1"/>
-    <w:lsdException w:name="Title" w:semiHidden="0" w:uiPriority="10" w:unhideWhenUsed="0" w:qFormat="1"/>
-    <w:lsdException w:name="Default Paragraph Font" w:uiPriority="1"/>
-    <w:lsdException w:name="Subtitle" w:semiHidden="0" w:uiPriority="11" w:unhideWhenUsed="0" w:qFormat="1"/>
-    <w:lsdException w:name="Strong" w:semiHidden="0" w:uiPriority="22" w:unhideWhenUsed="0" w:qFormat="1"/>
-    <w:lsdException w:name="Emphasis" w:semiHidden="0" w:uiPriority="20" w:unhideWhenUsed="0" w:qFormat="1"/>
-    <w:lsdException w:name="Table Grid" w:semiHidden="0" w:uiPriority="39" w:unhideWhenUsed="0"/>
-    <w:lsdException w:name="Placeholder Text" w:unhideWhenUsed="0"/>
-    <w:lsdException w:name="No Spacing" w:semiHidden="0" w:uiPriority="1" w:unhideWhenUsed="0" w:qFormat="1"/>
-    <w:lsdException w:name="Light Shading" w:semiHidden="0" w:uiPriority="60" w:unhideWhenUsed="0"/>
-    <w:lsdException w:name="Light List" w:semiHidden="0" w:uiPriority="61" w:unhideWhenUsed="0"/>
-    <w:lsdException w:name="Light Grid" w:semiHidden="0" w:uiPriority="62" w:unhideWhenUsed="0"/>
-    <w:lsdException w:name="Medium Shading 1" w:semiHidden="0" w:uiPriority="63" w:unhideWhenUsed="0"/>
-    <w:lsdException w:name="Medium Shading 2" w:semiHidden="0" w:uiPriority="64" w:unhideWhenUsed="0"/>
-    <w:lsdException w:name="Medium List 1" w:semiHidden="0" w:uiPriority="65" w:unhideWhenUsed="0"/>
-    <w:lsdException w:name="Medium List 2" w:semiHidden="0" w:uiPriority="66" w:unhideWhenUsed="0"/>
-    <w:lsdException w:name="Medium Grid 1" w:semiHidden="0" w:uiPriority="67" w:unhideWhenUsed="0"/>
-    <w:lsdException w:name="Medium Grid 2" w:semiHidden="0" w:uiPriority="68" w:unhideWhenUsed="0"/>
-    <w:lsdException w:name="Medium Grid 3" w:semiHidden="0" w:uiPriority="69" w:unhideWhenUsed="0"/>
-    <w:lsdException w:name="Dark List" w:semiHidden="0" w:uiPriority="70" w:unhideWhenUsed="0"/>
-    <w:lsdException w:name="Colorful Shading" w:semiHidden="0" w:uiPriority="71" w:unhideWhenUsed="0"/>
-    <w:lsdException w:name="Colorful List" w:semiHidden="0" w:uiPriority="72" w:unhideWhenUsed="0"/>
-    <w:lsdException w:name="Colorful Grid" w:semiHidden="0" w:uiPriority="73" w:unhideWhenUsed="0"/>
-    <w:lsdException w:name="Light Shading Accent 1" w:semiHidden="0" w:uiPriority="60" w:unhideWhenUsed="0"/>
-    <w:lsdException w:name="Light List Accent 1" w:semiHidden="0" w:uiPriority="61" w:unhideWhenUsed="0"/>
-    <w:lsdException w:name="Light Grid Accent 1" w:semiHidden="0" w:uiPriority="62" w:unhideWhenUsed="0"/>
-    <w:lsdException w:name="Medium Shading 1 Accent 1" w:semiHidden="0" w:uiPriority="63" w:unhideWhenUsed="0"/>
-    <w:lsdException w:name="Medium Shading 2 Accent 1" w:semiHidden="0" w:uiPriority="64" w:unhideWhenUsed="0"/>
-    <w:lsdException w:name="Medium List 1 Accent 1" w:semiHidden="0" w:uiPriority="65" w:unhideWhenUsed="0"/>
-    <w:lsdException w:name="Revision" w:unhideWhenUsed="0"/>
-    <w:lsdException w:name="List Paragraph" w:semiHidden="0" w:uiPriority="34" w:unhideWhenUsed="0" w:qFormat="1"/>
-    <w:lsdException w:name="Quote" w:semiHidden="0" w:uiPriority="29" w:unhideWhenUsed="0" w:qFormat="1"/>
-    <w:lsdException w:name="Intense Quote" w:semiHidden="0" w:uiPriority="30" w:unhideWhenUsed="0" w:qFormat="1"/>
-    <w:lsdException w:name="Medium List 2 Accent 1" w:semiHidden="0" w:uiPriority="66" w:unhideWhenUsed="0"/>
-    <w:lsdException w:name="Medium Grid 1 Accent 1" w:semiHidden="0" w:uiPriority="67" w:unhideWhenUsed="0"/>
-    <w:lsdException w:name="Medium Grid 2 Accent 1" w:semiHidden="0" w:uiPriority="68" w:unhideWhenUsed="0"/>
-    <w:lsdException w:name="Medium Grid 3 Accent 1" w:semiHidden="0" w:uiPriority="69" w:unhideWhenUsed="0"/>
-    <w:lsdException w:name="Dark List Accent 1" w:semiHidden="0" w:uiPriority="70" w:unhideWhenUsed="0"/>
-    <w:lsdException w:name="Colorful Shading Accent 1" w:semiHidden="0" w:uiPriority="71" w:unhideWhenUsed="0"/>
-    <w:lsdException w:name="Colorful List Accent 1" w:semiHidden="0" w:uiPriority="72" w:unhideWhenUsed="0"/>
-    <w:lsdException w:name="Colorful Grid Accent 1" w:semiHidden="0" w:uiPriority="73" w:unhideWhenUsed="0"/>
-    <w:lsdException w:name="Light Shading Accent 2" w:semiHidden="0" w:uiPriority="60" w:unhideWhenUsed="0"/>
-    <w:lsdException w:name="Light List Accent 2" w:semiHidden="0" w:uiPriority="61" w:unhideWhenUsed="0"/>
-    <w:lsdException w:name="Light Grid Accent 2" w:semiHidden="0" w:uiPriority="62" w:unhideWhenUsed="0"/>
-    <w:lsdException w:name="Medium Shading 1 Accent 2" w:semiHidden="0" w:uiPriority="63" w:unhideWhenUsed="0"/>
-    <w:lsdException w:name="Medium Shading 2 Accent 2" w:semiHidden="0" w:uiPriority="64" w:unhideWhenUsed="0"/>
-    <w:lsdException w:name="Medium List 1 Accent 2" w:semiHidden="0" w:uiPriority="65" w:unhideWhenUsed="0"/>
-    <w:lsdException w:name="Medium List 2 Accent 2" w:semiHidden="0" w:uiPriority="66" w:unhideWhenUsed="0"/>
-    <w:lsdException w:name="Medium Grid 1 Accent 2" w:semiHidden="0" w:uiPriority="67" w:unhideWhenUsed="0"/>
-    <w:lsdException w:name="Medium Grid 2 Accent 2" w:semiHidden="0" w:uiPriority="68" w:unhideWhenUsed="0"/>
-    <w:lsdException w:name="Medium Grid 3 Accent 2" w:semiHidden="0" w:uiPriority="69" w:unhideWhenUsed="0"/>
-    <w:lsdException w:name="Dark List Accent 2" w:semiHidden="0" w:uiPriority="70" w:unhideWhenUsed="0"/>
-    <w:lsdException w:name="Colorful Shading Accent 2" w:semiHidden="0" w:uiPriority="71" w:unhideWhenUsed="0"/>
-    <w:lsdException w:name="Colorful List Accent 2" w:semiHidden="0" w:uiPriority="72" w:unhideWhenUsed="0"/>
-    <w:lsdException w:name="Colorful Grid Accent 2" w:semiHidden="0" w:uiPriority="73" w:unhideWhenUsed="0"/>
-    <w:lsdException w:name="Light Shading Accent 3" w:semiHidden="0" w:uiPriority="60" w:unhideWhenUsed="0"/>
-    <w:lsdException w:name="Light List Accent 3" w:semiHidden="0" w:uiPriority="61" w:unhideWhenUsed="0"/>
-    <w:lsdException w:name="Light Grid Accent 3" w:semiHidden="0" w:uiPriority="62" w:unhideWhenUsed="0"/>
-    <w:lsdException w:name="Medium Shading 1 Accent 3" w:semiHidden="0" w:uiPriority="63" w:unhideWhenUsed="0"/>
-    <w:lsdException w:name="Medium Shading 2 Accent 3" w:semiHidden="0" w:uiPriority="64" w:unhideWhenUsed="0"/>
-    <w:lsdException w:name="Medium List 1 Accent 3" w:semiHidden="0" w:uiPriority="65" w:unhideWhenUsed="0"/>
-    <w:lsdException w:name="Medium List 2 Accent 3" w:semiHidden="0" w:uiPriority="66" w:unhideWhenUsed="0"/>
-    <w:lsdException w:name="Medium Grid 1 Accent 3" w:semiHidden="0" w:uiPriority="67" w:unhideWhenUsed="0"/>
-    <w:lsdException w:name="Medium Grid 2 Accent 3" w:semiHidden="0" w:uiPriority="68" w:unhideWhenUsed="0"/>
-    <w:lsdException w:name="Medium Grid 3 Accent 3" w:semiHidden="0" w:uiPriority="69" w:unhideWhenUsed="0"/>
-    <w:lsdException w:name="Dark List Accent 3" w:semiHidden="0" w:uiPriority="70" w:unhideWhenUsed="0"/>
-    <w:lsdException w:name="Colorful Shading Accent 3" w:semiHidden="0" w:uiPriority="71" w:unhideWhenUsed="0"/>
-    <w:lsdException w:name="Colorful List Accent 3" w:semiHidden="0" w:uiPriority="72" w:unhideWhenUsed="0"/>
-    <w:lsdException w:name="Colorful Grid Accent 3" w:semiHidden="0" w:uiPriority="73" w:unhideWhenUsed="0"/>
-    <w:lsdException w:name="Light Shading Accent 4" w:semiHidden="0" w:uiPriority="60" w:unhideWhenUsed="0"/>
-    <w:lsdException w:name="Light List Accent 4" w:semiHidden="0" w:uiPriority="61" w:unhideWhenUsed="0"/>
-    <w:lsdException w:name="Light Grid Accent 4" w:semiHidden="0" w:uiPriority="62" w:unhideWhenUsed="0"/>
-    <w:lsdException w:name="Medium Shading 1 Accent 4" w:semiHidden="0" w:uiPriority="63" w:unhideWhenUsed="0"/>
-    <w:lsdException w:name="Medium Shading 2 Accent 4" w:semiHidden="0" w:uiPriority="64" w:unhideWhenUsed="0"/>
-    <w:lsdException w:name="Medium List 1 Accent 4" w:semiHidden="0" w:uiPriority="65" w:unhideWhenUsed="0"/>
-    <w:lsdException w:name="Medium List 2 Accent 4" w:semiHidden="0" w:uiPriority="66" w:unhideWhenUsed="0"/>
-    <w:lsdException w:name="Medium Grid 1 Accent 4" w:semiHidden="0" w:uiPriority="67" w:unhideWhenUsed="0"/>
-    <w:lsdException w:name="Medium Grid 2 Accent 4" w:semiHidden="0" w:uiPriority="68" w:unhideWhenUsed="0"/>
-    <w:lsdException w:name="Medium Grid 3 Accent 4" w:semiHidden="0" w:uiPriority="69" w:unhideWhenUsed="0"/>
-    <w:lsdException w:name="Dark List Accent 4" w:semiHidden="0" w:uiPriority="70" w:unhideWhenUsed="0"/>
-    <w:lsdException w:name="Colorful Shading Accent 4" w:semiHidden="0" w:uiPriority="71" w:unhideWhenUsed="0"/>
-    <w:lsdException w:name="Colorful List Accent 4" w:semiHidden="0" w:uiPriority="72" w:unhideWhenUsed="0"/>
-    <w:lsdException w:name="Colorful Grid Accent 4" w:semiHidden="0" w:uiPriority="73" w:unhideWhenUsed="0"/>
-    <w:lsdException w:name="Light Shading Accent 5" w:semiHidden="0" w:uiPriority="60" w:unhideWhenUsed="0"/>
-    <w:lsdException w:name="Light List Accent 5" w:semiHidden="0" w:uiPriority="61" w:unhideWhenUsed="0"/>
-    <w:lsdException w:name="Light Grid Accent 5" w:semiHidden="0" w:uiPriority="62" w:unhideWhenUsed="0"/>
-    <w:lsdException w:name="Medium Shading 1 Accent 5" w:semiHidden="0" w:uiPriority="63" w:unhideWhenUsed="0"/>
-    <w:lsdException w:name="Medium Shading 2 Accent 5" w:semiHidden="0" w:uiPriority="64" w:unhideWhenUsed="0"/>
-    <w:lsdException w:name="Medium List 1 Accent 5" w:semiHidden="0" w:uiPriority="65" w:unhideWhenUsed="0"/>
-    <w:lsdException w:name="Medium List 2 Accent 5" w:semiHidden="0" w:uiPriority="66" w:unhideWhenUsed="0"/>
-    <w:lsdException w:name="Medium Grid 1 Accent 5" w:semiHidden="0" w:uiPriority="67" w:unhideWhenUsed="0"/>
-    <w:lsdException w:name="Medium Grid 2 Accent 5" w:semiHidden="0" w:uiPriority="68" w:unhideWhenUsed="0"/>
-    <w:lsdException w:name="Medium Grid 3 Accent 5" w:semiHidden="0" w:uiPriority="69" w:unhideWhenUsed="0"/>
-    <w:lsdException w:name="Dark List Accent 5" w:semiHidden="0" w:uiPriority="70" w:unhideWhenUsed="0"/>
-    <w:lsdException w:name="Colorful Shading Accent 5" w:semiHidden="0" w:uiPriority="71" w:unhideWhenUsed="0"/>
-    <w:lsdException w:name="Colorful List Accent 5" w:semiHidden="0" w:uiPriority="72" w:unhideWhenUsed="0"/>
-    <w:lsdException w:name="Colorful Grid Accent 5" w:semiHidden="0" w:uiPriority="73" w:unhideWhenUsed="0"/>
-    <w:lsdException w:name="Light Shading Accent 6" w:semiHidden="0" w:uiPriority="60" w:unhideWhenUsed="0"/>
-    <w:lsdException w:name="Light List Accent 6" w:semiHidden="0" w:uiPriority="61" w:unhideWhenUsed="0"/>
-    <w:lsdException w:name="Light Grid Accent 6" w:semiHidden="0" w:uiPriority="62" w:unhideWhenUsed="0"/>
-    <w:lsdException w:name="Medium Shading 1 Accent 6" w:semiHidden="0" w:uiPriority="63" w:unhideWhenUsed="0"/>
-    <w:lsdException w:name="Medium Shading 2 Accent 6" w:semiHidden="0" w:uiPriority="64" w:unhideWhenUsed="0"/>
-    <w:lsdException w:name="Medium List 1 Accent 6" w:semiHidden="0" w:uiPriority="65" w:unhideWhenUsed="0"/>
-    <w:lsdException w:name="Medium List 2 Accent 6" w:semiHidden="0" w:uiPriority="66" w:unhideWhenUsed="0"/>
-    <w:lsdException w:name="Medium Grid 1 Accent 6" w:semiHidden="0" w:uiPriority="67" w:unhideWhenUsed="0"/>
-    <w:lsdException w:name="Medium Grid 2 Accent 6" w:semiHidden="0" w:uiPriority="68" w:unhideWhenUsed="0"/>
-    <w:lsdException w:name="Medium Grid 3 Accent 6" w:semiHidden="0" w:uiPriority="69" w:unhideWhenUsed="0"/>
-    <w:lsdException w:name="Dark List Accent 6" w:semiHidden="0" w:uiPriority="70" w:unhideWhenUsed="0"/>
-    <w:lsdException w:name="Colorful Shading Accent 6" w:semiHidden="0" w:uiPriority="71" w:unhideWhenUsed="0"/>
-    <w:lsdException w:name="Colorful List Accent 6" w:semiHidden="0" w:uiPriority="72" w:unhideWhenUsed="0"/>
-    <w:lsdException w:name="Colorful Grid Accent 6" w:semiHidden="0" w:uiPriority="73" w:unhideWhenUsed="0"/>
-    <w:lsdException w:name="Subtle Emphasis" w:semiHidden="0" w:uiPriority="19" w:unhideWhenUsed="0" w:qFormat="1"/>
-    <w:lsdException w:name="Intense Emphasis" w:semiHidden="0" w:uiPriority="21" w:unhideWhenUsed="0" w:qFormat="1"/>
-    <w:lsdException w:name="Subtle Reference" w:semiHidden="0" w:uiPriority="31" w:unhideWhenUsed="0" w:qFormat="1"/>
-    <w:lsdException w:name="Intense Reference" w:semiHidden="0" w:uiPriority="32" w:unhideWhenUsed="0" w:qFormat="1"/>
-    <w:lsdException w:name="Book Title" w:semiHidden="0" w:uiPriority="33" w:unhideWhenUsed="0" w:qFormat="1"/>
-    <w:lsdException w:name="Bibliography" w:uiPriority="37"/>
-    <w:lsdException w:name="TOC Heading" w:uiPriority="39" w:qFormat="1"/>
+  <w:latentStyles w:defLockedState="0" w:defUIPriority="99" w:defSemiHidden="0" w:defUnhideWhenUsed="0" w:defQFormat="0" w:count="373">
+    <w:lsdException w:name="Normal" w:uiPriority="0" w:qFormat="1"/>
+    <w:lsdException w:name="heading 1" w:uiPriority="9" w:qFormat="1"/>
+    <w:lsdException w:name="heading 2" w:semiHidden="1" w:uiPriority="9" w:unhideWhenUsed="1" w:qFormat="1"/>
+    <w:lsdException w:name="heading 3" w:semiHidden="1" w:uiPriority="9" w:unhideWhenUsed="1" w:qFormat="1"/>
+    <w:lsdException w:name="heading 4" w:semiHidden="1" w:uiPriority="9" w:unhideWhenUsed="1" w:qFormat="1"/>
+    <w:lsdException w:name="heading 5" w:semiHidden="1" w:uiPriority="9" w:unhideWhenUsed="1" w:qFormat="1"/>
+    <w:lsdException w:name="heading 6" w:semiHidden="1" w:uiPriority="9" w:unhideWhenUsed="1" w:qFormat="1"/>
+    <w:lsdException w:name="heading 7" w:semiHidden="1" w:uiPriority="9" w:unhideWhenUsed="1" w:qFormat="1"/>
+    <w:lsdException w:name="heading 8" w:semiHidden="1" w:uiPriority="9" w:unhideWhenUsed="1" w:qFormat="1"/>
+    <w:lsdException w:name="heading 9" w:semiHidden="1" w:uiPriority="9" w:unhideWhenUsed="1" w:qFormat="1"/>
+    <w:lsdException w:name="index 1" w:semiHidden="1" w:unhideWhenUsed="1"/>
+    <w:lsdException w:name="index 2" w:semiHidden="1" w:unhideWhenUsed="1"/>
+    <w:lsdException w:name="index 3" w:semiHidden="1" w:unhideWhenUsed="1"/>
+    <w:lsdException w:name="index 4" w:semiHidden="1" w:unhideWhenUsed="1"/>
+    <w:lsdException w:name="index 5" w:semiHidden="1" w:unhideWhenUsed="1"/>
+    <w:lsdException w:name="index 6" w:semiHidden="1" w:unhideWhenUsed="1"/>
+    <w:lsdException w:name="index 7" w:semiHidden="1" w:unhideWhenUsed="1"/>
+    <w:lsdException w:name="index 8" w:semiHidden="1" w:unhideWhenUsed="1"/>
+    <w:lsdException w:name="index 9" w:semiHidden="1" w:unhideWhenUsed="1"/>
+    <w:lsdException w:name="toc 1" w:semiHidden="1" w:uiPriority="39" w:unhideWhenUsed="1"/>
+    <w:lsdException w:name="toc 2" w:semiHidden="1" w:uiPriority="39" w:unhideWhenUsed="1"/>
+    <w:lsdException w:name="toc 3" w:semiHidden="1" w:uiPriority="39" w:unhideWhenUsed="1"/>
+    <w:lsdException w:name="toc 4" w:semiHidden="1" w:uiPriority="39" w:unhideWhenUsed="1"/>
+    <w:lsdException w:name="toc 5" w:semiHidden="1" w:uiPriority="39" w:unhideWhenUsed="1"/>
+    <w:lsdException w:name="toc 6" w:semiHidden="1" w:uiPriority="39" w:unhideWhenUsed="1"/>
+    <w:lsdException w:name="toc 7" w:semiHidden="1" w:uiPriority="39" w:unhideWhenUsed="1"/>
+    <w:lsdException w:name="toc 8" w:semiHidden="1" w:uiPriority="39" w:unhideWhenUsed="1"/>
+    <w:lsdException w:name="toc 9" w:semiHidden="1" w:uiPriority="39" w:unhideWhenUsed="1"/>
+    <w:lsdException w:name="Normal Indent" w:semiHidden="1" w:unhideWhenUsed="1"/>
+    <w:lsdException w:name="footnote text" w:semiHidden="1" w:unhideWhenUsed="1"/>
+    <w:lsdException w:name="annotation text" w:semiHidden="1" w:unhideWhenUsed="1"/>
+    <w:lsdException w:name="header" w:semiHidden="1" w:unhideWhenUsed="1"/>
+    <w:lsdException w:name="footer" w:semiHidden="1" w:unhideWhenUsed="1"/>
+    <w:lsdException w:name="index heading" w:semiHidden="1" w:unhideWhenUsed="1"/>
+    <w:lsdException w:name="caption" w:semiHidden="1" w:uiPriority="35" w:unhideWhenUsed="1" w:qFormat="1"/>
+    <w:lsdException w:name="table of figures" w:semiHidden="1" w:unhideWhenUsed="1"/>
+    <w:lsdException w:name="envelope address" w:semiHidden="1" w:unhideWhenUsed="1"/>
+    <w:lsdException w:name="envelope return" w:semiHidden="1" w:unhideWhenUsed="1"/>
+    <w:lsdException w:name="footnote reference" w:semiHidden="1" w:unhideWhenUsed="1"/>
+    <w:lsdException w:name="annotation reference" w:semiHidden="1" w:unhideWhenUsed="1"/>
+    <w:lsdException w:name="line number" w:semiHidden="1" w:unhideWhenUsed="1"/>
+    <w:lsdException w:name="page number" w:semiHidden="1" w:unhideWhenUsed="1"/>
+    <w:lsdException w:name="endnote reference" w:semiHidden="1" w:unhideWhenUsed="1"/>
+    <w:lsdException w:name="endnote text" w:semiHidden="1" w:unhideWhenUsed="1"/>
+    <w:lsdException w:name="table of authorities" w:semiHidden="1" w:unhideWhenUsed="1"/>
+    <w:lsdException w:name="macro" w:semiHidden="1" w:unhideWhenUsed="1"/>
+    <w:lsdException w:name="toa heading" w:semiHidden="1" w:unhideWhenUsed="1"/>
+    <w:lsdException w:name="List" w:semiHidden="1" w:unhideWhenUsed="1"/>
+    <w:lsdException w:name="List Bullet" w:semiHidden="1" w:unhideWhenUsed="1"/>
+    <w:lsdException w:name="List Number" w:semiHidden="1" w:unhideWhenUsed="1"/>
+    <w:lsdException w:name="List 2" w:semiHidden="1" w:unhideWhenUsed="1"/>
+    <w:lsdException w:name="List 3" w:semiHidden="1" w:unhideWhenUsed="1"/>
+    <w:lsdException w:name="List 4" w:semiHidden="1" w:unhideWhenUsed="1"/>
+    <w:lsdException w:name="List 5" w:semiHidden="1" w:unhideWhenUsed="1"/>
+    <w:lsdException w:name="List Bullet 2" w:semiHidden="1" w:unhideWhenUsed="1"/>
+    <w:lsdException w:name="List Bullet 3" w:semiHidden="1" w:unhideWhenUsed="1"/>
+    <w:lsdException w:name="List Bullet 4" w:semiHidden="1" w:unhideWhenUsed="1"/>
+    <w:lsdException w:name="List Bullet 5" w:semiHidden="1" w:unhideWhenUsed="1"/>
+    <w:lsdException w:name="List Number 2" w:semiHidden="1" w:unhideWhenUsed="1"/>
+    <w:lsdException w:name="List Number 3" w:semiHidden="1" w:unhideWhenUsed="1"/>
+    <w:lsdException w:name="List Number 4" w:semiHidden="1" w:unhideWhenUsed="1"/>
+    <w:lsdException w:name="List Number 5" w:semiHidden="1" w:unhideWhenUsed="1"/>
+    <w:lsdException w:name="Title" w:uiPriority="10" w:qFormat="1"/>
+    <w:lsdException w:name="Closing" w:semiHidden="1" w:unhideWhenUsed="1"/>
+    <w:lsdException w:name="Signature" w:semiHidden="1" w:unhideWhenUsed="1"/>
+    <w:lsdException w:name="Default Paragraph Font" w:semiHidden="1" w:uiPriority="1" w:unhideWhenUsed="1"/>
+    <w:lsdException w:name="Body Text" w:semiHidden="1" w:unhideWhenUsed="1"/>
+    <w:lsdException w:name="Body Text Indent" w:semiHidden="1" w:unhideWhenUsed="1"/>
+    <w:lsdException w:name="List Continue" w:semiHidden="1" w:unhideWhenUsed="1"/>
+    <w:lsdException w:name="List Continue 2" w:semiHidden="1" w:unhideWhenUsed="1"/>
+    <w:lsdException w:name="List Continue 3" w:semiHidden="1" w:unhideWhenUsed="1"/>
+    <w:lsdException w:name="List Continue 4" w:semiHidden="1" w:unhideWhenUsed="1"/>
+    <w:lsdException w:name="List Continue 5" w:semiHidden="1" w:unhideWhenUsed="1"/>
+    <w:lsdException w:name="Message Header" w:semiHidden="1" w:unhideWhenUsed="1"/>
+    <w:lsdException w:name="Subtitle" w:uiPriority="11" w:qFormat="1"/>
+    <w:lsdException w:name="Salutation" w:semiHidden="1" w:unhideWhenUsed="1"/>
+    <w:lsdException w:name="Date" w:semiHidden="1" w:unhideWhenUsed="1"/>
+    <w:lsdException w:name="Body Text First Indent" w:semiHidden="1" w:unhideWhenUsed="1"/>
+    <w:lsdException w:name="Body Text First Indent 2" w:semiHidden="1" w:unhideWhenUsed="1"/>
+    <w:lsdException w:name="Note Heading" w:semiHidden="1" w:unhideWhenUsed="1"/>
+    <w:lsdException w:name="Body Text 2" w:semiHidden="1" w:unhideWhenUsed="1"/>
+    <w:lsdException w:name="Body Text 3" w:semiHidden="1" w:unhideWhenUsed="1"/>
+    <w:lsdException w:name="Body Text Indent 2" w:semiHidden="1" w:unhideWhenUsed="1"/>
+    <w:lsdException w:name="Body Text Indent 3" w:semiHidden="1" w:unhideWhenUsed="1"/>
+    <w:lsdException w:name="Block Text" w:semiHidden="1" w:unhideWhenUsed="1"/>
+    <w:lsdException w:name="Hyperlink" w:semiHidden="1" w:unhideWhenUsed="1"/>
+    <w:lsdException w:name="FollowedHyperlink" w:semiHidden="1" w:unhideWhenUsed="1"/>
+    <w:lsdException w:name="Strong" w:uiPriority="22" w:qFormat="1"/>
+    <w:lsdException w:name="Emphasis" w:uiPriority="20" w:qFormat="1"/>
+    <w:lsdException w:name="Document Map" w:semiHidden="1" w:unhideWhenUsed="1"/>
+    <w:lsdException w:name="Plain Text" w:semiHidden="1" w:unhideWhenUsed="1"/>
+    <w:lsdException w:name="E-mail Signature" w:semiHidden="1" w:unhideWhenUsed="1"/>
+    <w:lsdException w:name="HTML Top of Form" w:semiHidden="1" w:unhideWhenUsed="1"/>
+    <w:lsdException w:name="HTML Bottom of Form" w:semiHidden="1" w:unhideWhenUsed="1"/>
+    <w:lsdException w:name="Normal (Web)" w:semiHidden="1" w:unhideWhenUsed="1"/>
+    <w:lsdException w:name="HTML Acronym" w:semiHidden="1" w:unhideWhenUsed="1"/>
+    <w:lsdException w:name="HTML Address" w:semiHidden="1" w:unhideWhenUsed="1"/>
+    <w:lsdException w:name="HTML Cite" w:semiHidden="1" w:unhideWhenUsed="1"/>
+    <w:lsdException w:name="HTML Code" w:semiHidden="1" w:unhideWhenUsed="1"/>
+    <w:lsdException w:name="HTML Definition" w:semiHidden="1" w:unhideWhenUsed="1"/>
+    <w:lsdException w:name="HTML Keyboard" w:semiHidden="1" w:unhideWhenUsed="1"/>
+    <w:lsdException w:name="HTML Preformatted" w:semiHidden="1" w:unhideWhenUsed="1"/>
+    <w:lsdException w:name="HTML Sample" w:semiHidden="1" w:unhideWhenUsed="1"/>
+    <w:lsdException w:name="HTML Typewriter" w:semiHidden="1" w:unhideWhenUsed="1"/>
+    <w:lsdException w:name="HTML Variable" w:semiHidden="1" w:unhideWhenUsed="1"/>
+    <w:lsdException w:name="Normal Table" w:semiHidden="1" w:unhideWhenUsed="1"/>
+    <w:lsdException w:name="annotation subject" w:semiHidden="1" w:unhideWhenUsed="1"/>
+    <w:lsdException w:name="No List" w:semiHidden="1" w:unhideWhenUsed="1"/>
+    <w:lsdException w:name="Outline List 1" w:semiHidden="1" w:unhideWhenUsed="1"/>
+    <w:lsdException w:name="Outline List 2" w:semiHidden="1" w:unhideWhenUsed="1"/>
+    <w:lsdException w:name="Outline List 3" w:semiHidden="1" w:unhideWhenUsed="1"/>
+    <w:lsdException w:name="Table Simple 1" w:semiHidden="1" w:unhideWhenUsed="1"/>
+    <w:lsdException w:name="Table Simple 2" w:semiHidden="1" w:unhideWhenUsed="1"/>
+    <w:lsdException w:name="Table Simple 3" w:semiHidden="1" w:unhideWhenUsed="1"/>
+    <w:lsdException w:name="Table Classic 1" w:semiHidden="1" w:unhideWhenUsed="1"/>
+    <w:lsdException w:name="Table Classic 2" w:semiHidden="1" w:unhideWhenUsed="1"/>
+    <w:lsdException w:name="Table Classic 3" w:semiHidden="1" w:unhideWhenUsed="1"/>
+    <w:lsdException w:name="Table Classic 4" w:semiHidden="1" w:unhideWhenUsed="1"/>
+    <w:lsdException w:name="Table Colorful 1" w:semiHidden="1" w:unhideWhenUsed="1"/>
+    <w:lsdException w:name="Table Colorful 2" w:semiHidden="1" w:unhideWhenUsed="1"/>
+    <w:lsdException w:name="Table Colorful 3" w:semiHidden="1" w:unhideWhenUsed="1"/>
+    <w:lsdException w:name="Table Columns 1" w:semiHidden="1" w:unhideWhenUsed="1"/>
+    <w:lsdException w:name="Table Columns 2" w:semiHidden="1" w:unhideWhenUsed="1"/>
+    <w:lsdException w:name="Table Columns 3" w:semiHidden="1" w:unhideWhenUsed="1"/>
+    <w:lsdException w:name="Table Columns 4" w:semiHidden="1" w:unhideWhenUsed="1"/>
+    <w:lsdException w:name="Table Columns 5" w:semiHidden="1" w:unhideWhenUsed="1"/>
+    <w:lsdException w:name="Table Grid 1" w:semiHidden="1" w:unhideWhenUsed="1"/>
+    <w:lsdException w:name="Table Grid 2" w:semiHidden="1" w:unhideWhenUsed="1"/>
+    <w:lsdException w:name="Table Grid 3" w:semiHidden="1" w:unhideWhenUsed="1"/>
+    <w:lsdException w:name="Table Grid 4" w:semiHidden="1" w:unhideWhenUsed="1"/>
+    <w:lsdException w:name="Table Grid 5" w:semiHidden="1" w:unhideWhenUsed="1"/>
+    <w:lsdException w:name="Table Grid 6" w:semiHidden="1" w:unhideWhenUsed="1"/>
+    <w:lsdException w:name="Table Grid 7" w:semiHidden="1" w:unhideWhenUsed="1"/>
+    <w:lsdException w:name="Table Grid 8" w:semiHidden="1" w:unhideWhenUsed="1"/>
+    <w:lsdException w:name="Table List 1" w:semiHidden="1" w:unhideWhenUsed="1"/>
+    <w:lsdException w:name="Table List 2" w:semiHidden="1" w:unhideWhenUsed="1"/>
+    <w:lsdException w:name="Table List 3" w:semiHidden="1" w:unhideWhenUsed="1"/>
+    <w:lsdException w:name="Table List 4" w:semiHidden="1" w:unhideWhenUsed="1"/>
+    <w:lsdException w:name="Table List 5" w:semiHidden="1" w:unhideWhenUsed="1"/>
+    <w:lsdException w:name="Table List 6" w:semiHidden="1" w:unhideWhenUsed="1"/>
+    <w:lsdException w:name="Table List 7" w:semiHidden="1" w:unhideWhenUsed="1"/>
+    <w:lsdException w:name="Table List 8" w:semiHidden="1" w:unhideWhenUsed="1"/>
+    <w:lsdException w:name="Table 3D effects 1" w:semiHidden="1" w:unhideWhenUsed="1"/>
+    <w:lsdException w:name="Table 3D effects 2" w:semiHidden="1" w:unhideWhenUsed="1"/>
+    <w:lsdException w:name="Table 3D effects 3" w:semiHidden="1" w:unhideWhenUsed="1"/>
+    <w:lsdException w:name="Table Contemporary" w:semiHidden="1" w:unhideWhenUsed="1"/>
+    <w:lsdException w:name="Table Elegant" w:semiHidden="1" w:unhideWhenUsed="1"/>
+    <w:lsdException w:name="Table Professional" w:semiHidden="1" w:unhideWhenUsed="1"/>
+    <w:lsdException w:name="Table Subtle 1" w:semiHidden="1" w:unhideWhenUsed="1"/>
+    <w:lsdException w:name="Table Subtle 2" w:semiHidden="1" w:unhideWhenUsed="1"/>
+    <w:lsdException w:name="Table Web 1" w:semiHidden="1" w:unhideWhenUsed="1"/>
+    <w:lsdException w:name="Table Web 2" w:semiHidden="1" w:unhideWhenUsed="1"/>
+    <w:lsdException w:name="Table Web 3" w:semiHidden="1" w:unhideWhenUsed="1"/>
+    <w:lsdException w:name="Balloon Text" w:semiHidden="1" w:unhideWhenUsed="1"/>
+    <w:lsdException w:name="Table Grid" w:uiPriority="39"/>
+    <w:lsdException w:name="Table Theme" w:semiHidden="1" w:unhideWhenUsed="1"/>
+    <w:lsdException w:name="Placeholder Text" w:semiHidden="1"/>
+    <w:lsdException w:name="No Spacing" w:uiPriority="1" w:qFormat="1"/>
+    <w:lsdException w:name="Light Shading" w:uiPriority="60"/>
+    <w:lsdException w:name="Light List" w:uiPriority="61"/>
+    <w:lsdException w:name="Light Grid" w:uiPriority="62"/>
+    <w:lsdException w:name="Medium Shading 1" w:uiPriority="63"/>
+    <w:lsdException w:name="Medium Shading 2" w:uiPriority="64"/>
+    <w:lsdException w:name="Medium List 1" w:uiPriority="65"/>
+    <w:lsdException w:name="Medium List 2" w:uiPriority="66"/>
+    <w:lsdException w:name="Medium Grid 1" w:uiPriority="67"/>
+    <w:lsdException w:name="Medium Grid 2" w:uiPriority="68"/>
+    <w:lsdException w:name="Medium Grid 3" w:uiPriority="69"/>
+    <w:lsdException w:name="Dark List" w:uiPriority="70"/>
+    <w:lsdException w:name="Colorful Shading" w:uiPriority="71"/>
+    <w:lsdException w:name="Colorful List" w:uiPriority="72"/>
+    <w:lsdException w:name="Colorful Grid" w:uiPriority="73"/>
+    <w:lsdException w:name="Light Shading Accent 1" w:uiPriority="60"/>
+    <w:lsdException w:name="Light List Accent 1" w:uiPriority="61"/>
+    <w:lsdException w:name="Light Grid Accent 1" w:uiPriority="62"/>
+    <w:lsdException w:name="Medium Shading 1 Accent 1" w:uiPriority="63"/>
+    <w:lsdException w:name="Medium Shading 2 Accent 1" w:uiPriority="64"/>
+    <w:lsdException w:name="Medium List 1 Accent 1" w:uiPriority="65"/>
+    <w:lsdException w:name="Revision" w:semiHidden="1"/>
+    <w:lsdException w:name="List Paragraph" w:uiPriority="34" w:qFormat="1"/>
+    <w:lsdException w:name="Quote" w:uiPriority="29" w:qFormat="1"/>
+    <w:lsdException w:name="Intense Quote" w:uiPriority="30" w:qFormat="1"/>
+    <w:lsdException w:name="Medium List 2 Accent 1" w:uiPriority="66"/>
+    <w:lsdException w:name="Medium Grid 1 Accent 1" w:uiPriority="67"/>
+    <w:lsdException w:name="Medium Grid 2 Accent 1" w:uiPriority="68"/>
+    <w:lsdException w:name="Medium Grid 3 Accent 1" w:uiPriority="69"/>
+    <w:lsdException w:name="Dark List Accent 1" w:uiPriority="70"/>
+    <w:lsdException w:name="Colorful Shading Accent 1" w:uiPriority="71"/>
+    <w:lsdException w:name="Colorful List Accent 1" w:uiPriority="72"/>
+    <w:lsdException w:name="Colorful Grid Accent 1" w:uiPriority="73"/>
+    <w:lsdException w:name="Light Shading Accent 2" w:uiPriority="60"/>
+    <w:lsdException w:name="Light List Accent 2" w:uiPriority="61"/>
+    <w:lsdException w:name="Light Grid Accent 2" w:uiPriority="62"/>
+    <w:lsdException w:name="Medium Shading 1 Accent 2" w:uiPriority="63"/>
+    <w:lsdException w:name="Medium Shading 2 Accent 2" w:uiPriority="64"/>
+    <w:lsdException w:name="Medium List 1 Accent 2" w:uiPriority="65"/>
+    <w:lsdException w:name="Medium List 2 Accent 2" w:uiPriority="66"/>
+    <w:lsdException w:name="Medium Grid 1 Accent 2" w:uiPriority="67"/>
+    <w:lsdException w:name="Medium Grid 2 Accent 2" w:uiPriority="68"/>
+    <w:lsdException w:name="Medium Grid 3 Accent 2" w:uiPriority="69"/>
+    <w:lsdException w:name="Dark List Accent 2" w:uiPriority="70"/>
+    <w:lsdException w:name="Colorful Shading Accent 2" w:uiPriority="71"/>
+    <w:lsdException w:name="Colorful List Accent 2" w:uiPriority="72"/>
+    <w:lsdException w:name="Colorful Grid Accent 2" w:uiPriority="73"/>
+    <w:lsdException w:name="Light Shading Accent 3" w:uiPriority="60"/>
+    <w:lsdException w:name="Light List Accent 3" w:uiPriority="61"/>
+    <w:lsdException w:name="Light Grid Accent 3" w:uiPriority="62"/>
+    <w:lsdException w:name="Medium Shading 1 Accent 3" w:uiPriority="63"/>
+    <w:lsdException w:name="Medium Shading 2 Accent 3" w:uiPriority="64"/>
+    <w:lsdException w:name="Medium List 1 Accent 3" w:uiPriority="65"/>
+    <w:lsdException w:name="Medium List 2 Accent 3" w:uiPriority="66"/>
+    <w:lsdException w:name="Medium Grid 1 Accent 3" w:uiPriority="67"/>
+    <w:lsdException w:name="Medium Grid 2 Accent 3" w:uiPriority="68"/>
+    <w:lsdException w:name="Medium Grid 3 Accent 3" w:uiPriority="69"/>
+    <w:lsdException w:name="Dark List Accent 3" w:uiPriority="70"/>
+    <w:lsdException w:name="Colorful Shading Accent 3" w:uiPriority="71"/>
+    <w:lsdException w:name="Colorful List Accent 3" w:uiPriority="72"/>
+    <w:lsdException w:name="Colorful Grid Accent 3" w:uiPriority="73"/>
+    <w:lsdException w:name="Light Shading Accent 4" w:uiPriority="60"/>
+    <w:lsdException w:name="Light List Accent 4" w:uiPriority="61"/>
+    <w:lsdException w:name="Light Grid Accent 4" w:uiPriority="62"/>
+    <w:lsdException w:name="Medium Shading 1 Accent 4" w:uiPriority="63"/>
+    <w:lsdException w:name="Medium Shading 2 Accent 4" w:uiPriority="64"/>
+    <w:lsdException w:name="Medium List 1 Accent 4" w:uiPriority="65"/>
+    <w:lsdException w:name="Medium List 2 Accent 4" w:uiPriority="66"/>
+    <w:lsdException w:name="Medium Grid 1 Accent 4" w:uiPriority="67"/>
+    <w:lsdException w:name="Medium Grid 2 Accent 4" w:uiPriority="68"/>
+    <w:lsdException w:name="Medium Grid 3 Accent 4" w:uiPriority="69"/>
+    <w:lsdException w:name="Dark List Accent 4" w:uiPriority="70"/>
+    <w:lsdException w:name="Colorful Shading Accent 4" w:uiPriority="71"/>
+    <w:lsdException w:name="Colorful List Accent 4" w:uiPriority="72"/>
+    <w:lsdException w:name="Colorful Grid Accent 4" w:uiPriority="73"/>
+    <w:lsdException w:name="Light Shading Accent 5" w:uiPriority="60"/>
+    <w:lsdException w:name="Light List Accent 5" w:uiPriority="61"/>
+    <w:lsdException w:name="Light Grid Accent 5" w:uiPriority="62"/>
+    <w:lsdException w:name="Medium Shading 1 Accent 5" w:uiPriority="63"/>
+    <w:lsdException w:name="Medium Shading 2 Accent 5" w:uiPriority="64"/>
+    <w:lsdException w:name="Medium List 1 Accent 5" w:uiPriority="65"/>
+    <w:lsdException w:name="Medium List 2 Accent 5" w:uiPriority="66"/>
+    <w:lsdException w:name="Medium Grid 1 Accent 5" w:uiPriority="67"/>
+    <w:lsdException w:name="Medium Grid 2 Accent 5" w:uiPriority="68"/>
+    <w:lsdException w:name="Medium Grid 3 Accent 5" w:uiPriority="69"/>
+    <w:lsdException w:name="Dark List Accent 5" w:uiPriority="70"/>
+    <w:lsdException w:name="Colorful Shading Accent 5" w:uiPriority="71"/>
+    <w:lsdException w:name="Colorful List Accent 5" w:uiPriority="72"/>
+    <w:lsdException w:name="Colorful Grid Accent 5" w:uiPriority="73"/>
+    <w:lsdException w:name="Light Shading Accent 6" w:uiPriority="60"/>
+    <w:lsdException w:name="Light List Accent 6" w:uiPriority="61"/>
+    <w:lsdException w:name="Light Grid Accent 6" w:uiPriority="62"/>
+    <w:lsdException w:name="Medium Shading 1 Accent 6" w:uiPriority="63"/>
+    <w:lsdException w:name="Medium Shading 2 Accent 6" w:uiPriority="64"/>
+    <w:lsdException w:name="Medium List 1 Accent 6" w:uiPriority="65"/>
+    <w:lsdException w:name="Medium List 2 Accent 6" w:uiPriority="66"/>
+    <w:lsdException w:name="Medium Grid 1 Accent 6" w:uiPriority="67"/>
+    <w:lsdException w:name="Medium Grid 2 Accent 6" w:uiPriority="68"/>
+    <w:lsdException w:name="Medium Grid 3 Accent 6" w:uiPriority="69"/>
+    <w:lsdException w:name="Dark List Accent 6" w:uiPriority="70"/>
+    <w:lsdException w:name="Colorful Shading Accent 6" w:uiPriority="71"/>
+    <w:lsdException w:name="Colorful List Accent 6" w:uiPriority="72"/>
+    <w:lsdException w:name="Colorful Grid Accent 6" w:uiPriority="73"/>
+    <w:lsdException w:name="Subtle Emphasis" w:uiPriority="19" w:qFormat="1"/>
+    <w:lsdException w:name="Intense Emphasis" w:uiPriority="21" w:qFormat="1"/>
+    <w:lsdException w:name="Subtle Reference" w:uiPriority="31" w:qFormat="1"/>
+    <w:lsdException w:name="Intense Reference" w:uiPriority="32" w:qFormat="1"/>
+    <w:lsdException w:name="Book Title" w:uiPriority="33" w:qFormat="1"/>
+    <w:lsdException w:name="Bibliography" w:semiHidden="1" w:uiPriority="37" w:unhideWhenUsed="1"/>
+    <w:lsdException w:name="TOC Heading" w:semiHidden="1" w:uiPriority="39" w:unhideWhenUsed="1" w:qFormat="1"/>
+    <w:lsdException w:name="Plain Table 1" w:uiPriority="41"/>
+    <w:lsdException w:name="Plain Table 2" w:uiPriority="42"/>
+    <w:lsdException w:name="Plain Table 3" w:uiPriority="43"/>
+    <w:lsdException w:name="Plain Table 4" w:uiPriority="44"/>
+    <w:lsdException w:name="Plain Table 5" w:uiPriority="45"/>
+    <w:lsdException w:name="Grid Table Light" w:uiPriority="40"/>
+    <w:lsdException w:name="Grid Table 1 Light" w:uiPriority="46"/>
+    <w:lsdException w:name="Grid Table 2" w:uiPriority="47"/>
+    <w:lsdException w:name="Grid Table 3" w:uiPriority="48"/>
+    <w:lsdException w:name="Grid Table 4" w:uiPriority="49"/>
+    <w:lsdException w:name="Grid Table 5 Dark" w:uiPriority="50"/>
+    <w:lsdException w:name="Grid Table 6 Colorful" w:uiPriority="51"/>
+    <w:lsdException w:name="Grid Table 7 Colorful" w:uiPriority="52"/>
+    <w:lsdException w:name="Grid Table 1 Light Accent 1" w:uiPriority="46"/>
+    <w:lsdException w:name="Grid Table 2 Accent 1" w:uiPriority="47"/>
+    <w:lsdException w:name="Grid Table 3 Accent 1" w:uiPriority="48"/>
+    <w:lsdException w:name="Grid Table 4 Accent 1" w:uiPriority="49"/>
+    <w:lsdException w:name="Grid Table 5 Dark Accent 1" w:uiPriority="50"/>
+    <w:lsdException w:name="Grid Table 6 Colorful Accent 1" w:uiPriority="51"/>
+    <w:lsdException w:name="Grid Table 7 Colorful Accent 1" w:uiPriority="52"/>
+    <w:lsdException w:name="Grid Table 1 Light Accent 2" w:uiPriority="46"/>
+    <w:lsdException w:name="Grid Table 2 Accent 2" w:uiPriority="47"/>
+    <w:lsdException w:name="Grid Table 3 Accent 2" w:uiPriority="48"/>
+    <w:lsdException w:name="Grid Table 4 Accent 2" w:uiPriority="49"/>
+    <w:lsdException w:name="Grid Table 5 Dark Accent 2" w:uiPriority="50"/>
+    <w:lsdException w:name="Grid Table 6 Colorful Accent 2" w:uiPriority="51"/>
+    <w:lsdException w:name="Grid Table 7 Colorful Accent 2" w:uiPriority="52"/>
+    <w:lsdException w:name="Grid Table 1 Light Accent 3" w:uiPriority="46"/>
+    <w:lsdException w:name="Grid Table 2 Accent 3" w:uiPriority="47"/>
+    <w:lsdException w:name="Grid Table 3 Accent 3" w:uiPriority="48"/>
+    <w:lsdException w:name="Grid Table 4 Accent 3" w:uiPriority="49"/>
+    <w:lsdException w:name="Grid Table 5 Dark Accent 3" w:uiPriority="50"/>
+    <w:lsdException w:name="Grid Table 6 Colorful Accent 3" w:uiPriority="51"/>
+    <w:lsdException w:name="Grid Table 7 Colorful Accent 3" w:uiPriority="52"/>
+    <w:lsdException w:name="Grid Table 1 Light Accent 4" w:uiPriority="46"/>
+    <w:lsdException w:name="Grid Table 2 Accent 4" w:uiPriority="47"/>
+    <w:lsdException w:name="Grid Table 3 Accent 4" w:uiPriority="48"/>
+    <w:lsdException w:name="Grid Table 4 Accent 4" w:uiPriority="49"/>
+    <w:lsdException w:name="Grid Table 5 Dark Accent 4" w:uiPriority="50"/>
+    <w:lsdException w:name="Grid Table 6 Colorful Accent 4" w:uiPriority="51"/>
+    <w:lsdException w:name="Grid Table 7 Colorful Accent 4" w:uiPriority="52"/>
+    <w:lsdException w:name="Grid Table 1 Light Accent 5" w:uiPriority="46"/>
+    <w:lsdException w:name="Grid Table 2 Accent 5" w:uiPriority="47"/>
+    <w:lsdException w:name="Grid Table 3 Accent 5" w:uiPriority="48"/>
+    <w:lsdException w:name="Grid Table 4 Accent 5" w:uiPriority="49"/>
+    <w:lsdException w:name="Grid Table 5 Dark Accent 5" w:uiPriority="50"/>
+    <w:lsdException w:name="Grid Table 6 Colorful Accent 5" w:uiPriority="51"/>
+    <w:lsdException w:name="Grid Table 7 Colorful Accent 5" w:uiPriority="52"/>
+    <w:lsdException w:name="Grid Table 1 Light Accent 6" w:uiPriority="46"/>
+    <w:lsdException w:name="Grid Table 2 Accent 6" w:uiPriority="47"/>
+    <w:lsdException w:name="Grid Table 3 Accent 6" w:uiPriority="48"/>
+    <w:lsdException w:name="Grid Table 4 Accent 6" w:uiPriority="49"/>
+    <w:lsdException w:name="Grid Table 5 Dark Accent 6" w:uiPriority="50"/>
+    <w:lsdException w:name="Grid Table 6 Colorful Accent 6" w:uiPriority="51"/>
+    <w:lsdException w:name="Grid Table 7 Colorful Accent 6" w:uiPriority="52"/>
+    <w:lsdException w:name="List Table 1 Light" w:uiPriority="46"/>
+    <w:lsdException w:name="List Table 2" w:uiPriority="47"/>
+    <w:lsdException w:name="List Table 3" w:uiPriority="48"/>
+    <w:lsdException w:name="List Table 4" w:uiPriority="49"/>
+    <w:lsdException w:name="List Table 5 Dark" w:uiPriority="50"/>
+    <w:lsdException w:name="List Table 6 Colorful" w:uiPriority="51"/>
+    <w:lsdException w:name="List Table 7 Colorful" w:uiPriority="52"/>
+    <w:lsdException w:name="List Table 1 Light Accent 1" w:uiPriority="46"/>
+    <w:lsdException w:name="List Table 2 Accent 1" w:uiPriority="47"/>
+    <w:lsdException w:name="List Table 3 Accent 1" w:uiPriority="48"/>
+    <w:lsdException w:name="List Table 4 Accent 1" w:uiPriority="49"/>
+    <w:lsdException w:name="List Table 5 Dark Accent 1" w:uiPriority="50"/>
+    <w:lsdException w:name="List Table 6 Colorful Accent 1" w:uiPriority="51"/>
+    <w:lsdException w:name="List Table 7 Colorful Accent 1" w:uiPriority="52"/>
+    <w:lsdException w:name="List Table 1 Light Accent 2" w:uiPriority="46"/>
+    <w:lsdException w:name="List Table 2 Accent 2" w:uiPriority="47"/>
+    <w:lsdException w:name="List Table 3 Accent 2" w:uiPriority="48"/>
+    <w:lsdException w:name="List Table 4 Accent 2" w:uiPriority="49"/>
+    <w:lsdException w:name="List Table 5 Dark Accent 2" w:uiPriority="50"/>
+    <w:lsdException w:name="List Table 6 Colorful Accent 2" w:uiPriority="51"/>
+    <w:lsdException w:name="List Table 7 Colorful Accent 2" w:uiPriority="52"/>
+    <w:lsdException w:name="List Table 1 Light Accent 3" w:uiPriority="46"/>
+    <w:lsdException w:name="List Table 2 Accent 3" w:uiPriority="47"/>
+    <w:lsdException w:name="List Table 3 Accent 3" w:uiPriority="48"/>
+    <w:lsdException w:name="List Table 4 Accent 3" w:uiPriority="49"/>
+    <w:lsdException w:name="List Table 5 Dark Accent 3" w:uiPriority="50"/>
+    <w:lsdException w:name="List Table 6 Colorful Accent 3" w:uiPriority="51"/>
+    <w:lsdException w:name="List Table 7 Colorful Accent 3" w:uiPriority="52"/>
+    <w:lsdException w:name="List Table 1 Light Accent 4" w:uiPriority="46"/>
+    <w:lsdException w:name="List Table 2 Accent 4" w:uiPriority="47"/>
+    <w:lsdException w:name="List Table 3 Accent 4" w:uiPriority="48"/>
+    <w:lsdException w:name="List Table 4 Accent 4" w:uiPriority="49"/>
+    <w:lsdException w:name="List Table 5 Dark Accent 4" w:uiPriority="50"/>
+    <w:lsdException w:name="List Table 6 Colorful Accent 4" w:uiPriority="51"/>
+    <w:lsdException w:name="List Table 7 Colorful Accent 4" w:uiPriority="52"/>
+    <w:lsdException w:name="List Table 1 Light Accent 5" w:uiPriority="46"/>
+    <w:lsdException w:name="List Table 2 Accent 5" w:uiPriority="47"/>
+    <w:lsdException w:name="List Table 3 Accent 5" w:uiPriority="48"/>
+    <w:lsdException w:name="List Table 4 Accent 5" w:uiPriority="49"/>
+    <w:lsdException w:name="List Table 5 Dark Accent 5" w:uiPriority="50"/>
+    <w:lsdException w:name="List Table 6 Colorful Accent 5" w:uiPriority="51"/>
+    <w:lsdException w:name="List Table 7 Colorful Accent 5" w:uiPriority="52"/>
+    <w:lsdException w:name="List Table 1 Light Accent 6" w:uiPriority="46"/>
+    <w:lsdException w:name="List Table 2 Accent 6" w:uiPriority="47"/>
+    <w:lsdException w:name="List Table 3 Accent 6" w:uiPriority="48"/>
+    <w:lsdException w:name="List Table 4 Accent 6" w:uiPriority="49"/>
+    <w:lsdException w:name="List Table 5 Dark Accent 6" w:uiPriority="50"/>
+    <w:lsdException w:name="List Table 6 Colorful Accent 6" w:uiPriority="51"/>
+    <w:lsdException w:name="List Table 7 Colorful Accent 6" w:uiPriority="52"/>
+    <w:lsdException w:name="Mention" w:semiHidden="1" w:unhideWhenUsed="1"/>
+    <w:lsdException w:name="Smart Hyperlink" w:semiHidden="1" w:unhideWhenUsed="1"/>
   </w:latentStyles>
   <w:style w:type="paragraph" w:default="1" w:styleId="Normal">
     <w:name w:val="Normal"/>
@@ -4839,7 +5043,6 @@
     <w:uiPriority w:val="99"/>
     <w:semiHidden/>
     <w:unhideWhenUsed/>
-    <w:qFormat/>
     <w:tblPr>
       <w:tblInd w:w="0" w:type="dxa"/>
       <w:tblCellMar>
@@ -4918,7 +5121,6 @@
       <w:lang w:eastAsia="en-US"/>
     </w:rPr>
     <w:tblPr>
-      <w:tblInd w:w="0" w:type="dxa"/>
       <w:tblBorders>
         <w:top w:val="single" w:sz="4" w:space="0" w:color="auto"/>
         <w:left w:val="single" w:sz="4" w:space="0" w:color="auto"/>
@@ -4927,12 +5129,6 @@
         <w:insideH w:val="single" w:sz="4" w:space="0" w:color="auto"/>
         <w:insideV w:val="single" w:sz="4" w:space="0" w:color="auto"/>
       </w:tblBorders>
-      <w:tblCellMar>
-        <w:top w:w="0" w:type="dxa"/>
-        <w:left w:w="108" w:type="dxa"/>
-        <w:bottom w:w="0" w:type="dxa"/>
-        <w:right w:w="108" w:type="dxa"/>
-      </w:tblCellMar>
     </w:tblPr>
   </w:style>
 </w:styles>
@@ -5227,7 +5423,7 @@
   <a:extraClrSchemeLst/>
   <a:extLst>
     <a:ext uri="{05A4C25C-085E-4340-85A3-A5531E510DB2}">
-      <thm15:themeFamily xmlns="" xmlns:thm15="http://schemas.microsoft.com/office/thememl/2012/main" name="Office Theme" id="{62F939B6-93AF-4DB8-9C6B-D6C7DFDC589F}" vid="{4A3C46E8-61CC-4603-A589-7422A47A8E4A}"/>
+      <thm15:themeFamily xmlns:thm15="http://schemas.microsoft.com/office/thememl/2012/main" name="Office Theme" id="{62F939B6-93AF-4DB8-9C6B-D6C7DFDC589F}" vid="{4A3C46E8-61CC-4603-A589-7422A47A8E4A}"/>
     </a:ext>
   </a:extLst>
 </a:theme>

</xml_diff>

<commit_message>
Publicação da Planilha de Contagem de Pontos de Função, Parecer Técnico sobre a variação da contagem de pontos de função e atualizado do cronograma da OS, por conta de ajustes nos pontos de função, com o acréscimo de 17 PF por alteração de casos de uso.
</commit_message>
<xml_diff>
--- a/00_GESTAO_GERAL/05_ORDEM_SERVICO/06_OS4797/01_GESTAO/OS 4797 - Documento de Acompanhamento.docx
+++ b/00_GESTAO_GERAL/05_ORDEM_SERVICO/06_OS4797/01_GESTAO/OS 4797 - Documento de Acompanhamento.docx
@@ -440,6 +440,7 @@
         <w:tc>
           <w:tcPr>
             <w:tcW w:w="1417" w:type="dxa"/>
+            <w:vAlign w:val="center"/>
           </w:tcPr>
           <w:p>
             <w:pPr>
@@ -462,6 +463,7 @@
         <w:tc>
           <w:tcPr>
             <w:tcW w:w="1417" w:type="dxa"/>
+            <w:vAlign w:val="center"/>
           </w:tcPr>
           <w:p>
             <w:pPr>
@@ -484,6 +486,7 @@
         <w:tc>
           <w:tcPr>
             <w:tcW w:w="3402" w:type="dxa"/>
+            <w:vAlign w:val="center"/>
           </w:tcPr>
           <w:p>
             <w:pPr>
@@ -508,7 +511,7 @@
                 <w:sz w:val="24"/>
                 <w:szCs w:val="24"/>
               </w:rPr>
-              <w:t>7</w:t>
+              <w:t>10</w:t>
             </w:r>
             <w:r>
               <w:rPr>
@@ -516,7 +519,7 @@
                 <w:sz w:val="24"/>
                 <w:szCs w:val="24"/>
               </w:rPr>
-              <w:t>2</w:t>
+              <w:t>0</w:t>
             </w:r>
             <w:r>
               <w:rPr>
@@ -565,35 +568,44 @@
                 <w:sz w:val="24"/>
                 <w:szCs w:val="24"/>
               </w:rPr>
-              <w:t>50</w:t>
+              <w:t>70</w:t>
             </w:r>
           </w:p>
         </w:tc>
         <w:tc>
           <w:tcPr>
             <w:tcW w:w="1417" w:type="dxa"/>
-          </w:tcPr>
-          <w:p>
-            <w:pPr>
-              <w:spacing w:after="0"/>
-              <w:jc w:val="center"/>
-              <w:rPr>
-                <w:sz w:val="24"/>
-                <w:szCs w:val="24"/>
-              </w:rPr>
-            </w:pPr>
-            <w:r>
-              <w:rPr>
-                <w:sz w:val="24"/>
-                <w:szCs w:val="24"/>
-              </w:rPr>
-              <w:t>06/06/16</w:t>
+            <w:vAlign w:val="center"/>
+          </w:tcPr>
+          <w:p>
+            <w:pPr>
+              <w:spacing w:after="0"/>
+              <w:jc w:val="center"/>
+              <w:rPr>
+                <w:sz w:val="24"/>
+                <w:szCs w:val="24"/>
+              </w:rPr>
+            </w:pPr>
+            <w:r>
+              <w:rPr>
+                <w:sz w:val="24"/>
+                <w:szCs w:val="24"/>
+              </w:rPr>
+              <w:t>17/10</w:t>
+            </w:r>
+            <w:r>
+              <w:rPr>
+                <w:sz w:val="24"/>
+                <w:szCs w:val="24"/>
+              </w:rPr>
+              <w:t>/16</w:t>
             </w:r>
           </w:p>
         </w:tc>
         <w:tc>
           <w:tcPr>
             <w:tcW w:w="1417" w:type="dxa"/>
+            <w:vAlign w:val="center"/>
           </w:tcPr>
           <w:p>
             <w:pPr>
@@ -616,7 +628,7 @@
                 <w:sz w:val="24"/>
                 <w:szCs w:val="24"/>
               </w:rPr>
-              <w:t>18</w:t>
+              <w:t>54</w:t>
             </w:r>
             <w:r>
               <w:rPr>
@@ -630,16 +642,41 @@
         <w:tc>
           <w:tcPr>
             <w:tcW w:w="3402" w:type="dxa"/>
-          </w:tcPr>
-          <w:p>
-            <w:pPr>
-              <w:spacing w:after="0"/>
-              <w:jc w:val="center"/>
-              <w:rPr>
-                <w:sz w:val="24"/>
-                <w:szCs w:val="24"/>
-              </w:rPr>
-            </w:pPr>
+            <w:vAlign w:val="center"/>
+          </w:tcPr>
+          <w:p>
+            <w:pPr>
+              <w:spacing w:after="0"/>
+              <w:rPr>
+                <w:rFonts w:asciiTheme="minorHAnsi" w:hAnsiTheme="minorHAnsi"/>
+                <w:sz w:val="24"/>
+                <w:szCs w:val="24"/>
+              </w:rPr>
+            </w:pPr>
+            <w:r>
+              <w:rPr>
+                <w:rFonts w:asciiTheme="minorHAnsi" w:hAnsiTheme="minorHAnsi"/>
+                <w:sz w:val="24"/>
+                <w:szCs w:val="24"/>
+              </w:rPr>
+              <w:t xml:space="preserve">Acréscimo de </w:t>
+            </w:r>
+            <w:r>
+              <w:rPr>
+                <w:rFonts w:asciiTheme="minorHAnsi" w:hAnsiTheme="minorHAnsi"/>
+                <w:sz w:val="24"/>
+                <w:szCs w:val="24"/>
+              </w:rPr>
+              <w:t>17</w:t>
+            </w:r>
+            <w:r>
+              <w:rPr>
+                <w:rFonts w:asciiTheme="minorHAnsi" w:hAnsiTheme="minorHAnsi"/>
+                <w:sz w:val="24"/>
+                <w:szCs w:val="24"/>
+              </w:rPr>
+              <w:t xml:space="preserve"> PF por alteração de casos de usos</w:t>
+            </w:r>
           </w:p>
         </w:tc>
       </w:tr>
@@ -1402,7 +1439,7 @@
               <w:spacing w:after="0"/>
             </w:pPr>
             <w:r>
-              <w:t>14</w:t>
+              <w:t>12</w:t>
             </w:r>
             <w:r>
               <w:t>/</w:t>
@@ -1411,7 +1448,10 @@
               <w:t>1</w:t>
             </w:r>
             <w:r>
-              <w:t>0/16</w:t>
+              <w:t>1</w:t>
+            </w:r>
+            <w:r>
+              <w:t>/16</w:t>
             </w:r>
           </w:p>
         </w:tc>
@@ -1471,10 +1511,16 @@
               <w:spacing w:after="0"/>
             </w:pPr>
             <w:r>
-              <w:t>21</w:t>
-            </w:r>
-            <w:r>
-              <w:t>/10/16</w:t>
+              <w:t>18</w:t>
+            </w:r>
+            <w:r>
+              <w:t>/1</w:t>
+            </w:r>
+            <w:r>
+              <w:t>1</w:t>
+            </w:r>
+            <w:r>
+              <w:t>/16</w:t>
             </w:r>
           </w:p>
         </w:tc>
@@ -1534,10 +1580,16 @@
               <w:spacing w:after="0"/>
             </w:pPr>
             <w:r>
-              <w:t>30</w:t>
-            </w:r>
-            <w:r>
-              <w:t>/10/16</w:t>
+              <w:t>28</w:t>
+            </w:r>
+            <w:r>
+              <w:t>/1</w:t>
+            </w:r>
+            <w:r>
+              <w:t>1</w:t>
+            </w:r>
+            <w:r>
+              <w:t>/16</w:t>
             </w:r>
           </w:p>
         </w:tc>
@@ -1600,10 +1652,13 @@
               <w:t>0</w:t>
             </w:r>
             <w:r>
-              <w:t>1/1</w:t>
-            </w:r>
-            <w:r>
               <w:t>1</w:t>
+            </w:r>
+            <w:r>
+              <w:t>/1</w:t>
+            </w:r>
+            <w:r>
+              <w:t>2</w:t>
             </w:r>
             <w:r>
               <w:t>/16</w:t>
@@ -1666,10 +1721,16 @@
               <w:spacing w:after="0"/>
             </w:pPr>
             <w:r>
-              <w:t>3</w:t>
-            </w:r>
-            <w:r>
-              <w:t>1/10/16</w:t>
+              <w:t>29</w:t>
+            </w:r>
+            <w:r>
+              <w:t>/1</w:t>
+            </w:r>
+            <w:r>
+              <w:t>1</w:t>
+            </w:r>
+            <w:r>
+              <w:t>/16</w:t>
             </w:r>
           </w:p>
         </w:tc>
@@ -1729,10 +1790,16 @@
               <w:spacing w:after="0"/>
             </w:pPr>
             <w:r>
-              <w:t>29</w:t>
-            </w:r>
-            <w:r>
-              <w:t>/04/17</w:t>
+              <w:t>28</w:t>
+            </w:r>
+            <w:r>
+              <w:t>/0</w:t>
+            </w:r>
+            <w:r>
+              <w:t>5</w:t>
+            </w:r>
+            <w:r>
+              <w:t>/17</w:t>
             </w:r>
           </w:p>
         </w:tc>
@@ -2359,8 +2426,6 @@
             <w:r>
               <w:t>13</w:t>
             </w:r>
-            <w:bookmarkStart w:id="0" w:name="_GoBack"/>
-            <w:bookmarkEnd w:id="0"/>
             <w:r>
               <w:t>/10/16</w:t>
             </w:r>
@@ -2382,6 +2447,101 @@
             </w:r>
             <w:r>
               <w:t xml:space="preserve"> casos de uso ARRUC0210 - Gerar DARE-e, do documento de modelo de casos de usos ARR - Casos de Usos do Processo da Arrecadação - ARR-0200 - DARE-e, e também do ARR - Dicionário de Dados e ARR - Modelo de Dados - Diagrama, para alterado a informação valor mínimo por valor unitário da receita permite subcódigo; ajuste na regra ARRRN0210 para incluir o feriado estadual na regra, e ajustes nas Views VW_CONTRIBUINTES e VW_NOTA_AVULSA.</w:t>
+            </w:r>
+            <w:r>
+              <w:t xml:space="preserve"> </w:t>
+            </w:r>
+            <w:r>
+              <w:t xml:space="preserve">Considerado acréscimo de mais </w:t>
+            </w:r>
+            <w:r>
+              <w:t>28</w:t>
+            </w:r>
+            <w:r>
+              <w:t xml:space="preserve"> dias no prazo de execução para OS por causa do tempo que levou para </w:t>
+            </w:r>
+            <w:r>
+              <w:t>revisão dos casos de usos</w:t>
+            </w:r>
+            <w:r>
+              <w:t>.</w:t>
+            </w:r>
+          </w:p>
+        </w:tc>
+        <w:tc>
+          <w:tcPr>
+            <w:tcW w:w="2835" w:type="dxa"/>
+          </w:tcPr>
+          <w:p>
+            <w:pPr>
+              <w:spacing w:after="0"/>
+            </w:pPr>
+            <w:r>
+              <w:t>CIAT - João Paulo</w:t>
+            </w:r>
+          </w:p>
+        </w:tc>
+      </w:tr>
+      <w:tr>
+        <w:tc>
+          <w:tcPr>
+            <w:tcW w:w="1134" w:type="dxa"/>
+          </w:tcPr>
+          <w:p>
+            <w:pPr>
+              <w:spacing w:after="0"/>
+              <w:jc w:val="center"/>
+            </w:pPr>
+            <w:r>
+              <w:t>17/10/16</w:t>
+            </w:r>
+          </w:p>
+        </w:tc>
+        <w:tc>
+          <w:tcPr>
+            <w:tcW w:w="5102" w:type="dxa"/>
+          </w:tcPr>
+          <w:p>
+            <w:pPr>
+              <w:spacing w:after="0"/>
+            </w:pPr>
+            <w:r>
+              <w:t xml:space="preserve">Publicação da Planilha de Contagem de Pontos de Função, Parecer Técnico sobre a variação da contagem de pontos de função e atualizado do cronograma da OS, por conta </w:t>
+            </w:r>
+            <w:r>
+              <w:t xml:space="preserve">de ajustes nos pontos de função, com o </w:t>
+            </w:r>
+            <w:r>
+              <w:rPr>
+                <w:rFonts w:asciiTheme="minorHAnsi" w:hAnsiTheme="minorHAnsi"/>
+                <w:sz w:val="24"/>
+                <w:szCs w:val="24"/>
+              </w:rPr>
+              <w:t>a</w:t>
+            </w:r>
+            <w:r>
+              <w:rPr>
+                <w:rFonts w:asciiTheme="minorHAnsi" w:hAnsiTheme="minorHAnsi"/>
+                <w:sz w:val="24"/>
+                <w:szCs w:val="24"/>
+              </w:rPr>
+              <w:t xml:space="preserve">créscimo de </w:t>
+            </w:r>
+            <w:r>
+              <w:rPr>
+                <w:rFonts w:asciiTheme="minorHAnsi" w:hAnsiTheme="minorHAnsi"/>
+                <w:sz w:val="24"/>
+                <w:szCs w:val="24"/>
+              </w:rPr>
+              <w:t>17</w:t>
+            </w:r>
+            <w:r>
+              <w:rPr>
+                <w:rFonts w:asciiTheme="minorHAnsi" w:hAnsiTheme="minorHAnsi"/>
+                <w:sz w:val="24"/>
+                <w:szCs w:val="24"/>
+              </w:rPr>
+              <w:t xml:space="preserve"> PF por alteração de casos de uso</w:t>
             </w:r>
           </w:p>
         </w:tc>
@@ -2551,7 +2711,16 @@
                 <w:sz w:val="24"/>
                 <w:szCs w:val="24"/>
               </w:rPr>
-              <w:t>Número de Inconformidades Graves</w:t>
+              <w:t xml:space="preserve">Número de Inconformidades </w:t>
+            </w:r>
+            <w:r>
+              <w:rPr>
+                <w:b/>
+                <w:sz w:val="24"/>
+                <w:szCs w:val="24"/>
+              </w:rPr>
+              <w:lastRenderedPageBreak/>
+              <w:t>Graves</w:t>
             </w:r>
           </w:p>
         </w:tc>
@@ -2577,7 +2746,17 @@
                 <w:sz w:val="24"/>
                 <w:szCs w:val="24"/>
               </w:rPr>
-              <w:t>Número de Inconformidades Não Graves</w:t>
+              <w:lastRenderedPageBreak/>
+              <w:t xml:space="preserve">Número de Inconformidades </w:t>
+            </w:r>
+            <w:r>
+              <w:rPr>
+                <w:b/>
+                <w:sz w:val="24"/>
+                <w:szCs w:val="24"/>
+              </w:rPr>
+              <w:lastRenderedPageBreak/>
+              <w:t>Não Graves</w:t>
             </w:r>
           </w:p>
         </w:tc>
@@ -2956,7 +3135,6 @@
                 <w:b/>
                 <w:sz w:val="28"/>
               </w:rPr>
-              <w:lastRenderedPageBreak/>
               <w:t>Indicadores do Serviço Executado</w:t>
             </w:r>
           </w:p>
@@ -3132,7 +3310,7 @@
               <w:rPr>
                 <w:b/>
               </w:rPr>
-              <w:t>1</w:t>
+              <w:t>5</w:t>
             </w:r>
             <w:r>
               <w:rPr>
@@ -3144,7 +3322,7 @@
               <w:rPr>
                 <w:b/>
               </w:rPr>
-              <w:t>8</w:t>
+              <w:t>4</w:t>
             </w:r>
           </w:p>
         </w:tc>
@@ -4200,14 +4378,10 @@
               <w:rPr>
                 <w:b/>
               </w:rPr>
-              <w:t>2</w:t>
-            </w:r>
-            <w:r>
-              <w:rPr>
-                <w:b/>
-              </w:rPr>
-              <w:t>9</w:t>
-            </w:r>
+              <w:t>38</w:t>
+            </w:r>
+            <w:bookmarkStart w:id="0" w:name="_GoBack"/>
+            <w:bookmarkEnd w:id="0"/>
             <w:r>
               <w:rPr>
                 <w:b/>
@@ -4311,27 +4485,127 @@
         <w:t>1</w:t>
       </w:r>
       <w:r>
-        <w:t xml:space="preserve">0 para alteração em casos de usos, totalizando </w:t>
+        <w:t xml:space="preserve">0 para alteração em casos de usos, </w:t>
       </w:r>
       <w:r>
-        <w:t>57</w:t>
+        <w:t>por mais</w:t>
+      </w:r>
+      <w:r>
+        <w:t xml:space="preserve"> 28</w:t>
+      </w:r>
+      <w:r>
+        <w:t xml:space="preserve"> dias, entre os dias 16/0</w:t>
+      </w:r>
+      <w:r>
+        <w:t>9</w:t>
+      </w:r>
+      <w:r>
+        <w:t xml:space="preserve"> e </w:t>
+      </w:r>
+      <w:r>
+        <w:t>13</w:t>
+      </w:r>
+      <w:r>
+        <w:t>/10 para alteração em casos de usos,</w:t>
+      </w:r>
+      <w:r>
+        <w:t xml:space="preserve"> </w:t>
+      </w:r>
+      <w:r>
+        <w:t xml:space="preserve">totalizando </w:t>
+      </w:r>
+      <w:r>
+        <w:t>100</w:t>
       </w:r>
       <w:r>
         <w:t xml:space="preserve"> dias que estão sendo acrescidos ao prazo total para execução da OS.</w:t>
       </w:r>
     </w:p>
     <w:p>
+      <w:pPr>
+        <w:jc w:val="both"/>
+      </w:pPr>
       <w:r>
-        <w:t xml:space="preserve">Acréscimo de mais </w:t>
+        <w:t xml:space="preserve">Considerado acréscimo de </w:t>
       </w:r>
       <w:r>
-        <w:t>20</w:t>
+        <w:t>17</w:t>
       </w:r>
       <w:r>
-        <w:t xml:space="preserve"> dias corridos </w:t>
+        <w:t xml:space="preserve"> PF por publicação de alteração nos casos de usos </w:t>
       </w:r>
       <w:r>
-        <w:t>devido ainda terem Mantis abertos para esta OS. Totalizando 118 dias corridos.</w:t>
+        <w:rPr>
+          <w:b/>
+          <w:u w:val="single"/>
+        </w:rPr>
+        <w:t>ARRUC0210 - Gerar DARE-e</w:t>
+      </w:r>
+      <w:r>
+        <w:t xml:space="preserve"> e </w:t>
+      </w:r>
+      <w:r>
+        <w:rPr>
+          <w:b/>
+          <w:u w:val="single"/>
+        </w:rPr>
+        <w:t>ARRUC0240 - Processar Barra DARE</w:t>
+      </w:r>
+      <w:r>
+        <w:t xml:space="preserve">, e também </w:t>
+      </w:r>
+      <w:r>
+        <w:t xml:space="preserve">na regra de negócio </w:t>
+      </w:r>
+      <w:r>
+        <w:rPr>
+          <w:b/>
+          <w:u w:val="single"/>
+        </w:rPr>
+        <w:t>ARRRN0201 – Instituição x Tipo de Contribuinte</w:t>
+      </w:r>
+      <w:r>
+        <w:t xml:space="preserve">, </w:t>
+      </w:r>
+      <w:r>
+        <w:rPr>
+          <w:b/>
+          <w:u w:val="single"/>
+        </w:rPr>
+        <w:t>ARRRN0203 – Localizar Tipo de Identificação Informada</w:t>
+      </w:r>
+      <w:r>
+        <w:t xml:space="preserve">, </w:t>
+      </w:r>
+      <w:r>
+        <w:rPr>
+          <w:b/>
+          <w:u w:val="single"/>
+        </w:rPr>
+        <w:t>ARRRN0205 – Receitas X Origem Débitos</w:t>
+      </w:r>
+      <w:r>
+        <w:t xml:space="preserve">, </w:t>
+      </w:r>
+      <w:r>
+        <w:rPr>
+          <w:b/>
+          <w:u w:val="single"/>
+        </w:rPr>
+        <w:t>ARRRN0206 – Localizar Documento/ Ano de Exercício X Origem Débito</w:t>
+      </w:r>
+      <w:r>
+        <w:t xml:space="preserve"> e </w:t>
+      </w:r>
+      <w:r>
+        <w:rPr>
+          <w:b/>
+          <w:u w:val="single"/>
+        </w:rPr>
+        <w:t>ARRRN0210 –  Data de Vencimento Feriados / Finais de Semana</w:t>
+      </w:r>
+      <w:r>
+        <w:t xml:space="preserve"> registrada no modelo de casos de usos e no dicionário de dados.</w:t>
       </w:r>
     </w:p>
     <w:p/>
@@ -4349,6 +4623,7 @@
           <w:sz w:val="24"/>
           <w:szCs w:val="24"/>
         </w:rPr>
+        <w:lastRenderedPageBreak/>
         <w:t>Sanções a Aplicar</w:t>
       </w:r>
       <w:r>
@@ -4435,7 +4710,7 @@
         <w:rStyle w:val="Nmerodepgina"/>
         <w:noProof/>
       </w:rPr>
-      <w:t>2</w:t>
+      <w:t>1</w:t>
     </w:r>
     <w:r>
       <w:rPr>
@@ -4476,7 +4751,7 @@
         <v:shape id="_x0000_s2051" type="#_x0000_t75" style="position:absolute;margin-left:275.05pt;margin-top:-9.15pt;width:211.25pt;height:35.9pt;z-index:251656704">
           <v:imagedata r:id="rId1" o:title=""/>
         </v:shape>
-        <o:OLEObject Type="Embed" ProgID="PBrush" ShapeID="_x0000_s2051" DrawAspect="Content" ObjectID="_1537883475" r:id="rId2"/>
+        <o:OLEObject Type="Embed" ProgID="PBrush" ShapeID="_x0000_s2051" DrawAspect="Content" ObjectID="_1538299179" r:id="rId2"/>
       </w:object>
     </w:r>
   </w:p>

</xml_diff>

<commit_message>
Publicação de nova versão do casos de uso ARRUC0210 - Gerar DARE-e e ARRUC0240 - Processar Barra DARE, do documento de modelo de casos de usos ARR - Casos de Usos do Processo da Arrecadação - ARR-0200 - DARE-e, e também do ARR - Dicionário de Dados e ARR - Modelo de Dados - Diagrama, para mudança do nome RENAVAN para RENAVAM, inclusão do campo Data da Criação da Conta, ajuste na regra de negócio ARRRN0208 – Calculando Valor TSE a Pagar, e criação de nova regra de negócio ARRRN0212 – Procedimento para Inclusão de Itens de DARE que apresentam Imposto + TSE. Atualização do Documento de Acompanhamento da OS 4797.
</commit_message>
<xml_diff>
--- a/00_GESTAO_GERAL/05_ORDEM_SERVICO/06_OS4797/01_GESTAO/OS 4797 - Documento de Acompanhamento.docx
+++ b/00_GESTAO_GERAL/05_ORDEM_SERVICO/06_OS4797/01_GESTAO/OS 4797 - Documento de Acompanhamento.docx
@@ -519,7 +519,7 @@
                 <w:sz w:val="24"/>
                 <w:szCs w:val="24"/>
               </w:rPr>
-              <w:t>0</w:t>
+              <w:t>8</w:t>
             </w:r>
             <w:r>
               <w:rPr>
@@ -628,7 +628,7 @@
                 <w:sz w:val="24"/>
                 <w:szCs w:val="24"/>
               </w:rPr>
-              <w:t>54</w:t>
+              <w:t>62</w:t>
             </w:r>
             <w:r>
               <w:rPr>
@@ -1049,7 +1049,7 @@
                 <w:sz w:val="24"/>
                 <w:szCs w:val="24"/>
               </w:rPr>
-              <w:t>13</w:t>
+              <w:t>21</w:t>
             </w:r>
             <w:r>
               <w:rPr>
@@ -1439,7 +1439,7 @@
               <w:spacing w:after="0"/>
             </w:pPr>
             <w:r>
-              <w:t>12</w:t>
+              <w:t>20</w:t>
             </w:r>
             <w:r>
               <w:t>/</w:t>
@@ -1511,7 +1511,7 @@
               <w:spacing w:after="0"/>
             </w:pPr>
             <w:r>
-              <w:t>18</w:t>
+              <w:t>25</w:t>
             </w:r>
             <w:r>
               <w:t>/1</w:t>
@@ -1580,13 +1580,13 @@
               <w:spacing w:after="0"/>
             </w:pPr>
             <w:r>
-              <w:t>28</w:t>
+              <w:t>05</w:t>
             </w:r>
             <w:r>
               <w:t>/1</w:t>
             </w:r>
             <w:r>
-              <w:t>1</w:t>
+              <w:t>2</w:t>
             </w:r>
             <w:r>
               <w:t>/16</w:t>
@@ -1649,10 +1649,7 @@
               <w:spacing w:after="0"/>
             </w:pPr>
             <w:r>
-              <w:t>0</w:t>
-            </w:r>
-            <w:r>
-              <w:t>1</w:t>
+              <w:t>09</w:t>
             </w:r>
             <w:r>
               <w:t>/1</w:t>
@@ -1721,13 +1718,13 @@
               <w:spacing w:after="0"/>
             </w:pPr>
             <w:r>
-              <w:t>29</w:t>
+              <w:t>06</w:t>
             </w:r>
             <w:r>
               <w:t>/1</w:t>
             </w:r>
             <w:r>
-              <w:t>1</w:t>
+              <w:t>2</w:t>
             </w:r>
             <w:r>
               <w:t>/16</w:t>
@@ -1790,13 +1787,13 @@
               <w:spacing w:after="0"/>
             </w:pPr>
             <w:r>
-              <w:t>28</w:t>
+              <w:t>04</w:t>
             </w:r>
             <w:r>
               <w:t>/0</w:t>
             </w:r>
             <w:r>
-              <w:t>5</w:t>
+              <w:t>6</w:t>
             </w:r>
             <w:r>
               <w:t>/17</w:t>
@@ -2517,7 +2514,7 @@
               <w:jc w:val="center"/>
             </w:pPr>
             <w:r>
-              <w:t>13/10/16</w:t>
+              <w:t>17/10/16</w:t>
             </w:r>
           </w:p>
         </w:tc>
@@ -2529,7 +2526,133 @@
             <w:pPr>
               <w:spacing w:after="0"/>
             </w:pPr>
-            <w:bookmarkStart w:id="0" w:name="_GoBack"/>
+            <w:r>
+              <w:t xml:space="preserve">Publicação da Planilha de Contagem de Pontos de Função, Parecer Técnico sobre a variação da contagem de pontos de função e atualizado do cronograma da OS, por conta </w:t>
+            </w:r>
+            <w:r>
+              <w:t xml:space="preserve">de ajustes nos pontos de função, com o </w:t>
+            </w:r>
+            <w:r>
+              <w:rPr>
+                <w:rFonts w:asciiTheme="minorHAnsi" w:hAnsiTheme="minorHAnsi"/>
+                <w:sz w:val="24"/>
+                <w:szCs w:val="24"/>
+              </w:rPr>
+              <w:t>a</w:t>
+            </w:r>
+            <w:r>
+              <w:rPr>
+                <w:rFonts w:asciiTheme="minorHAnsi" w:hAnsiTheme="minorHAnsi"/>
+                <w:sz w:val="24"/>
+                <w:szCs w:val="24"/>
+              </w:rPr>
+              <w:t xml:space="preserve">créscimo de </w:t>
+            </w:r>
+            <w:r>
+              <w:rPr>
+                <w:rFonts w:asciiTheme="minorHAnsi" w:hAnsiTheme="minorHAnsi"/>
+                <w:sz w:val="24"/>
+                <w:szCs w:val="24"/>
+              </w:rPr>
+              <w:t>17</w:t>
+            </w:r>
+            <w:r>
+              <w:rPr>
+                <w:rFonts w:asciiTheme="minorHAnsi" w:hAnsiTheme="minorHAnsi"/>
+                <w:sz w:val="24"/>
+                <w:szCs w:val="24"/>
+              </w:rPr>
+              <w:t xml:space="preserve"> PF por alteração de casos de uso</w:t>
+            </w:r>
+          </w:p>
+        </w:tc>
+        <w:tc>
+          <w:tcPr>
+            <w:tcW w:w="2835" w:type="dxa"/>
+          </w:tcPr>
+          <w:p>
+            <w:pPr>
+              <w:spacing w:after="0"/>
+            </w:pPr>
+            <w:r>
+              <w:t>CIAT - João Paulo</w:t>
+            </w:r>
+          </w:p>
+        </w:tc>
+      </w:tr>
+      <w:tr>
+        <w:tc>
+          <w:tcPr>
+            <w:tcW w:w="1134" w:type="dxa"/>
+          </w:tcPr>
+          <w:p>
+            <w:pPr>
+              <w:spacing w:after="0"/>
+              <w:jc w:val="center"/>
+            </w:pPr>
+            <w:r>
+              <w:t>21/10/16</w:t>
+            </w:r>
+          </w:p>
+        </w:tc>
+        <w:tc>
+          <w:tcPr>
+            <w:tcW w:w="5102" w:type="dxa"/>
+          </w:tcPr>
+          <w:p>
+            <w:pPr>
+              <w:spacing w:after="0"/>
+            </w:pPr>
+            <w:r>
+              <w:t xml:space="preserve">Publicação de nova versão do casos de uso </w:t>
+            </w:r>
+            <w:r>
+              <w:lastRenderedPageBreak/>
+              <w:t>ARRUC0210 - Gerar DARE-e e ARRUC0240 - Processar Barra DARE, do documento de modelo de casos de usos ARR - Casos de Usos do Processo da Arrecadação - ARR-0200 - DARE-e, e também do ARR - Dicionário de Dados e ARR - Modelo de Dados - Diagrama, para mudança do nome RENAVAN para RENAVAM, inclusão do campo Data da Criação da Conta, ajuste na regra de negócio ARRRN0208 – Calculando Valor TSE a Pagar, e criação de nova regra de negócio ARRRN0212 – Procedimento para Inclusão de Itens de DARE que apresentam Imposto + TSE.</w:t>
+            </w:r>
+          </w:p>
+        </w:tc>
+        <w:tc>
+          <w:tcPr>
+            <w:tcW w:w="2835" w:type="dxa"/>
+          </w:tcPr>
+          <w:p>
+            <w:pPr>
+              <w:spacing w:after="0"/>
+            </w:pPr>
+            <w:r>
+              <w:lastRenderedPageBreak/>
+              <w:t>CIAT - João Paulo</w:t>
+            </w:r>
+          </w:p>
+        </w:tc>
+      </w:tr>
+      <w:tr>
+        <w:tc>
+          <w:tcPr>
+            <w:tcW w:w="1134" w:type="dxa"/>
+          </w:tcPr>
+          <w:p>
+            <w:pPr>
+              <w:spacing w:after="0"/>
+              <w:jc w:val="center"/>
+            </w:pPr>
+            <w:r>
+              <w:t>21</w:t>
+            </w:r>
+            <w:r>
+              <w:t>/10/16</w:t>
+            </w:r>
+          </w:p>
+        </w:tc>
+        <w:tc>
+          <w:tcPr>
+            <w:tcW w:w="5102" w:type="dxa"/>
+          </w:tcPr>
+          <w:p>
+            <w:pPr>
+              <w:spacing w:after="0"/>
+            </w:pPr>
             <w:r>
               <w:t>Reinicio da OS, com a</w:t>
             </w:r>
@@ -2537,7 +2660,7 @@
               <w:t xml:space="preserve">créscimo de </w:t>
             </w:r>
             <w:r>
-              <w:t>28</w:t>
+              <w:t>36</w:t>
             </w:r>
             <w:r>
               <w:t xml:space="preserve"> dias corridos</w:t>
@@ -2551,7 +2674,6 @@
             <w:r>
               <w:t>.</w:t>
             </w:r>
-            <w:bookmarkEnd w:id="0"/>
           </w:p>
         </w:tc>
         <w:tc>
@@ -2563,93 +2685,6 @@
               <w:spacing w:after="0"/>
             </w:pPr>
             <w:r>
-              <w:t>CIAT - João Paulo</w:t>
-            </w:r>
-          </w:p>
-        </w:tc>
-      </w:tr>
-      <w:tr>
-        <w:tc>
-          <w:tcPr>
-            <w:tcW w:w="1134" w:type="dxa"/>
-          </w:tcPr>
-          <w:p>
-            <w:pPr>
-              <w:spacing w:after="0"/>
-              <w:jc w:val="center"/>
-            </w:pPr>
-            <w:r>
-              <w:t>17/10/16</w:t>
-            </w:r>
-          </w:p>
-        </w:tc>
-        <w:tc>
-          <w:tcPr>
-            <w:tcW w:w="5102" w:type="dxa"/>
-          </w:tcPr>
-          <w:p>
-            <w:pPr>
-              <w:spacing w:after="0"/>
-            </w:pPr>
-            <w:r>
-              <w:t xml:space="preserve">Publicação da Planilha de Contagem de Pontos de Função, Parecer Técnico sobre a variação da contagem de pontos de função e atualizado do cronograma da OS, por conta </w:t>
-            </w:r>
-            <w:r>
-              <w:t xml:space="preserve">de ajustes nos pontos de função, com o </w:t>
-            </w:r>
-            <w:r>
-              <w:rPr>
-                <w:rFonts w:asciiTheme="minorHAnsi" w:hAnsiTheme="minorHAnsi"/>
-                <w:sz w:val="24"/>
-                <w:szCs w:val="24"/>
-              </w:rPr>
-              <w:t>a</w:t>
-            </w:r>
-            <w:r>
-              <w:rPr>
-                <w:rFonts w:asciiTheme="minorHAnsi" w:hAnsiTheme="minorHAnsi"/>
-                <w:sz w:val="24"/>
-                <w:szCs w:val="24"/>
-              </w:rPr>
-              <w:t xml:space="preserve">créscimo de </w:t>
-            </w:r>
-            <w:r>
-              <w:rPr>
-                <w:rFonts w:asciiTheme="minorHAnsi" w:hAnsiTheme="minorHAnsi"/>
-                <w:sz w:val="24"/>
-                <w:szCs w:val="24"/>
-              </w:rPr>
-              <w:t>17</w:t>
-            </w:r>
-            <w:r>
-              <w:rPr>
-                <w:rFonts w:asciiTheme="minorHAnsi" w:hAnsiTheme="minorHAnsi"/>
-                <w:sz w:val="24"/>
-                <w:szCs w:val="24"/>
-              </w:rPr>
-              <w:t xml:space="preserve"> PF por alteração de </w:t>
-            </w:r>
-            <w:r>
-              <w:rPr>
-                <w:rFonts w:asciiTheme="minorHAnsi" w:hAnsiTheme="minorHAnsi"/>
-                <w:sz w:val="24"/>
-                <w:szCs w:val="24"/>
-              </w:rPr>
-              <w:lastRenderedPageBreak/>
-              <w:t>casos de uso</w:t>
-            </w:r>
-          </w:p>
-        </w:tc>
-        <w:tc>
-          <w:tcPr>
-            <w:tcW w:w="2835" w:type="dxa"/>
-          </w:tcPr>
-          <w:p>
-            <w:pPr>
-              <w:spacing w:after="0"/>
-            </w:pPr>
-            <w:r>
-              <w:lastRenderedPageBreak/>
               <w:t>CIAT - João Paulo</w:t>
             </w:r>
           </w:p>
@@ -3212,6 +3247,7 @@
                 <w:b/>
                 <w:sz w:val="28"/>
               </w:rPr>
+              <w:lastRenderedPageBreak/>
               <w:t>Indicadores do Serviço Executado</w:t>
             </w:r>
           </w:p>
@@ -3381,13 +3417,7 @@
               <w:rPr>
                 <w:b/>
               </w:rPr>
-              <w:t>1</w:t>
-            </w:r>
-            <w:r>
-              <w:rPr>
-                <w:b/>
-              </w:rPr>
-              <w:t>5</w:t>
+              <w:t>16</w:t>
             </w:r>
             <w:r>
               <w:rPr>
@@ -3399,7 +3429,7 @@
               <w:rPr>
                 <w:b/>
               </w:rPr>
-              <w:t>4</w:t>
+              <w:t>2</w:t>
             </w:r>
           </w:p>
         </w:tc>
@@ -4455,7 +4485,7 @@
               <w:rPr>
                 <w:b/>
               </w:rPr>
-              <w:t>38</w:t>
+              <w:t>40</w:t>
             </w:r>
             <w:r>
               <w:rPr>
@@ -4569,13 +4599,28 @@
         <w:t>por mais</w:t>
       </w:r>
       <w:r>
-        <w:t xml:space="preserve"> 28 dias, entre os dias 16/09 e 13/10 para alteração em casos de usos, </w:t>
+        <w:t xml:space="preserve"> </w:t>
+      </w:r>
+      <w:r>
+        <w:t>36</w:t>
+      </w:r>
+      <w:r>
+        <w:t xml:space="preserve"> dias, entre os dias 16/09 e </w:t>
+      </w:r>
+      <w:r>
+        <w:t>21</w:t>
+      </w:r>
+      <w:r>
+        <w:t xml:space="preserve">/10 para alteração em casos de usos, </w:t>
       </w:r>
       <w:r>
         <w:t xml:space="preserve">totalizando </w:t>
       </w:r>
       <w:r>
-        <w:t>100</w:t>
+        <w:t>10</w:t>
+      </w:r>
+      <w:r>
+        <w:t>8</w:t>
       </w:r>
       <w:r>
         <w:t xml:space="preserve"> dias que estão sendo acrescidos ao prazo total para execução da OS.</w:t>
@@ -4622,7 +4667,6 @@
           <w:b/>
           <w:u w:val="single"/>
         </w:rPr>
-        <w:lastRenderedPageBreak/>
         <w:t>ARRRN0201 – Instituição x Tipo de Contribuinte</w:t>
       </w:r>
       <w:r>
@@ -4696,15 +4740,9 @@
       </w:r>
     </w:p>
     <w:p>
-      <w:pPr>
-        <w:rPr>
-          <w:b/>
-          <w:sz w:val="24"/>
-          <w:szCs w:val="24"/>
-        </w:rPr>
-      </w:pPr>
+      <w:bookmarkStart w:id="0" w:name="_GoBack"/>
+      <w:bookmarkEnd w:id="0"/>
     </w:p>
-    <w:p/>
     <w:p/>
     <w:p/>
     <w:sectPr>
@@ -4770,7 +4808,7 @@
         <w:rStyle w:val="Nmerodepgina"/>
         <w:noProof/>
       </w:rPr>
-      <w:t>2</w:t>
+      <w:t>1</w:t>
     </w:r>
     <w:r>
       <w:rPr>
@@ -4811,7 +4849,7 @@
         <v:shape id="_x0000_s2051" type="#_x0000_t75" style="position:absolute;margin-left:275.05pt;margin-top:-9.15pt;width:211.25pt;height:35.9pt;z-index:251656704">
           <v:imagedata r:id="rId1" o:title=""/>
         </v:shape>
-        <o:OLEObject Type="Embed" ProgID="PBrush" ShapeID="_x0000_s2051" DrawAspect="Content" ObjectID="_1538548835" r:id="rId2"/>
+        <o:OLEObject Type="Embed" ProgID="PBrush" ShapeID="_x0000_s2051" DrawAspect="Content" ObjectID="_1538575106" r:id="rId2"/>
       </w:object>
     </w:r>
   </w:p>

</xml_diff>

<commit_message>
OS Devolvida por não ser possível fazer o Deploy, erro na compilação da versão v_1.7.1.
</commit_message>
<xml_diff>
--- a/00_GESTAO_GERAL/05_ORDEM_SERVICO/06_OS4797/01_GESTAO/OS 4797 - Documento de Acompanhamento.docx
+++ b/00_GESTAO_GERAL/05_ORDEM_SERVICO/06_OS4797/01_GESTAO/OS 4797 - Documento de Acompanhamento.docx
@@ -1,6 +1,6 @@
 
 <file path=word/document.xml><?xml version="1.0" encoding="utf-8"?>
-<w:document xmlns:wpc="http://schemas.microsoft.com/office/word/2010/wordprocessingCanvas" xmlns:mc="http://schemas.openxmlformats.org/markup-compatibility/2006" xmlns:o="urn:schemas-microsoft-com:office:office" xmlns:r="http://schemas.openxmlformats.org/officeDocument/2006/relationships" xmlns:m="http://schemas.openxmlformats.org/officeDocument/2006/math" xmlns:v="urn:schemas-microsoft-com:vml" xmlns:wp14="http://schemas.microsoft.com/office/word/2010/wordprocessingDrawing" xmlns:wp="http://schemas.openxmlformats.org/drawingml/2006/wordprocessingDrawing" xmlns:w10="urn:schemas-microsoft-com:office:word" xmlns:w="http://schemas.openxmlformats.org/wordprocessingml/2006/main" xmlns:w14="http://schemas.microsoft.com/office/word/2010/wordml" xmlns:w15="http://schemas.microsoft.com/office/word/2012/wordml" xmlns:wpg="http://schemas.microsoft.com/office/word/2010/wordprocessingGroup" xmlns:wpi="http://schemas.microsoft.com/office/word/2010/wordprocessingInk" xmlns:wne="http://schemas.microsoft.com/office/word/2006/wordml" xmlns:wps="http://schemas.microsoft.com/office/word/2010/wordprocessingShape" mc:Ignorable="w14 w15 wp14">
+<w:document xmlns:wpc="http://schemas.microsoft.com/office/word/2010/wordprocessingCanvas" xmlns:cx="http://schemas.microsoft.com/office/drawing/2014/chartex" xmlns:cx1="http://schemas.microsoft.com/office/drawing/2015/9/8/chartex" xmlns:cx2="http://schemas.microsoft.com/office/drawing/2015/10/21/chartex" xmlns:cx3="http://schemas.microsoft.com/office/drawing/2016/5/9/chartex" xmlns:cx4="http://schemas.microsoft.com/office/drawing/2016/5/10/chartex" xmlns:cx5="http://schemas.microsoft.com/office/drawing/2016/5/11/chartex" xmlns:mc="http://schemas.openxmlformats.org/markup-compatibility/2006" xmlns:o="urn:schemas-microsoft-com:office:office" xmlns:r="http://schemas.openxmlformats.org/officeDocument/2006/relationships" xmlns:m="http://schemas.openxmlformats.org/officeDocument/2006/math" xmlns:v="urn:schemas-microsoft-com:vml" xmlns:wp14="http://schemas.microsoft.com/office/word/2010/wordprocessingDrawing" xmlns:wp="http://schemas.openxmlformats.org/drawingml/2006/wordprocessingDrawing" xmlns:w10="urn:schemas-microsoft-com:office:word" xmlns:w="http://schemas.openxmlformats.org/wordprocessingml/2006/main" xmlns:w14="http://schemas.microsoft.com/office/word/2010/wordml" xmlns:w15="http://schemas.microsoft.com/office/word/2012/wordml" xmlns:w16se="http://schemas.microsoft.com/office/word/2015/wordml/symex" xmlns:wpg="http://schemas.microsoft.com/office/word/2010/wordprocessingGroup" xmlns:wpi="http://schemas.microsoft.com/office/word/2010/wordprocessingInk" xmlns:wne="http://schemas.microsoft.com/office/word/2006/wordml" xmlns:wps="http://schemas.microsoft.com/office/word/2010/wordprocessingShape" mc:Ignorable="w14 w15 w16se wp14">
   <w:body>
     <w:p>
       <w:pPr>
@@ -193,23 +193,7 @@
                 <w:sz w:val="24"/>
                 <w:szCs w:val="24"/>
               </w:rPr>
-              <w:t xml:space="preserve">Produto Arrecadação - Subproduto </w:t>
-            </w:r>
-            <w:proofErr w:type="spellStart"/>
-            <w:r>
-              <w:rPr>
-                <w:sz w:val="24"/>
-                <w:szCs w:val="24"/>
-              </w:rPr>
-              <w:t>DARE-e</w:t>
-            </w:r>
-            <w:proofErr w:type="spellEnd"/>
-            <w:r>
-              <w:rPr>
-                <w:sz w:val="24"/>
-                <w:szCs w:val="24"/>
-              </w:rPr>
-              <w:t xml:space="preserve"> Versão (1.0)</w:t>
+              <w:t>Produto Arrecadação - Subproduto DARE-e Versão (1.0)</w:t>
             </w:r>
           </w:p>
           <w:p>
@@ -269,39 +253,7 @@
                 <w:sz w:val="24"/>
                 <w:szCs w:val="24"/>
               </w:rPr>
-              <w:t xml:space="preserve">OS para implementação dos casos de uso que especifica o processo de Gerar </w:t>
-            </w:r>
-            <w:proofErr w:type="spellStart"/>
-            <w:r>
-              <w:rPr>
-                <w:sz w:val="24"/>
-                <w:szCs w:val="24"/>
-              </w:rPr>
-              <w:t>DARE-e</w:t>
-            </w:r>
-            <w:proofErr w:type="spellEnd"/>
-            <w:r>
-              <w:rPr>
-                <w:sz w:val="24"/>
-                <w:szCs w:val="24"/>
-              </w:rPr>
-              <w:t xml:space="preserve">, Calcular ICMS Frete, Localizar Débitos Documentos, Processar Barra, Enviar </w:t>
-            </w:r>
-            <w:proofErr w:type="spellStart"/>
-            <w:r>
-              <w:rPr>
-                <w:sz w:val="24"/>
-                <w:szCs w:val="24"/>
-              </w:rPr>
-              <w:t>EMail</w:t>
-            </w:r>
-            <w:proofErr w:type="spellEnd"/>
-            <w:r>
-              <w:rPr>
-                <w:sz w:val="24"/>
-                <w:szCs w:val="24"/>
-              </w:rPr>
-              <w:t xml:space="preserve"> DARE, e Imprimir DARE.</w:t>
+              <w:t>OS para implementação dos casos de uso que especifica o processo de Gerar DARE-e, Calcular ICMS Frete, Localizar Débitos Documentos, Processar Barra, Enviar EMail DARE, e Imprimir DARE.</w:t>
             </w:r>
           </w:p>
         </w:tc>
@@ -859,13 +811,8 @@
               <w:spacing w:after="0"/>
             </w:pPr>
             <w:r>
-              <w:t xml:space="preserve">Gerar </w:t>
-            </w:r>
-            <w:proofErr w:type="spellStart"/>
-            <w:r>
-              <w:t>DARE-e</w:t>
-            </w:r>
-            <w:proofErr w:type="spellEnd"/>
+              <w:t>Gerar DARE-e</w:t>
+            </w:r>
           </w:p>
         </w:tc>
       </w:tr>
@@ -928,15 +875,7 @@
               <w:spacing w:after="0"/>
             </w:pPr>
             <w:r>
-              <w:t xml:space="preserve">Enviar </w:t>
-            </w:r>
-            <w:proofErr w:type="spellStart"/>
-            <w:r>
-              <w:t>EMail</w:t>
-            </w:r>
-            <w:proofErr w:type="spellEnd"/>
-            <w:r>
-              <w:t xml:space="preserve"> DARE</w:t>
+              <w:t>Enviar EMail DARE</w:t>
             </w:r>
           </w:p>
         </w:tc>
@@ -1112,8 +1051,6 @@
               </w:rPr>
               <w:t>3</w:t>
             </w:r>
-            <w:bookmarkStart w:id="0" w:name="_GoBack"/>
-            <w:bookmarkEnd w:id="0"/>
             <w:r>
               <w:rPr>
                 <w:sz w:val="24"/>
@@ -2329,13 +2266,8 @@
               <w:spacing w:after="0"/>
             </w:pPr>
             <w:r>
-              <w:t xml:space="preserve">ARRUC0210 - Gerar </w:t>
-            </w:r>
-            <w:proofErr w:type="spellStart"/>
-            <w:r>
-              <w:t>DARE-e</w:t>
-            </w:r>
-            <w:proofErr w:type="spellEnd"/>
+              <w:t>ARRUC0210 - Gerar DARE-e</w:t>
+            </w:r>
             <w:r>
               <w:t xml:space="preserve"> e</w:t>
             </w:r>
@@ -2401,13 +2333,8 @@
               <w:spacing w:after="0"/>
             </w:pPr>
             <w:r>
-              <w:t xml:space="preserve">ARRUC0210 - Gerar </w:t>
-            </w:r>
-            <w:proofErr w:type="spellStart"/>
-            <w:r>
-              <w:t>DARE-e</w:t>
-            </w:r>
-            <w:proofErr w:type="spellEnd"/>
+              <w:t>ARRUC0210 - Gerar DARE-e</w:t>
+            </w:r>
             <w:r>
               <w:t xml:space="preserve"> e também do dicionário de dados e modelo de casos de usos.</w:t>
             </w:r>
@@ -2459,15 +2386,7 @@
               <w:spacing w:after="0"/>
             </w:pPr>
             <w:r>
-              <w:t xml:space="preserve">Paralisada para revisão e ajustes dos casos de usos em função da necessidade de esclarecimentos apontados no </w:t>
-            </w:r>
-            <w:proofErr w:type="spellStart"/>
-            <w:r>
-              <w:t>Mantins</w:t>
-            </w:r>
-            <w:proofErr w:type="spellEnd"/>
-            <w:r>
-              <w:t>.</w:t>
+              <w:t>Paralisada para revisão e ajustes dos casos de usos em função da necessidade de esclarecimentos apontados no Mantins.</w:t>
             </w:r>
           </w:p>
         </w:tc>
@@ -2520,13 +2439,8 @@
               <w:spacing w:after="0"/>
             </w:pPr>
             <w:r>
-              <w:t xml:space="preserve">ARRUC0210 - Gerar </w:t>
-            </w:r>
-            <w:proofErr w:type="spellStart"/>
-            <w:r>
-              <w:t>DARE-e</w:t>
-            </w:r>
-            <w:proofErr w:type="spellEnd"/>
+              <w:t>ARRUC0210 - Gerar DARE-e</w:t>
+            </w:r>
             <w:r>
               <w:t xml:space="preserve"> e do modelo de casos de usos para ajuste na regra de negócio ARRRN0201.</w:t>
             </w:r>
@@ -2584,31 +2498,7 @@
               <w:t>s</w:t>
             </w:r>
             <w:r>
-              <w:t xml:space="preserve"> casos de uso ARRUC0210 - Gerar </w:t>
-            </w:r>
-            <w:proofErr w:type="spellStart"/>
-            <w:r>
-              <w:t>DARE-e</w:t>
-            </w:r>
-            <w:proofErr w:type="spellEnd"/>
-            <w:r>
-              <w:t xml:space="preserve">, do documento de modelo de casos de usos ARR - Casos de Usos do Processo da Arrecadação - ARR-0200 - </w:t>
-            </w:r>
-            <w:proofErr w:type="spellStart"/>
-            <w:r>
-              <w:t>DARE-e</w:t>
-            </w:r>
-            <w:proofErr w:type="spellEnd"/>
-            <w:r>
-              <w:t xml:space="preserve">, e também do ARR - Dicionário de Dados e ARR - Modelo de Dados - Diagrama, para alterado a informação valor mínimo por valor unitário da receita permite subcódigo; ajuste na regra ARRRN0210 para incluir o feriado estadual na regra, e ajustes nas </w:t>
-            </w:r>
-            <w:proofErr w:type="spellStart"/>
-            <w:r>
-              <w:t>Views</w:t>
-            </w:r>
-            <w:proofErr w:type="spellEnd"/>
-            <w:r>
-              <w:t xml:space="preserve"> VW_CONTRIBUINTES e VW_NOTA_AVULSA.</w:t>
+              <w:t xml:space="preserve"> casos de uso ARRUC0210 - Gerar DARE-e, do documento de modelo de casos de usos ARR - Casos de Usos do Processo da Arrecadação - ARR-0200 - DARE-e, e também do ARR - Dicionário de Dados e ARR - Modelo de Dados - Diagrama, para alterado a informação valor mínimo por valor unitário da receita permite subcódigo; ajuste na regra ARRRN0210 para incluir o feriado estadual na regra, e ajustes nas Views VW_CONTRIBUINTES e VW_NOTA_AVULSA.</w:t>
             </w:r>
             <w:r>
               <w:t xml:space="preserve"> Considerado acréscimo de mais 28 dias no prazo de execução para OS por causa do tempo que levou para revisão dos casos de usos.</w:t>
@@ -2734,23 +2624,7 @@
             </w:r>
             <w:r>
               <w:lastRenderedPageBreak/>
-              <w:t xml:space="preserve">ARRUC0210 - Gerar </w:t>
-            </w:r>
-            <w:proofErr w:type="spellStart"/>
-            <w:r>
-              <w:t>DARE-e</w:t>
-            </w:r>
-            <w:proofErr w:type="spellEnd"/>
-            <w:r>
-              <w:t xml:space="preserve"> e ARRUC0240 - Processar Barra DARE, do documento de modelo de casos de usos ARR - Casos de Usos do Processo da Arrecadação - ARR-0200 - </w:t>
-            </w:r>
-            <w:proofErr w:type="spellStart"/>
-            <w:r>
-              <w:t>DARE-e</w:t>
-            </w:r>
-            <w:proofErr w:type="spellEnd"/>
-            <w:r>
-              <w:t>, e também do ARR - Dicionário de Dados e ARR - Modelo de Dados - Diagrama, para mudança do nome RENAVAN para RENAVAM, inclusão do campo Data da Criação da Conta, ajuste na regra de negócio ARRRN0208 – Calculando Valor TSE a Pagar, e criação de nova regra de negócio ARRRN0212 – Procedimento para Inclusão de Itens de DARE que apresentam Imposto + TSE.</w:t>
+              <w:t>ARRUC0210 - Gerar DARE-e e ARRUC0240 - Processar Barra DARE, do documento de modelo de casos de usos ARR - Casos de Usos do Processo da Arrecadação - ARR-0200 - DARE-e, e também do ARR - Dicionário de Dados e ARR - Modelo de Dados - Diagrama, para mudança do nome RENAVAN para RENAVAM, inclusão do campo Data da Criação da Conta, ajuste na regra de negócio ARRRN0208 – Calculando Valor TSE a Pagar, e criação de nova regra de negócio ARRRN0212 – Procedimento para Inclusão de Itens de DARE que apresentam Imposto + TSE.</w:t>
             </w:r>
           </w:p>
         </w:tc>
@@ -2780,7 +2654,6 @@
               <w:jc w:val="center"/>
             </w:pPr>
             <w:r>
-              <w:lastRenderedPageBreak/>
               <w:t>21/10/16</w:t>
             </w:r>
           </w:p>
@@ -2866,17 +2739,56 @@
             <w:pPr>
               <w:spacing w:after="0"/>
             </w:pPr>
-            <w:proofErr w:type="spellStart"/>
-            <w:r>
-              <w:t>NTConsult</w:t>
-            </w:r>
-            <w:proofErr w:type="spellEnd"/>
-            <w:r>
-              <w:t xml:space="preserve"> – Rodrigo Borges</w:t>
-            </w:r>
-          </w:p>
-        </w:tc>
-      </w:tr>
+            <w:r>
+              <w:t>NTConsult – Rodrigo Borges</w:t>
+            </w:r>
+          </w:p>
+        </w:tc>
+      </w:tr>
+      <w:tr>
+        <w:tc>
+          <w:tcPr>
+            <w:tcW w:w="1134" w:type="dxa"/>
+          </w:tcPr>
+          <w:p>
+            <w:pPr>
+              <w:spacing w:after="0"/>
+              <w:jc w:val="center"/>
+            </w:pPr>
+            <w:bookmarkStart w:id="0" w:name="_GoBack" w:colFirst="2" w:colLast="2"/>
+            <w:r>
+              <w:t>01/11/16</w:t>
+            </w:r>
+          </w:p>
+        </w:tc>
+        <w:tc>
+          <w:tcPr>
+            <w:tcW w:w="5102" w:type="dxa"/>
+          </w:tcPr>
+          <w:p>
+            <w:pPr>
+              <w:spacing w:after="0"/>
+            </w:pPr>
+            <w:r>
+              <w:t>OS Devolvida por não ser possível fazer o Deploy, erro na compilação da versão v_1.7.1.</w:t>
+            </w:r>
+          </w:p>
+        </w:tc>
+        <w:tc>
+          <w:tcPr>
+            <w:tcW w:w="2835" w:type="dxa"/>
+          </w:tcPr>
+          <w:p>
+            <w:pPr>
+              <w:spacing w:after="0"/>
+            </w:pPr>
+            <w:r>
+              <w:t>CIAT - João Paulo</w:t>
+            </w:r>
+          </w:p>
+        </w:tc>
+      </w:tr>
+      <w:bookmarkEnd w:id="0"/>
     </w:tbl>
     <w:p>
       <w:pPr>
@@ -4831,17 +4743,8 @@
           <w:b/>
           <w:u w:val="single"/>
         </w:rPr>
-        <w:t xml:space="preserve">ARRUC0210 - Gerar </w:t>
+        <w:t>ARRUC0210 - Gerar DARE-e</w:t>
       </w:r>
-      <w:proofErr w:type="spellStart"/>
-      <w:r>
-        <w:rPr>
-          <w:b/>
-          <w:u w:val="single"/>
-        </w:rPr>
-        <w:t>DARE-e</w:t>
-      </w:r>
-      <w:proofErr w:type="spellEnd"/>
       <w:r>
         <w:t xml:space="preserve"> e </w:t>
       </w:r>
@@ -4951,7 +4854,7 @@
 </file>
 
 <file path=word/endnotes.xml><?xml version="1.0" encoding="utf-8"?>
-<w:endnotes xmlns:wpc="http://schemas.microsoft.com/office/word/2010/wordprocessingCanvas" xmlns:mc="http://schemas.openxmlformats.org/markup-compatibility/2006" xmlns:o="urn:schemas-microsoft-com:office:office" xmlns:r="http://schemas.openxmlformats.org/officeDocument/2006/relationships" xmlns:m="http://schemas.openxmlformats.org/officeDocument/2006/math" xmlns:v="urn:schemas-microsoft-com:vml" xmlns:wp14="http://schemas.microsoft.com/office/word/2010/wordprocessingDrawing" xmlns:wp="http://schemas.openxmlformats.org/drawingml/2006/wordprocessingDrawing" xmlns:w10="urn:schemas-microsoft-com:office:word" xmlns:w="http://schemas.openxmlformats.org/wordprocessingml/2006/main" xmlns:w14="http://schemas.microsoft.com/office/word/2010/wordml" xmlns:w15="http://schemas.microsoft.com/office/word/2012/wordml" xmlns:wpg="http://schemas.microsoft.com/office/word/2010/wordprocessingGroup" xmlns:wpi="http://schemas.microsoft.com/office/word/2010/wordprocessingInk" xmlns:wne="http://schemas.microsoft.com/office/word/2006/wordml" xmlns:wps="http://schemas.microsoft.com/office/word/2010/wordprocessingShape" mc:Ignorable="w14 w15 wp14">
+<w:endnotes xmlns:wpc="http://schemas.microsoft.com/office/word/2010/wordprocessingCanvas" xmlns:cx="http://schemas.microsoft.com/office/drawing/2014/chartex" xmlns:cx1="http://schemas.microsoft.com/office/drawing/2015/9/8/chartex" xmlns:cx2="http://schemas.microsoft.com/office/drawing/2015/10/21/chartex" xmlns:cx3="http://schemas.microsoft.com/office/drawing/2016/5/9/chartex" xmlns:cx4="http://schemas.microsoft.com/office/drawing/2016/5/10/chartex" xmlns:cx5="http://schemas.microsoft.com/office/drawing/2016/5/11/chartex" xmlns:mc="http://schemas.openxmlformats.org/markup-compatibility/2006" xmlns:o="urn:schemas-microsoft-com:office:office" xmlns:r="http://schemas.openxmlformats.org/officeDocument/2006/relationships" xmlns:m="http://schemas.openxmlformats.org/officeDocument/2006/math" xmlns:v="urn:schemas-microsoft-com:vml" xmlns:wp14="http://schemas.microsoft.com/office/word/2010/wordprocessingDrawing" xmlns:wp="http://schemas.openxmlformats.org/drawingml/2006/wordprocessingDrawing" xmlns:w10="urn:schemas-microsoft-com:office:word" xmlns:w="http://schemas.openxmlformats.org/wordprocessingml/2006/main" xmlns:w14="http://schemas.microsoft.com/office/word/2010/wordml" xmlns:w15="http://schemas.microsoft.com/office/word/2012/wordml" xmlns:w16se="http://schemas.microsoft.com/office/word/2015/wordml/symex" xmlns:wpg="http://schemas.microsoft.com/office/word/2010/wordprocessingGroup" xmlns:wpi="http://schemas.microsoft.com/office/word/2010/wordprocessingInk" xmlns:wne="http://schemas.microsoft.com/office/word/2006/wordml" xmlns:wps="http://schemas.microsoft.com/office/word/2010/wordprocessingShape" mc:Ignorable="w14 w15 w16se wp14">
   <w:endnote w:type="separator" w:id="-1">
     <w:p>
       <w:r>
@@ -4970,7 +4873,7 @@
 </file>
 
 <file path=word/footer1.xml><?xml version="1.0" encoding="utf-8"?>
-<w:ftr xmlns:wpc="http://schemas.microsoft.com/office/word/2010/wordprocessingCanvas" xmlns:mc="http://schemas.openxmlformats.org/markup-compatibility/2006" xmlns:o="urn:schemas-microsoft-com:office:office" xmlns:r="http://schemas.openxmlformats.org/officeDocument/2006/relationships" xmlns:m="http://schemas.openxmlformats.org/officeDocument/2006/math" xmlns:v="urn:schemas-microsoft-com:vml" xmlns:wp14="http://schemas.microsoft.com/office/word/2010/wordprocessingDrawing" xmlns:wp="http://schemas.openxmlformats.org/drawingml/2006/wordprocessingDrawing" xmlns:w10="urn:schemas-microsoft-com:office:word" xmlns:w="http://schemas.openxmlformats.org/wordprocessingml/2006/main" xmlns:w14="http://schemas.microsoft.com/office/word/2010/wordml" xmlns:w15="http://schemas.microsoft.com/office/word/2012/wordml" xmlns:wpg="http://schemas.microsoft.com/office/word/2010/wordprocessingGroup" xmlns:wpi="http://schemas.microsoft.com/office/word/2010/wordprocessingInk" xmlns:wne="http://schemas.microsoft.com/office/word/2006/wordml" xmlns:wps="http://schemas.microsoft.com/office/word/2010/wordprocessingShape" mc:Ignorable="w14 w15 wp14">
+<w:ftr xmlns:wpc="http://schemas.microsoft.com/office/word/2010/wordprocessingCanvas" xmlns:cx="http://schemas.microsoft.com/office/drawing/2014/chartex" xmlns:cx1="http://schemas.microsoft.com/office/drawing/2015/9/8/chartex" xmlns:cx2="http://schemas.microsoft.com/office/drawing/2015/10/21/chartex" xmlns:cx3="http://schemas.microsoft.com/office/drawing/2016/5/9/chartex" xmlns:cx4="http://schemas.microsoft.com/office/drawing/2016/5/10/chartex" xmlns:cx5="http://schemas.microsoft.com/office/drawing/2016/5/11/chartex" xmlns:mc="http://schemas.openxmlformats.org/markup-compatibility/2006" xmlns:o="urn:schemas-microsoft-com:office:office" xmlns:r="http://schemas.openxmlformats.org/officeDocument/2006/relationships" xmlns:m="http://schemas.openxmlformats.org/officeDocument/2006/math" xmlns:v="urn:schemas-microsoft-com:vml" xmlns:wp14="http://schemas.microsoft.com/office/word/2010/wordprocessingDrawing" xmlns:wp="http://schemas.openxmlformats.org/drawingml/2006/wordprocessingDrawing" xmlns:w10="urn:schemas-microsoft-com:office:word" xmlns:w="http://schemas.openxmlformats.org/wordprocessingml/2006/main" xmlns:w14="http://schemas.microsoft.com/office/word/2010/wordml" xmlns:w15="http://schemas.microsoft.com/office/word/2012/wordml" xmlns:w16se="http://schemas.microsoft.com/office/word/2015/wordml/symex" xmlns:wpg="http://schemas.microsoft.com/office/word/2010/wordprocessingGroup" xmlns:wpi="http://schemas.microsoft.com/office/word/2010/wordprocessingInk" xmlns:wne="http://schemas.microsoft.com/office/word/2006/wordml" xmlns:wps="http://schemas.microsoft.com/office/word/2010/wordprocessingShape" mc:Ignorable="w14 w15 w16se wp14">
   <w:p>
     <w:pPr>
       <w:pStyle w:val="Rodap"/>
@@ -5001,7 +4904,7 @@
         <w:rStyle w:val="Nmerodepgina"/>
         <w:noProof/>
       </w:rPr>
-      <w:t>4</w:t>
+      <w:t>2</w:t>
     </w:r>
     <w:r>
       <w:rPr>
@@ -5042,7 +4945,7 @@
         <v:shape id="_x0000_s2051" type="#_x0000_t75" style="position:absolute;margin-left:275.05pt;margin-top:-9.15pt;width:211.25pt;height:35.9pt;z-index:251656704">
           <v:imagedata r:id="rId1" o:title=""/>
         </v:shape>
-        <o:OLEObject Type="Embed" ProgID="PBrush" ShapeID="_x0000_s2051" DrawAspect="Content" ObjectID="_1539413220" r:id="rId2"/>
+        <o:OLEObject Type="Embed" ProgID="PBrush" ShapeID="_x0000_s2051" DrawAspect="Content" ObjectID="_1539517770" r:id="rId2"/>
       </w:object>
     </w:r>
   </w:p>
@@ -5050,7 +4953,7 @@
 </file>
 
 <file path=word/footnotes.xml><?xml version="1.0" encoding="utf-8"?>
-<w:footnotes xmlns:wpc="http://schemas.microsoft.com/office/word/2010/wordprocessingCanvas" xmlns:mc="http://schemas.openxmlformats.org/markup-compatibility/2006" xmlns:o="urn:schemas-microsoft-com:office:office" xmlns:r="http://schemas.openxmlformats.org/officeDocument/2006/relationships" xmlns:m="http://schemas.openxmlformats.org/officeDocument/2006/math" xmlns:v="urn:schemas-microsoft-com:vml" xmlns:wp14="http://schemas.microsoft.com/office/word/2010/wordprocessingDrawing" xmlns:wp="http://schemas.openxmlformats.org/drawingml/2006/wordprocessingDrawing" xmlns:w10="urn:schemas-microsoft-com:office:word" xmlns:w="http://schemas.openxmlformats.org/wordprocessingml/2006/main" xmlns:w14="http://schemas.microsoft.com/office/word/2010/wordml" xmlns:w15="http://schemas.microsoft.com/office/word/2012/wordml" xmlns:wpg="http://schemas.microsoft.com/office/word/2010/wordprocessingGroup" xmlns:wpi="http://schemas.microsoft.com/office/word/2010/wordprocessingInk" xmlns:wne="http://schemas.microsoft.com/office/word/2006/wordml" xmlns:wps="http://schemas.microsoft.com/office/word/2010/wordprocessingShape" mc:Ignorable="w14 w15 wp14">
+<w:footnotes xmlns:wpc="http://schemas.microsoft.com/office/word/2010/wordprocessingCanvas" xmlns:cx="http://schemas.microsoft.com/office/drawing/2014/chartex" xmlns:cx1="http://schemas.microsoft.com/office/drawing/2015/9/8/chartex" xmlns:cx2="http://schemas.microsoft.com/office/drawing/2015/10/21/chartex" xmlns:cx3="http://schemas.microsoft.com/office/drawing/2016/5/9/chartex" xmlns:cx4="http://schemas.microsoft.com/office/drawing/2016/5/10/chartex" xmlns:cx5="http://schemas.microsoft.com/office/drawing/2016/5/11/chartex" xmlns:mc="http://schemas.openxmlformats.org/markup-compatibility/2006" xmlns:o="urn:schemas-microsoft-com:office:office" xmlns:r="http://schemas.openxmlformats.org/officeDocument/2006/relationships" xmlns:m="http://schemas.openxmlformats.org/officeDocument/2006/math" xmlns:v="urn:schemas-microsoft-com:vml" xmlns:wp14="http://schemas.microsoft.com/office/word/2010/wordprocessingDrawing" xmlns:wp="http://schemas.openxmlformats.org/drawingml/2006/wordprocessingDrawing" xmlns:w10="urn:schemas-microsoft-com:office:word" xmlns:w="http://schemas.openxmlformats.org/wordprocessingml/2006/main" xmlns:w14="http://schemas.microsoft.com/office/word/2010/wordml" xmlns:w15="http://schemas.microsoft.com/office/word/2012/wordml" xmlns:w16se="http://schemas.microsoft.com/office/word/2015/wordml/symex" xmlns:wpg="http://schemas.microsoft.com/office/word/2010/wordprocessingGroup" xmlns:wpi="http://schemas.microsoft.com/office/word/2010/wordprocessingInk" xmlns:wne="http://schemas.microsoft.com/office/word/2006/wordml" xmlns:wps="http://schemas.microsoft.com/office/word/2010/wordprocessingShape" mc:Ignorable="w14 w15 w16se wp14">
   <w:footnote w:type="separator" w:id="-1">
     <w:p>
       <w:r>
@@ -5069,7 +4972,7 @@
 </file>
 
 <file path=word/header1.xml><?xml version="1.0" encoding="utf-8"?>
-<w:hdr xmlns:wpc="http://schemas.microsoft.com/office/word/2010/wordprocessingCanvas" xmlns:mc="http://schemas.openxmlformats.org/markup-compatibility/2006" xmlns:o="urn:schemas-microsoft-com:office:office" xmlns:r="http://schemas.openxmlformats.org/officeDocument/2006/relationships" xmlns:m="http://schemas.openxmlformats.org/officeDocument/2006/math" xmlns:v="urn:schemas-microsoft-com:vml" xmlns:wp14="http://schemas.microsoft.com/office/word/2010/wordprocessingDrawing" xmlns:wp="http://schemas.openxmlformats.org/drawingml/2006/wordprocessingDrawing" xmlns:w10="urn:schemas-microsoft-com:office:word" xmlns:w="http://schemas.openxmlformats.org/wordprocessingml/2006/main" xmlns:w14="http://schemas.microsoft.com/office/word/2010/wordml" xmlns:w15="http://schemas.microsoft.com/office/word/2012/wordml" xmlns:wpg="http://schemas.microsoft.com/office/word/2010/wordprocessingGroup" xmlns:wpi="http://schemas.microsoft.com/office/word/2010/wordprocessingInk" xmlns:wne="http://schemas.microsoft.com/office/word/2006/wordml" xmlns:wps="http://schemas.microsoft.com/office/word/2010/wordprocessingShape" mc:Ignorable="w14 w15 wp14">
+<w:hdr xmlns:wpc="http://schemas.microsoft.com/office/word/2010/wordprocessingCanvas" xmlns:cx="http://schemas.microsoft.com/office/drawing/2014/chartex" xmlns:cx1="http://schemas.microsoft.com/office/drawing/2015/9/8/chartex" xmlns:cx2="http://schemas.microsoft.com/office/drawing/2015/10/21/chartex" xmlns:cx3="http://schemas.microsoft.com/office/drawing/2016/5/9/chartex" xmlns:cx4="http://schemas.microsoft.com/office/drawing/2016/5/10/chartex" xmlns:cx5="http://schemas.microsoft.com/office/drawing/2016/5/11/chartex" xmlns:mc="http://schemas.openxmlformats.org/markup-compatibility/2006" xmlns:o="urn:schemas-microsoft-com:office:office" xmlns:r="http://schemas.openxmlformats.org/officeDocument/2006/relationships" xmlns:m="http://schemas.openxmlformats.org/officeDocument/2006/math" xmlns:v="urn:schemas-microsoft-com:vml" xmlns:wp14="http://schemas.microsoft.com/office/word/2010/wordprocessingDrawing" xmlns:wp="http://schemas.openxmlformats.org/drawingml/2006/wordprocessingDrawing" xmlns:w10="urn:schemas-microsoft-com:office:word" xmlns:w="http://schemas.openxmlformats.org/wordprocessingml/2006/main" xmlns:w14="http://schemas.microsoft.com/office/word/2010/wordml" xmlns:w15="http://schemas.microsoft.com/office/word/2012/wordml" xmlns:w16se="http://schemas.microsoft.com/office/word/2015/wordml/symex" xmlns:wpg="http://schemas.microsoft.com/office/word/2010/wordprocessingGroup" xmlns:wpi="http://schemas.microsoft.com/office/word/2010/wordprocessingInk" xmlns:wne="http://schemas.microsoft.com/office/word/2006/wordml" xmlns:wps="http://schemas.microsoft.com/office/word/2010/wordprocessingShape" mc:Ignorable="w14 w15 w16se wp14">
   <w:p>
     <w:pPr>
       <w:pStyle w:val="Cabealho"/>
@@ -5200,7 +5103,7 @@
 </file>
 
 <file path=word/styles.xml><?xml version="1.0" encoding="utf-8"?>
-<w:styles xmlns:mc="http://schemas.openxmlformats.org/markup-compatibility/2006" xmlns:r="http://schemas.openxmlformats.org/officeDocument/2006/relationships" xmlns:w="http://schemas.openxmlformats.org/wordprocessingml/2006/main" xmlns:w14="http://schemas.microsoft.com/office/word/2010/wordml" xmlns:w15="http://schemas.microsoft.com/office/word/2012/wordml" mc:Ignorable="w14 w15">
+<w:styles xmlns:mc="http://schemas.openxmlformats.org/markup-compatibility/2006" xmlns:r="http://schemas.openxmlformats.org/officeDocument/2006/relationships" xmlns:w="http://schemas.openxmlformats.org/wordprocessingml/2006/main" xmlns:w14="http://schemas.microsoft.com/office/word/2010/wordml" xmlns:w15="http://schemas.microsoft.com/office/word/2012/wordml" xmlns:w16se="http://schemas.microsoft.com/office/word/2015/wordml/symex" mc:Ignorable="w14 w15 w16se">
   <w:docDefaults>
     <w:rPrDefault>
       <w:rPr>
@@ -5210,7 +5113,7 @@
     </w:rPrDefault>
     <w:pPrDefault/>
   </w:docDefaults>
-  <w:latentStyles w:defLockedState="0" w:defUIPriority="99" w:defSemiHidden="0" w:defUnhideWhenUsed="0" w:defQFormat="0" w:count="371">
+  <w:latentStyles w:defLockedState="0" w:defUIPriority="99" w:defSemiHidden="0" w:defUnhideWhenUsed="0" w:defQFormat="0" w:count="374">
     <w:lsdException w:name="Normal" w:uiPriority="0" w:qFormat="1"/>
     <w:lsdException w:name="heading 1" w:uiPriority="9" w:qFormat="1"/>
     <w:lsdException w:name="heading 2" w:semiHidden="1" w:uiPriority="9" w:unhideWhenUsed="1" w:qFormat="1"/>
@@ -5316,7 +5219,6 @@
     <w:lsdException w:name="HTML Sample" w:semiHidden="1" w:unhideWhenUsed="1"/>
     <w:lsdException w:name="HTML Typewriter" w:semiHidden="1" w:unhideWhenUsed="1"/>
     <w:lsdException w:name="HTML Variable" w:semiHidden="1" w:unhideWhenUsed="1"/>
-    <w:lsdException w:name="Normal Table" w:semiHidden="1" w:unhideWhenUsed="1"/>
     <w:lsdException w:name="annotation subject" w:semiHidden="1" w:unhideWhenUsed="1"/>
     <w:lsdException w:name="No List" w:semiHidden="1" w:unhideWhenUsed="1"/>
     <w:lsdException w:name="Outline List 1" w:semiHidden="1" w:unhideWhenUsed="1"/>
@@ -5361,7 +5263,6 @@
     <w:lsdException w:name="Table Professional" w:semiHidden="1" w:unhideWhenUsed="1"/>
     <w:lsdException w:name="Table Subtle 1" w:semiHidden="1" w:unhideWhenUsed="1"/>
     <w:lsdException w:name="Table Subtle 2" w:semiHidden="1" w:unhideWhenUsed="1"/>
-    <w:lsdException w:name="Table Web 1" w:semiHidden="1" w:unhideWhenUsed="1"/>
     <w:lsdException w:name="Table Web 2" w:semiHidden="1" w:unhideWhenUsed="1"/>
     <w:lsdException w:name="Table Web 3" w:semiHidden="1" w:unhideWhenUsed="1"/>
     <w:lsdException w:name="Balloon Text" w:semiHidden="1" w:unhideWhenUsed="1"/>
@@ -5582,6 +5483,9 @@
     <w:lsdException w:name="List Table 5 Dark Accent 6" w:uiPriority="50"/>
     <w:lsdException w:name="List Table 6 Colorful Accent 6" w:uiPriority="51"/>
     <w:lsdException w:name="List Table 7 Colorful Accent 6" w:uiPriority="52"/>
+    <w:lsdException w:name="Mention" w:semiHidden="1" w:unhideWhenUsed="1"/>
+    <w:lsdException w:name="Smart Hyperlink" w:semiHidden="1" w:unhideWhenUsed="1"/>
+    <w:lsdException w:name="Hashtag" w:semiHidden="1" w:unhideWhenUsed="1"/>
   </w:latentStyles>
   <w:style w:type="paragraph" w:default="1" w:styleId="Normal">
     <w:name w:val="Normal"/>
@@ -5685,7 +5589,6 @@
       <w:lang w:eastAsia="en-US"/>
     </w:rPr>
     <w:tblPr>
-      <w:tblInd w:w="0" w:type="dxa"/>
       <w:tblBorders>
         <w:top w:val="single" w:sz="4" w:space="0" w:color="auto"/>
         <w:left w:val="single" w:sz="4" w:space="0" w:color="auto"/>
@@ -5694,12 +5597,6 @@
         <w:insideH w:val="single" w:sz="4" w:space="0" w:color="auto"/>
         <w:insideV w:val="single" w:sz="4" w:space="0" w:color="auto"/>
       </w:tblBorders>
-      <w:tblCellMar>
-        <w:top w:w="0" w:type="dxa"/>
-        <w:left w:w="108" w:type="dxa"/>
-        <w:bottom w:w="0" w:type="dxa"/>
-        <w:right w:w="108" w:type="dxa"/>
-      </w:tblCellMar>
     </w:tblPr>
   </w:style>
 </w:styles>

</xml_diff>

<commit_message>
Atualizado o Relatorio de Acompanhamento da OS4797.
</commit_message>
<xml_diff>
--- a/00_GESTAO_GERAL/05_ORDEM_SERVICO/06_OS4797/01_GESTAO/OS 4797 - Documento de Acompanhamento.docx
+++ b/00_GESTAO_GERAL/05_ORDEM_SERVICO/06_OS4797/01_GESTAO/OS 4797 - Documento de Acompanhamento.docx
@@ -1,6 +1,6 @@
 
 <file path=word/document.xml><?xml version="1.0" encoding="utf-8"?>
-<w:document xmlns:wpc="http://schemas.microsoft.com/office/word/2010/wordprocessingCanvas" xmlns:cx="http://schemas.microsoft.com/office/drawing/2014/chartex" xmlns:cx1="http://schemas.microsoft.com/office/drawing/2015/9/8/chartex" xmlns:cx2="http://schemas.microsoft.com/office/drawing/2015/10/21/chartex" xmlns:cx3="http://schemas.microsoft.com/office/drawing/2016/5/9/chartex" xmlns:cx4="http://schemas.microsoft.com/office/drawing/2016/5/10/chartex" xmlns:cx5="http://schemas.microsoft.com/office/drawing/2016/5/11/chartex" xmlns:mc="http://schemas.openxmlformats.org/markup-compatibility/2006" xmlns:o="urn:schemas-microsoft-com:office:office" xmlns:r="http://schemas.openxmlformats.org/officeDocument/2006/relationships" xmlns:m="http://schemas.openxmlformats.org/officeDocument/2006/math" xmlns:v="urn:schemas-microsoft-com:vml" xmlns:wp14="http://schemas.microsoft.com/office/word/2010/wordprocessingDrawing" xmlns:wp="http://schemas.openxmlformats.org/drawingml/2006/wordprocessingDrawing" xmlns:w10="urn:schemas-microsoft-com:office:word" xmlns:w="http://schemas.openxmlformats.org/wordprocessingml/2006/main" xmlns:w14="http://schemas.microsoft.com/office/word/2010/wordml" xmlns:w15="http://schemas.microsoft.com/office/word/2012/wordml" xmlns:w16se="http://schemas.microsoft.com/office/word/2015/wordml/symex" xmlns:wpg="http://schemas.microsoft.com/office/word/2010/wordprocessingGroup" xmlns:wpi="http://schemas.microsoft.com/office/word/2010/wordprocessingInk" xmlns:wne="http://schemas.microsoft.com/office/word/2006/wordml" xmlns:wps="http://schemas.microsoft.com/office/word/2010/wordprocessingShape" mc:Ignorable="w14 w15 w16se wp14">
+<w:document xmlns:wpc="http://schemas.microsoft.com/office/word/2010/wordprocessingCanvas" xmlns:mc="http://schemas.openxmlformats.org/markup-compatibility/2006" xmlns:o="urn:schemas-microsoft-com:office:office" xmlns:r="http://schemas.openxmlformats.org/officeDocument/2006/relationships" xmlns:m="http://schemas.openxmlformats.org/officeDocument/2006/math" xmlns:v="urn:schemas-microsoft-com:vml" xmlns:wp14="http://schemas.microsoft.com/office/word/2010/wordprocessingDrawing" xmlns:wp="http://schemas.openxmlformats.org/drawingml/2006/wordprocessingDrawing" xmlns:w10="urn:schemas-microsoft-com:office:word" xmlns:w="http://schemas.openxmlformats.org/wordprocessingml/2006/main" xmlns:w14="http://schemas.microsoft.com/office/word/2010/wordml" xmlns:w15="http://schemas.microsoft.com/office/word/2012/wordml" xmlns:wpg="http://schemas.microsoft.com/office/word/2010/wordprocessingGroup" xmlns:wpi="http://schemas.microsoft.com/office/word/2010/wordprocessingInk" xmlns:wne="http://schemas.microsoft.com/office/word/2006/wordml" xmlns:wps="http://schemas.microsoft.com/office/word/2010/wordprocessingShape" mc:Ignorable="w14 w15 wp14">
   <w:body>
     <w:p>
       <w:pPr>
@@ -193,7 +193,23 @@
                 <w:sz w:val="24"/>
                 <w:szCs w:val="24"/>
               </w:rPr>
-              <w:t>Produto Arrecadação - Subproduto DARE-e Versão (1.0)</w:t>
+              <w:t xml:space="preserve">Produto Arrecadação - Subproduto </w:t>
+            </w:r>
+            <w:proofErr w:type="spellStart"/>
+            <w:r>
+              <w:rPr>
+                <w:sz w:val="24"/>
+                <w:szCs w:val="24"/>
+              </w:rPr>
+              <w:t>DARE-e</w:t>
+            </w:r>
+            <w:proofErr w:type="spellEnd"/>
+            <w:r>
+              <w:rPr>
+                <w:sz w:val="24"/>
+                <w:szCs w:val="24"/>
+              </w:rPr>
+              <w:t xml:space="preserve"> Versão (1.0)</w:t>
             </w:r>
           </w:p>
           <w:p>
@@ -253,7 +269,39 @@
                 <w:sz w:val="24"/>
                 <w:szCs w:val="24"/>
               </w:rPr>
-              <w:t>OS para implementação dos casos de uso que especifica o processo de Gerar DARE-e, Calcular ICMS Frete, Localizar Débitos Documentos, Processar Barra, Enviar EMail DARE, e Imprimir DARE.</w:t>
+              <w:t xml:space="preserve">OS para implementação dos casos de uso que especifica o processo de Gerar </w:t>
+            </w:r>
+            <w:proofErr w:type="spellStart"/>
+            <w:r>
+              <w:rPr>
+                <w:sz w:val="24"/>
+                <w:szCs w:val="24"/>
+              </w:rPr>
+              <w:t>DARE-e</w:t>
+            </w:r>
+            <w:proofErr w:type="spellEnd"/>
+            <w:r>
+              <w:rPr>
+                <w:sz w:val="24"/>
+                <w:szCs w:val="24"/>
+              </w:rPr>
+              <w:t xml:space="preserve">, Calcular ICMS Frete, Localizar Débitos Documentos, Processar Barra, Enviar </w:t>
+            </w:r>
+            <w:proofErr w:type="spellStart"/>
+            <w:r>
+              <w:rPr>
+                <w:sz w:val="24"/>
+                <w:szCs w:val="24"/>
+              </w:rPr>
+              <w:t>EMail</w:t>
+            </w:r>
+            <w:proofErr w:type="spellEnd"/>
+            <w:r>
+              <w:rPr>
+                <w:sz w:val="24"/>
+                <w:szCs w:val="24"/>
+              </w:rPr>
+              <w:t xml:space="preserve"> DARE, e Imprimir DARE.</w:t>
             </w:r>
           </w:p>
         </w:tc>
@@ -811,8 +859,13 @@
               <w:spacing w:after="0"/>
             </w:pPr>
             <w:r>
-              <w:t>Gerar DARE-e</w:t>
-            </w:r>
+              <w:t xml:space="preserve">Gerar </w:t>
+            </w:r>
+            <w:proofErr w:type="spellStart"/>
+            <w:r>
+              <w:t>DARE-e</w:t>
+            </w:r>
+            <w:proofErr w:type="spellEnd"/>
           </w:p>
         </w:tc>
       </w:tr>
@@ -875,7 +928,15 @@
               <w:spacing w:after="0"/>
             </w:pPr>
             <w:r>
-              <w:t>Enviar EMail DARE</w:t>
+              <w:t xml:space="preserve">Enviar </w:t>
+            </w:r>
+            <w:proofErr w:type="spellStart"/>
+            <w:r>
+              <w:t>EMail</w:t>
+            </w:r>
+            <w:proofErr w:type="spellEnd"/>
+            <w:r>
+              <w:t xml:space="preserve"> DARE</w:t>
             </w:r>
           </w:p>
         </w:tc>
@@ -989,7 +1050,7 @@
                 <w:sz w:val="24"/>
                 <w:szCs w:val="24"/>
               </w:rPr>
-              <w:t>Reiniciada</w:t>
+              <w:t>Entregue</w:t>
             </w:r>
           </w:p>
         </w:tc>
@@ -1049,7 +1110,14 @@
                 <w:sz w:val="24"/>
                 <w:szCs w:val="24"/>
               </w:rPr>
-              <w:t>3</w:t>
+              <w:t>03</w:t>
+            </w:r>
+            <w:r>
+              <w:rPr>
+                <w:sz w:val="24"/>
+                <w:szCs w:val="24"/>
+              </w:rPr>
+              <w:t>/</w:t>
             </w:r>
             <w:r>
               <w:rPr>
@@ -1063,15 +1131,10 @@
                 <w:sz w:val="24"/>
                 <w:szCs w:val="24"/>
               </w:rPr>
-              <w:t>/</w:t>
-            </w:r>
-            <w:r>
-              <w:rPr>
-                <w:sz w:val="24"/>
-                <w:szCs w:val="24"/>
-              </w:rPr>
-              <w:t>10</w:t>
-            </w:r>
+              <w:t>1</w:t>
+            </w:r>
+            <w:bookmarkStart w:id="0" w:name="_GoBack"/>
+            <w:bookmarkEnd w:id="0"/>
             <w:r>
               <w:rPr>
                 <w:sz w:val="24"/>
@@ -1471,7 +1534,16 @@
               <w:spacing w:after="0"/>
             </w:pPr>
             <w:r>
-              <w:t>31/10/16</w:t>
+              <w:t>03</w:t>
+            </w:r>
+            <w:r>
+              <w:t>/1</w:t>
+            </w:r>
+            <w:r>
+              <w:t>1</w:t>
+            </w:r>
+            <w:r>
+              <w:t>/16</w:t>
             </w:r>
           </w:p>
         </w:tc>
@@ -2266,8 +2338,13 @@
               <w:spacing w:after="0"/>
             </w:pPr>
             <w:r>
-              <w:t>ARRUC0210 - Gerar DARE-e</w:t>
-            </w:r>
+              <w:t xml:space="preserve">ARRUC0210 - Gerar </w:t>
+            </w:r>
+            <w:proofErr w:type="spellStart"/>
+            <w:r>
+              <w:t>DARE-e</w:t>
+            </w:r>
+            <w:proofErr w:type="spellEnd"/>
             <w:r>
               <w:t xml:space="preserve"> e</w:t>
             </w:r>
@@ -2333,8 +2410,13 @@
               <w:spacing w:after="0"/>
             </w:pPr>
             <w:r>
-              <w:t>ARRUC0210 - Gerar DARE-e</w:t>
-            </w:r>
+              <w:t xml:space="preserve">ARRUC0210 - Gerar </w:t>
+            </w:r>
+            <w:proofErr w:type="spellStart"/>
+            <w:r>
+              <w:t>DARE-e</w:t>
+            </w:r>
+            <w:proofErr w:type="spellEnd"/>
             <w:r>
               <w:t xml:space="preserve"> e também do dicionário de dados e modelo de casos de usos.</w:t>
             </w:r>
@@ -2386,7 +2468,15 @@
               <w:spacing w:after="0"/>
             </w:pPr>
             <w:r>
-              <w:t>Paralisada para revisão e ajustes dos casos de usos em função da necessidade de esclarecimentos apontados no Mantins.</w:t>
+              <w:t xml:space="preserve">Paralisada para revisão e ajustes dos casos de usos em função da necessidade de esclarecimentos apontados no </w:t>
+            </w:r>
+            <w:proofErr w:type="spellStart"/>
+            <w:r>
+              <w:t>Mantins</w:t>
+            </w:r>
+            <w:proofErr w:type="spellEnd"/>
+            <w:r>
+              <w:t>.</w:t>
             </w:r>
           </w:p>
         </w:tc>
@@ -2439,8 +2529,13 @@
               <w:spacing w:after="0"/>
             </w:pPr>
             <w:r>
-              <w:t>ARRUC0210 - Gerar DARE-e</w:t>
-            </w:r>
+              <w:t xml:space="preserve">ARRUC0210 - Gerar </w:t>
+            </w:r>
+            <w:proofErr w:type="spellStart"/>
+            <w:r>
+              <w:t>DARE-e</w:t>
+            </w:r>
+            <w:proofErr w:type="spellEnd"/>
             <w:r>
               <w:t xml:space="preserve"> e do modelo de casos de usos para ajuste na regra de negócio ARRRN0201.</w:t>
             </w:r>
@@ -2498,7 +2593,31 @@
               <w:t>s</w:t>
             </w:r>
             <w:r>
-              <w:t xml:space="preserve"> casos de uso ARRUC0210 - Gerar DARE-e, do documento de modelo de casos de usos ARR - Casos de Usos do Processo da Arrecadação - ARR-0200 - DARE-e, e também do ARR - Dicionário de Dados e ARR - Modelo de Dados - Diagrama, para alterado a informação valor mínimo por valor unitário da receita permite subcódigo; ajuste na regra ARRRN0210 para incluir o feriado estadual na regra, e ajustes nas Views VW_CONTRIBUINTES e VW_NOTA_AVULSA.</w:t>
+              <w:t xml:space="preserve"> casos de uso ARRUC0210 - Gerar </w:t>
+            </w:r>
+            <w:proofErr w:type="spellStart"/>
+            <w:r>
+              <w:t>DARE-e</w:t>
+            </w:r>
+            <w:proofErr w:type="spellEnd"/>
+            <w:r>
+              <w:t xml:space="preserve">, do documento de modelo de casos de usos ARR - Casos de Usos do Processo da Arrecadação - ARR-0200 - </w:t>
+            </w:r>
+            <w:proofErr w:type="spellStart"/>
+            <w:r>
+              <w:t>DARE-e</w:t>
+            </w:r>
+            <w:proofErr w:type="spellEnd"/>
+            <w:r>
+              <w:t xml:space="preserve">, e também do ARR - Dicionário de Dados e ARR - Modelo de Dados - Diagrama, para alterado a informação valor mínimo por valor unitário da receita permite subcódigo; ajuste na regra ARRRN0210 para incluir o feriado estadual na regra, e ajustes nas </w:t>
+            </w:r>
+            <w:proofErr w:type="spellStart"/>
+            <w:r>
+              <w:t>Views</w:t>
+            </w:r>
+            <w:proofErr w:type="spellEnd"/>
+            <w:r>
+              <w:t xml:space="preserve"> VW_CONTRIBUINTES e VW_NOTA_AVULSA.</w:t>
             </w:r>
             <w:r>
               <w:t xml:space="preserve"> Considerado acréscimo de mais 28 dias no prazo de execução para OS por causa do tempo que levou para revisão dos casos de usos.</w:t>
@@ -2624,7 +2743,23 @@
             </w:r>
             <w:r>
               <w:lastRenderedPageBreak/>
-              <w:t>ARRUC0210 - Gerar DARE-e e ARRUC0240 - Processar Barra DARE, do documento de modelo de casos de usos ARR - Casos de Usos do Processo da Arrecadação - ARR-0200 - DARE-e, e também do ARR - Dicionário de Dados e ARR - Modelo de Dados - Diagrama, para mudança do nome RENAVAN para RENAVAM, inclusão do campo Data da Criação da Conta, ajuste na regra de negócio ARRRN0208 – Calculando Valor TSE a Pagar, e criação de nova regra de negócio ARRRN0212 – Procedimento para Inclusão de Itens de DARE que apresentam Imposto + TSE.</w:t>
+              <w:t xml:space="preserve">ARRUC0210 - Gerar </w:t>
+            </w:r>
+            <w:proofErr w:type="spellStart"/>
+            <w:r>
+              <w:t>DARE-e</w:t>
+            </w:r>
+            <w:proofErr w:type="spellEnd"/>
+            <w:r>
+              <w:t xml:space="preserve"> e ARRUC0240 - Processar Barra DARE, do documento de modelo de casos de usos ARR - Casos de Usos do Processo da Arrecadação - ARR-0200 - </w:t>
+            </w:r>
+            <w:proofErr w:type="spellStart"/>
+            <w:r>
+              <w:t>DARE-e</w:t>
+            </w:r>
+            <w:proofErr w:type="spellEnd"/>
+            <w:r>
+              <w:t>, e também do ARR - Dicionário de Dados e ARR - Modelo de Dados - Diagrama, para mudança do nome RENAVAN para RENAVAM, inclusão do campo Data da Criação da Conta, ajuste na regra de negócio ARRRN0208 – Calculando Valor TSE a Pagar, e criação de nova regra de negócio ARRRN0212 – Procedimento para Inclusão de Itens de DARE que apresentam Imposto + TSE.</w:t>
             </w:r>
           </w:p>
         </w:tc>
@@ -2654,6 +2789,7 @@
               <w:jc w:val="center"/>
             </w:pPr>
             <w:r>
+              <w:lastRenderedPageBreak/>
               <w:t>21/10/16</w:t>
             </w:r>
           </w:p>
@@ -2739,8 +2875,13 @@
             <w:pPr>
               <w:spacing w:after="0"/>
             </w:pPr>
-            <w:r>
-              <w:t>NTConsult – Rodrigo Borges</w:t>
+            <w:proofErr w:type="spellStart"/>
+            <w:r>
+              <w:t>NTConsult</w:t>
+            </w:r>
+            <w:proofErr w:type="spellEnd"/>
+            <w:r>
+              <w:t xml:space="preserve"> – Rodrigo Borges</w:t>
             </w:r>
           </w:p>
         </w:tc>
@@ -2755,7 +2896,6 @@
               <w:spacing w:after="0"/>
               <w:jc w:val="center"/>
             </w:pPr>
-            <w:bookmarkStart w:id="0" w:name="_GoBack" w:colFirst="2" w:colLast="2"/>
             <w:r>
               <w:t>01/11/16</w:t>
             </w:r>
@@ -2770,7 +2910,15 @@
               <w:spacing w:after="0"/>
             </w:pPr>
             <w:r>
-              <w:t>OS Devolvida por não ser possível fazer o Deploy, erro na compilação da versão v_1.7.1.</w:t>
+              <w:t xml:space="preserve">OS Devolvida por não ser possível fazer o </w:t>
+            </w:r>
+            <w:proofErr w:type="spellStart"/>
+            <w:r>
+              <w:t>Deploy</w:t>
+            </w:r>
+            <w:proofErr w:type="spellEnd"/>
+            <w:r>
+              <w:t>, erro na compilação da versão v_1.7.1.</w:t>
             </w:r>
           </w:p>
         </w:tc>
@@ -2788,7 +2936,56 @@
           </w:p>
         </w:tc>
       </w:tr>
-      <w:bookmarkEnd w:id="0"/>
+      <w:tr>
+        <w:tc>
+          <w:tcPr>
+            <w:tcW w:w="1134" w:type="dxa"/>
+          </w:tcPr>
+          <w:p>
+            <w:pPr>
+              <w:spacing w:after="0"/>
+              <w:jc w:val="center"/>
+            </w:pPr>
+            <w:r>
+              <w:t>03/11/16</w:t>
+            </w:r>
+          </w:p>
+        </w:tc>
+        <w:tc>
+          <w:tcPr>
+            <w:tcW w:w="5102" w:type="dxa"/>
+          </w:tcPr>
+          <w:p>
+            <w:pPr>
+              <w:spacing w:after="0"/>
+            </w:pPr>
+            <w:r>
+              <w:t>OS Entregue, correç</w:t>
+            </w:r>
+            <w:r>
+              <w:t>ão realizada e disponibilizada.</w:t>
+            </w:r>
+          </w:p>
+        </w:tc>
+        <w:tc>
+          <w:tcPr>
+            <w:tcW w:w="2835" w:type="dxa"/>
+          </w:tcPr>
+          <w:p>
+            <w:pPr>
+              <w:spacing w:after="0"/>
+            </w:pPr>
+            <w:proofErr w:type="spellStart"/>
+            <w:r>
+              <w:t>NTConsult</w:t>
+            </w:r>
+            <w:proofErr w:type="spellEnd"/>
+            <w:r>
+              <w:t xml:space="preserve"> – Rodrigo Borges</w:t>
+            </w:r>
+          </w:p>
+        </w:tc>
+      </w:tr>
     </w:tbl>
     <w:p>
       <w:pPr>
@@ -4743,8 +4940,17 @@
           <w:b/>
           <w:u w:val="single"/>
         </w:rPr>
-        <w:t>ARRUC0210 - Gerar DARE-e</w:t>
+        <w:t xml:space="preserve">ARRUC0210 - Gerar </w:t>
       </w:r>
+      <w:proofErr w:type="spellStart"/>
+      <w:r>
+        <w:rPr>
+          <w:b/>
+          <w:u w:val="single"/>
+        </w:rPr>
+        <w:t>DARE-e</w:t>
+      </w:r>
+      <w:proofErr w:type="spellEnd"/>
       <w:r>
         <w:t xml:space="preserve"> e </w:t>
       </w:r>
@@ -4854,7 +5060,7 @@
 </file>
 
 <file path=word/endnotes.xml><?xml version="1.0" encoding="utf-8"?>
-<w:endnotes xmlns:wpc="http://schemas.microsoft.com/office/word/2010/wordprocessingCanvas" xmlns:cx="http://schemas.microsoft.com/office/drawing/2014/chartex" xmlns:cx1="http://schemas.microsoft.com/office/drawing/2015/9/8/chartex" xmlns:cx2="http://schemas.microsoft.com/office/drawing/2015/10/21/chartex" xmlns:cx3="http://schemas.microsoft.com/office/drawing/2016/5/9/chartex" xmlns:cx4="http://schemas.microsoft.com/office/drawing/2016/5/10/chartex" xmlns:cx5="http://schemas.microsoft.com/office/drawing/2016/5/11/chartex" xmlns:mc="http://schemas.openxmlformats.org/markup-compatibility/2006" xmlns:o="urn:schemas-microsoft-com:office:office" xmlns:r="http://schemas.openxmlformats.org/officeDocument/2006/relationships" xmlns:m="http://schemas.openxmlformats.org/officeDocument/2006/math" xmlns:v="urn:schemas-microsoft-com:vml" xmlns:wp14="http://schemas.microsoft.com/office/word/2010/wordprocessingDrawing" xmlns:wp="http://schemas.openxmlformats.org/drawingml/2006/wordprocessingDrawing" xmlns:w10="urn:schemas-microsoft-com:office:word" xmlns:w="http://schemas.openxmlformats.org/wordprocessingml/2006/main" xmlns:w14="http://schemas.microsoft.com/office/word/2010/wordml" xmlns:w15="http://schemas.microsoft.com/office/word/2012/wordml" xmlns:w16se="http://schemas.microsoft.com/office/word/2015/wordml/symex" xmlns:wpg="http://schemas.microsoft.com/office/word/2010/wordprocessingGroup" xmlns:wpi="http://schemas.microsoft.com/office/word/2010/wordprocessingInk" xmlns:wne="http://schemas.microsoft.com/office/word/2006/wordml" xmlns:wps="http://schemas.microsoft.com/office/word/2010/wordprocessingShape" mc:Ignorable="w14 w15 w16se wp14">
+<w:endnotes xmlns:wpc="http://schemas.microsoft.com/office/word/2010/wordprocessingCanvas" xmlns:mc="http://schemas.openxmlformats.org/markup-compatibility/2006" xmlns:o="urn:schemas-microsoft-com:office:office" xmlns:r="http://schemas.openxmlformats.org/officeDocument/2006/relationships" xmlns:m="http://schemas.openxmlformats.org/officeDocument/2006/math" xmlns:v="urn:schemas-microsoft-com:vml" xmlns:wp14="http://schemas.microsoft.com/office/word/2010/wordprocessingDrawing" xmlns:wp="http://schemas.openxmlformats.org/drawingml/2006/wordprocessingDrawing" xmlns:w10="urn:schemas-microsoft-com:office:word" xmlns:w="http://schemas.openxmlformats.org/wordprocessingml/2006/main" xmlns:w14="http://schemas.microsoft.com/office/word/2010/wordml" xmlns:w15="http://schemas.microsoft.com/office/word/2012/wordml" xmlns:wpg="http://schemas.microsoft.com/office/word/2010/wordprocessingGroup" xmlns:wpi="http://schemas.microsoft.com/office/word/2010/wordprocessingInk" xmlns:wne="http://schemas.microsoft.com/office/word/2006/wordml" xmlns:wps="http://schemas.microsoft.com/office/word/2010/wordprocessingShape" mc:Ignorable="w14 w15 wp14">
   <w:endnote w:type="separator" w:id="-1">
     <w:p>
       <w:r>
@@ -4873,7 +5079,7 @@
 </file>
 
 <file path=word/footer1.xml><?xml version="1.0" encoding="utf-8"?>
-<w:ftr xmlns:wpc="http://schemas.microsoft.com/office/word/2010/wordprocessingCanvas" xmlns:cx="http://schemas.microsoft.com/office/drawing/2014/chartex" xmlns:cx1="http://schemas.microsoft.com/office/drawing/2015/9/8/chartex" xmlns:cx2="http://schemas.microsoft.com/office/drawing/2015/10/21/chartex" xmlns:cx3="http://schemas.microsoft.com/office/drawing/2016/5/9/chartex" xmlns:cx4="http://schemas.microsoft.com/office/drawing/2016/5/10/chartex" xmlns:cx5="http://schemas.microsoft.com/office/drawing/2016/5/11/chartex" xmlns:mc="http://schemas.openxmlformats.org/markup-compatibility/2006" xmlns:o="urn:schemas-microsoft-com:office:office" xmlns:r="http://schemas.openxmlformats.org/officeDocument/2006/relationships" xmlns:m="http://schemas.openxmlformats.org/officeDocument/2006/math" xmlns:v="urn:schemas-microsoft-com:vml" xmlns:wp14="http://schemas.microsoft.com/office/word/2010/wordprocessingDrawing" xmlns:wp="http://schemas.openxmlformats.org/drawingml/2006/wordprocessingDrawing" xmlns:w10="urn:schemas-microsoft-com:office:word" xmlns:w="http://schemas.openxmlformats.org/wordprocessingml/2006/main" xmlns:w14="http://schemas.microsoft.com/office/word/2010/wordml" xmlns:w15="http://schemas.microsoft.com/office/word/2012/wordml" xmlns:w16se="http://schemas.microsoft.com/office/word/2015/wordml/symex" xmlns:wpg="http://schemas.microsoft.com/office/word/2010/wordprocessingGroup" xmlns:wpi="http://schemas.microsoft.com/office/word/2010/wordprocessingInk" xmlns:wne="http://schemas.microsoft.com/office/word/2006/wordml" xmlns:wps="http://schemas.microsoft.com/office/word/2010/wordprocessingShape" mc:Ignorable="w14 w15 w16se wp14">
+<w:ftr xmlns:wpc="http://schemas.microsoft.com/office/word/2010/wordprocessingCanvas" xmlns:mc="http://schemas.openxmlformats.org/markup-compatibility/2006" xmlns:o="urn:schemas-microsoft-com:office:office" xmlns:r="http://schemas.openxmlformats.org/officeDocument/2006/relationships" xmlns:m="http://schemas.openxmlformats.org/officeDocument/2006/math" xmlns:v="urn:schemas-microsoft-com:vml" xmlns:wp14="http://schemas.microsoft.com/office/word/2010/wordprocessingDrawing" xmlns:wp="http://schemas.openxmlformats.org/drawingml/2006/wordprocessingDrawing" xmlns:w10="urn:schemas-microsoft-com:office:word" xmlns:w="http://schemas.openxmlformats.org/wordprocessingml/2006/main" xmlns:w14="http://schemas.microsoft.com/office/word/2010/wordml" xmlns:w15="http://schemas.microsoft.com/office/word/2012/wordml" xmlns:wpg="http://schemas.microsoft.com/office/word/2010/wordprocessingGroup" xmlns:wpi="http://schemas.microsoft.com/office/word/2010/wordprocessingInk" xmlns:wne="http://schemas.microsoft.com/office/word/2006/wordml" xmlns:wps="http://schemas.microsoft.com/office/word/2010/wordprocessingShape" mc:Ignorable="w14 w15 wp14">
   <w:p>
     <w:pPr>
       <w:pStyle w:val="Rodap"/>
@@ -4945,7 +5151,7 @@
         <v:shape id="_x0000_s2051" type="#_x0000_t75" style="position:absolute;margin-left:275.05pt;margin-top:-9.15pt;width:211.25pt;height:35.9pt;z-index:251656704">
           <v:imagedata r:id="rId1" o:title=""/>
         </v:shape>
-        <o:OLEObject Type="Embed" ProgID="PBrush" ShapeID="_x0000_s2051" DrawAspect="Content" ObjectID="_1539517770" r:id="rId2"/>
+        <o:OLEObject Type="Embed" ProgID="PBrush" ShapeID="_x0000_s2051" DrawAspect="Content" ObjectID="_1539701585" r:id="rId2"/>
       </w:object>
     </w:r>
   </w:p>
@@ -4953,7 +5159,7 @@
 </file>
 
 <file path=word/footnotes.xml><?xml version="1.0" encoding="utf-8"?>
-<w:footnotes xmlns:wpc="http://schemas.microsoft.com/office/word/2010/wordprocessingCanvas" xmlns:cx="http://schemas.microsoft.com/office/drawing/2014/chartex" xmlns:cx1="http://schemas.microsoft.com/office/drawing/2015/9/8/chartex" xmlns:cx2="http://schemas.microsoft.com/office/drawing/2015/10/21/chartex" xmlns:cx3="http://schemas.microsoft.com/office/drawing/2016/5/9/chartex" xmlns:cx4="http://schemas.microsoft.com/office/drawing/2016/5/10/chartex" xmlns:cx5="http://schemas.microsoft.com/office/drawing/2016/5/11/chartex" xmlns:mc="http://schemas.openxmlformats.org/markup-compatibility/2006" xmlns:o="urn:schemas-microsoft-com:office:office" xmlns:r="http://schemas.openxmlformats.org/officeDocument/2006/relationships" xmlns:m="http://schemas.openxmlformats.org/officeDocument/2006/math" xmlns:v="urn:schemas-microsoft-com:vml" xmlns:wp14="http://schemas.microsoft.com/office/word/2010/wordprocessingDrawing" xmlns:wp="http://schemas.openxmlformats.org/drawingml/2006/wordprocessingDrawing" xmlns:w10="urn:schemas-microsoft-com:office:word" xmlns:w="http://schemas.openxmlformats.org/wordprocessingml/2006/main" xmlns:w14="http://schemas.microsoft.com/office/word/2010/wordml" xmlns:w15="http://schemas.microsoft.com/office/word/2012/wordml" xmlns:w16se="http://schemas.microsoft.com/office/word/2015/wordml/symex" xmlns:wpg="http://schemas.microsoft.com/office/word/2010/wordprocessingGroup" xmlns:wpi="http://schemas.microsoft.com/office/word/2010/wordprocessingInk" xmlns:wne="http://schemas.microsoft.com/office/word/2006/wordml" xmlns:wps="http://schemas.microsoft.com/office/word/2010/wordprocessingShape" mc:Ignorable="w14 w15 w16se wp14">
+<w:footnotes xmlns:wpc="http://schemas.microsoft.com/office/word/2010/wordprocessingCanvas" xmlns:mc="http://schemas.openxmlformats.org/markup-compatibility/2006" xmlns:o="urn:schemas-microsoft-com:office:office" xmlns:r="http://schemas.openxmlformats.org/officeDocument/2006/relationships" xmlns:m="http://schemas.openxmlformats.org/officeDocument/2006/math" xmlns:v="urn:schemas-microsoft-com:vml" xmlns:wp14="http://schemas.microsoft.com/office/word/2010/wordprocessingDrawing" xmlns:wp="http://schemas.openxmlformats.org/drawingml/2006/wordprocessingDrawing" xmlns:w10="urn:schemas-microsoft-com:office:word" xmlns:w="http://schemas.openxmlformats.org/wordprocessingml/2006/main" xmlns:w14="http://schemas.microsoft.com/office/word/2010/wordml" xmlns:w15="http://schemas.microsoft.com/office/word/2012/wordml" xmlns:wpg="http://schemas.microsoft.com/office/word/2010/wordprocessingGroup" xmlns:wpi="http://schemas.microsoft.com/office/word/2010/wordprocessingInk" xmlns:wne="http://schemas.microsoft.com/office/word/2006/wordml" xmlns:wps="http://schemas.microsoft.com/office/word/2010/wordprocessingShape" mc:Ignorable="w14 w15 wp14">
   <w:footnote w:type="separator" w:id="-1">
     <w:p>
       <w:r>
@@ -4972,7 +5178,7 @@
 </file>
 
 <file path=word/header1.xml><?xml version="1.0" encoding="utf-8"?>
-<w:hdr xmlns:wpc="http://schemas.microsoft.com/office/word/2010/wordprocessingCanvas" xmlns:cx="http://schemas.microsoft.com/office/drawing/2014/chartex" xmlns:cx1="http://schemas.microsoft.com/office/drawing/2015/9/8/chartex" xmlns:cx2="http://schemas.microsoft.com/office/drawing/2015/10/21/chartex" xmlns:cx3="http://schemas.microsoft.com/office/drawing/2016/5/9/chartex" xmlns:cx4="http://schemas.microsoft.com/office/drawing/2016/5/10/chartex" xmlns:cx5="http://schemas.microsoft.com/office/drawing/2016/5/11/chartex" xmlns:mc="http://schemas.openxmlformats.org/markup-compatibility/2006" xmlns:o="urn:schemas-microsoft-com:office:office" xmlns:r="http://schemas.openxmlformats.org/officeDocument/2006/relationships" xmlns:m="http://schemas.openxmlformats.org/officeDocument/2006/math" xmlns:v="urn:schemas-microsoft-com:vml" xmlns:wp14="http://schemas.microsoft.com/office/word/2010/wordprocessingDrawing" xmlns:wp="http://schemas.openxmlformats.org/drawingml/2006/wordprocessingDrawing" xmlns:w10="urn:schemas-microsoft-com:office:word" xmlns:w="http://schemas.openxmlformats.org/wordprocessingml/2006/main" xmlns:w14="http://schemas.microsoft.com/office/word/2010/wordml" xmlns:w15="http://schemas.microsoft.com/office/word/2012/wordml" xmlns:w16se="http://schemas.microsoft.com/office/word/2015/wordml/symex" xmlns:wpg="http://schemas.microsoft.com/office/word/2010/wordprocessingGroup" xmlns:wpi="http://schemas.microsoft.com/office/word/2010/wordprocessingInk" xmlns:wne="http://schemas.microsoft.com/office/word/2006/wordml" xmlns:wps="http://schemas.microsoft.com/office/word/2010/wordprocessingShape" mc:Ignorable="w14 w15 w16se wp14">
+<w:hdr xmlns:wpc="http://schemas.microsoft.com/office/word/2010/wordprocessingCanvas" xmlns:mc="http://schemas.openxmlformats.org/markup-compatibility/2006" xmlns:o="urn:schemas-microsoft-com:office:office" xmlns:r="http://schemas.openxmlformats.org/officeDocument/2006/relationships" xmlns:m="http://schemas.openxmlformats.org/officeDocument/2006/math" xmlns:v="urn:schemas-microsoft-com:vml" xmlns:wp14="http://schemas.microsoft.com/office/word/2010/wordprocessingDrawing" xmlns:wp="http://schemas.openxmlformats.org/drawingml/2006/wordprocessingDrawing" xmlns:w10="urn:schemas-microsoft-com:office:word" xmlns:w="http://schemas.openxmlformats.org/wordprocessingml/2006/main" xmlns:w14="http://schemas.microsoft.com/office/word/2010/wordml" xmlns:w15="http://schemas.microsoft.com/office/word/2012/wordml" xmlns:wpg="http://schemas.microsoft.com/office/word/2010/wordprocessingGroup" xmlns:wpi="http://schemas.microsoft.com/office/word/2010/wordprocessingInk" xmlns:wne="http://schemas.microsoft.com/office/word/2006/wordml" xmlns:wps="http://schemas.microsoft.com/office/word/2010/wordprocessingShape" mc:Ignorable="w14 w15 wp14">
   <w:p>
     <w:pPr>
       <w:pStyle w:val="Cabealho"/>
@@ -5103,7 +5309,7 @@
 </file>
 
 <file path=word/styles.xml><?xml version="1.0" encoding="utf-8"?>
-<w:styles xmlns:mc="http://schemas.openxmlformats.org/markup-compatibility/2006" xmlns:r="http://schemas.openxmlformats.org/officeDocument/2006/relationships" xmlns:w="http://schemas.openxmlformats.org/wordprocessingml/2006/main" xmlns:w14="http://schemas.microsoft.com/office/word/2010/wordml" xmlns:w15="http://schemas.microsoft.com/office/word/2012/wordml" xmlns:w16se="http://schemas.microsoft.com/office/word/2015/wordml/symex" mc:Ignorable="w14 w15 w16se">
+<w:styles xmlns:mc="http://schemas.openxmlformats.org/markup-compatibility/2006" xmlns:r="http://schemas.openxmlformats.org/officeDocument/2006/relationships" xmlns:w="http://schemas.openxmlformats.org/wordprocessingml/2006/main" xmlns:w14="http://schemas.microsoft.com/office/word/2010/wordml" xmlns:w15="http://schemas.microsoft.com/office/word/2012/wordml" mc:Ignorable="w14 w15">
   <w:docDefaults>
     <w:rPrDefault>
       <w:rPr>
@@ -5113,7 +5319,7 @@
     </w:rPrDefault>
     <w:pPrDefault/>
   </w:docDefaults>
-  <w:latentStyles w:defLockedState="0" w:defUIPriority="99" w:defSemiHidden="0" w:defUnhideWhenUsed="0" w:defQFormat="0" w:count="374">
+  <w:latentStyles w:defLockedState="0" w:defUIPriority="99" w:defSemiHidden="0" w:defUnhideWhenUsed="0" w:defQFormat="0" w:count="371">
     <w:lsdException w:name="Normal" w:uiPriority="0" w:qFormat="1"/>
     <w:lsdException w:name="heading 1" w:uiPriority="9" w:qFormat="1"/>
     <w:lsdException w:name="heading 2" w:semiHidden="1" w:uiPriority="9" w:unhideWhenUsed="1" w:qFormat="1"/>
@@ -5219,6 +5425,7 @@
     <w:lsdException w:name="HTML Sample" w:semiHidden="1" w:unhideWhenUsed="1"/>
     <w:lsdException w:name="HTML Typewriter" w:semiHidden="1" w:unhideWhenUsed="1"/>
     <w:lsdException w:name="HTML Variable" w:semiHidden="1" w:unhideWhenUsed="1"/>
+    <w:lsdException w:name="Normal Table" w:semiHidden="1" w:unhideWhenUsed="1"/>
     <w:lsdException w:name="annotation subject" w:semiHidden="1" w:unhideWhenUsed="1"/>
     <w:lsdException w:name="No List" w:semiHidden="1" w:unhideWhenUsed="1"/>
     <w:lsdException w:name="Outline List 1" w:semiHidden="1" w:unhideWhenUsed="1"/>
@@ -5263,6 +5470,7 @@
     <w:lsdException w:name="Table Professional" w:semiHidden="1" w:unhideWhenUsed="1"/>
     <w:lsdException w:name="Table Subtle 1" w:semiHidden="1" w:unhideWhenUsed="1"/>
     <w:lsdException w:name="Table Subtle 2" w:semiHidden="1" w:unhideWhenUsed="1"/>
+    <w:lsdException w:name="Table Web 1" w:semiHidden="1" w:unhideWhenUsed="1"/>
     <w:lsdException w:name="Table Web 2" w:semiHidden="1" w:unhideWhenUsed="1"/>
     <w:lsdException w:name="Table Web 3" w:semiHidden="1" w:unhideWhenUsed="1"/>
     <w:lsdException w:name="Balloon Text" w:semiHidden="1" w:unhideWhenUsed="1"/>
@@ -5483,9 +5691,6 @@
     <w:lsdException w:name="List Table 5 Dark Accent 6" w:uiPriority="50"/>
     <w:lsdException w:name="List Table 6 Colorful Accent 6" w:uiPriority="51"/>
     <w:lsdException w:name="List Table 7 Colorful Accent 6" w:uiPriority="52"/>
-    <w:lsdException w:name="Mention" w:semiHidden="1" w:unhideWhenUsed="1"/>
-    <w:lsdException w:name="Smart Hyperlink" w:semiHidden="1" w:unhideWhenUsed="1"/>
-    <w:lsdException w:name="Hashtag" w:semiHidden="1" w:unhideWhenUsed="1"/>
   </w:latentStyles>
   <w:style w:type="paragraph" w:default="1" w:styleId="Normal">
     <w:name w:val="Normal"/>
@@ -5589,6 +5794,7 @@
       <w:lang w:eastAsia="en-US"/>
     </w:rPr>
     <w:tblPr>
+      <w:tblInd w:w="0" w:type="dxa"/>
       <w:tblBorders>
         <w:top w:val="single" w:sz="4" w:space="0" w:color="auto"/>
         <w:left w:val="single" w:sz="4" w:space="0" w:color="auto"/>
@@ -5597,6 +5803,12 @@
         <w:insideH w:val="single" w:sz="4" w:space="0" w:color="auto"/>
         <w:insideV w:val="single" w:sz="4" w:space="0" w:color="auto"/>
       </w:tblBorders>
+      <w:tblCellMar>
+        <w:top w:w="0" w:type="dxa"/>
+        <w:left w:w="108" w:type="dxa"/>
+        <w:bottom w:w="0" w:type="dxa"/>
+        <w:right w:w="108" w:type="dxa"/>
+      </w:tblCellMar>
     </w:tblPr>
   </w:style>
 </w:styles>

</xml_diff>

<commit_message>
Atualizado o Relatório de Acompanhamento da OS4797 e Assinatura do Termo de Recebimento da OS.
</commit_message>
<xml_diff>
--- a/00_GESTAO_GERAL/05_ORDEM_SERVICO/06_OS4797/01_GESTAO/OS 4797 - Documento de Acompanhamento.docx
+++ b/00_GESTAO_GERAL/05_ORDEM_SERVICO/06_OS4797/01_GESTAO/OS 4797 - Documento de Acompanhamento.docx
@@ -1,6 +1,6 @@
 
 <file path=word/document.xml><?xml version="1.0" encoding="utf-8"?>
-<w:document xmlns:ve="http://schemas.openxmlformats.org/markup-compatibility/2006" xmlns:o="urn:schemas-microsoft-com:office:office" xmlns:r="http://schemas.openxmlformats.org/officeDocument/2006/relationships" xmlns:m="http://schemas.openxmlformats.org/officeDocument/2006/math" xmlns:v="urn:schemas-microsoft-com:vml" xmlns:wp="http://schemas.openxmlformats.org/drawingml/2006/wordprocessingDrawing" xmlns:w10="urn:schemas-microsoft-com:office:word" xmlns:w="http://schemas.openxmlformats.org/wordprocessingml/2006/main" xmlns:wne="http://schemas.microsoft.com/office/word/2006/wordml">
+<w:document xmlns:wpc="http://schemas.microsoft.com/office/word/2010/wordprocessingCanvas" xmlns:cx="http://schemas.microsoft.com/office/drawing/2014/chartex" xmlns:cx1="http://schemas.microsoft.com/office/drawing/2015/9/8/chartex" xmlns:cx2="http://schemas.microsoft.com/office/drawing/2015/10/21/chartex" xmlns:cx3="http://schemas.microsoft.com/office/drawing/2016/5/9/chartex" xmlns:cx4="http://schemas.microsoft.com/office/drawing/2016/5/10/chartex" xmlns:cx5="http://schemas.microsoft.com/office/drawing/2016/5/11/chartex" xmlns:mc="http://schemas.openxmlformats.org/markup-compatibility/2006" xmlns:o="urn:schemas-microsoft-com:office:office" xmlns:r="http://schemas.openxmlformats.org/officeDocument/2006/relationships" xmlns:m="http://schemas.openxmlformats.org/officeDocument/2006/math" xmlns:v="urn:schemas-microsoft-com:vml" xmlns:wp14="http://schemas.microsoft.com/office/word/2010/wordprocessingDrawing" xmlns:wp="http://schemas.openxmlformats.org/drawingml/2006/wordprocessingDrawing" xmlns:w10="urn:schemas-microsoft-com:office:word" xmlns:w="http://schemas.openxmlformats.org/wordprocessingml/2006/main" xmlns:w14="http://schemas.microsoft.com/office/word/2010/wordml" xmlns:w15="http://schemas.microsoft.com/office/word/2012/wordml" xmlns:w16se="http://schemas.microsoft.com/office/word/2015/wordml/symex" xmlns:wpg="http://schemas.microsoft.com/office/word/2010/wordprocessingGroup" xmlns:wpi="http://schemas.microsoft.com/office/word/2010/wordprocessingInk" xmlns:wne="http://schemas.microsoft.com/office/word/2006/wordml" xmlns:wps="http://schemas.microsoft.com/office/word/2010/wordprocessingShape" mc:Ignorable="w14 w15 w16se wp14">
   <w:body>
     <w:p>
       <w:pPr>
@@ -30,7 +30,7 @@
           <w:insideH w:val="none" w:sz="0" w:space="0" w:color="auto"/>
           <w:insideV w:val="none" w:sz="0" w:space="0" w:color="auto"/>
         </w:tblBorders>
-        <w:tblLook w:val="04A0"/>
+        <w:tblLook w:val="04A0" w:firstRow="1" w:lastRow="0" w:firstColumn="1" w:lastColumn="0" w:noHBand="0" w:noVBand="1"/>
       </w:tblPr>
       <w:tblGrid>
         <w:gridCol w:w="1134"/>
@@ -193,23 +193,7 @@
                 <w:sz w:val="24"/>
                 <w:szCs w:val="24"/>
               </w:rPr>
-              <w:t xml:space="preserve">Produto Arrecadação - Subproduto </w:t>
-            </w:r>
-            <w:proofErr w:type="spellStart"/>
-            <w:r>
-              <w:rPr>
-                <w:sz w:val="24"/>
-                <w:szCs w:val="24"/>
-              </w:rPr>
-              <w:t>DARE-e</w:t>
-            </w:r>
-            <w:proofErr w:type="spellEnd"/>
-            <w:r>
-              <w:rPr>
-                <w:sz w:val="24"/>
-                <w:szCs w:val="24"/>
-              </w:rPr>
-              <w:t xml:space="preserve"> Versão (1.0)</w:t>
+              <w:t>Produto Arrecadação - Subproduto DARE-e Versão (1.0)</w:t>
             </w:r>
           </w:p>
           <w:p>
@@ -269,41 +253,7 @@
                 <w:sz w:val="24"/>
                 <w:szCs w:val="24"/>
               </w:rPr>
-              <w:t xml:space="preserve">OS para implementação dos casos de uso que especifica o processo de Gerar </w:t>
-            </w:r>
-            <w:proofErr w:type="spellStart"/>
-            <w:r>
-              <w:rPr>
-                <w:sz w:val="24"/>
-                <w:szCs w:val="24"/>
-              </w:rPr>
-              <w:t>DARE-e</w:t>
-            </w:r>
-            <w:proofErr w:type="spellEnd"/>
-            <w:r>
-              <w:rPr>
-                <w:sz w:val="24"/>
-                <w:szCs w:val="24"/>
-              </w:rPr>
-              <w:t xml:space="preserve">, Calcular ICMS Frete, Localizar Débitos Documentos, Processar Barra, Enviar </w:t>
-            </w:r>
-            <w:proofErr w:type="spellStart"/>
-            <w:proofErr w:type="gramStart"/>
-            <w:r>
-              <w:rPr>
-                <w:sz w:val="24"/>
-                <w:szCs w:val="24"/>
-              </w:rPr>
-              <w:t>EMail</w:t>
-            </w:r>
-            <w:proofErr w:type="spellEnd"/>
-            <w:proofErr w:type="gramEnd"/>
-            <w:r>
-              <w:rPr>
-                <w:sz w:val="24"/>
-                <w:szCs w:val="24"/>
-              </w:rPr>
-              <w:t xml:space="preserve"> DARE, e Imprimir DARE.</w:t>
+              <w:t>OS para implementação dos casos de uso que especifica o processo de Gerar DARE-e, Calcular ICMS Frete, Localizar Débitos Documentos, Processar Barra, Enviar EMail DARE, e Imprimir DARE.</w:t>
             </w:r>
           </w:p>
         </w:tc>
@@ -337,7 +287,7 @@
       <w:tblPr>
         <w:tblStyle w:val="Tabelacomgrade"/>
         <w:tblW w:w="9069" w:type="dxa"/>
-        <w:tblLook w:val="04A0"/>
+        <w:tblLook w:val="04A0" w:firstRow="1" w:lastRow="0" w:firstColumn="1" w:lastColumn="0" w:noHBand="0" w:noVBand="1"/>
       </w:tblPr>
       <w:tblGrid>
         <w:gridCol w:w="1698"/>
@@ -743,7 +693,7 @@
       <w:tblPr>
         <w:tblStyle w:val="Tabelacomgrade"/>
         <w:tblW w:w="9071" w:type="dxa"/>
-        <w:tblLook w:val="04A0"/>
+        <w:tblLook w:val="04A0" w:firstRow="1" w:lastRow="0" w:firstColumn="1" w:lastColumn="0" w:noHBand="0" w:noVBand="1"/>
       </w:tblPr>
       <w:tblGrid>
         <w:gridCol w:w="1553"/>
@@ -861,13 +811,8 @@
               <w:spacing w:after="0"/>
             </w:pPr>
             <w:r>
-              <w:t xml:space="preserve">Gerar </w:t>
-            </w:r>
-            <w:proofErr w:type="spellStart"/>
-            <w:r>
-              <w:t>DARE-e</w:t>
-            </w:r>
-            <w:proofErr w:type="spellEnd"/>
+              <w:t>Gerar DARE-e</w:t>
+            </w:r>
           </w:p>
         </w:tc>
       </w:tr>
@@ -930,17 +875,7 @@
               <w:spacing w:after="0"/>
             </w:pPr>
             <w:r>
-              <w:t xml:space="preserve">Enviar </w:t>
-            </w:r>
-            <w:proofErr w:type="spellStart"/>
-            <w:proofErr w:type="gramStart"/>
-            <w:r>
-              <w:t>EMail</w:t>
-            </w:r>
-            <w:proofErr w:type="spellEnd"/>
-            <w:proofErr w:type="gramEnd"/>
-            <w:r>
-              <w:t xml:space="preserve"> DARE</w:t>
+              <w:t>Enviar EMail DARE</w:t>
             </w:r>
           </w:p>
         </w:tc>
@@ -990,7 +925,7 @@
       <w:tblPr>
         <w:tblStyle w:val="Tabelacomgrade"/>
         <w:tblW w:w="9071" w:type="dxa"/>
-        <w:tblLook w:val="04A0"/>
+        <w:tblLook w:val="04A0" w:firstRow="1" w:lastRow="0" w:firstColumn="1" w:lastColumn="0" w:noHBand="0" w:noVBand="1"/>
       </w:tblPr>
       <w:tblGrid>
         <w:gridCol w:w="1984"/>
@@ -1649,6 +1584,12 @@
                 <w:szCs w:val="20"/>
               </w:rPr>
             </w:pPr>
+            <w:r>
+              <w:rPr>
+                <w:szCs w:val="20"/>
+              </w:rPr>
+              <w:t>Termo de Recebimento da OS</w:t>
+            </w:r>
           </w:p>
         </w:tc>
       </w:tr>
@@ -1949,7 +1890,7 @@
       <w:tblPr>
         <w:tblStyle w:val="Tabelacomgrade"/>
         <w:tblW w:w="9071" w:type="dxa"/>
-        <w:tblLook w:val="04A0"/>
+        <w:tblLook w:val="04A0" w:firstRow="1" w:lastRow="0" w:firstColumn="1" w:lastColumn="0" w:noHBand="0" w:noVBand="1"/>
       </w:tblPr>
       <w:tblGrid>
         <w:gridCol w:w="1134"/>
@@ -2353,13 +2294,8 @@
               <w:spacing w:after="0"/>
             </w:pPr>
             <w:r>
-              <w:t xml:space="preserve">ARRUC0210 - Gerar </w:t>
-            </w:r>
-            <w:proofErr w:type="spellStart"/>
-            <w:r>
-              <w:t>DARE-e</w:t>
-            </w:r>
-            <w:proofErr w:type="spellEnd"/>
+              <w:t>ARRUC0210 - Gerar DARE-e</w:t>
+            </w:r>
             <w:r>
               <w:t xml:space="preserve"> e</w:t>
             </w:r>
@@ -2425,13 +2361,8 @@
               <w:spacing w:after="0"/>
             </w:pPr>
             <w:r>
-              <w:t xml:space="preserve">ARRUC0210 - Gerar </w:t>
-            </w:r>
-            <w:proofErr w:type="spellStart"/>
-            <w:r>
-              <w:t>DARE-e</w:t>
-            </w:r>
-            <w:proofErr w:type="spellEnd"/>
+              <w:t>ARRUC0210 - Gerar DARE-e</w:t>
+            </w:r>
             <w:r>
               <w:t xml:space="preserve"> e também do dicionário de dados e modelo de casos de usos.</w:t>
             </w:r>
@@ -2441,15 +2372,7 @@
               <w:spacing w:after="0"/>
             </w:pPr>
             <w:r>
-              <w:t xml:space="preserve">Considerado acréscimo de mais 10 dias no prazo de execução para OS por causa do tempo que levou para responder os </w:t>
-            </w:r>
-            <w:proofErr w:type="spellStart"/>
-            <w:r>
-              <w:t>Mantis</w:t>
-            </w:r>
-            <w:proofErr w:type="spellEnd"/>
-            <w:r>
-              <w:t xml:space="preserve"> 138 e 142.</w:t>
+              <w:t>Considerado acréscimo de mais 10 dias no prazo de execução para OS por causa do tempo que levou para responder os Mantis 138 e 142.</w:t>
             </w:r>
           </w:p>
         </w:tc>
@@ -2491,15 +2414,7 @@
               <w:spacing w:after="0"/>
             </w:pPr>
             <w:r>
-              <w:t xml:space="preserve">Paralisada para revisão e ajustes dos casos de usos em função da necessidade de esclarecimentos apontados no </w:t>
-            </w:r>
-            <w:proofErr w:type="spellStart"/>
-            <w:r>
-              <w:t>Mantins</w:t>
-            </w:r>
-            <w:proofErr w:type="spellEnd"/>
-            <w:r>
-              <w:t>.</w:t>
+              <w:t>Paralisada para revisão e ajustes dos casos de usos em função da necessidade de esclarecimentos apontados no Mantins.</w:t>
             </w:r>
           </w:p>
         </w:tc>
@@ -2552,13 +2467,8 @@
               <w:spacing w:after="0"/>
             </w:pPr>
             <w:r>
-              <w:t xml:space="preserve">ARRUC0210 - Gerar </w:t>
-            </w:r>
-            <w:proofErr w:type="spellStart"/>
-            <w:r>
-              <w:t>DARE-e</w:t>
-            </w:r>
-            <w:proofErr w:type="spellEnd"/>
+              <w:t>ARRUC0210 - Gerar DARE-e</w:t>
+            </w:r>
             <w:r>
               <w:t xml:space="preserve"> e do modelo de casos de usos para ajuste na regra de negócio ARRRN0201.</w:t>
             </w:r>
@@ -2568,15 +2478,7 @@
               <w:spacing w:after="0"/>
             </w:pPr>
             <w:r>
-              <w:t xml:space="preserve">Considerado acréscimo de mais 25 dias no prazo de execução para OS por causa do tempo que levou para responder os </w:t>
-            </w:r>
-            <w:proofErr w:type="spellStart"/>
-            <w:r>
-              <w:t>Mantis</w:t>
-            </w:r>
-            <w:proofErr w:type="spellEnd"/>
-            <w:r>
-              <w:t xml:space="preserve"> 138.</w:t>
+              <w:t>Considerado acréscimo de mais 25 dias no prazo de execução para OS por causa do tempo que levou para responder os Mantis 138.</w:t>
             </w:r>
           </w:p>
         </w:tc>
@@ -2624,31 +2526,7 @@
               <w:t>s</w:t>
             </w:r>
             <w:r>
-              <w:t xml:space="preserve"> casos de uso ARRUC0210 - Gerar </w:t>
-            </w:r>
-            <w:proofErr w:type="spellStart"/>
-            <w:r>
-              <w:t>DARE-e</w:t>
-            </w:r>
-            <w:proofErr w:type="spellEnd"/>
-            <w:r>
-              <w:t xml:space="preserve">, do documento de modelo de casos de usos ARR - Casos de Usos do Processo da Arrecadação - ARR-0200 - </w:t>
-            </w:r>
-            <w:proofErr w:type="spellStart"/>
-            <w:r>
-              <w:t>DARE-e</w:t>
-            </w:r>
-            <w:proofErr w:type="spellEnd"/>
-            <w:r>
-              <w:t xml:space="preserve">, e também do ARR - Dicionário de Dados e ARR - Modelo de Dados - Diagrama, para alterado a informação valor mínimo por valor unitário da receita permite subcódigo; ajuste na regra ARRRN0210 para incluir o feriado estadual na regra, e ajustes nas </w:t>
-            </w:r>
-            <w:proofErr w:type="spellStart"/>
-            <w:r>
-              <w:t>Views</w:t>
-            </w:r>
-            <w:proofErr w:type="spellEnd"/>
-            <w:r>
-              <w:t xml:space="preserve"> VW_CONTRIBUINTES e VW_NOTA_AVULSA.</w:t>
+              <w:t xml:space="preserve"> casos de uso ARRUC0210 - Gerar DARE-e, do documento de modelo de casos de usos ARR - Casos de Usos do Processo da Arrecadação - ARR-0200 - DARE-e, e também do ARR - Dicionário de Dados e ARR - Modelo de Dados - Diagrama, para alterado a informação valor mínimo por valor unitário da receita permite subcódigo; ajuste na regra ARRRN0210 para incluir o feriado estadual na regra, e ajustes nas Views VW_CONTRIBUINTES e VW_NOTA_AVULSA.</w:t>
             </w:r>
             <w:r>
               <w:t xml:space="preserve"> Considerado acréscimo de mais 28 dias no prazo de execução para OS por causa do tempo que levou para revisão dos casos de usos.</w:t>
@@ -2728,18 +2606,8 @@
                 <w:sz w:val="24"/>
                 <w:szCs w:val="24"/>
               </w:rPr>
-              <w:t xml:space="preserve"> PF por alteração de casos de </w:t>
-            </w:r>
-            <w:proofErr w:type="gramStart"/>
-            <w:r>
-              <w:rPr>
-                <w:rFonts w:asciiTheme="minorHAnsi" w:hAnsiTheme="minorHAnsi"/>
-                <w:sz w:val="24"/>
-                <w:szCs w:val="24"/>
-              </w:rPr>
-              <w:t>uso</w:t>
-            </w:r>
-            <w:proofErr w:type="gramEnd"/>
+              <w:t xml:space="preserve"> PF por alteração de casos de uso</w:t>
+            </w:r>
           </w:p>
         </w:tc>
         <w:tc>
@@ -2780,35 +2648,11 @@
               <w:spacing w:after="0"/>
             </w:pPr>
             <w:r>
-              <w:t xml:space="preserve">Publicação de nova versão </w:t>
-            </w:r>
-            <w:proofErr w:type="gramStart"/>
-            <w:r>
-              <w:t>do casos</w:t>
-            </w:r>
-            <w:proofErr w:type="gramEnd"/>
-            <w:r>
-              <w:t xml:space="preserve"> de uso </w:t>
+              <w:t xml:space="preserve">Publicação de nova versão do casos de uso </w:t>
             </w:r>
             <w:r>
               <w:lastRenderedPageBreak/>
-              <w:t xml:space="preserve">ARRUC0210 - Gerar </w:t>
-            </w:r>
-            <w:proofErr w:type="spellStart"/>
-            <w:r>
-              <w:t>DARE-e</w:t>
-            </w:r>
-            <w:proofErr w:type="spellEnd"/>
-            <w:r>
-              <w:t xml:space="preserve"> e ARRUC0240 - Processar Barra DARE, do documento de modelo de casos de usos ARR - Casos de Usos do Processo da Arrecadação - ARR-0200 - </w:t>
-            </w:r>
-            <w:proofErr w:type="spellStart"/>
-            <w:r>
-              <w:t>DARE-e</w:t>
-            </w:r>
-            <w:proofErr w:type="spellEnd"/>
-            <w:r>
-              <w:t>, e também do ARR - Dicionário de Dados e ARR - Modelo de Dados - Diagrama, para mudança do nome RENAVAN para RENAVAM, inclusão do campo Data da Criação da Conta, ajuste na regra de negócio ARRRN0208 – Calculando Valor TSE a Pagar, e criação de nova regra de negócio ARRRN0212 – Procedimento para Inclusão de Itens de DARE que apresentam Imposto + TSE.</w:t>
+              <w:t>ARRUC0210 - Gerar DARE-e e ARRUC0240 - Processar Barra DARE, do documento de modelo de casos de usos ARR - Casos de Usos do Processo da Arrecadação - ARR-0200 - DARE-e, e também do ARR - Dicionário de Dados e ARR - Modelo de Dados - Diagrama, para mudança do nome RENAVAN para RENAVAM, inclusão do campo Data da Criação da Conta, ajuste na regra de negócio ARRRN0208 – Calculando Valor TSE a Pagar, e criação de nova regra de negócio ARRRN0212 – Procedimento para Inclusão de Itens de DARE que apresentam Imposto + TSE.</w:t>
             </w:r>
           </w:p>
         </w:tc>
@@ -2838,7 +2682,6 @@
               <w:jc w:val="center"/>
             </w:pPr>
             <w:r>
-              <w:lastRenderedPageBreak/>
               <w:t>21/10/16</w:t>
             </w:r>
           </w:p>
@@ -2924,15 +2767,8 @@
             <w:pPr>
               <w:spacing w:after="0"/>
             </w:pPr>
-            <w:proofErr w:type="spellStart"/>
-            <w:proofErr w:type="gramStart"/>
-            <w:r>
-              <w:t>NTConsult</w:t>
-            </w:r>
-            <w:proofErr w:type="spellEnd"/>
-            <w:proofErr w:type="gramEnd"/>
-            <w:r>
-              <w:t xml:space="preserve"> – Rodrigo Borges</w:t>
+            <w:r>
+              <w:t>NTConsult – Rodrigo Borges</w:t>
             </w:r>
           </w:p>
         </w:tc>
@@ -2961,23 +2797,7 @@
               <w:spacing w:after="0"/>
             </w:pPr>
             <w:r>
-              <w:t xml:space="preserve">OS Devolvida por não ser possível fazer o </w:t>
-            </w:r>
-            <w:proofErr w:type="spellStart"/>
-            <w:r>
-              <w:t>Deploy</w:t>
-            </w:r>
-            <w:proofErr w:type="spellEnd"/>
-            <w:r>
-              <w:t xml:space="preserve">, erro na compilação da versão </w:t>
-            </w:r>
-            <w:proofErr w:type="gramStart"/>
-            <w:r>
-              <w:t>v_1.</w:t>
-            </w:r>
-            <w:proofErr w:type="gramEnd"/>
-            <w:r>
-              <w:t>7.1.</w:t>
+              <w:t>OS Devolvida por não ser possível fazer o Deploy, erro na compilação da versão v_1.7.1.</w:t>
             </w:r>
           </w:p>
         </w:tc>
@@ -3018,18 +2838,8 @@
             <w:pPr>
               <w:spacing w:after="0"/>
             </w:pPr>
-            <w:proofErr w:type="gramStart"/>
-            <w:r>
-              <w:t xml:space="preserve">OS </w:t>
-            </w:r>
-            <w:bookmarkStart w:id="0" w:name="_GoBack"/>
-            <w:bookmarkEnd w:id="0"/>
-            <w:r>
-              <w:t>Entregue</w:t>
-            </w:r>
-            <w:proofErr w:type="gramEnd"/>
-            <w:r>
-              <w:t>, correç</w:t>
+            <w:r>
+              <w:t>OS Entregue, correç</w:t>
             </w:r>
             <w:r>
               <w:t>ão realizada e disponibilizada.</w:t>
@@ -3044,15 +2854,50 @@
             <w:pPr>
               <w:spacing w:after="0"/>
             </w:pPr>
-            <w:proofErr w:type="spellStart"/>
-            <w:proofErr w:type="gramStart"/>
-            <w:r>
-              <w:t>NTConsult</w:t>
-            </w:r>
-            <w:proofErr w:type="spellEnd"/>
-            <w:proofErr w:type="gramEnd"/>
-            <w:r>
-              <w:t xml:space="preserve"> – Rodrigo Borges</w:t>
+            <w:r>
+              <w:t>NTConsult – Rodrigo Borges</w:t>
+            </w:r>
+          </w:p>
+        </w:tc>
+      </w:tr>
+      <w:tr>
+        <w:tc>
+          <w:tcPr>
+            <w:tcW w:w="1134" w:type="dxa"/>
+          </w:tcPr>
+          <w:p>
+            <w:pPr>
+              <w:spacing w:after="0"/>
+              <w:jc w:val="center"/>
+            </w:pPr>
+            <w:r>
+              <w:t>14/11/16</w:t>
+            </w:r>
+          </w:p>
+        </w:tc>
+        <w:tc>
+          <w:tcPr>
+            <w:tcW w:w="5102" w:type="dxa"/>
+          </w:tcPr>
+          <w:p>
+            <w:pPr>
+              <w:spacing w:after="0"/>
+            </w:pPr>
+            <w:r>
+              <w:t>Assinatura do Termo de Recebimento da OS</w:t>
+            </w:r>
+          </w:p>
+        </w:tc>
+        <w:tc>
+          <w:tcPr>
+            <w:tcW w:w="2835" w:type="dxa"/>
+          </w:tcPr>
+          <w:p>
+            <w:pPr>
+              <w:spacing w:after="0"/>
+            </w:pPr>
+            <w:r>
+              <w:t>CIAT - João Paulo</w:t>
             </w:r>
           </w:p>
         </w:tc>
@@ -3072,7 +2917,7 @@
         <w:tblStyle w:val="Tabelacomgrade"/>
         <w:tblW w:w="9072" w:type="dxa"/>
         <w:shd w:val="clear" w:color="auto" w:fill="BFBFBF"/>
-        <w:tblLook w:val="04A0"/>
+        <w:tblLook w:val="04A0" w:firstRow="1" w:lastRow="0" w:firstColumn="1" w:lastColumn="0" w:noHBand="0" w:noVBand="1"/>
       </w:tblPr>
       <w:tblGrid>
         <w:gridCol w:w="1701"/>
@@ -3582,7 +3427,7 @@
         <w:tblStyle w:val="Tabelacomgrade"/>
         <w:tblW w:w="9072" w:type="dxa"/>
         <w:tblLayout w:type="fixed"/>
-        <w:tblLook w:val="04A0"/>
+        <w:tblLook w:val="04A0" w:firstRow="1" w:lastRow="0" w:firstColumn="1" w:lastColumn="0" w:noHBand="0" w:noVBand="1"/>
       </w:tblPr>
       <w:tblGrid>
         <w:gridCol w:w="1537"/>
@@ -3743,6 +3588,7 @@
                 <w:szCs w:val="24"/>
               </w:rPr>
             </w:pPr>
+            <w:bookmarkStart w:id="0" w:name="_GoBack" w:colFirst="3" w:colLast="3"/>
             <w:r>
               <w:rPr>
                 <w:b/>
@@ -3803,7 +3649,6 @@
         <w:tc>
           <w:tcPr>
             <w:tcW w:w="851" w:type="dxa"/>
-            <w:vAlign w:val="center"/>
           </w:tcPr>
           <w:p>
             <w:pPr>
@@ -3816,6 +3661,13 @@
                 <w:szCs w:val="20"/>
               </w:rPr>
             </w:pPr>
+            <w:r>
+              <w:rPr>
+                <w:b/>
+                <w:szCs w:val="20"/>
+              </w:rPr>
+              <w:t>0,0</w:t>
+            </w:r>
           </w:p>
         </w:tc>
         <w:tc>
@@ -3837,6 +3689,7 @@
           </w:p>
         </w:tc>
       </w:tr>
+      <w:bookmarkEnd w:id="0"/>
       <w:tr>
         <w:tc>
           <w:tcPr>
@@ -3874,15 +3727,7 @@
               <w:spacing w:after="0"/>
             </w:pPr>
             <w:r>
-              <w:t xml:space="preserve">Desvio em dias do prazo para correção de </w:t>
-            </w:r>
-            <w:proofErr w:type="gramStart"/>
-            <w:r>
-              <w:t>todas</w:t>
-            </w:r>
-            <w:proofErr w:type="gramEnd"/>
-            <w:r>
-              <w:t xml:space="preserve"> inconformidades encontradas durante a homologação/aceite a partir da notificação das inconformidades</w:t>
+              <w:t>Desvio em dias do prazo para correção de todas inconformidades encontradas durante a homologação/aceite a partir da notificação das inconformidades</w:t>
             </w:r>
           </w:p>
         </w:tc>
@@ -3898,14 +3743,12 @@
                 <w:b/>
               </w:rPr>
             </w:pPr>
-            <w:proofErr w:type="gramStart"/>
             <w:r>
               <w:rPr>
                 <w:b/>
               </w:rPr>
               <w:t>2</w:t>
             </w:r>
-            <w:proofErr w:type="gramEnd"/>
           </w:p>
         </w:tc>
         <w:tc>
@@ -3998,14 +3841,12 @@
                 <w:b/>
               </w:rPr>
             </w:pPr>
-            <w:proofErr w:type="gramStart"/>
             <w:r>
               <w:rPr>
                 <w:b/>
               </w:rPr>
               <w:t>2</w:t>
             </w:r>
-            <w:proofErr w:type="gramEnd"/>
           </w:p>
         </w:tc>
         <w:tc>
@@ -4163,13 +4004,8 @@
               <w:spacing w:after="0"/>
             </w:pPr>
             <w:r>
-              <w:t>Quantidades de inconformidades não graves/</w:t>
-            </w:r>
-            <w:proofErr w:type="gramStart"/>
-            <w:r>
-              <w:t>PF encontradas durante a homologação/aceite</w:t>
-            </w:r>
-            <w:proofErr w:type="gramEnd"/>
+              <w:t>Quantidades de inconformidades não graves/PF encontradas durante a homologação/aceite</w:t>
+            </w:r>
           </w:p>
         </w:tc>
         <w:tc>
@@ -4266,13 +4102,8 @@
               <w:spacing w:after="0"/>
             </w:pPr>
             <w:r>
-              <w:t>Quantidades de inconformidades graves/</w:t>
-            </w:r>
-            <w:proofErr w:type="gramStart"/>
-            <w:r>
-              <w:t>PF encontradas durante a homologação/aceite</w:t>
-            </w:r>
-            <w:proofErr w:type="gramEnd"/>
+              <w:t>Quantidades de inconformidades graves/PF encontradas durante a homologação/aceite</w:t>
+            </w:r>
           </w:p>
         </w:tc>
         <w:tc>
@@ -4375,13 +4206,8 @@
               <w:spacing w:after="0"/>
             </w:pPr>
             <w:r>
-              <w:t>Quantidades de inconformidades não graves/</w:t>
-            </w:r>
-            <w:proofErr w:type="gramStart"/>
-            <w:r>
-              <w:t>PF encontrada durante o prazo de garantia</w:t>
-            </w:r>
-            <w:proofErr w:type="gramEnd"/>
+              <w:t>Quantidades de inconformidades não graves/PF encontrada durante o prazo de garantia</w:t>
+            </w:r>
           </w:p>
         </w:tc>
         <w:tc>
@@ -4484,13 +4310,8 @@
               <w:spacing w:after="0"/>
             </w:pPr>
             <w:r>
-              <w:t>Quantidades de inconformidades graves/</w:t>
-            </w:r>
-            <w:proofErr w:type="gramStart"/>
-            <w:r>
-              <w:t>PF encontrada durante o prazo de garantia</w:t>
-            </w:r>
-            <w:proofErr w:type="gramEnd"/>
+              <w:t>Quantidades de inconformidades graves/PF encontrada durante o prazo de garantia</w:t>
+            </w:r>
           </w:p>
         </w:tc>
         <w:tc>
@@ -5043,17 +4864,8 @@
           <w:b/>
           <w:u w:val="single"/>
         </w:rPr>
-        <w:t xml:space="preserve">ARRUC0210 - Gerar </w:t>
+        <w:t>ARRUC0210 - Gerar DARE-e</w:t>
       </w:r>
-      <w:proofErr w:type="spellStart"/>
-      <w:r>
-        <w:rPr>
-          <w:b/>
-          <w:u w:val="single"/>
-        </w:rPr>
-        <w:t>DARE-e</w:t>
-      </w:r>
-      <w:proofErr w:type="spellEnd"/>
       <w:r>
         <w:t xml:space="preserve"> e </w:t>
       </w:r>
@@ -5115,23 +4927,7 @@
           <w:b/>
           <w:u w:val="single"/>
         </w:rPr>
-        <w:t>ARRRN0210 –</w:t>
-      </w:r>
-      <w:proofErr w:type="gramStart"/>
-      <w:r>
-        <w:rPr>
-          <w:b/>
-          <w:u w:val="single"/>
-        </w:rPr>
-        <w:t xml:space="preserve">  </w:t>
-      </w:r>
-      <w:proofErr w:type="gramEnd"/>
-      <w:r>
-        <w:rPr>
-          <w:b/>
-          <w:u w:val="single"/>
-        </w:rPr>
-        <w:t>Data de Vencimento Feriados / Finais de Semana</w:t>
+        <w:t>ARRRN0210 –  Data de Vencimento Feriados / Finais de Semana</w:t>
       </w:r>
       <w:r>
         <w:t xml:space="preserve"> registrada no modelo de casos de usos e no dicionário de dados.</w:t>
@@ -5179,7 +4975,7 @@
 </file>
 
 <file path=word/endnotes.xml><?xml version="1.0" encoding="utf-8"?>
-<w:endnotes xmlns:ve="http://schemas.openxmlformats.org/markup-compatibility/2006" xmlns:o="urn:schemas-microsoft-com:office:office" xmlns:r="http://schemas.openxmlformats.org/officeDocument/2006/relationships" xmlns:m="http://schemas.openxmlformats.org/officeDocument/2006/math" xmlns:v="urn:schemas-microsoft-com:vml" xmlns:wp="http://schemas.openxmlformats.org/drawingml/2006/wordprocessingDrawing" xmlns:w10="urn:schemas-microsoft-com:office:word" xmlns:w="http://schemas.openxmlformats.org/wordprocessingml/2006/main" xmlns:wne="http://schemas.microsoft.com/office/word/2006/wordml">
+<w:endnotes xmlns:wpc="http://schemas.microsoft.com/office/word/2010/wordprocessingCanvas" xmlns:cx="http://schemas.microsoft.com/office/drawing/2014/chartex" xmlns:cx1="http://schemas.microsoft.com/office/drawing/2015/9/8/chartex" xmlns:cx2="http://schemas.microsoft.com/office/drawing/2015/10/21/chartex" xmlns:cx3="http://schemas.microsoft.com/office/drawing/2016/5/9/chartex" xmlns:cx4="http://schemas.microsoft.com/office/drawing/2016/5/10/chartex" xmlns:cx5="http://schemas.microsoft.com/office/drawing/2016/5/11/chartex" xmlns:mc="http://schemas.openxmlformats.org/markup-compatibility/2006" xmlns:o="urn:schemas-microsoft-com:office:office" xmlns:r="http://schemas.openxmlformats.org/officeDocument/2006/relationships" xmlns:m="http://schemas.openxmlformats.org/officeDocument/2006/math" xmlns:v="urn:schemas-microsoft-com:vml" xmlns:wp14="http://schemas.microsoft.com/office/word/2010/wordprocessingDrawing" xmlns:wp="http://schemas.openxmlformats.org/drawingml/2006/wordprocessingDrawing" xmlns:w10="urn:schemas-microsoft-com:office:word" xmlns:w="http://schemas.openxmlformats.org/wordprocessingml/2006/main" xmlns:w14="http://schemas.microsoft.com/office/word/2010/wordml" xmlns:w15="http://schemas.microsoft.com/office/word/2012/wordml" xmlns:w16se="http://schemas.microsoft.com/office/word/2015/wordml/symex" xmlns:wpg="http://schemas.microsoft.com/office/word/2010/wordprocessingGroup" xmlns:wpi="http://schemas.microsoft.com/office/word/2010/wordprocessingInk" xmlns:wne="http://schemas.microsoft.com/office/word/2006/wordml" xmlns:wps="http://schemas.microsoft.com/office/word/2010/wordprocessingShape" mc:Ignorable="w14 w15 w16se wp14">
   <w:endnote w:type="separator" w:id="-1">
     <w:p>
       <w:r>
@@ -5198,7 +4994,7 @@
 </file>
 
 <file path=word/footer1.xml><?xml version="1.0" encoding="utf-8"?>
-<w:ftr xmlns:ve="http://schemas.openxmlformats.org/markup-compatibility/2006" xmlns:o="urn:schemas-microsoft-com:office:office" xmlns:r="http://schemas.openxmlformats.org/officeDocument/2006/relationships" xmlns:m="http://schemas.openxmlformats.org/officeDocument/2006/math" xmlns:v="urn:schemas-microsoft-com:vml" xmlns:wp="http://schemas.openxmlformats.org/drawingml/2006/wordprocessingDrawing" xmlns:w10="urn:schemas-microsoft-com:office:word" xmlns:w="http://schemas.openxmlformats.org/wordprocessingml/2006/main" xmlns:wne="http://schemas.microsoft.com/office/word/2006/wordml">
+<w:ftr xmlns:wpc="http://schemas.microsoft.com/office/word/2010/wordprocessingCanvas" xmlns:cx="http://schemas.microsoft.com/office/drawing/2014/chartex" xmlns:cx1="http://schemas.microsoft.com/office/drawing/2015/9/8/chartex" xmlns:cx2="http://schemas.microsoft.com/office/drawing/2015/10/21/chartex" xmlns:cx3="http://schemas.microsoft.com/office/drawing/2016/5/9/chartex" xmlns:cx4="http://schemas.microsoft.com/office/drawing/2016/5/10/chartex" xmlns:cx5="http://schemas.microsoft.com/office/drawing/2016/5/11/chartex" xmlns:mc="http://schemas.openxmlformats.org/markup-compatibility/2006" xmlns:o="urn:schemas-microsoft-com:office:office" xmlns:r="http://schemas.openxmlformats.org/officeDocument/2006/relationships" xmlns:m="http://schemas.openxmlformats.org/officeDocument/2006/math" xmlns:v="urn:schemas-microsoft-com:vml" xmlns:wp14="http://schemas.microsoft.com/office/word/2010/wordprocessingDrawing" xmlns:wp="http://schemas.openxmlformats.org/drawingml/2006/wordprocessingDrawing" xmlns:w10="urn:schemas-microsoft-com:office:word" xmlns:w="http://schemas.openxmlformats.org/wordprocessingml/2006/main" xmlns:w14="http://schemas.microsoft.com/office/word/2010/wordml" xmlns:w15="http://schemas.microsoft.com/office/word/2012/wordml" xmlns:w16se="http://schemas.microsoft.com/office/word/2015/wordml/symex" xmlns:wpg="http://schemas.microsoft.com/office/word/2010/wordprocessingGroup" xmlns:wpi="http://schemas.microsoft.com/office/word/2010/wordprocessingInk" xmlns:wne="http://schemas.microsoft.com/office/word/2006/wordml" xmlns:wps="http://schemas.microsoft.com/office/word/2010/wordprocessingShape" mc:Ignorable="w14 w15 w16se wp14">
   <w:p>
     <w:pPr>
       <w:pStyle w:val="Rodap"/>
@@ -5229,7 +5025,7 @@
         <w:rStyle w:val="Nmerodepgina"/>
         <w:noProof/>
       </w:rPr>
-      <w:t>1</w:t>
+      <w:t>3</w:t>
     </w:r>
     <w:r>
       <w:rPr>
@@ -5247,7 +5043,7 @@
         <w:noProof/>
         <w:lang w:eastAsia="pt-BR"/>
       </w:rPr>
-      <w:pict>
+      <w:object w:dxaOrig="1440" w:dyaOrig="1440">
         <v:shapetype id="_x0000_t75" coordsize="21600,21600" o:spt="75" o:preferrelative="t" path="m@4@5l@4@11@9@11@9@5xe" filled="f" stroked="f">
           <v:stroke joinstyle="miter"/>
           <v:formulas>
@@ -5270,15 +5066,15 @@
         <v:shape id="_x0000_s2051" type="#_x0000_t75" style="position:absolute;margin-left:275.05pt;margin-top:-9.15pt;width:211.25pt;height:35.9pt;z-index:251656704">
           <v:imagedata r:id="rId1" o:title=""/>
         </v:shape>
-        <o:OLEObject Type="Embed" ProgID="PBrush" ShapeID="_x0000_s2051" DrawAspect="Content" ObjectID="_1540877006" r:id="rId2"/>
-      </w:pict>
+        <o:OLEObject Type="Embed" ProgID="PBrush" ShapeID="_x0000_s2051" DrawAspect="Content" ObjectID="_1540906366" r:id="rId2"/>
+      </w:object>
     </w:r>
   </w:p>
 </w:ftr>
 </file>
 
 <file path=word/footnotes.xml><?xml version="1.0" encoding="utf-8"?>
-<w:footnotes xmlns:ve="http://schemas.openxmlformats.org/markup-compatibility/2006" xmlns:o="urn:schemas-microsoft-com:office:office" xmlns:r="http://schemas.openxmlformats.org/officeDocument/2006/relationships" xmlns:m="http://schemas.openxmlformats.org/officeDocument/2006/math" xmlns:v="urn:schemas-microsoft-com:vml" xmlns:wp="http://schemas.openxmlformats.org/drawingml/2006/wordprocessingDrawing" xmlns:w10="urn:schemas-microsoft-com:office:word" xmlns:w="http://schemas.openxmlformats.org/wordprocessingml/2006/main" xmlns:wne="http://schemas.microsoft.com/office/word/2006/wordml">
+<w:footnotes xmlns:wpc="http://schemas.microsoft.com/office/word/2010/wordprocessingCanvas" xmlns:cx="http://schemas.microsoft.com/office/drawing/2014/chartex" xmlns:cx1="http://schemas.microsoft.com/office/drawing/2015/9/8/chartex" xmlns:cx2="http://schemas.microsoft.com/office/drawing/2015/10/21/chartex" xmlns:cx3="http://schemas.microsoft.com/office/drawing/2016/5/9/chartex" xmlns:cx4="http://schemas.microsoft.com/office/drawing/2016/5/10/chartex" xmlns:cx5="http://schemas.microsoft.com/office/drawing/2016/5/11/chartex" xmlns:mc="http://schemas.openxmlformats.org/markup-compatibility/2006" xmlns:o="urn:schemas-microsoft-com:office:office" xmlns:r="http://schemas.openxmlformats.org/officeDocument/2006/relationships" xmlns:m="http://schemas.openxmlformats.org/officeDocument/2006/math" xmlns:v="urn:schemas-microsoft-com:vml" xmlns:wp14="http://schemas.microsoft.com/office/word/2010/wordprocessingDrawing" xmlns:wp="http://schemas.openxmlformats.org/drawingml/2006/wordprocessingDrawing" xmlns:w10="urn:schemas-microsoft-com:office:word" xmlns:w="http://schemas.openxmlformats.org/wordprocessingml/2006/main" xmlns:w14="http://schemas.microsoft.com/office/word/2010/wordml" xmlns:w15="http://schemas.microsoft.com/office/word/2012/wordml" xmlns:w16se="http://schemas.microsoft.com/office/word/2015/wordml/symex" xmlns:wpg="http://schemas.microsoft.com/office/word/2010/wordprocessingGroup" xmlns:wpi="http://schemas.microsoft.com/office/word/2010/wordprocessingInk" xmlns:wne="http://schemas.microsoft.com/office/word/2006/wordml" xmlns:wps="http://schemas.microsoft.com/office/word/2010/wordprocessingShape" mc:Ignorable="w14 w15 w16se wp14">
   <w:footnote w:type="separator" w:id="-1">
     <w:p>
       <w:r>
@@ -5297,7 +5093,7 @@
 </file>
 
 <file path=word/header1.xml><?xml version="1.0" encoding="utf-8"?>
-<w:hdr xmlns:ve="http://schemas.openxmlformats.org/markup-compatibility/2006" xmlns:o="urn:schemas-microsoft-com:office:office" xmlns:r="http://schemas.openxmlformats.org/officeDocument/2006/relationships" xmlns:m="http://schemas.openxmlformats.org/officeDocument/2006/math" xmlns:v="urn:schemas-microsoft-com:vml" xmlns:wp="http://schemas.openxmlformats.org/drawingml/2006/wordprocessingDrawing" xmlns:w10="urn:schemas-microsoft-com:office:word" xmlns:w="http://schemas.openxmlformats.org/wordprocessingml/2006/main" xmlns:wne="http://schemas.microsoft.com/office/word/2006/wordml">
+<w:hdr xmlns:wpc="http://schemas.microsoft.com/office/word/2010/wordprocessingCanvas" xmlns:cx="http://schemas.microsoft.com/office/drawing/2014/chartex" xmlns:cx1="http://schemas.microsoft.com/office/drawing/2015/9/8/chartex" xmlns:cx2="http://schemas.microsoft.com/office/drawing/2015/10/21/chartex" xmlns:cx3="http://schemas.microsoft.com/office/drawing/2016/5/9/chartex" xmlns:cx4="http://schemas.microsoft.com/office/drawing/2016/5/10/chartex" xmlns:cx5="http://schemas.microsoft.com/office/drawing/2016/5/11/chartex" xmlns:mc="http://schemas.openxmlformats.org/markup-compatibility/2006" xmlns:o="urn:schemas-microsoft-com:office:office" xmlns:r="http://schemas.openxmlformats.org/officeDocument/2006/relationships" xmlns:m="http://schemas.openxmlformats.org/officeDocument/2006/math" xmlns:v="urn:schemas-microsoft-com:vml" xmlns:wp14="http://schemas.microsoft.com/office/word/2010/wordprocessingDrawing" xmlns:wp="http://schemas.openxmlformats.org/drawingml/2006/wordprocessingDrawing" xmlns:w10="urn:schemas-microsoft-com:office:word" xmlns:w="http://schemas.openxmlformats.org/wordprocessingml/2006/main" xmlns:w14="http://schemas.microsoft.com/office/word/2010/wordml" xmlns:w15="http://schemas.microsoft.com/office/word/2012/wordml" xmlns:w16se="http://schemas.microsoft.com/office/word/2015/wordml/symex" xmlns:wpg="http://schemas.microsoft.com/office/word/2010/wordprocessingGroup" xmlns:wpi="http://schemas.microsoft.com/office/word/2010/wordprocessingInk" xmlns:wne="http://schemas.microsoft.com/office/word/2006/wordml" xmlns:wps="http://schemas.microsoft.com/office/word/2010/wordprocessingShape" mc:Ignorable="w14 w15 w16se wp14">
   <w:p>
     <w:pPr>
       <w:pStyle w:val="Cabealho"/>
@@ -5336,7 +5132,7 @@
                   <a:blip r:embed="rId1">
                     <a:extLst>
                       <a:ext uri="{28A0092B-C50C-407E-A947-70E740481C1C}">
-                        <a14:useLocalDpi xmlns:a14="http://schemas.microsoft.com/office/drawing/2010/main" xmlns:wps="http://schemas.microsoft.com/office/word/2010/wordprocessingShape" xmlns:wpi="http://schemas.microsoft.com/office/word/2010/wordprocessingInk" xmlns:wpg="http://schemas.microsoft.com/office/word/2010/wordprocessingGroup" xmlns:w16se="http://schemas.microsoft.com/office/word/2015/wordml/symex" xmlns:w15="http://schemas.microsoft.com/office/word/2012/wordml" xmlns:w14="http://schemas.microsoft.com/office/word/2010/wordml" xmlns:w="http://schemas.openxmlformats.org/wordprocessingml/2006/main" xmlns:w10="urn:schemas-microsoft-com:office:word" xmlns:wp14="http://schemas.microsoft.com/office/word/2010/wordprocessingDrawing" xmlns:v="urn:schemas-microsoft-com:vml" xmlns:o="urn:schemas-microsoft-com:office:office" xmlns:mc="http://schemas.openxmlformats.org/markup-compatibility/2006" xmlns:cx5="http://schemas.microsoft.com/office/drawing/2016/5/11/chartex" xmlns:cx4="http://schemas.microsoft.com/office/drawing/2016/5/10/chartex" xmlns:cx3="http://schemas.microsoft.com/office/drawing/2016/5/9/chartex" xmlns:cx2="http://schemas.microsoft.com/office/drawing/2015/10/21/chartex" xmlns:cx1="http://schemas.microsoft.com/office/drawing/2015/9/8/chartex" xmlns:cx="http://schemas.microsoft.com/office/drawing/2014/chartex" xmlns:wpc="http://schemas.microsoft.com/office/word/2010/wordprocessingCanvas" xmlns="" val="0"/>
+                        <a14:useLocalDpi xmlns:a14="http://schemas.microsoft.com/office/drawing/2010/main" val="0"/>
                       </a:ext>
                     </a:extLst>
                   </a:blip>
@@ -5395,7 +5191,7 @@
                   <a:blip r:embed="rId2">
                     <a:extLst>
                       <a:ext uri="{28A0092B-C50C-407E-A947-70E740481C1C}">
-                        <a14:useLocalDpi xmlns:a14="http://schemas.microsoft.com/office/drawing/2010/main" xmlns:wps="http://schemas.microsoft.com/office/word/2010/wordprocessingShape" xmlns:wpi="http://schemas.microsoft.com/office/word/2010/wordprocessingInk" xmlns:wpg="http://schemas.microsoft.com/office/word/2010/wordprocessingGroup" xmlns:w16se="http://schemas.microsoft.com/office/word/2015/wordml/symex" xmlns:w15="http://schemas.microsoft.com/office/word/2012/wordml" xmlns:w14="http://schemas.microsoft.com/office/word/2010/wordml" xmlns:w="http://schemas.openxmlformats.org/wordprocessingml/2006/main" xmlns:w10="urn:schemas-microsoft-com:office:word" xmlns:wp14="http://schemas.microsoft.com/office/word/2010/wordprocessingDrawing" xmlns:v="urn:schemas-microsoft-com:vml" xmlns:o="urn:schemas-microsoft-com:office:office" xmlns:mc="http://schemas.openxmlformats.org/markup-compatibility/2006" xmlns:cx5="http://schemas.microsoft.com/office/drawing/2016/5/11/chartex" xmlns:cx4="http://schemas.microsoft.com/office/drawing/2016/5/10/chartex" xmlns:cx3="http://schemas.microsoft.com/office/drawing/2016/5/9/chartex" xmlns:cx2="http://schemas.microsoft.com/office/drawing/2015/10/21/chartex" xmlns:cx1="http://schemas.microsoft.com/office/drawing/2015/9/8/chartex" xmlns:cx="http://schemas.microsoft.com/office/drawing/2014/chartex" xmlns:wpc="http://schemas.microsoft.com/office/word/2010/wordprocessingCanvas" xmlns="" val="0"/>
+                        <a14:useLocalDpi xmlns:a14="http://schemas.microsoft.com/office/drawing/2010/main" val="0"/>
                       </a:ext>
                     </a:extLst>
                   </a:blip>
@@ -5428,7 +5224,7 @@
 </file>
 
 <file path=word/styles.xml><?xml version="1.0" encoding="utf-8"?>
-<w:styles xmlns:r="http://schemas.openxmlformats.org/officeDocument/2006/relationships" xmlns:w="http://schemas.openxmlformats.org/wordprocessingml/2006/main">
+<w:styles xmlns:mc="http://schemas.openxmlformats.org/markup-compatibility/2006" xmlns:r="http://schemas.openxmlformats.org/officeDocument/2006/relationships" xmlns:w="http://schemas.openxmlformats.org/wordprocessingml/2006/main" xmlns:w14="http://schemas.microsoft.com/office/word/2010/wordml" xmlns:w15="http://schemas.microsoft.com/office/word/2012/wordml" xmlns:w16se="http://schemas.microsoft.com/office/word/2015/wordml/symex" mc:Ignorable="w14 w15 w16se">
   <w:docDefaults>
     <w:rPrDefault>
       <w:rPr>
@@ -5438,146 +5234,381 @@
     </w:rPrDefault>
     <w:pPrDefault/>
   </w:docDefaults>
-  <w:latentStyles w:defLockedState="0" w:defUIPriority="99" w:defSemiHidden="1" w:defUnhideWhenUsed="1" w:defQFormat="0" w:count="267">
-    <w:lsdException w:name="Normal" w:semiHidden="0" w:uiPriority="0" w:unhideWhenUsed="0" w:qFormat="1"/>
-    <w:lsdException w:name="heading 1" w:semiHidden="0" w:uiPriority="9" w:unhideWhenUsed="0" w:qFormat="1"/>
-    <w:lsdException w:name="heading 2" w:uiPriority="9" w:qFormat="1"/>
-    <w:lsdException w:name="heading 3" w:uiPriority="9" w:qFormat="1"/>
-    <w:lsdException w:name="heading 4" w:uiPriority="9" w:qFormat="1"/>
-    <w:lsdException w:name="heading 5" w:uiPriority="9" w:qFormat="1"/>
-    <w:lsdException w:name="heading 6" w:uiPriority="9" w:qFormat="1"/>
-    <w:lsdException w:name="heading 7" w:uiPriority="9" w:qFormat="1"/>
-    <w:lsdException w:name="heading 8" w:uiPriority="9" w:qFormat="1"/>
-    <w:lsdException w:name="heading 9" w:uiPriority="9" w:qFormat="1"/>
-    <w:lsdException w:name="toc 1" w:uiPriority="39"/>
-    <w:lsdException w:name="toc 2" w:uiPriority="39"/>
-    <w:lsdException w:name="toc 3" w:uiPriority="39"/>
-    <w:lsdException w:name="toc 4" w:uiPriority="39"/>
-    <w:lsdException w:name="toc 5" w:uiPriority="39"/>
-    <w:lsdException w:name="toc 6" w:uiPriority="39"/>
-    <w:lsdException w:name="toc 7" w:uiPriority="39"/>
-    <w:lsdException w:name="toc 8" w:uiPriority="39"/>
-    <w:lsdException w:name="toc 9" w:uiPriority="39"/>
-    <w:lsdException w:name="caption" w:uiPriority="35" w:qFormat="1"/>
-    <w:lsdException w:name="Title" w:semiHidden="0" w:uiPriority="10" w:unhideWhenUsed="0" w:qFormat="1"/>
-    <w:lsdException w:name="Default Paragraph Font" w:uiPriority="1"/>
-    <w:lsdException w:name="Subtitle" w:semiHidden="0" w:uiPriority="11" w:unhideWhenUsed="0" w:qFormat="1"/>
-    <w:lsdException w:name="Strong" w:semiHidden="0" w:uiPriority="22" w:unhideWhenUsed="0" w:qFormat="1"/>
-    <w:lsdException w:name="Emphasis" w:semiHidden="0" w:uiPriority="20" w:unhideWhenUsed="0" w:qFormat="1"/>
-    <w:lsdException w:name="Normal Table" w:semiHidden="0" w:unhideWhenUsed="0"/>
-    <w:lsdException w:name="Table Web 1" w:semiHidden="0" w:unhideWhenUsed="0"/>
-    <w:lsdException w:name="Table Grid" w:semiHidden="0" w:uiPriority="39" w:unhideWhenUsed="0"/>
-    <w:lsdException w:name="Placeholder Text" w:unhideWhenUsed="0"/>
-    <w:lsdException w:name="No Spacing" w:semiHidden="0" w:uiPriority="1" w:unhideWhenUsed="0" w:qFormat="1"/>
-    <w:lsdException w:name="Light Shading" w:semiHidden="0" w:uiPriority="60" w:unhideWhenUsed="0"/>
-    <w:lsdException w:name="Light List" w:semiHidden="0" w:uiPriority="61" w:unhideWhenUsed="0"/>
-    <w:lsdException w:name="Light Grid" w:semiHidden="0" w:uiPriority="62" w:unhideWhenUsed="0"/>
-    <w:lsdException w:name="Medium Shading 1" w:semiHidden="0" w:uiPriority="63" w:unhideWhenUsed="0"/>
-    <w:lsdException w:name="Medium Shading 2" w:semiHidden="0" w:uiPriority="64" w:unhideWhenUsed="0"/>
-    <w:lsdException w:name="Medium List 1" w:semiHidden="0" w:uiPriority="65" w:unhideWhenUsed="0"/>
-    <w:lsdException w:name="Medium List 2" w:semiHidden="0" w:uiPriority="66" w:unhideWhenUsed="0"/>
-    <w:lsdException w:name="Medium Grid 1" w:semiHidden="0" w:uiPriority="67" w:unhideWhenUsed="0"/>
-    <w:lsdException w:name="Medium Grid 2" w:semiHidden="0" w:uiPriority="68" w:unhideWhenUsed="0"/>
-    <w:lsdException w:name="Medium Grid 3" w:semiHidden="0" w:uiPriority="69" w:unhideWhenUsed="0"/>
-    <w:lsdException w:name="Dark List" w:semiHidden="0" w:uiPriority="70" w:unhideWhenUsed="0"/>
-    <w:lsdException w:name="Colorful Shading" w:semiHidden="0" w:uiPriority="71" w:unhideWhenUsed="0"/>
-    <w:lsdException w:name="Colorful List" w:semiHidden="0" w:uiPriority="72" w:unhideWhenUsed="0"/>
-    <w:lsdException w:name="Colorful Grid" w:semiHidden="0" w:uiPriority="73" w:unhideWhenUsed="0"/>
-    <w:lsdException w:name="Light Shading Accent 1" w:semiHidden="0" w:uiPriority="60" w:unhideWhenUsed="0"/>
-    <w:lsdException w:name="Light List Accent 1" w:semiHidden="0" w:uiPriority="61" w:unhideWhenUsed="0"/>
-    <w:lsdException w:name="Light Grid Accent 1" w:semiHidden="0" w:uiPriority="62" w:unhideWhenUsed="0"/>
-    <w:lsdException w:name="Medium Shading 1 Accent 1" w:semiHidden="0" w:uiPriority="63" w:unhideWhenUsed="0"/>
-    <w:lsdException w:name="Medium Shading 2 Accent 1" w:semiHidden="0" w:uiPriority="64" w:unhideWhenUsed="0"/>
-    <w:lsdException w:name="Medium List 1 Accent 1" w:semiHidden="0" w:uiPriority="65" w:unhideWhenUsed="0"/>
-    <w:lsdException w:name="Revision" w:unhideWhenUsed="0"/>
-    <w:lsdException w:name="List Paragraph" w:semiHidden="0" w:uiPriority="34" w:unhideWhenUsed="0" w:qFormat="1"/>
-    <w:lsdException w:name="Quote" w:semiHidden="0" w:uiPriority="29" w:unhideWhenUsed="0" w:qFormat="1"/>
-    <w:lsdException w:name="Intense Quote" w:semiHidden="0" w:uiPriority="30" w:unhideWhenUsed="0" w:qFormat="1"/>
-    <w:lsdException w:name="Medium List 2 Accent 1" w:semiHidden="0" w:uiPriority="66" w:unhideWhenUsed="0"/>
-    <w:lsdException w:name="Medium Grid 1 Accent 1" w:semiHidden="0" w:uiPriority="67" w:unhideWhenUsed="0"/>
-    <w:lsdException w:name="Medium Grid 2 Accent 1" w:semiHidden="0" w:uiPriority="68" w:unhideWhenUsed="0"/>
-    <w:lsdException w:name="Medium Grid 3 Accent 1" w:semiHidden="0" w:uiPriority="69" w:unhideWhenUsed="0"/>
-    <w:lsdException w:name="Dark List Accent 1" w:semiHidden="0" w:uiPriority="70" w:unhideWhenUsed="0"/>
-    <w:lsdException w:name="Colorful Shading Accent 1" w:semiHidden="0" w:uiPriority="71" w:unhideWhenUsed="0"/>
-    <w:lsdException w:name="Colorful List Accent 1" w:semiHidden="0" w:uiPriority="72" w:unhideWhenUsed="0"/>
-    <w:lsdException w:name="Colorful Grid Accent 1" w:semiHidden="0" w:uiPriority="73" w:unhideWhenUsed="0"/>
-    <w:lsdException w:name="Light Shading Accent 2" w:semiHidden="0" w:uiPriority="60" w:unhideWhenUsed="0"/>
-    <w:lsdException w:name="Light List Accent 2" w:semiHidden="0" w:uiPriority="61" w:unhideWhenUsed="0"/>
-    <w:lsdException w:name="Light Grid Accent 2" w:semiHidden="0" w:uiPriority="62" w:unhideWhenUsed="0"/>
-    <w:lsdException w:name="Medium Shading 1 Accent 2" w:semiHidden="0" w:uiPriority="63" w:unhideWhenUsed="0"/>
-    <w:lsdException w:name="Medium Shading 2 Accent 2" w:semiHidden="0" w:uiPriority="64" w:unhideWhenUsed="0"/>
-    <w:lsdException w:name="Medium List 1 Accent 2" w:semiHidden="0" w:uiPriority="65" w:unhideWhenUsed="0"/>
-    <w:lsdException w:name="Medium List 2 Accent 2" w:semiHidden="0" w:uiPriority="66" w:unhideWhenUsed="0"/>
-    <w:lsdException w:name="Medium Grid 1 Accent 2" w:semiHidden="0" w:uiPriority="67" w:unhideWhenUsed="0"/>
-    <w:lsdException w:name="Medium Grid 2 Accent 2" w:semiHidden="0" w:uiPriority="68" w:unhideWhenUsed="0"/>
-    <w:lsdException w:name="Medium Grid 3 Accent 2" w:semiHidden="0" w:uiPriority="69" w:unhideWhenUsed="0"/>
-    <w:lsdException w:name="Dark List Accent 2" w:semiHidden="0" w:uiPriority="70" w:unhideWhenUsed="0"/>
-    <w:lsdException w:name="Colorful Shading Accent 2" w:semiHidden="0" w:uiPriority="71" w:unhideWhenUsed="0"/>
-    <w:lsdException w:name="Colorful List Accent 2" w:semiHidden="0" w:uiPriority="72" w:unhideWhenUsed="0"/>
-    <w:lsdException w:name="Colorful Grid Accent 2" w:semiHidden="0" w:uiPriority="73" w:unhideWhenUsed="0"/>
-    <w:lsdException w:name="Light Shading Accent 3" w:semiHidden="0" w:uiPriority="60" w:unhideWhenUsed="0"/>
-    <w:lsdException w:name="Light List Accent 3" w:semiHidden="0" w:uiPriority="61" w:unhideWhenUsed="0"/>
-    <w:lsdException w:name="Light Grid Accent 3" w:semiHidden="0" w:uiPriority="62" w:unhideWhenUsed="0"/>
-    <w:lsdException w:name="Medium Shading 1 Accent 3" w:semiHidden="0" w:uiPriority="63" w:unhideWhenUsed="0"/>
-    <w:lsdException w:name="Medium Shading 2 Accent 3" w:semiHidden="0" w:uiPriority="64" w:unhideWhenUsed="0"/>
-    <w:lsdException w:name="Medium List 1 Accent 3" w:semiHidden="0" w:uiPriority="65" w:unhideWhenUsed="0"/>
-    <w:lsdException w:name="Medium List 2 Accent 3" w:semiHidden="0" w:uiPriority="66" w:unhideWhenUsed="0"/>
-    <w:lsdException w:name="Medium Grid 1 Accent 3" w:semiHidden="0" w:uiPriority="67" w:unhideWhenUsed="0"/>
-    <w:lsdException w:name="Medium Grid 2 Accent 3" w:semiHidden="0" w:uiPriority="68" w:unhideWhenUsed="0"/>
-    <w:lsdException w:name="Medium Grid 3 Accent 3" w:semiHidden="0" w:uiPriority="69" w:unhideWhenUsed="0"/>
-    <w:lsdException w:name="Dark List Accent 3" w:semiHidden="0" w:uiPriority="70" w:unhideWhenUsed="0"/>
-    <w:lsdException w:name="Colorful Shading Accent 3" w:semiHidden="0" w:uiPriority="71" w:unhideWhenUsed="0"/>
-    <w:lsdException w:name="Colorful List Accent 3" w:semiHidden="0" w:uiPriority="72" w:unhideWhenUsed="0"/>
-    <w:lsdException w:name="Colorful Grid Accent 3" w:semiHidden="0" w:uiPriority="73" w:unhideWhenUsed="0"/>
-    <w:lsdException w:name="Light Shading Accent 4" w:semiHidden="0" w:uiPriority="60" w:unhideWhenUsed="0"/>
-    <w:lsdException w:name="Light List Accent 4" w:semiHidden="0" w:uiPriority="61" w:unhideWhenUsed="0"/>
-    <w:lsdException w:name="Light Grid Accent 4" w:semiHidden="0" w:uiPriority="62" w:unhideWhenUsed="0"/>
-    <w:lsdException w:name="Medium Shading 1 Accent 4" w:semiHidden="0" w:uiPriority="63" w:unhideWhenUsed="0"/>
-    <w:lsdException w:name="Medium Shading 2 Accent 4" w:semiHidden="0" w:uiPriority="64" w:unhideWhenUsed="0"/>
-    <w:lsdException w:name="Medium List 1 Accent 4" w:semiHidden="0" w:uiPriority="65" w:unhideWhenUsed="0"/>
-    <w:lsdException w:name="Medium List 2 Accent 4" w:semiHidden="0" w:uiPriority="66" w:unhideWhenUsed="0"/>
-    <w:lsdException w:name="Medium Grid 1 Accent 4" w:semiHidden="0" w:uiPriority="67" w:unhideWhenUsed="0"/>
-    <w:lsdException w:name="Medium Grid 2 Accent 4" w:semiHidden="0" w:uiPriority="68" w:unhideWhenUsed="0"/>
-    <w:lsdException w:name="Medium Grid 3 Accent 4" w:semiHidden="0" w:uiPriority="69" w:unhideWhenUsed="0"/>
-    <w:lsdException w:name="Dark List Accent 4" w:semiHidden="0" w:uiPriority="70" w:unhideWhenUsed="0"/>
-    <w:lsdException w:name="Colorful Shading Accent 4" w:semiHidden="0" w:uiPriority="71" w:unhideWhenUsed="0"/>
-    <w:lsdException w:name="Colorful List Accent 4" w:semiHidden="0" w:uiPriority="72" w:unhideWhenUsed="0"/>
-    <w:lsdException w:name="Colorful Grid Accent 4" w:semiHidden="0" w:uiPriority="73" w:unhideWhenUsed="0"/>
-    <w:lsdException w:name="Light Shading Accent 5" w:semiHidden="0" w:uiPriority="60" w:unhideWhenUsed="0"/>
-    <w:lsdException w:name="Light List Accent 5" w:semiHidden="0" w:uiPriority="61" w:unhideWhenUsed="0"/>
-    <w:lsdException w:name="Light Grid Accent 5" w:semiHidden="0" w:uiPriority="62" w:unhideWhenUsed="0"/>
-    <w:lsdException w:name="Medium Shading 1 Accent 5" w:semiHidden="0" w:uiPriority="63" w:unhideWhenUsed="0"/>
-    <w:lsdException w:name="Medium Shading 2 Accent 5" w:semiHidden="0" w:uiPriority="64" w:unhideWhenUsed="0"/>
-    <w:lsdException w:name="Medium List 1 Accent 5" w:semiHidden="0" w:uiPriority="65" w:unhideWhenUsed="0"/>
-    <w:lsdException w:name="Medium List 2 Accent 5" w:semiHidden="0" w:uiPriority="66" w:unhideWhenUsed="0"/>
-    <w:lsdException w:name="Medium Grid 1 Accent 5" w:semiHidden="0" w:uiPriority="67" w:unhideWhenUsed="0"/>
-    <w:lsdException w:name="Medium Grid 2 Accent 5" w:semiHidden="0" w:uiPriority="68" w:unhideWhenUsed="0"/>
-    <w:lsdException w:name="Medium Grid 3 Accent 5" w:semiHidden="0" w:uiPriority="69" w:unhideWhenUsed="0"/>
-    <w:lsdException w:name="Dark List Accent 5" w:semiHidden="0" w:uiPriority="70" w:unhideWhenUsed="0"/>
-    <w:lsdException w:name="Colorful Shading Accent 5" w:semiHidden="0" w:uiPriority="71" w:unhideWhenUsed="0"/>
-    <w:lsdException w:name="Colorful List Accent 5" w:semiHidden="0" w:uiPriority="72" w:unhideWhenUsed="0"/>
-    <w:lsdException w:name="Colorful Grid Accent 5" w:semiHidden="0" w:uiPriority="73" w:unhideWhenUsed="0"/>
-    <w:lsdException w:name="Light Shading Accent 6" w:semiHidden="0" w:uiPriority="60" w:unhideWhenUsed="0"/>
-    <w:lsdException w:name="Light List Accent 6" w:semiHidden="0" w:uiPriority="61" w:unhideWhenUsed="0"/>
-    <w:lsdException w:name="Light Grid Accent 6" w:semiHidden="0" w:uiPriority="62" w:unhideWhenUsed="0"/>
-    <w:lsdException w:name="Medium Shading 1 Accent 6" w:semiHidden="0" w:uiPriority="63" w:unhideWhenUsed="0"/>
-    <w:lsdException w:name="Medium Shading 2 Accent 6" w:semiHidden="0" w:uiPriority="64" w:unhideWhenUsed="0"/>
-    <w:lsdException w:name="Medium List 1 Accent 6" w:semiHidden="0" w:uiPriority="65" w:unhideWhenUsed="0"/>
-    <w:lsdException w:name="Medium List 2 Accent 6" w:semiHidden="0" w:uiPriority="66" w:unhideWhenUsed="0"/>
-    <w:lsdException w:name="Medium Grid 1 Accent 6" w:semiHidden="0" w:uiPriority="67" w:unhideWhenUsed="0"/>
-    <w:lsdException w:name="Medium Grid 2 Accent 6" w:semiHidden="0" w:uiPriority="68" w:unhideWhenUsed="0"/>
-    <w:lsdException w:name="Medium Grid 3 Accent 6" w:semiHidden="0" w:uiPriority="69" w:unhideWhenUsed="0"/>
-    <w:lsdException w:name="Dark List Accent 6" w:semiHidden="0" w:uiPriority="70" w:unhideWhenUsed="0"/>
-    <w:lsdException w:name="Colorful Shading Accent 6" w:semiHidden="0" w:uiPriority="71" w:unhideWhenUsed="0"/>
-    <w:lsdException w:name="Colorful List Accent 6" w:semiHidden="0" w:uiPriority="72" w:unhideWhenUsed="0"/>
-    <w:lsdException w:name="Colorful Grid Accent 6" w:semiHidden="0" w:uiPriority="73" w:unhideWhenUsed="0"/>
-    <w:lsdException w:name="Subtle Emphasis" w:semiHidden="0" w:uiPriority="19" w:unhideWhenUsed="0" w:qFormat="1"/>
-    <w:lsdException w:name="Intense Emphasis" w:semiHidden="0" w:uiPriority="21" w:unhideWhenUsed="0" w:qFormat="1"/>
-    <w:lsdException w:name="Subtle Reference" w:semiHidden="0" w:uiPriority="31" w:unhideWhenUsed="0" w:qFormat="1"/>
-    <w:lsdException w:name="Intense Reference" w:semiHidden="0" w:uiPriority="32" w:unhideWhenUsed="0" w:qFormat="1"/>
-    <w:lsdException w:name="Book Title" w:semiHidden="0" w:uiPriority="33" w:unhideWhenUsed="0" w:qFormat="1"/>
-    <w:lsdException w:name="Bibliography" w:uiPriority="37"/>
-    <w:lsdException w:name="TOC Heading" w:uiPriority="39" w:qFormat="1"/>
+  <w:latentStyles w:defLockedState="0" w:defUIPriority="99" w:defSemiHidden="0" w:defUnhideWhenUsed="0" w:defQFormat="0" w:count="374">
+    <w:lsdException w:name="Normal" w:uiPriority="0" w:qFormat="1"/>
+    <w:lsdException w:name="heading 1" w:uiPriority="9" w:qFormat="1"/>
+    <w:lsdException w:name="heading 2" w:semiHidden="1" w:uiPriority="9" w:unhideWhenUsed="1" w:qFormat="1"/>
+    <w:lsdException w:name="heading 3" w:semiHidden="1" w:uiPriority="9" w:unhideWhenUsed="1" w:qFormat="1"/>
+    <w:lsdException w:name="heading 4" w:semiHidden="1" w:uiPriority="9" w:unhideWhenUsed="1" w:qFormat="1"/>
+    <w:lsdException w:name="heading 5" w:semiHidden="1" w:uiPriority="9" w:unhideWhenUsed="1" w:qFormat="1"/>
+    <w:lsdException w:name="heading 6" w:semiHidden="1" w:uiPriority="9" w:unhideWhenUsed="1" w:qFormat="1"/>
+    <w:lsdException w:name="heading 7" w:semiHidden="1" w:uiPriority="9" w:unhideWhenUsed="1" w:qFormat="1"/>
+    <w:lsdException w:name="heading 8" w:semiHidden="1" w:uiPriority="9" w:unhideWhenUsed="1" w:qFormat="1"/>
+    <w:lsdException w:name="heading 9" w:semiHidden="1" w:uiPriority="9" w:unhideWhenUsed="1" w:qFormat="1"/>
+    <w:lsdException w:name="index 1" w:semiHidden="1" w:unhideWhenUsed="1"/>
+    <w:lsdException w:name="index 2" w:semiHidden="1" w:unhideWhenUsed="1"/>
+    <w:lsdException w:name="index 3" w:semiHidden="1" w:unhideWhenUsed="1"/>
+    <w:lsdException w:name="index 4" w:semiHidden="1" w:unhideWhenUsed="1"/>
+    <w:lsdException w:name="index 5" w:semiHidden="1" w:unhideWhenUsed="1"/>
+    <w:lsdException w:name="index 6" w:semiHidden="1" w:unhideWhenUsed="1"/>
+    <w:lsdException w:name="index 7" w:semiHidden="1" w:unhideWhenUsed="1"/>
+    <w:lsdException w:name="index 8" w:semiHidden="1" w:unhideWhenUsed="1"/>
+    <w:lsdException w:name="index 9" w:semiHidden="1" w:unhideWhenUsed="1"/>
+    <w:lsdException w:name="toc 1" w:semiHidden="1" w:uiPriority="39" w:unhideWhenUsed="1"/>
+    <w:lsdException w:name="toc 2" w:semiHidden="1" w:uiPriority="39" w:unhideWhenUsed="1"/>
+    <w:lsdException w:name="toc 3" w:semiHidden="1" w:uiPriority="39" w:unhideWhenUsed="1"/>
+    <w:lsdException w:name="toc 4" w:semiHidden="1" w:uiPriority="39" w:unhideWhenUsed="1"/>
+    <w:lsdException w:name="toc 5" w:semiHidden="1" w:uiPriority="39" w:unhideWhenUsed="1"/>
+    <w:lsdException w:name="toc 6" w:semiHidden="1" w:uiPriority="39" w:unhideWhenUsed="1"/>
+    <w:lsdException w:name="toc 7" w:semiHidden="1" w:uiPriority="39" w:unhideWhenUsed="1"/>
+    <w:lsdException w:name="toc 8" w:semiHidden="1" w:uiPriority="39" w:unhideWhenUsed="1"/>
+    <w:lsdException w:name="toc 9" w:semiHidden="1" w:uiPriority="39" w:unhideWhenUsed="1"/>
+    <w:lsdException w:name="Normal Indent" w:semiHidden="1" w:unhideWhenUsed="1"/>
+    <w:lsdException w:name="footnote text" w:semiHidden="1" w:unhideWhenUsed="1"/>
+    <w:lsdException w:name="annotation text" w:semiHidden="1" w:unhideWhenUsed="1"/>
+    <w:lsdException w:name="header" w:semiHidden="1" w:unhideWhenUsed="1"/>
+    <w:lsdException w:name="footer" w:semiHidden="1" w:unhideWhenUsed="1"/>
+    <w:lsdException w:name="index heading" w:semiHidden="1" w:unhideWhenUsed="1"/>
+    <w:lsdException w:name="caption" w:semiHidden="1" w:uiPriority="35" w:unhideWhenUsed="1" w:qFormat="1"/>
+    <w:lsdException w:name="table of figures" w:semiHidden="1" w:unhideWhenUsed="1"/>
+    <w:lsdException w:name="envelope address" w:semiHidden="1" w:unhideWhenUsed="1"/>
+    <w:lsdException w:name="envelope return" w:semiHidden="1" w:unhideWhenUsed="1"/>
+    <w:lsdException w:name="footnote reference" w:semiHidden="1" w:unhideWhenUsed="1"/>
+    <w:lsdException w:name="annotation reference" w:semiHidden="1" w:unhideWhenUsed="1"/>
+    <w:lsdException w:name="line number" w:semiHidden="1" w:unhideWhenUsed="1"/>
+    <w:lsdException w:name="page number" w:semiHidden="1" w:unhideWhenUsed="1"/>
+    <w:lsdException w:name="endnote reference" w:semiHidden="1" w:unhideWhenUsed="1"/>
+    <w:lsdException w:name="endnote text" w:semiHidden="1" w:unhideWhenUsed="1"/>
+    <w:lsdException w:name="table of authorities" w:semiHidden="1" w:unhideWhenUsed="1"/>
+    <w:lsdException w:name="macro" w:semiHidden="1" w:unhideWhenUsed="1"/>
+    <w:lsdException w:name="toa heading" w:semiHidden="1" w:unhideWhenUsed="1"/>
+    <w:lsdException w:name="List" w:semiHidden="1" w:unhideWhenUsed="1"/>
+    <w:lsdException w:name="List Bullet" w:semiHidden="1" w:unhideWhenUsed="1"/>
+    <w:lsdException w:name="List Number" w:semiHidden="1" w:unhideWhenUsed="1"/>
+    <w:lsdException w:name="List 2" w:semiHidden="1" w:unhideWhenUsed="1"/>
+    <w:lsdException w:name="List 3" w:semiHidden="1" w:unhideWhenUsed="1"/>
+    <w:lsdException w:name="List 4" w:semiHidden="1" w:unhideWhenUsed="1"/>
+    <w:lsdException w:name="List 5" w:semiHidden="1" w:unhideWhenUsed="1"/>
+    <w:lsdException w:name="List Bullet 2" w:semiHidden="1" w:unhideWhenUsed="1"/>
+    <w:lsdException w:name="List Bullet 3" w:semiHidden="1" w:unhideWhenUsed="1"/>
+    <w:lsdException w:name="List Bullet 4" w:semiHidden="1" w:unhideWhenUsed="1"/>
+    <w:lsdException w:name="List Bullet 5" w:semiHidden="1" w:unhideWhenUsed="1"/>
+    <w:lsdException w:name="List Number 2" w:semiHidden="1" w:unhideWhenUsed="1"/>
+    <w:lsdException w:name="List Number 3" w:semiHidden="1" w:unhideWhenUsed="1"/>
+    <w:lsdException w:name="List Number 4" w:semiHidden="1" w:unhideWhenUsed="1"/>
+    <w:lsdException w:name="List Number 5" w:semiHidden="1" w:unhideWhenUsed="1"/>
+    <w:lsdException w:name="Title" w:uiPriority="10" w:qFormat="1"/>
+    <w:lsdException w:name="Closing" w:semiHidden="1" w:unhideWhenUsed="1"/>
+    <w:lsdException w:name="Signature" w:semiHidden="1" w:unhideWhenUsed="1"/>
+    <w:lsdException w:name="Default Paragraph Font" w:semiHidden="1" w:uiPriority="1" w:unhideWhenUsed="1"/>
+    <w:lsdException w:name="Body Text" w:semiHidden="1" w:unhideWhenUsed="1"/>
+    <w:lsdException w:name="Body Text Indent" w:semiHidden="1" w:unhideWhenUsed="1"/>
+    <w:lsdException w:name="List Continue" w:semiHidden="1" w:unhideWhenUsed="1"/>
+    <w:lsdException w:name="List Continue 2" w:semiHidden="1" w:unhideWhenUsed="1"/>
+    <w:lsdException w:name="List Continue 3" w:semiHidden="1" w:unhideWhenUsed="1"/>
+    <w:lsdException w:name="List Continue 4" w:semiHidden="1" w:unhideWhenUsed="1"/>
+    <w:lsdException w:name="List Continue 5" w:semiHidden="1" w:unhideWhenUsed="1"/>
+    <w:lsdException w:name="Message Header" w:semiHidden="1" w:unhideWhenUsed="1"/>
+    <w:lsdException w:name="Subtitle" w:uiPriority="11" w:qFormat="1"/>
+    <w:lsdException w:name="Salutation" w:semiHidden="1" w:unhideWhenUsed="1"/>
+    <w:lsdException w:name="Date" w:semiHidden="1" w:unhideWhenUsed="1"/>
+    <w:lsdException w:name="Body Text First Indent" w:semiHidden="1" w:unhideWhenUsed="1"/>
+    <w:lsdException w:name="Body Text First Indent 2" w:semiHidden="1" w:unhideWhenUsed="1"/>
+    <w:lsdException w:name="Note Heading" w:semiHidden="1" w:unhideWhenUsed="1"/>
+    <w:lsdException w:name="Body Text 2" w:semiHidden="1" w:unhideWhenUsed="1"/>
+    <w:lsdException w:name="Body Text 3" w:semiHidden="1" w:unhideWhenUsed="1"/>
+    <w:lsdException w:name="Body Text Indent 2" w:semiHidden="1" w:unhideWhenUsed="1"/>
+    <w:lsdException w:name="Body Text Indent 3" w:semiHidden="1" w:unhideWhenUsed="1"/>
+    <w:lsdException w:name="Block Text" w:semiHidden="1" w:unhideWhenUsed="1"/>
+    <w:lsdException w:name="Hyperlink" w:semiHidden="1" w:unhideWhenUsed="1"/>
+    <w:lsdException w:name="FollowedHyperlink" w:semiHidden="1" w:unhideWhenUsed="1"/>
+    <w:lsdException w:name="Strong" w:uiPriority="22" w:qFormat="1"/>
+    <w:lsdException w:name="Emphasis" w:uiPriority="20" w:qFormat="1"/>
+    <w:lsdException w:name="Document Map" w:semiHidden="1" w:unhideWhenUsed="1"/>
+    <w:lsdException w:name="Plain Text" w:semiHidden="1" w:unhideWhenUsed="1"/>
+    <w:lsdException w:name="E-mail Signature" w:semiHidden="1" w:unhideWhenUsed="1"/>
+    <w:lsdException w:name="HTML Top of Form" w:semiHidden="1" w:unhideWhenUsed="1"/>
+    <w:lsdException w:name="HTML Bottom of Form" w:semiHidden="1" w:unhideWhenUsed="1"/>
+    <w:lsdException w:name="Normal (Web)" w:semiHidden="1" w:unhideWhenUsed="1"/>
+    <w:lsdException w:name="HTML Acronym" w:semiHidden="1" w:unhideWhenUsed="1"/>
+    <w:lsdException w:name="HTML Address" w:semiHidden="1" w:unhideWhenUsed="1"/>
+    <w:lsdException w:name="HTML Cite" w:semiHidden="1" w:unhideWhenUsed="1"/>
+    <w:lsdException w:name="HTML Code" w:semiHidden="1" w:unhideWhenUsed="1"/>
+    <w:lsdException w:name="HTML Definition" w:semiHidden="1" w:unhideWhenUsed="1"/>
+    <w:lsdException w:name="HTML Keyboard" w:semiHidden="1" w:unhideWhenUsed="1"/>
+    <w:lsdException w:name="HTML Preformatted" w:semiHidden="1" w:unhideWhenUsed="1"/>
+    <w:lsdException w:name="HTML Sample" w:semiHidden="1" w:unhideWhenUsed="1"/>
+    <w:lsdException w:name="HTML Typewriter" w:semiHidden="1" w:unhideWhenUsed="1"/>
+    <w:lsdException w:name="HTML Variable" w:semiHidden="1" w:unhideWhenUsed="1"/>
+    <w:lsdException w:name="Normal Table" w:semiHidden="1" w:unhideWhenUsed="1"/>
+    <w:lsdException w:name="annotation subject" w:semiHidden="1" w:unhideWhenUsed="1"/>
+    <w:lsdException w:name="No List" w:semiHidden="1" w:unhideWhenUsed="1"/>
+    <w:lsdException w:name="Outline List 1" w:semiHidden="1" w:unhideWhenUsed="1"/>
+    <w:lsdException w:name="Outline List 2" w:semiHidden="1" w:unhideWhenUsed="1"/>
+    <w:lsdException w:name="Outline List 3" w:semiHidden="1" w:unhideWhenUsed="1"/>
+    <w:lsdException w:name="Table Simple 1" w:semiHidden="1" w:unhideWhenUsed="1"/>
+    <w:lsdException w:name="Table Simple 2" w:semiHidden="1" w:unhideWhenUsed="1"/>
+    <w:lsdException w:name="Table Simple 3" w:semiHidden="1" w:unhideWhenUsed="1"/>
+    <w:lsdException w:name="Table Classic 1" w:semiHidden="1" w:unhideWhenUsed="1"/>
+    <w:lsdException w:name="Table Classic 2" w:semiHidden="1" w:unhideWhenUsed="1"/>
+    <w:lsdException w:name="Table Classic 3" w:semiHidden="1" w:unhideWhenUsed="1"/>
+    <w:lsdException w:name="Table Classic 4" w:semiHidden="1" w:unhideWhenUsed="1"/>
+    <w:lsdException w:name="Table Colorful 1" w:semiHidden="1" w:unhideWhenUsed="1"/>
+    <w:lsdException w:name="Table Colorful 2" w:semiHidden="1" w:unhideWhenUsed="1"/>
+    <w:lsdException w:name="Table Colorful 3" w:semiHidden="1" w:unhideWhenUsed="1"/>
+    <w:lsdException w:name="Table Columns 1" w:semiHidden="1" w:unhideWhenUsed="1"/>
+    <w:lsdException w:name="Table Columns 2" w:semiHidden="1" w:unhideWhenUsed="1"/>
+    <w:lsdException w:name="Table Columns 3" w:semiHidden="1" w:unhideWhenUsed="1"/>
+    <w:lsdException w:name="Table Columns 4" w:semiHidden="1" w:unhideWhenUsed="1"/>
+    <w:lsdException w:name="Table Columns 5" w:semiHidden="1" w:unhideWhenUsed="1"/>
+    <w:lsdException w:name="Table Grid 1" w:semiHidden="1" w:unhideWhenUsed="1"/>
+    <w:lsdException w:name="Table Grid 2" w:semiHidden="1" w:unhideWhenUsed="1"/>
+    <w:lsdException w:name="Table Grid 3" w:semiHidden="1" w:unhideWhenUsed="1"/>
+    <w:lsdException w:name="Table Grid 4" w:semiHidden="1" w:unhideWhenUsed="1"/>
+    <w:lsdException w:name="Table Grid 5" w:semiHidden="1" w:unhideWhenUsed="1"/>
+    <w:lsdException w:name="Table Grid 6" w:semiHidden="1" w:unhideWhenUsed="1"/>
+    <w:lsdException w:name="Table Grid 7" w:semiHidden="1" w:unhideWhenUsed="1"/>
+    <w:lsdException w:name="Table Grid 8" w:semiHidden="1" w:unhideWhenUsed="1"/>
+    <w:lsdException w:name="Table List 1" w:semiHidden="1" w:unhideWhenUsed="1"/>
+    <w:lsdException w:name="Table List 2" w:semiHidden="1" w:unhideWhenUsed="1"/>
+    <w:lsdException w:name="Table List 3" w:semiHidden="1" w:unhideWhenUsed="1"/>
+    <w:lsdException w:name="Table List 4" w:semiHidden="1" w:unhideWhenUsed="1"/>
+    <w:lsdException w:name="Table List 5" w:semiHidden="1" w:unhideWhenUsed="1"/>
+    <w:lsdException w:name="Table List 6" w:semiHidden="1" w:unhideWhenUsed="1"/>
+    <w:lsdException w:name="Table List 7" w:semiHidden="1" w:unhideWhenUsed="1"/>
+    <w:lsdException w:name="Table List 8" w:semiHidden="1" w:unhideWhenUsed="1"/>
+    <w:lsdException w:name="Table 3D effects 1" w:semiHidden="1" w:unhideWhenUsed="1"/>
+    <w:lsdException w:name="Table 3D effects 2" w:semiHidden="1" w:unhideWhenUsed="1"/>
+    <w:lsdException w:name="Table 3D effects 3" w:semiHidden="1" w:unhideWhenUsed="1"/>
+    <w:lsdException w:name="Table Contemporary" w:semiHidden="1" w:unhideWhenUsed="1"/>
+    <w:lsdException w:name="Table Elegant" w:semiHidden="1" w:unhideWhenUsed="1"/>
+    <w:lsdException w:name="Table Professional" w:semiHidden="1" w:unhideWhenUsed="1"/>
+    <w:lsdException w:name="Table Subtle 1" w:semiHidden="1" w:unhideWhenUsed="1"/>
+    <w:lsdException w:name="Table Subtle 2" w:semiHidden="1" w:unhideWhenUsed="1"/>
+    <w:lsdException w:name="Table Web 1" w:semiHidden="1" w:unhideWhenUsed="1"/>
+    <w:lsdException w:name="Table Web 2" w:semiHidden="1" w:unhideWhenUsed="1"/>
+    <w:lsdException w:name="Table Web 3" w:semiHidden="1" w:unhideWhenUsed="1"/>
+    <w:lsdException w:name="Balloon Text" w:semiHidden="1" w:unhideWhenUsed="1"/>
+    <w:lsdException w:name="Table Grid" w:semiHidden="1" w:uiPriority="39" w:unhideWhenUsed="1"/>
+    <w:lsdException w:name="Table Theme" w:semiHidden="1" w:unhideWhenUsed="1"/>
+    <w:lsdException w:name="Placeholder Text" w:semiHidden="1"/>
+    <w:lsdException w:name="No Spacing" w:uiPriority="1" w:qFormat="1"/>
+    <w:lsdException w:name="Light Shading" w:uiPriority="60"/>
+    <w:lsdException w:name="Light List" w:uiPriority="61"/>
+    <w:lsdException w:name="Light Grid" w:uiPriority="62"/>
+    <w:lsdException w:name="Medium Shading 1" w:uiPriority="63"/>
+    <w:lsdException w:name="Medium Shading 2" w:uiPriority="64"/>
+    <w:lsdException w:name="Medium List 1" w:uiPriority="65"/>
+    <w:lsdException w:name="Medium List 2" w:uiPriority="66"/>
+    <w:lsdException w:name="Medium Grid 1" w:uiPriority="67"/>
+    <w:lsdException w:name="Medium Grid 2" w:uiPriority="68"/>
+    <w:lsdException w:name="Medium Grid 3" w:uiPriority="69"/>
+    <w:lsdException w:name="Dark List" w:uiPriority="70"/>
+    <w:lsdException w:name="Colorful Shading" w:uiPriority="71"/>
+    <w:lsdException w:name="Colorful List" w:uiPriority="72"/>
+    <w:lsdException w:name="Colorful Grid" w:uiPriority="73"/>
+    <w:lsdException w:name="Light Shading Accent 1" w:uiPriority="60"/>
+    <w:lsdException w:name="Light List Accent 1" w:uiPriority="61"/>
+    <w:lsdException w:name="Light Grid Accent 1" w:uiPriority="62"/>
+    <w:lsdException w:name="Medium Shading 1 Accent 1" w:uiPriority="63"/>
+    <w:lsdException w:name="Medium Shading 2 Accent 1" w:uiPriority="64"/>
+    <w:lsdException w:name="Medium List 1 Accent 1" w:uiPriority="65"/>
+    <w:lsdException w:name="Revision" w:semiHidden="1"/>
+    <w:lsdException w:name="List Paragraph" w:uiPriority="34" w:qFormat="1"/>
+    <w:lsdException w:name="Quote" w:uiPriority="29" w:qFormat="1"/>
+    <w:lsdException w:name="Intense Quote" w:uiPriority="30" w:qFormat="1"/>
+    <w:lsdException w:name="Medium List 2 Accent 1" w:uiPriority="66"/>
+    <w:lsdException w:name="Medium Grid 1 Accent 1" w:uiPriority="67"/>
+    <w:lsdException w:name="Medium Grid 2 Accent 1" w:uiPriority="68"/>
+    <w:lsdException w:name="Medium Grid 3 Accent 1" w:uiPriority="69"/>
+    <w:lsdException w:name="Dark List Accent 1" w:uiPriority="70"/>
+    <w:lsdException w:name="Colorful Shading Accent 1" w:uiPriority="71"/>
+    <w:lsdException w:name="Colorful List Accent 1" w:uiPriority="72"/>
+    <w:lsdException w:name="Colorful Grid Accent 1" w:uiPriority="73"/>
+    <w:lsdException w:name="Light Shading Accent 2" w:uiPriority="60"/>
+    <w:lsdException w:name="Light List Accent 2" w:uiPriority="61"/>
+    <w:lsdException w:name="Light Grid Accent 2" w:uiPriority="62"/>
+    <w:lsdException w:name="Medium Shading 1 Accent 2" w:uiPriority="63"/>
+    <w:lsdException w:name="Medium Shading 2 Accent 2" w:uiPriority="64"/>
+    <w:lsdException w:name="Medium List 1 Accent 2" w:uiPriority="65"/>
+    <w:lsdException w:name="Medium List 2 Accent 2" w:uiPriority="66"/>
+    <w:lsdException w:name="Medium Grid 1 Accent 2" w:uiPriority="67"/>
+    <w:lsdException w:name="Medium Grid 2 Accent 2" w:uiPriority="68"/>
+    <w:lsdException w:name="Medium Grid 3 Accent 2" w:uiPriority="69"/>
+    <w:lsdException w:name="Dark List Accent 2" w:uiPriority="70"/>
+    <w:lsdException w:name="Colorful Shading Accent 2" w:uiPriority="71"/>
+    <w:lsdException w:name="Colorful List Accent 2" w:uiPriority="72"/>
+    <w:lsdException w:name="Colorful Grid Accent 2" w:uiPriority="73"/>
+    <w:lsdException w:name="Light Shading Accent 3" w:uiPriority="60"/>
+    <w:lsdException w:name="Light List Accent 3" w:uiPriority="61"/>
+    <w:lsdException w:name="Light Grid Accent 3" w:uiPriority="62"/>
+    <w:lsdException w:name="Medium Shading 1 Accent 3" w:uiPriority="63"/>
+    <w:lsdException w:name="Medium Shading 2 Accent 3" w:uiPriority="64"/>
+    <w:lsdException w:name="Medium List 1 Accent 3" w:uiPriority="65"/>
+    <w:lsdException w:name="Medium List 2 Accent 3" w:uiPriority="66"/>
+    <w:lsdException w:name="Medium Grid 1 Accent 3" w:uiPriority="67"/>
+    <w:lsdException w:name="Medium Grid 2 Accent 3" w:uiPriority="68"/>
+    <w:lsdException w:name="Medium Grid 3 Accent 3" w:uiPriority="69"/>
+    <w:lsdException w:name="Dark List Accent 3" w:uiPriority="70"/>
+    <w:lsdException w:name="Colorful Shading Accent 3" w:uiPriority="71"/>
+    <w:lsdException w:name="Colorful List Accent 3" w:uiPriority="72"/>
+    <w:lsdException w:name="Colorful Grid Accent 3" w:uiPriority="73"/>
+    <w:lsdException w:name="Light Shading Accent 4" w:uiPriority="60"/>
+    <w:lsdException w:name="Light List Accent 4" w:uiPriority="61"/>
+    <w:lsdException w:name="Light Grid Accent 4" w:uiPriority="62"/>
+    <w:lsdException w:name="Medium Shading 1 Accent 4" w:uiPriority="63"/>
+    <w:lsdException w:name="Medium Shading 2 Accent 4" w:uiPriority="64"/>
+    <w:lsdException w:name="Medium List 1 Accent 4" w:uiPriority="65"/>
+    <w:lsdException w:name="Medium List 2 Accent 4" w:uiPriority="66"/>
+    <w:lsdException w:name="Medium Grid 1 Accent 4" w:uiPriority="67"/>
+    <w:lsdException w:name="Medium Grid 2 Accent 4" w:uiPriority="68"/>
+    <w:lsdException w:name="Medium Grid 3 Accent 4" w:uiPriority="69"/>
+    <w:lsdException w:name="Dark List Accent 4" w:uiPriority="70"/>
+    <w:lsdException w:name="Colorful Shading Accent 4" w:uiPriority="71"/>
+    <w:lsdException w:name="Colorful List Accent 4" w:uiPriority="72"/>
+    <w:lsdException w:name="Colorful Grid Accent 4" w:uiPriority="73"/>
+    <w:lsdException w:name="Light Shading Accent 5" w:uiPriority="60"/>
+    <w:lsdException w:name="Light List Accent 5" w:uiPriority="61"/>
+    <w:lsdException w:name="Light Grid Accent 5" w:uiPriority="62"/>
+    <w:lsdException w:name="Medium Shading 1 Accent 5" w:uiPriority="63"/>
+    <w:lsdException w:name="Medium Shading 2 Accent 5" w:uiPriority="64"/>
+    <w:lsdException w:name="Medium List 1 Accent 5" w:uiPriority="65"/>
+    <w:lsdException w:name="Medium List 2 Accent 5" w:uiPriority="66"/>
+    <w:lsdException w:name="Medium Grid 1 Accent 5" w:uiPriority="67"/>
+    <w:lsdException w:name="Medium Grid 2 Accent 5" w:uiPriority="68"/>
+    <w:lsdException w:name="Medium Grid 3 Accent 5" w:uiPriority="69"/>
+    <w:lsdException w:name="Dark List Accent 5" w:uiPriority="70"/>
+    <w:lsdException w:name="Colorful Shading Accent 5" w:uiPriority="71"/>
+    <w:lsdException w:name="Colorful List Accent 5" w:uiPriority="72"/>
+    <w:lsdException w:name="Colorful Grid Accent 5" w:uiPriority="73"/>
+    <w:lsdException w:name="Light Shading Accent 6" w:uiPriority="60"/>
+    <w:lsdException w:name="Light List Accent 6" w:uiPriority="61"/>
+    <w:lsdException w:name="Light Grid Accent 6" w:uiPriority="62"/>
+    <w:lsdException w:name="Medium Shading 1 Accent 6" w:uiPriority="63"/>
+    <w:lsdException w:name="Medium Shading 2 Accent 6" w:uiPriority="64"/>
+    <w:lsdException w:name="Medium List 1 Accent 6" w:uiPriority="65"/>
+    <w:lsdException w:name="Medium List 2 Accent 6" w:uiPriority="66"/>
+    <w:lsdException w:name="Medium Grid 1 Accent 6" w:uiPriority="67"/>
+    <w:lsdException w:name="Medium Grid 2 Accent 6" w:uiPriority="68"/>
+    <w:lsdException w:name="Medium Grid 3 Accent 6" w:uiPriority="69"/>
+    <w:lsdException w:name="Dark List Accent 6" w:uiPriority="70"/>
+    <w:lsdException w:name="Colorful Shading Accent 6" w:uiPriority="71"/>
+    <w:lsdException w:name="Colorful List Accent 6" w:uiPriority="72"/>
+    <w:lsdException w:name="Colorful Grid Accent 6" w:uiPriority="73"/>
+    <w:lsdException w:name="Subtle Emphasis" w:uiPriority="19" w:qFormat="1"/>
+    <w:lsdException w:name="Intense Emphasis" w:uiPriority="21" w:qFormat="1"/>
+    <w:lsdException w:name="Subtle Reference" w:uiPriority="31" w:qFormat="1"/>
+    <w:lsdException w:name="Intense Reference" w:uiPriority="32" w:qFormat="1"/>
+    <w:lsdException w:name="Book Title" w:uiPriority="33" w:qFormat="1"/>
+    <w:lsdException w:name="Bibliography" w:semiHidden="1" w:uiPriority="37" w:unhideWhenUsed="1"/>
+    <w:lsdException w:name="TOC Heading" w:semiHidden="1" w:uiPriority="39" w:unhideWhenUsed="1" w:qFormat="1"/>
+    <w:lsdException w:name="Plain Table 1" w:uiPriority="41"/>
+    <w:lsdException w:name="Plain Table 2" w:uiPriority="42"/>
+    <w:lsdException w:name="Plain Table 3" w:uiPriority="43"/>
+    <w:lsdException w:name="Plain Table 4" w:uiPriority="44"/>
+    <w:lsdException w:name="Plain Table 5" w:uiPriority="45"/>
+    <w:lsdException w:name="Grid Table Light" w:uiPriority="40"/>
+    <w:lsdException w:name="Grid Table 1 Light" w:uiPriority="46"/>
+    <w:lsdException w:name="Grid Table 2" w:uiPriority="47"/>
+    <w:lsdException w:name="Grid Table 3" w:uiPriority="48"/>
+    <w:lsdException w:name="Grid Table 4" w:uiPriority="49"/>
+    <w:lsdException w:name="Grid Table 5 Dark" w:uiPriority="50"/>
+    <w:lsdException w:name="Grid Table 6 Colorful" w:uiPriority="51"/>
+    <w:lsdException w:name="Grid Table 7 Colorful" w:uiPriority="52"/>
+    <w:lsdException w:name="Grid Table 1 Light Accent 1" w:uiPriority="46"/>
+    <w:lsdException w:name="Grid Table 2 Accent 1" w:uiPriority="47"/>
+    <w:lsdException w:name="Grid Table 3 Accent 1" w:uiPriority="48"/>
+    <w:lsdException w:name="Grid Table 4 Accent 1" w:uiPriority="49"/>
+    <w:lsdException w:name="Grid Table 5 Dark Accent 1" w:uiPriority="50"/>
+    <w:lsdException w:name="Grid Table 6 Colorful Accent 1" w:uiPriority="51"/>
+    <w:lsdException w:name="Grid Table 7 Colorful Accent 1" w:uiPriority="52"/>
+    <w:lsdException w:name="Grid Table 1 Light Accent 2" w:uiPriority="46"/>
+    <w:lsdException w:name="Grid Table 2 Accent 2" w:uiPriority="47"/>
+    <w:lsdException w:name="Grid Table 3 Accent 2" w:uiPriority="48"/>
+    <w:lsdException w:name="Grid Table 4 Accent 2" w:uiPriority="49"/>
+    <w:lsdException w:name="Grid Table 5 Dark Accent 2" w:uiPriority="50"/>
+    <w:lsdException w:name="Grid Table 6 Colorful Accent 2" w:uiPriority="51"/>
+    <w:lsdException w:name="Grid Table 7 Colorful Accent 2" w:uiPriority="52"/>
+    <w:lsdException w:name="Grid Table 1 Light Accent 3" w:uiPriority="46"/>
+    <w:lsdException w:name="Grid Table 2 Accent 3" w:uiPriority="47"/>
+    <w:lsdException w:name="Grid Table 3 Accent 3" w:uiPriority="48"/>
+    <w:lsdException w:name="Grid Table 4 Accent 3" w:uiPriority="49"/>
+    <w:lsdException w:name="Grid Table 5 Dark Accent 3" w:uiPriority="50"/>
+    <w:lsdException w:name="Grid Table 6 Colorful Accent 3" w:uiPriority="51"/>
+    <w:lsdException w:name="Grid Table 7 Colorful Accent 3" w:uiPriority="52"/>
+    <w:lsdException w:name="Grid Table 1 Light Accent 4" w:uiPriority="46"/>
+    <w:lsdException w:name="Grid Table 2 Accent 4" w:uiPriority="47"/>
+    <w:lsdException w:name="Grid Table 3 Accent 4" w:uiPriority="48"/>
+    <w:lsdException w:name="Grid Table 4 Accent 4" w:uiPriority="49"/>
+    <w:lsdException w:name="Grid Table 5 Dark Accent 4" w:uiPriority="50"/>
+    <w:lsdException w:name="Grid Table 6 Colorful Accent 4" w:uiPriority="51"/>
+    <w:lsdException w:name="Grid Table 7 Colorful Accent 4" w:uiPriority="52"/>
+    <w:lsdException w:name="Grid Table 1 Light Accent 5" w:uiPriority="46"/>
+    <w:lsdException w:name="Grid Table 2 Accent 5" w:uiPriority="47"/>
+    <w:lsdException w:name="Grid Table 3 Accent 5" w:uiPriority="48"/>
+    <w:lsdException w:name="Grid Table 4 Accent 5" w:uiPriority="49"/>
+    <w:lsdException w:name="Grid Table 5 Dark Accent 5" w:uiPriority="50"/>
+    <w:lsdException w:name="Grid Table 6 Colorful Accent 5" w:uiPriority="51"/>
+    <w:lsdException w:name="Grid Table 7 Colorful Accent 5" w:uiPriority="52"/>
+    <w:lsdException w:name="Grid Table 1 Light Accent 6" w:uiPriority="46"/>
+    <w:lsdException w:name="Grid Table 2 Accent 6" w:uiPriority="47"/>
+    <w:lsdException w:name="Grid Table 3 Accent 6" w:uiPriority="48"/>
+    <w:lsdException w:name="Grid Table 4 Accent 6" w:uiPriority="49"/>
+    <w:lsdException w:name="Grid Table 5 Dark Accent 6" w:uiPriority="50"/>
+    <w:lsdException w:name="Grid Table 6 Colorful Accent 6" w:uiPriority="51"/>
+    <w:lsdException w:name="Grid Table 7 Colorful Accent 6" w:uiPriority="52"/>
+    <w:lsdException w:name="List Table 1 Light" w:uiPriority="46"/>
+    <w:lsdException w:name="List Table 2" w:uiPriority="47"/>
+    <w:lsdException w:name="List Table 3" w:uiPriority="48"/>
+    <w:lsdException w:name="List Table 4" w:uiPriority="49"/>
+    <w:lsdException w:name="List Table 5 Dark" w:uiPriority="50"/>
+    <w:lsdException w:name="List Table 6 Colorful" w:uiPriority="51"/>
+    <w:lsdException w:name="List Table 7 Colorful" w:uiPriority="52"/>
+    <w:lsdException w:name="List Table 1 Light Accent 1" w:uiPriority="46"/>
+    <w:lsdException w:name="List Table 2 Accent 1" w:uiPriority="47"/>
+    <w:lsdException w:name="List Table 3 Accent 1" w:uiPriority="48"/>
+    <w:lsdException w:name="List Table 4 Accent 1" w:uiPriority="49"/>
+    <w:lsdException w:name="List Table 5 Dark Accent 1" w:uiPriority="50"/>
+    <w:lsdException w:name="List Table 6 Colorful Accent 1" w:uiPriority="51"/>
+    <w:lsdException w:name="List Table 7 Colorful Accent 1" w:uiPriority="52"/>
+    <w:lsdException w:name="List Table 1 Light Accent 2" w:uiPriority="46"/>
+    <w:lsdException w:name="List Table 2 Accent 2" w:uiPriority="47"/>
+    <w:lsdException w:name="List Table 3 Accent 2" w:uiPriority="48"/>
+    <w:lsdException w:name="List Table 4 Accent 2" w:uiPriority="49"/>
+    <w:lsdException w:name="List Table 5 Dark Accent 2" w:uiPriority="50"/>
+    <w:lsdException w:name="List Table 6 Colorful Accent 2" w:uiPriority="51"/>
+    <w:lsdException w:name="List Table 7 Colorful Accent 2" w:uiPriority="52"/>
+    <w:lsdException w:name="List Table 1 Light Accent 3" w:uiPriority="46"/>
+    <w:lsdException w:name="List Table 2 Accent 3" w:uiPriority="47"/>
+    <w:lsdException w:name="List Table 3 Accent 3" w:uiPriority="48"/>
+    <w:lsdException w:name="List Table 4 Accent 3" w:uiPriority="49"/>
+    <w:lsdException w:name="List Table 5 Dark Accent 3" w:uiPriority="50"/>
+    <w:lsdException w:name="List Table 6 Colorful Accent 3" w:uiPriority="51"/>
+    <w:lsdException w:name="List Table 7 Colorful Accent 3" w:uiPriority="52"/>
+    <w:lsdException w:name="List Table 1 Light Accent 4" w:uiPriority="46"/>
+    <w:lsdException w:name="List Table 2 Accent 4" w:uiPriority="47"/>
+    <w:lsdException w:name="List Table 3 Accent 4" w:uiPriority="48"/>
+    <w:lsdException w:name="List Table 4 Accent 4" w:uiPriority="49"/>
+    <w:lsdException w:name="List Table 5 Dark Accent 4" w:uiPriority="50"/>
+    <w:lsdException w:name="List Table 6 Colorful Accent 4" w:uiPriority="51"/>
+    <w:lsdException w:name="List Table 7 Colorful Accent 4" w:uiPriority="52"/>
+    <w:lsdException w:name="List Table 1 Light Accent 5" w:uiPriority="46"/>
+    <w:lsdException w:name="List Table 2 Accent 5" w:uiPriority="47"/>
+    <w:lsdException w:name="List Table 3 Accent 5" w:uiPriority="48"/>
+    <w:lsdException w:name="List Table 4 Accent 5" w:uiPriority="49"/>
+    <w:lsdException w:name="List Table 5 Dark Accent 5" w:uiPriority="50"/>
+    <w:lsdException w:name="List Table 6 Colorful Accent 5" w:uiPriority="51"/>
+    <w:lsdException w:name="List Table 7 Colorful Accent 5" w:uiPriority="52"/>
+    <w:lsdException w:name="List Table 1 Light Accent 6" w:uiPriority="46"/>
+    <w:lsdException w:name="List Table 2 Accent 6" w:uiPriority="47"/>
+    <w:lsdException w:name="List Table 3 Accent 6" w:uiPriority="48"/>
+    <w:lsdException w:name="List Table 4 Accent 6" w:uiPriority="49"/>
+    <w:lsdException w:name="List Table 5 Dark Accent 6" w:uiPriority="50"/>
+    <w:lsdException w:name="List Table 6 Colorful Accent 6" w:uiPriority="51"/>
+    <w:lsdException w:name="List Table 7 Colorful Accent 6" w:uiPriority="52"/>
+    <w:lsdException w:name="Mention" w:semiHidden="1" w:unhideWhenUsed="1"/>
+    <w:lsdException w:name="Smart Hyperlink" w:semiHidden="1" w:unhideWhenUsed="1"/>
+    <w:lsdException w:name="Hashtag" w:semiHidden="1" w:unhideWhenUsed="1"/>
   </w:latentStyles>
   <w:style w:type="paragraph" w:default="1" w:styleId="Normal">
     <w:name w:val="Normal"/>
@@ -5603,7 +5634,6 @@
     <w:uiPriority w:val="99"/>
     <w:semiHidden/>
     <w:unhideWhenUsed/>
-    <w:qFormat/>
     <w:tblPr>
       <w:tblInd w:w="0" w:type="dxa"/>
       <w:tblCellMar>
@@ -5682,7 +5712,6 @@
       <w:lang w:eastAsia="en-US"/>
     </w:rPr>
     <w:tblPr>
-      <w:tblInd w:w="0" w:type="dxa"/>
       <w:tblBorders>
         <w:top w:val="single" w:sz="4" w:space="0" w:color="auto"/>
         <w:left w:val="single" w:sz="4" w:space="0" w:color="auto"/>
@@ -5691,12 +5720,6 @@
         <w:insideH w:val="single" w:sz="4" w:space="0" w:color="auto"/>
         <w:insideV w:val="single" w:sz="4" w:space="0" w:color="auto"/>
       </w:tblBorders>
-      <w:tblCellMar>
-        <w:top w:w="0" w:type="dxa"/>
-        <w:left w:w="108" w:type="dxa"/>
-        <w:bottom w:w="0" w:type="dxa"/>
-        <w:right w:w="108" w:type="dxa"/>
-      </w:tblCellMar>
     </w:tblPr>
   </w:style>
 </w:styles>
@@ -5991,7 +6014,7 @@
   <a:extraClrSchemeLst/>
   <a:extLst>
     <a:ext uri="{05A4C25C-085E-4340-85A3-A5531E510DB2}">
-      <thm15:themeFamily xmlns:thm15="http://schemas.microsoft.com/office/thememl/2012/main" xmlns="" name="Office Theme" id="{62F939B6-93AF-4DB8-9C6B-D6C7DFDC589F}" vid="{4A3C46E8-61CC-4603-A589-7422A47A8E4A}"/>
+      <thm15:themeFamily xmlns:thm15="http://schemas.microsoft.com/office/thememl/2012/main" name="Office Theme" id="{62F939B6-93AF-4DB8-9C6B-D6C7DFDC589F}" vid="{4A3C46E8-61CC-4603-A589-7422A47A8E4A}"/>
     </a:ext>
   </a:extLst>
 </a:theme>

</xml_diff>